<commit_message>
[Update] Some corrections + Report
</commit_message>
<xml_diff>
--- a/docs/Rapport.docx
+++ b/docs/Rapport.docx
@@ -34,6 +34,7 @@
         <w:sectPr>
           <w:headerReference w:type="default" r:id="rId8"/>
           <w:footerReference w:type="default" r:id="rId9"/>
+          <w:headerReference w:type="first" r:id="rId10"/>
           <w:pgSz w:w="11906" w:h="16838"/>
           <w:pgMar w:top="1417" w:right="1417" w:bottom="1417" w:left="1417" w:header="708" w:footer="708" w:gutter="0"/>
           <w:cols w:num="2" w:space="708"/>
@@ -73,7 +74,12 @@
         <w:t>représentant un portail générique de partage de données,</w:t>
       </w:r>
       <w:r>
-        <w:t xml:space="preserve"> à l’aide des différents outils Java vus en cours.</w:t>
+        <w:t xml:space="preserve"> à l’aide des différ</w:t>
+      </w:r>
+      <w:bookmarkStart w:id="0" w:name="_GoBack"/>
+      <w:bookmarkEnd w:id="0"/>
+      <w:r>
+        <w:t>ents outils Java vus en cours.</w:t>
       </w:r>
       <w:r>
         <w:t xml:space="preserve"> Un client pourra alors utiliser ce portail pour déposer </w:t>
@@ -135,12 +141,7 @@
         <w:t xml:space="preserve">s </w:t>
       </w:r>
       <w:r>
-        <w:t>capable de mettre à dispositio</w:t>
-      </w:r>
-      <w:bookmarkStart w:id="0" w:name="_GoBack"/>
-      <w:bookmarkEnd w:id="0"/>
-      <w:r>
-        <w:t>n des fichiers java compilés</w:t>
+        <w:t>capable de mettre à disposition des fichiers java compilés</w:t>
       </w:r>
       <w:r>
         <w:t xml:space="preserve"> </w:t>
@@ -149,6 +150,13 @@
     <w:p/>
     <w:sdt>
       <w:sdtPr>
+        <w:rPr>
+          <w:rFonts w:asciiTheme="minorHAnsi" w:eastAsiaTheme="minorHAnsi" w:hAnsiTheme="minorHAnsi" w:cstheme="minorBidi"/>
+          <w:color w:val="auto"/>
+          <w:sz w:val="22"/>
+          <w:szCs w:val="22"/>
+          <w:lang w:eastAsia="en-US"/>
+        </w:rPr>
         <w:id w:val="-1072807325"/>
         <w:docPartObj>
           <w:docPartGallery w:val="Table of Contents"/>
@@ -157,13 +165,8 @@
       </w:sdtPr>
       <w:sdtEndPr>
         <w:rPr>
-          <w:rFonts w:asciiTheme="minorHAnsi" w:eastAsiaTheme="minorHAnsi" w:hAnsiTheme="minorHAnsi" w:cstheme="minorBidi"/>
           <w:b/>
           <w:bCs/>
-          <w:color w:val="auto"/>
-          <w:sz w:val="22"/>
-          <w:szCs w:val="22"/>
-          <w:lang w:eastAsia="en-US"/>
         </w:rPr>
       </w:sdtEndPr>
       <w:sdtContent>
@@ -197,7 +200,7 @@
           <w:r>
             <w:fldChar w:fldCharType="separate"/>
           </w:r>
-          <w:hyperlink w:anchor="_Toc450138079" w:history="1">
+          <w:hyperlink w:anchor="_Toc450246065" w:history="1">
             <w:r>
               <w:rPr>
                 <w:rStyle w:val="Lienhypertexte"/>
@@ -239,7 +242,7 @@
                 <w:noProof/>
                 <w:webHidden/>
               </w:rPr>
-              <w:instrText xml:space="preserve"> PAGEREF _Toc450138079 \h </w:instrText>
+              <w:instrText xml:space="preserve"> PAGEREF _Toc450246065 \h </w:instrText>
             </w:r>
             <w:r>
               <w:rPr>
@@ -283,7 +286,7 @@
               <w:lang w:eastAsia="fr-FR"/>
             </w:rPr>
           </w:pPr>
-          <w:hyperlink w:anchor="_Toc450138080" w:history="1">
+          <w:hyperlink w:anchor="_Toc450246066" w:history="1">
             <w:r>
               <w:rPr>
                 <w:rStyle w:val="Lienhypertexte"/>
@@ -325,7 +328,7 @@
                 <w:noProof/>
                 <w:webHidden/>
               </w:rPr>
-              <w:instrText xml:space="preserve"> PAGEREF _Toc450138080 \h </w:instrText>
+              <w:instrText xml:space="preserve"> PAGEREF _Toc450246066 \h </w:instrText>
             </w:r>
             <w:r>
               <w:rPr>
@@ -369,7 +372,7 @@
               <w:lang w:eastAsia="fr-FR"/>
             </w:rPr>
           </w:pPr>
-          <w:hyperlink w:anchor="_Toc450138081" w:history="1">
+          <w:hyperlink w:anchor="_Toc450246067" w:history="1">
             <w:r>
               <w:rPr>
                 <w:rStyle w:val="Lienhypertexte"/>
@@ -411,7 +414,7 @@
                 <w:noProof/>
                 <w:webHidden/>
               </w:rPr>
-              <w:instrText xml:space="preserve"> PAGEREF _Toc450138081 \h </w:instrText>
+              <w:instrText xml:space="preserve"> PAGEREF _Toc450246067 \h </w:instrText>
             </w:r>
             <w:r>
               <w:rPr>
@@ -455,7 +458,7 @@
               <w:lang w:eastAsia="fr-FR"/>
             </w:rPr>
           </w:pPr>
-          <w:hyperlink w:anchor="_Toc450138082" w:history="1">
+          <w:hyperlink w:anchor="_Toc450246068" w:history="1">
             <w:r>
               <w:rPr>
                 <w:rStyle w:val="Lienhypertexte"/>
@@ -497,7 +500,7 @@
                 <w:noProof/>
                 <w:webHidden/>
               </w:rPr>
-              <w:instrText xml:space="preserve"> PAGEREF _Toc450138082 \h </w:instrText>
+              <w:instrText xml:space="preserve"> PAGEREF _Toc450246068 \h </w:instrText>
             </w:r>
             <w:r>
               <w:rPr>
@@ -541,7 +544,7 @@
               <w:lang w:eastAsia="fr-FR"/>
             </w:rPr>
           </w:pPr>
-          <w:hyperlink w:anchor="_Toc450138083" w:history="1">
+          <w:hyperlink w:anchor="_Toc450246069" w:history="1">
             <w:r>
               <w:rPr>
                 <w:rStyle w:val="Lienhypertexte"/>
@@ -583,7 +586,7 @@
                 <w:noProof/>
                 <w:webHidden/>
               </w:rPr>
-              <w:instrText xml:space="preserve"> PAGEREF _Toc450138083 \h </w:instrText>
+              <w:instrText xml:space="preserve"> PAGEREF _Toc450246069 \h </w:instrText>
             </w:r>
             <w:r>
               <w:rPr>
@@ -627,7 +630,7 @@
               <w:lang w:eastAsia="fr-FR"/>
             </w:rPr>
           </w:pPr>
-          <w:hyperlink w:anchor="_Toc450138084" w:history="1">
+          <w:hyperlink w:anchor="_Toc450246070" w:history="1">
             <w:r>
               <w:rPr>
                 <w:rStyle w:val="Lienhypertexte"/>
@@ -669,7 +672,7 @@
                 <w:noProof/>
                 <w:webHidden/>
               </w:rPr>
-              <w:instrText xml:space="preserve"> PAGEREF _Toc450138084 \h </w:instrText>
+              <w:instrText xml:space="preserve"> PAGEREF _Toc450246070 \h </w:instrText>
             </w:r>
             <w:r>
               <w:rPr>
@@ -713,7 +716,7 @@
               <w:lang w:eastAsia="fr-FR"/>
             </w:rPr>
           </w:pPr>
-          <w:hyperlink w:anchor="_Toc450138085" w:history="1">
+          <w:hyperlink w:anchor="_Toc450246071" w:history="1">
             <w:r>
               <w:rPr>
                 <w:rStyle w:val="Lienhypertexte"/>
@@ -755,7 +758,7 @@
                 <w:noProof/>
                 <w:webHidden/>
               </w:rPr>
-              <w:instrText xml:space="preserve"> PAGEREF _Toc450138085 \h </w:instrText>
+              <w:instrText xml:space="preserve"> PAGEREF _Toc450246071 \h </w:instrText>
             </w:r>
             <w:r>
               <w:rPr>
@@ -775,7 +778,7 @@
                 <w:noProof/>
                 <w:webHidden/>
               </w:rPr>
-              <w:t>2</w:t>
+              <w:t>3</w:t>
             </w:r>
             <w:r>
               <w:rPr>
@@ -799,7 +802,7 @@
               <w:lang w:eastAsia="fr-FR"/>
             </w:rPr>
           </w:pPr>
-          <w:hyperlink w:anchor="_Toc450138086" w:history="1">
+          <w:hyperlink w:anchor="_Toc450246072" w:history="1">
             <w:r>
               <w:rPr>
                 <w:rStyle w:val="Lienhypertexte"/>
@@ -841,7 +844,7 @@
                 <w:noProof/>
                 <w:webHidden/>
               </w:rPr>
-              <w:instrText xml:space="preserve"> PAGEREF _Toc450138086 \h </w:instrText>
+              <w:instrText xml:space="preserve"> PAGEREF _Toc450246072 \h </w:instrText>
             </w:r>
             <w:r>
               <w:rPr>
@@ -861,7 +864,7 @@
                 <w:noProof/>
                 <w:webHidden/>
               </w:rPr>
-              <w:t>2</w:t>
+              <w:t>3</w:t>
             </w:r>
             <w:r>
               <w:rPr>
@@ -885,7 +888,7 @@
               <w:lang w:eastAsia="fr-FR"/>
             </w:rPr>
           </w:pPr>
-          <w:hyperlink w:anchor="_Toc450138087" w:history="1">
+          <w:hyperlink w:anchor="_Toc450246073" w:history="1">
             <w:r>
               <w:rPr>
                 <w:rStyle w:val="Lienhypertexte"/>
@@ -927,7 +930,7 @@
                 <w:noProof/>
                 <w:webHidden/>
               </w:rPr>
-              <w:instrText xml:space="preserve"> PAGEREF _Toc450138087 \h </w:instrText>
+              <w:instrText xml:space="preserve"> PAGEREF _Toc450246073 \h </w:instrText>
             </w:r>
             <w:r>
               <w:rPr>
@@ -947,7 +950,7 @@
                 <w:noProof/>
                 <w:webHidden/>
               </w:rPr>
-              <w:t>2</w:t>
+              <w:t>3</w:t>
             </w:r>
             <w:r>
               <w:rPr>
@@ -971,7 +974,7 @@
               <w:lang w:eastAsia="fr-FR"/>
             </w:rPr>
           </w:pPr>
-          <w:hyperlink w:anchor="_Toc450138088" w:history="1">
+          <w:hyperlink w:anchor="_Toc450246074" w:history="1">
             <w:r>
               <w:rPr>
                 <w:rStyle w:val="Lienhypertexte"/>
@@ -1013,7 +1016,7 @@
                 <w:noProof/>
                 <w:webHidden/>
               </w:rPr>
-              <w:instrText xml:space="preserve"> PAGEREF _Toc450138088 \h </w:instrText>
+              <w:instrText xml:space="preserve"> PAGEREF _Toc450246074 \h </w:instrText>
             </w:r>
             <w:r>
               <w:rPr>
@@ -1057,7 +1060,7 @@
               <w:lang w:eastAsia="fr-FR"/>
             </w:rPr>
           </w:pPr>
-          <w:hyperlink w:anchor="_Toc450138089" w:history="1">
+          <w:hyperlink w:anchor="_Toc450246075" w:history="1">
             <w:r>
               <w:rPr>
                 <w:rStyle w:val="Lienhypertexte"/>
@@ -1099,7 +1102,7 @@
                 <w:noProof/>
                 <w:webHidden/>
               </w:rPr>
-              <w:instrText xml:space="preserve"> PAGEREF _Toc450138089 \h </w:instrText>
+              <w:instrText xml:space="preserve"> PAGEREF _Toc450246075 \h </w:instrText>
             </w:r>
             <w:r>
               <w:rPr>
@@ -1143,7 +1146,7 @@
               <w:lang w:eastAsia="fr-FR"/>
             </w:rPr>
           </w:pPr>
-          <w:hyperlink w:anchor="_Toc450138090" w:history="1">
+          <w:hyperlink w:anchor="_Toc450246076" w:history="1">
             <w:r>
               <w:rPr>
                 <w:rStyle w:val="Lienhypertexte"/>
@@ -1185,7 +1188,7 @@
                 <w:noProof/>
                 <w:webHidden/>
               </w:rPr>
-              <w:instrText xml:space="preserve"> PAGEREF _Toc450138090 \h </w:instrText>
+              <w:instrText xml:space="preserve"> PAGEREF _Toc450246076 \h </w:instrText>
             </w:r>
             <w:r>
               <w:rPr>
@@ -1229,7 +1232,7 @@
               <w:lang w:eastAsia="fr-FR"/>
             </w:rPr>
           </w:pPr>
-          <w:hyperlink w:anchor="_Toc450138091" w:history="1">
+          <w:hyperlink w:anchor="_Toc450246077" w:history="1">
             <w:r>
               <w:rPr>
                 <w:rStyle w:val="Lienhypertexte"/>
@@ -1271,7 +1274,7 @@
                 <w:noProof/>
                 <w:webHidden/>
               </w:rPr>
-              <w:instrText xml:space="preserve"> PAGEREF _Toc450138091 \h </w:instrText>
+              <w:instrText xml:space="preserve"> PAGEREF _Toc450246077 \h </w:instrText>
             </w:r>
             <w:r>
               <w:rPr>
@@ -1315,7 +1318,7 @@
               <w:lang w:eastAsia="fr-FR"/>
             </w:rPr>
           </w:pPr>
-          <w:hyperlink w:anchor="_Toc450138092" w:history="1">
+          <w:hyperlink w:anchor="_Toc450246078" w:history="1">
             <w:r>
               <w:rPr>
                 <w:rStyle w:val="Lienhypertexte"/>
@@ -1357,7 +1360,7 @@
                 <w:noProof/>
                 <w:webHidden/>
               </w:rPr>
-              <w:instrText xml:space="preserve"> PAGEREF _Toc450138092 \h </w:instrText>
+              <w:instrText xml:space="preserve"> PAGEREF _Toc450246078 \h </w:instrText>
             </w:r>
             <w:r>
               <w:rPr>
@@ -1401,7 +1404,7 @@
               <w:lang w:eastAsia="fr-FR"/>
             </w:rPr>
           </w:pPr>
-          <w:hyperlink w:anchor="_Toc450138093" w:history="1">
+          <w:hyperlink w:anchor="_Toc450246079" w:history="1">
             <w:r>
               <w:rPr>
                 <w:rStyle w:val="Lienhypertexte"/>
@@ -1443,7 +1446,7 @@
                 <w:noProof/>
                 <w:webHidden/>
               </w:rPr>
-              <w:instrText xml:space="preserve"> PAGEREF _Toc450138093 \h </w:instrText>
+              <w:instrText xml:space="preserve"> PAGEREF _Toc450246079 \h </w:instrText>
             </w:r>
             <w:r>
               <w:rPr>
@@ -1487,7 +1490,7 @@
               <w:lang w:eastAsia="fr-FR"/>
             </w:rPr>
           </w:pPr>
-          <w:hyperlink w:anchor="_Toc450138094" w:history="1">
+          <w:hyperlink w:anchor="_Toc450246080" w:history="1">
             <w:r>
               <w:rPr>
                 <w:rStyle w:val="Lienhypertexte"/>
@@ -1529,7 +1532,7 @@
                 <w:noProof/>
                 <w:webHidden/>
               </w:rPr>
-              <w:instrText xml:space="preserve"> PAGEREF _Toc450138094 \h </w:instrText>
+              <w:instrText xml:space="preserve"> PAGEREF _Toc450246080 \h </w:instrText>
             </w:r>
             <w:r>
               <w:rPr>
@@ -1549,7 +1552,7 @@
                 <w:noProof/>
                 <w:webHidden/>
               </w:rPr>
-              <w:t>3</w:t>
+              <w:t>4</w:t>
             </w:r>
             <w:r>
               <w:rPr>
@@ -1590,7 +1593,7 @@
       <w:pPr>
         <w:pStyle w:val="Titre1"/>
       </w:pPr>
-      <w:bookmarkStart w:id="1" w:name="_Toc450138079"/>
+      <w:bookmarkStart w:id="1" w:name="_Toc450246065"/>
       <w:r>
         <w:lastRenderedPageBreak/>
         <w:t>Serveur de collection u</w:t>
@@ -1608,7 +1611,7 @@
           <w:numId w:val="3"/>
         </w:numPr>
       </w:pPr>
-      <w:bookmarkStart w:id="2" w:name="_Toc450138080"/>
+      <w:bookmarkStart w:id="2" w:name="_Toc450246066"/>
       <w:r>
         <w:t>Description</w:t>
       </w:r>
@@ -1654,7 +1657,7 @@
           <w:numId w:val="3"/>
         </w:numPr>
       </w:pPr>
-      <w:bookmarkStart w:id="3" w:name="_Toc450138081"/>
+      <w:bookmarkStart w:id="3" w:name="_Toc450246067"/>
       <w:r>
         <w:t>Collection</w:t>
       </w:r>
@@ -1796,12 +1799,9 @@
           <w:numId w:val="6"/>
         </w:numPr>
       </w:pPr>
-      <w:bookmarkStart w:id="4" w:name="_Toc450138082"/>
-      <w:r>
-        <w:t>R</w:t>
-      </w:r>
-      <w:r>
-        <w:t>éception d’un objet</w:t>
+      <w:bookmarkStart w:id="4" w:name="_Toc450246068"/>
+      <w:r>
+        <w:t>Réception d’un objet</w:t>
       </w:r>
       <w:bookmarkEnd w:id="4"/>
     </w:p>
@@ -1869,7 +1869,7 @@
           <w:numId w:val="3"/>
         </w:numPr>
       </w:pPr>
-      <w:bookmarkStart w:id="5" w:name="_Toc450138083"/>
+      <w:bookmarkStart w:id="5" w:name="_Toc450246069"/>
       <w:r>
         <w:t>Emission d’un objet</w:t>
       </w:r>
@@ -1891,15 +1891,13 @@
         <w:t xml:space="preserve">. S’il existe, </w:t>
       </w:r>
       <w:r>
-        <w:t xml:space="preserve">il </w:t>
-      </w:r>
-      <w:proofErr w:type="spellStart"/>
-      <w:r>
-        <w:t>cast</w:t>
-      </w:r>
-      <w:proofErr w:type="spellEnd"/>
-      <w:r>
-        <w:t xml:space="preserve"> cette objet en </w:t>
+        <w:t>il cast</w:t>
+      </w:r>
+      <w:r>
+        <w:t>e</w:t>
+      </w:r>
+      <w:r>
+        <w:t xml:space="preserve"> cet objet en </w:t>
       </w:r>
       <w:proofErr w:type="spellStart"/>
       <w:r>
@@ -1929,7 +1927,7 @@
           <w:numId w:val="3"/>
         </w:numPr>
       </w:pPr>
-      <w:bookmarkStart w:id="6" w:name="_Toc450138084"/>
+      <w:bookmarkStart w:id="6" w:name="_Toc450246070"/>
       <w:r>
         <w:t>Service d’information</w:t>
       </w:r>
@@ -1937,17 +1935,58 @@
     </w:p>
     <w:p>
       <w:r>
-        <w:t>Définir le service</w:t>
-      </w:r>
-    </w:p>
-    <w:p>
-      <w:r>
-        <w:t>Gateway</w:t>
-      </w:r>
-    </w:p>
-    <w:p>
-      <w:r>
-        <w:t>Lister les actions possibles</w:t>
+        <w:t xml:space="preserve">Le serveur met à la disposition des clients un service d’information permettant d’obtenir des statistiques sur la collection. </w:t>
+      </w:r>
+      <w:r>
+        <w:t>Ce service d’information utilise l’objet Gateway notamment pour :</w:t>
+      </w:r>
+    </w:p>
+    <w:p>
+      <w:pPr>
+        <w:pStyle w:val="Paragraphedeliste"/>
+        <w:numPr>
+          <w:ilvl w:val="0"/>
+          <w:numId w:val="7"/>
+        </w:numPr>
+      </w:pPr>
+      <w:r>
+        <w:t>Récupérer la liste des objets récupérables</w:t>
+      </w:r>
+    </w:p>
+    <w:p>
+      <w:pPr>
+        <w:pStyle w:val="Paragraphedeliste"/>
+        <w:numPr>
+          <w:ilvl w:val="0"/>
+          <w:numId w:val="7"/>
+        </w:numPr>
+      </w:pPr>
+      <w:r>
+        <w:t>Récupérer l’ensemble des N dernières clés enregistrées</w:t>
+      </w:r>
+    </w:p>
+    <w:p>
+      <w:pPr>
+        <w:pStyle w:val="Paragraphedeliste"/>
+        <w:numPr>
+          <w:ilvl w:val="0"/>
+          <w:numId w:val="7"/>
+        </w:numPr>
+      </w:pPr>
+      <w:r>
+        <w:t>Récupérer l’ensemble des N dernières clés utilisées</w:t>
+      </w:r>
+    </w:p>
+    <w:p>
+      <w:pPr>
+        <w:pStyle w:val="Paragraphedeliste"/>
+        <w:numPr>
+          <w:ilvl w:val="0"/>
+          <w:numId w:val="7"/>
+        </w:numPr>
+      </w:pPr>
+      <w:r>
+        <w:t>Récupérer l’ensemble des clés les plus utilisées</w:t>
       </w:r>
     </w:p>
     <w:p>
@@ -1958,8 +1997,9 @@
           <w:numId w:val="3"/>
         </w:numPr>
       </w:pPr>
-      <w:bookmarkStart w:id="7" w:name="_Toc450138085"/>
-      <w:r>
+      <w:bookmarkStart w:id="7" w:name="_Toc450246071"/>
+      <w:r>
+        <w:lastRenderedPageBreak/>
         <w:t>Gestion des abonnements ?</w:t>
       </w:r>
       <w:bookmarkEnd w:id="7"/>
@@ -1968,7 +2008,7 @@
       <w:pPr>
         <w:pStyle w:val="Titre1"/>
       </w:pPr>
-      <w:bookmarkStart w:id="8" w:name="_Toc450138086"/>
+      <w:bookmarkStart w:id="8" w:name="_Toc450246072"/>
       <w:r>
         <w:t>Client</w:t>
       </w:r>
@@ -1982,7 +2022,7 @@
           <w:numId w:val="2"/>
         </w:numPr>
       </w:pPr>
-      <w:bookmarkStart w:id="9" w:name="_Toc450138087"/>
+      <w:bookmarkStart w:id="9" w:name="_Toc450246073"/>
       <w:r>
         <w:t>Description</w:t>
       </w:r>
@@ -1990,10 +2030,7 @@
     </w:p>
     <w:p>
       <w:r>
-        <w:t>B</w:t>
-      </w:r>
-      <w:r>
-        <w:t>la</w:t>
+        <w:t>Le client est l’entité qui va envoyer ou recevoir des données ou services depuis le portail générique.</w:t>
       </w:r>
     </w:p>
     <w:p>
@@ -2004,21 +2041,30 @@
           <w:numId w:val="2"/>
         </w:numPr>
       </w:pPr>
-      <w:bookmarkStart w:id="10" w:name="_Toc450138088"/>
-      <w:r>
-        <w:lastRenderedPageBreak/>
+      <w:bookmarkStart w:id="10" w:name="_Toc450246074"/>
+      <w:r>
         <w:t>Connexion</w:t>
       </w:r>
       <w:bookmarkEnd w:id="10"/>
     </w:p>
     <w:p>
+      <w:r>
+        <w:t xml:space="preserve">La connexion d’un client est représentée par la récupération de l’objet distant </w:t>
+      </w:r>
       <w:proofErr w:type="spellStart"/>
-      <w:proofErr w:type="gramStart"/>
-      <w:r>
-        <w:t>bla</w:t>
+      <w:r>
+        <w:t>CollectionServer</w:t>
       </w:r>
       <w:proofErr w:type="spellEnd"/>
-      <w:proofErr w:type="gramEnd"/>
+      <w:r>
+        <w:t xml:space="preserve"> à l’aide du JNDI. </w:t>
+      </w:r>
+      <w:r>
+        <w:t xml:space="preserve">Ainsi, il peut effectuer toutes actions qu’autorise le serveur, à savoir l’envoi d’une donnée ou d’un service et l’utilisation du service d’information. </w:t>
+      </w:r>
+      <w:r>
+        <w:t xml:space="preserve"> </w:t>
+      </w:r>
     </w:p>
     <w:p>
       <w:pPr>
@@ -2028,20 +2074,52 @@
           <w:numId w:val="2"/>
         </w:numPr>
       </w:pPr>
-      <w:bookmarkStart w:id="11" w:name="_Toc450138089"/>
+      <w:bookmarkStart w:id="11" w:name="_Toc450246075"/>
       <w:r>
         <w:t>Déposer une Donnée ou un Service</w:t>
       </w:r>
       <w:bookmarkEnd w:id="11"/>
     </w:p>
     <w:p>
+      <w:r>
+        <w:t xml:space="preserve">Après s’être « connecté » au serveur, le client peut déposer </w:t>
+      </w:r>
+      <w:r>
+        <w:t>(mé</w:t>
+      </w:r>
+      <w:r>
+        <w:t xml:space="preserve">thode put) une donnée ou un service. Les objets déposables </w:t>
+      </w:r>
+      <w:r>
+        <w:t xml:space="preserve">sur le serveur doivent implémenter l’interface </w:t>
+      </w:r>
       <w:proofErr w:type="spellStart"/>
-      <w:proofErr w:type="gramStart"/>
-      <w:r>
-        <w:t>bla</w:t>
+      <w:r>
+        <w:t>DataInterface</w:t>
       </w:r>
       <w:proofErr w:type="spellEnd"/>
-      <w:proofErr w:type="gramEnd"/>
+      <w:r>
+        <w:t xml:space="preserve"> pour les données ou l’interface </w:t>
+      </w:r>
+      <w:proofErr w:type="spellStart"/>
+      <w:r>
+        <w:t>ServiceInterface</w:t>
+      </w:r>
+      <w:proofErr w:type="spellEnd"/>
+      <w:r>
+        <w:t xml:space="preserve"> pour les services. Ces interfaces permettent aux clients qui </w:t>
+      </w:r>
+      <w:r>
+        <w:t>récupéreront l’objet de pouvoir l’exploiter.</w:t>
+      </w:r>
+    </w:p>
+    <w:p>
+      <w:r>
+        <w:t xml:space="preserve">Pour déposer un objet, le client doit spécifier </w:t>
+      </w:r>
+      <w:r>
+        <w:t xml:space="preserve">un clé (chaine de caractères) qui sera utilisé pour référencer l’objet dans la collection du serveur. </w:t>
+      </w:r>
     </w:p>
     <w:p>
       <w:pPr>
@@ -2051,7 +2129,7 @@
           <w:numId w:val="2"/>
         </w:numPr>
       </w:pPr>
-      <w:bookmarkStart w:id="12" w:name="_Toc450138090"/>
+      <w:bookmarkStart w:id="12" w:name="_Toc450246076"/>
       <w:r>
         <w:t>Récupérer une Donnée</w:t>
       </w:r>
@@ -2062,10 +2140,88 @@
     </w:p>
     <w:p>
       <w:r>
-        <w:t>B</w:t>
-      </w:r>
-      <w:r>
-        <w:t>la</w:t>
+        <w:t>Après s’être connecté au serveur, le client peut également récupérer</w:t>
+      </w:r>
+      <w:r>
+        <w:t xml:space="preserve"> (méthode </w:t>
+      </w:r>
+      <w:proofErr w:type="spellStart"/>
+      <w:r>
+        <w:t>get</w:t>
+      </w:r>
+      <w:proofErr w:type="spellEnd"/>
+      <w:r>
+        <w:t>)</w:t>
+      </w:r>
+      <w:r>
+        <w:t xml:space="preserve"> </w:t>
+      </w:r>
+      <w:r>
+        <w:t>une donnée ou un service</w:t>
+      </w:r>
+      <w:r>
+        <w:t xml:space="preserve"> à l’aide de la clé qui le référence</w:t>
+      </w:r>
+      <w:r>
+        <w:t>.</w:t>
+      </w:r>
+      <w:r>
+        <w:t xml:space="preserve"> L’objet distant étant récupéré, </w:t>
+      </w:r>
+      <w:r>
+        <w:t>le client va d’</w:t>
+      </w:r>
+      <w:r>
+        <w:t>abord tenter</w:t>
+      </w:r>
+      <w:r>
+        <w:t xml:space="preserve"> de le </w:t>
+      </w:r>
+      <w:proofErr w:type="spellStart"/>
+      <w:r>
+        <w:t>caster</w:t>
+      </w:r>
+      <w:proofErr w:type="spellEnd"/>
+      <w:r>
+        <w:t xml:space="preserve"> en service à l’aide de l’interface </w:t>
+      </w:r>
+      <w:proofErr w:type="spellStart"/>
+      <w:r>
+        <w:t>ServiceInterface</w:t>
+      </w:r>
+      <w:proofErr w:type="spellEnd"/>
+      <w:r>
+        <w:t xml:space="preserve">. Si le </w:t>
+      </w:r>
+      <w:proofErr w:type="spellStart"/>
+      <w:r>
+        <w:t>cast</w:t>
+      </w:r>
+      <w:proofErr w:type="spellEnd"/>
+      <w:r>
+        <w:t xml:space="preserve"> échoue, il </w:t>
+      </w:r>
+      <w:proofErr w:type="gramStart"/>
+      <w:r>
+        <w:t xml:space="preserve">le </w:t>
+      </w:r>
+      <w:r>
+        <w:t>caste</w:t>
+      </w:r>
+      <w:proofErr w:type="gramEnd"/>
+      <w:r>
+        <w:t xml:space="preserve"> alors en donnée à l’aide de l’interface </w:t>
+      </w:r>
+      <w:proofErr w:type="spellStart"/>
+      <w:r>
+        <w:t>DataInterface</w:t>
+      </w:r>
+      <w:proofErr w:type="spellEnd"/>
+      <w:r>
+        <w:t xml:space="preserve">. </w:t>
+      </w:r>
+      <w:r>
+        <w:t xml:space="preserve">L’objet est alors utilisable à travers les méthodes définies par les interfaces. </w:t>
       </w:r>
     </w:p>
     <w:p>
@@ -2076,7 +2232,7 @@
           <w:numId w:val="2"/>
         </w:numPr>
       </w:pPr>
-      <w:bookmarkStart w:id="13" w:name="_Toc450138091"/>
+      <w:bookmarkStart w:id="13" w:name="_Toc450246077"/>
       <w:r>
         <w:t>Récupération des informations sur la collection</w:t>
       </w:r>
@@ -2084,10 +2240,22 @@
     </w:p>
     <w:p>
       <w:r>
-        <w:t>B</w:t>
-      </w:r>
-      <w:r>
-        <w:t>la</w:t>
+        <w:t>Lorsque le client se connecte au serveur, il récupère la collection distante et donc le service d’information qu’elle embarque.</w:t>
+      </w:r>
+      <w:r>
+        <w:t xml:space="preserve"> Ce service est alors utilisable par le client et propose un panel de fonctions offrant la récupération d’information</w:t>
+      </w:r>
+      <w:r>
+        <w:t>s</w:t>
+      </w:r>
+      <w:r>
+        <w:t xml:space="preserve"> concernant la collection</w:t>
+      </w:r>
+      <w:r>
+        <w:t xml:space="preserve"> (voir plus haut)</w:t>
+      </w:r>
+      <w:r>
+        <w:t>.</w:t>
       </w:r>
     </w:p>
     <w:p>
@@ -2098,7 +2266,7 @@
           <w:numId w:val="2"/>
         </w:numPr>
       </w:pPr>
-      <w:bookmarkStart w:id="14" w:name="_Toc450138092"/>
+      <w:bookmarkStart w:id="14" w:name="_Toc450246078"/>
       <w:r>
         <w:t>Abonnement</w:t>
       </w:r>
@@ -2120,7 +2288,7 @@
       <w:pPr>
         <w:pStyle w:val="Titre1"/>
       </w:pPr>
-      <w:bookmarkStart w:id="15" w:name="_Toc450138093"/>
+      <w:bookmarkStart w:id="15" w:name="_Toc450246079"/>
       <w:r>
         <w:t>Serveur de classe</w:t>
       </w:r>
@@ -2130,19 +2298,25 @@
       <w:bookmarkEnd w:id="15"/>
     </w:p>
     <w:p>
-      <w:proofErr w:type="spellStart"/>
-      <w:proofErr w:type="gramStart"/>
-      <w:r>
-        <w:t>bla</w:t>
-      </w:r>
-      <w:proofErr w:type="spellEnd"/>
-      <w:proofErr w:type="gramEnd"/>
+      <w:r>
+        <w:t>Le problème avec l’architecture actuelle est que le client n’a pas accès aux interfaces qu’implémente le serveur de collection et son service d’information.</w:t>
+      </w:r>
+      <w:r>
+        <w:t xml:space="preserve"> Il ne peut donc les utiliser qu’en ayant à sa </w:t>
+      </w:r>
+      <w:r>
+        <w:lastRenderedPageBreak/>
+        <w:t xml:space="preserve">disposition les fichiers .class nécessaires. </w:t>
+      </w:r>
+      <w:r>
+        <w:t xml:space="preserve">C’est pourquoi un serveur de classes est utilisé pour mettre ces fichiers à la disposition du client. </w:t>
+      </w:r>
     </w:p>
     <w:p>
       <w:pPr>
         <w:pStyle w:val="Titre1"/>
       </w:pPr>
-      <w:bookmarkStart w:id="16" w:name="_Toc450138094"/>
+      <w:bookmarkStart w:id="16" w:name="_Toc450246080"/>
       <w:r>
         <w:t>Utilisation</w:t>
       </w:r>
@@ -2204,6 +2378,7 @@
         <w:docPartUnique/>
       </w:docPartObj>
     </w:sdtPr>
+    <w:sdtEndPr/>
     <w:sdtContent>
       <w:p>
         <w:pPr>
@@ -2223,7 +2398,7 @@
           <w:rPr>
             <w:noProof/>
           </w:rPr>
-          <w:t>3</w:t>
+          <w:t>4</w:t>
         </w:r>
         <w:r>
           <w:fldChar w:fldCharType="end"/>
@@ -2300,6 +2475,71 @@
 </w:hdr>
 </file>
 
+<file path=word/header2.xml><?xml version="1.0" encoding="utf-8"?>
+<w:hdr xmlns:wpc="http://schemas.microsoft.com/office/word/2010/wordprocessingCanvas" xmlns:cx="http://schemas.microsoft.com/office/drawing/2014/chartex" xmlns:cx1="http://schemas.microsoft.com/office/drawing/2015/9/8/chartex" xmlns:mc="http://schemas.openxmlformats.org/markup-compatibility/2006" xmlns:o="urn:schemas-microsoft-com:office:office" xmlns:r="http://schemas.openxmlformats.org/officeDocument/2006/relationships" xmlns:m="http://schemas.openxmlformats.org/officeDocument/2006/math" xmlns:v="urn:schemas-microsoft-com:vml" xmlns:wp14="http://schemas.microsoft.com/office/word/2010/wordprocessingDrawing" xmlns:wp="http://schemas.openxmlformats.org/drawingml/2006/wordprocessingDrawing" xmlns:w10="urn:schemas-microsoft-com:office:word" xmlns:w="http://schemas.openxmlformats.org/wordprocessingml/2006/main" xmlns:w14="http://schemas.microsoft.com/office/word/2010/wordml" xmlns:w15="http://schemas.microsoft.com/office/word/2012/wordml" xmlns:w16se="http://schemas.microsoft.com/office/word/2015/wordml/symex" xmlns:wpg="http://schemas.microsoft.com/office/word/2010/wordprocessingGroup" xmlns:wpi="http://schemas.microsoft.com/office/word/2010/wordprocessingInk" xmlns:wne="http://schemas.microsoft.com/office/word/2006/wordml" xmlns:wps="http://schemas.microsoft.com/office/word/2010/wordprocessingShape" mc:Ignorable="w14 w15 w16se wp14">
+  <w:p>
+    <w:pPr>
+      <w:pStyle w:val="En-tte"/>
+    </w:pPr>
+    <w:r>
+      <w:rPr>
+        <w:noProof/>
+        <w:lang w:eastAsia="fr-FR"/>
+      </w:rPr>
+      <w:drawing>
+        <wp:anchor distT="0" distB="0" distL="114300" distR="114300" simplePos="0" relativeHeight="251658240" behindDoc="1" locked="0" layoutInCell="1" allowOverlap="1">
+          <wp:simplePos x="0" y="0"/>
+          <wp:positionH relativeFrom="page">
+            <wp:align>right</wp:align>
+          </wp:positionH>
+          <wp:positionV relativeFrom="paragraph">
+            <wp:posOffset>-449580</wp:posOffset>
+          </wp:positionV>
+          <wp:extent cx="7752471" cy="2019300"/>
+          <wp:effectExtent l="0" t="0" r="1270" b="0"/>
+          <wp:wrapNone/>
+          <wp:docPr id="2" name="Image 2"/>
+          <wp:cNvGraphicFramePr>
+            <a:graphicFrameLocks xmlns:a="http://schemas.openxmlformats.org/drawingml/2006/main" noChangeAspect="1"/>
+          </wp:cNvGraphicFramePr>
+          <a:graphic xmlns:a="http://schemas.openxmlformats.org/drawingml/2006/main">
+            <a:graphicData uri="http://schemas.openxmlformats.org/drawingml/2006/picture">
+              <pic:pic xmlns:pic="http://schemas.openxmlformats.org/drawingml/2006/picture">
+                <pic:nvPicPr>
+                  <pic:cNvPr id="2" name="banniere.jpg"/>
+                  <pic:cNvPicPr/>
+                </pic:nvPicPr>
+                <pic:blipFill>
+                  <a:blip r:embed="rId1" cstate="print">
+                    <a:extLst>
+                      <a:ext uri="{28A0092B-C50C-407E-A947-70E740481C1C}">
+                        <a14:useLocalDpi xmlns:a14="http://schemas.microsoft.com/office/drawing/2010/main" val="0"/>
+                      </a:ext>
+                    </a:extLst>
+                  </a:blip>
+                  <a:stretch>
+                    <a:fillRect/>
+                  </a:stretch>
+                </pic:blipFill>
+                <pic:spPr>
+                  <a:xfrm>
+                    <a:off x="0" y="0"/>
+                    <a:ext cx="7752471" cy="2019300"/>
+                  </a:xfrm>
+                  <a:prstGeom prst="rect">
+                    <a:avLst/>
+                  </a:prstGeom>
+                </pic:spPr>
+              </pic:pic>
+            </a:graphicData>
+          </a:graphic>
+        </wp:anchor>
+      </w:drawing>
+    </w:r>
+  </w:p>
+</w:hdr>
+</file>
+
 <file path=word/numbering.xml><?xml version="1.0" encoding="utf-8"?>
 <w:numbering xmlns:wpc="http://schemas.microsoft.com/office/word/2010/wordprocessingCanvas" xmlns:cx="http://schemas.microsoft.com/office/drawing/2014/chartex" xmlns:cx1="http://schemas.microsoft.com/office/drawing/2015/9/8/chartex" xmlns:mc="http://schemas.openxmlformats.org/markup-compatibility/2006" xmlns:o="urn:schemas-microsoft-com:office:office" xmlns:r="http://schemas.openxmlformats.org/officeDocument/2006/relationships" xmlns:m="http://schemas.openxmlformats.org/officeDocument/2006/math" xmlns:v="urn:schemas-microsoft-com:vml" xmlns:wp14="http://schemas.microsoft.com/office/word/2010/wordprocessingDrawing" xmlns:wp="http://schemas.openxmlformats.org/drawingml/2006/wordprocessingDrawing" xmlns:w10="urn:schemas-microsoft-com:office:word" xmlns:w="http://schemas.openxmlformats.org/wordprocessingml/2006/main" xmlns:w14="http://schemas.microsoft.com/office/word/2010/wordml" xmlns:w15="http://schemas.microsoft.com/office/word/2012/wordml" xmlns:w16se="http://schemas.microsoft.com/office/word/2015/wordml/symex" xmlns:wpg="http://schemas.microsoft.com/office/word/2010/wordprocessingGroup" xmlns:wpi="http://schemas.microsoft.com/office/word/2010/wordprocessingInk" xmlns:wne="http://schemas.microsoft.com/office/word/2006/wordml" xmlns:wps="http://schemas.microsoft.com/office/word/2010/wordprocessingShape" mc:Ignorable="w14 w15 w16se wp14">
   <w:abstractNum w:abstractNumId="0" w15:restartNumberingAfterBreak="0">
@@ -2422,6 +2662,119 @@
     </w:lvl>
   </w:abstractNum>
   <w:abstractNum w:abstractNumId="1" w15:restartNumberingAfterBreak="0">
+    <w:nsid w:val="2365134C"/>
+    <w:multiLevelType w:val="hybridMultilevel"/>
+    <w:tmpl w:val="F3CC5962"/>
+    <w:lvl w:ilvl="0" w:tplc="040C0001">
+      <w:start w:val="1"/>
+      <w:numFmt w:val="bullet"/>
+      <w:lvlText w:val=""/>
+      <w:lvlJc w:val="left"/>
+      <w:pPr>
+        <w:ind w:left="720" w:hanging="360"/>
+      </w:pPr>
+      <w:rPr>
+        <w:rFonts w:ascii="Symbol" w:hAnsi="Symbol" w:hint="default"/>
+      </w:rPr>
+    </w:lvl>
+    <w:lvl w:ilvl="1" w:tplc="040C0003" w:tentative="1">
+      <w:start w:val="1"/>
+      <w:numFmt w:val="bullet"/>
+      <w:lvlText w:val="o"/>
+      <w:lvlJc w:val="left"/>
+      <w:pPr>
+        <w:ind w:left="1440" w:hanging="360"/>
+      </w:pPr>
+      <w:rPr>
+        <w:rFonts w:ascii="Courier New" w:hAnsi="Courier New" w:cs="Courier New" w:hint="default"/>
+      </w:rPr>
+    </w:lvl>
+    <w:lvl w:ilvl="2" w:tplc="040C0005" w:tentative="1">
+      <w:start w:val="1"/>
+      <w:numFmt w:val="bullet"/>
+      <w:lvlText w:val=""/>
+      <w:lvlJc w:val="left"/>
+      <w:pPr>
+        <w:ind w:left="2160" w:hanging="360"/>
+      </w:pPr>
+      <w:rPr>
+        <w:rFonts w:ascii="Wingdings" w:hAnsi="Wingdings" w:hint="default"/>
+      </w:rPr>
+    </w:lvl>
+    <w:lvl w:ilvl="3" w:tplc="040C0001" w:tentative="1">
+      <w:start w:val="1"/>
+      <w:numFmt w:val="bullet"/>
+      <w:lvlText w:val=""/>
+      <w:lvlJc w:val="left"/>
+      <w:pPr>
+        <w:ind w:left="2880" w:hanging="360"/>
+      </w:pPr>
+      <w:rPr>
+        <w:rFonts w:ascii="Symbol" w:hAnsi="Symbol" w:hint="default"/>
+      </w:rPr>
+    </w:lvl>
+    <w:lvl w:ilvl="4" w:tplc="040C0003" w:tentative="1">
+      <w:start w:val="1"/>
+      <w:numFmt w:val="bullet"/>
+      <w:lvlText w:val="o"/>
+      <w:lvlJc w:val="left"/>
+      <w:pPr>
+        <w:ind w:left="3600" w:hanging="360"/>
+      </w:pPr>
+      <w:rPr>
+        <w:rFonts w:ascii="Courier New" w:hAnsi="Courier New" w:cs="Courier New" w:hint="default"/>
+      </w:rPr>
+    </w:lvl>
+    <w:lvl w:ilvl="5" w:tplc="040C0005" w:tentative="1">
+      <w:start w:val="1"/>
+      <w:numFmt w:val="bullet"/>
+      <w:lvlText w:val=""/>
+      <w:lvlJc w:val="left"/>
+      <w:pPr>
+        <w:ind w:left="4320" w:hanging="360"/>
+      </w:pPr>
+      <w:rPr>
+        <w:rFonts w:ascii="Wingdings" w:hAnsi="Wingdings" w:hint="default"/>
+      </w:rPr>
+    </w:lvl>
+    <w:lvl w:ilvl="6" w:tplc="040C0001" w:tentative="1">
+      <w:start w:val="1"/>
+      <w:numFmt w:val="bullet"/>
+      <w:lvlText w:val=""/>
+      <w:lvlJc w:val="left"/>
+      <w:pPr>
+        <w:ind w:left="5040" w:hanging="360"/>
+      </w:pPr>
+      <w:rPr>
+        <w:rFonts w:ascii="Symbol" w:hAnsi="Symbol" w:hint="default"/>
+      </w:rPr>
+    </w:lvl>
+    <w:lvl w:ilvl="7" w:tplc="040C0003" w:tentative="1">
+      <w:start w:val="1"/>
+      <w:numFmt w:val="bullet"/>
+      <w:lvlText w:val="o"/>
+      <w:lvlJc w:val="left"/>
+      <w:pPr>
+        <w:ind w:left="5760" w:hanging="360"/>
+      </w:pPr>
+      <w:rPr>
+        <w:rFonts w:ascii="Courier New" w:hAnsi="Courier New" w:cs="Courier New" w:hint="default"/>
+      </w:rPr>
+    </w:lvl>
+    <w:lvl w:ilvl="8" w:tplc="040C0005" w:tentative="1">
+      <w:start w:val="1"/>
+      <w:numFmt w:val="bullet"/>
+      <w:lvlText w:val=""/>
+      <w:lvlJc w:val="left"/>
+      <w:pPr>
+        <w:ind w:left="6480" w:hanging="360"/>
+      </w:pPr>
+      <w:rPr>
+        <w:rFonts w:ascii="Wingdings" w:hAnsi="Wingdings" w:hint="default"/>
+      </w:rPr>
+    </w:lvl>
+  </w:abstractNum>
+  <w:abstractNum w:abstractNumId="2" w15:restartNumberingAfterBreak="0">
     <w:nsid w:val="42976A51"/>
     <w:multiLevelType w:val="hybridMultilevel"/>
     <w:tmpl w:val="CD001682"/>
@@ -2534,7 +2887,7 @@
       </w:rPr>
     </w:lvl>
   </w:abstractNum>
-  <w:abstractNum w:abstractNumId="2" w15:restartNumberingAfterBreak="0">
+  <w:abstractNum w:abstractNumId="3" w15:restartNumberingAfterBreak="0">
     <w:nsid w:val="584C24C5"/>
     <w:multiLevelType w:val="hybridMultilevel"/>
     <w:tmpl w:val="A606A1A4"/>
@@ -2647,7 +3000,7 @@
       </w:rPr>
     </w:lvl>
   </w:abstractNum>
-  <w:abstractNum w:abstractNumId="3" w15:restartNumberingAfterBreak="0">
+  <w:abstractNum w:abstractNumId="4" w15:restartNumberingAfterBreak="0">
     <w:nsid w:val="7F0A6EDD"/>
     <w:multiLevelType w:val="hybridMultilevel"/>
     <w:tmpl w:val="B7B0770A"/>
@@ -2761,7 +3114,7 @@
     </w:lvl>
   </w:abstractNum>
   <w:num w:numId="1">
-    <w:abstractNumId w:val="3"/>
+    <w:abstractNumId w:val="4"/>
   </w:num>
   <w:num w:numId="2">
     <w:abstractNumId w:val="0"/>
@@ -2776,10 +3129,10 @@
     </w:lvlOverride>
   </w:num>
   <w:num w:numId="4">
-    <w:abstractNumId w:val="1"/>
+    <w:abstractNumId w:val="2"/>
   </w:num>
   <w:num w:numId="5">
-    <w:abstractNumId w:val="2"/>
+    <w:abstractNumId w:val="3"/>
   </w:num>
   <w:num w:numId="6">
     <w:abstractNumId w:val="0"/>
@@ -2810,6 +3163,9 @@
     <w:lvlOverride w:ilvl="8">
       <w:startOverride w:val="1"/>
     </w:lvlOverride>
+  </w:num>
+  <w:num w:numId="7">
+    <w:abstractNumId w:val="1"/>
   </w:num>
 </w:numbering>
 </file>
@@ -3261,6 +3617,7 @@
   <w:style w:type="character" w:default="1" w:styleId="Policepardfaut">
     <w:name w:val="Default Paragraph Font"/>
     <w:uiPriority w:val="1"/>
+    <w:semiHidden/>
     <w:unhideWhenUsed/>
   </w:style>
   <w:style w:type="table" w:default="1" w:styleId="TableauNormal">
@@ -3759,7 +4116,7 @@
 </file>
 
 <file path=customXml/itemProps1.xml><?xml version="1.0" encoding="utf-8"?>
-<ds:datastoreItem xmlns:ds="http://schemas.openxmlformats.org/officeDocument/2006/customXml" ds:itemID="{278793F3-DECF-4A88-BCA3-B5389A14DC4C}">
+<ds:datastoreItem xmlns:ds="http://schemas.openxmlformats.org/officeDocument/2006/customXml" ds:itemID="{0ADFC061-5D00-4E3A-AA00-06B0D62D3437}">
   <ds:schemaRefs>
     <ds:schemaRef ds:uri="http://schemas.openxmlformats.org/officeDocument/2006/bibliography"/>
   </ds:schemaRefs>

</xml_diff>

<commit_message>
[Update] Schema in report
</commit_message>
<xml_diff>
--- a/docs/Rapport.docx
+++ b/docs/Rapport.docx
@@ -66,8 +66,13 @@
         <w:pStyle w:val="Titre"/>
       </w:pPr>
       <w:r>
-        <w:t>RMI-Spork</w:t>
-      </w:r>
+        <w:t>RMI-</w:t>
+      </w:r>
+      <w:proofErr w:type="spellStart"/>
+      <w:r>
+        <w:t>Spork</w:t>
+      </w:r>
+      <w:proofErr w:type="spellEnd"/>
     </w:p>
     <w:p>
       <w:pPr>
@@ -77,6 +82,10 @@
         <w:t>Applications Réparties – Mini-Projet</w:t>
       </w:r>
     </w:p>
+    <w:p/>
+    <w:p/>
+    <w:p/>
+    <w:p/>
     <w:p/>
     <w:p>
       <w:r>
@@ -154,7 +163,50 @@
         <w:t xml:space="preserve"> </w:t>
       </w:r>
     </w:p>
-    <w:p/>
+    <w:p>
+      <w:pPr>
+        <w:jc w:val="left"/>
+      </w:pPr>
+      <w:r>
+        <w:br w:type="page"/>
+      </w:r>
+    </w:p>
+    <w:p>
+      <w:pPr>
+        <w:pStyle w:val="En-ttedetabledesmatires"/>
+        <w:rPr>
+          <w:rFonts w:asciiTheme="minorHAnsi" w:eastAsiaTheme="minorHAnsi" w:hAnsiTheme="minorHAnsi" w:cstheme="minorBidi"/>
+          <w:color w:val="auto"/>
+          <w:sz w:val="22"/>
+          <w:szCs w:val="22"/>
+          <w:lang w:eastAsia="en-US"/>
+        </w:rPr>
+      </w:pPr>
+    </w:p>
+    <w:p>
+      <w:pPr>
+        <w:pStyle w:val="En-ttedetabledesmatires"/>
+        <w:rPr>
+          <w:rFonts w:asciiTheme="minorHAnsi" w:eastAsiaTheme="minorHAnsi" w:hAnsiTheme="minorHAnsi" w:cstheme="minorBidi"/>
+          <w:color w:val="auto"/>
+          <w:sz w:val="22"/>
+          <w:szCs w:val="22"/>
+          <w:lang w:eastAsia="en-US"/>
+        </w:rPr>
+      </w:pPr>
+    </w:p>
+    <w:p>
+      <w:pPr>
+        <w:pStyle w:val="En-ttedetabledesmatires"/>
+        <w:rPr>
+          <w:rFonts w:asciiTheme="minorHAnsi" w:eastAsiaTheme="minorHAnsi" w:hAnsiTheme="minorHAnsi" w:cstheme="minorBidi"/>
+          <w:color w:val="auto"/>
+          <w:sz w:val="22"/>
+          <w:szCs w:val="22"/>
+          <w:lang w:eastAsia="en-US"/>
+        </w:rPr>
+      </w:pPr>
+    </w:p>
     <w:sdt>
       <w:sdtPr>
         <w:rPr>
@@ -180,6 +232,13 @@
         <w:p>
           <w:pPr>
             <w:pStyle w:val="En-ttedetabledesmatires"/>
+            <w:rPr>
+              <w:rFonts w:asciiTheme="minorHAnsi" w:eastAsiaTheme="minorHAnsi" w:hAnsiTheme="minorHAnsi" w:cstheme="minorBidi"/>
+              <w:color w:val="auto"/>
+              <w:sz w:val="22"/>
+              <w:szCs w:val="22"/>
+              <w:lang w:eastAsia="en-US"/>
+            </w:rPr>
           </w:pPr>
           <w:r>
             <w:t>Table des matières</w:t>
@@ -207,7 +266,7 @@
           <w:r>
             <w:fldChar w:fldCharType="separate"/>
           </w:r>
-          <w:hyperlink w:anchor="_Toc450826860" w:history="1">
+          <w:hyperlink w:anchor="_Toc451551851" w:history="1">
             <w:r>
               <w:rPr>
                 <w:rStyle w:val="Lienhypertexte"/>
@@ -249,7 +308,7 @@
                 <w:noProof/>
                 <w:webHidden/>
               </w:rPr>
-              <w:instrText xml:space="preserve"> PAGEREF _Toc450826860 \h </w:instrText>
+              <w:instrText xml:space="preserve"> PAGEREF _Toc451551851 \h </w:instrText>
             </w:r>
             <w:r>
               <w:rPr>
@@ -269,7 +328,7 @@
                 <w:noProof/>
                 <w:webHidden/>
               </w:rPr>
-              <w:t>2</w:t>
+              <w:t>3</w:t>
             </w:r>
             <w:r>
               <w:rPr>
@@ -293,7 +352,7 @@
               <w:lang w:eastAsia="fr-FR"/>
             </w:rPr>
           </w:pPr>
-          <w:hyperlink w:anchor="_Toc450826861" w:history="1">
+          <w:hyperlink w:anchor="_Toc451551852" w:history="1">
             <w:r>
               <w:rPr>
                 <w:rStyle w:val="Lienhypertexte"/>
@@ -335,7 +394,7 @@
                 <w:noProof/>
                 <w:webHidden/>
               </w:rPr>
-              <w:instrText xml:space="preserve"> PAGEREF _Toc450826861 \h </w:instrText>
+              <w:instrText xml:space="preserve"> PAGEREF _Toc451551852 \h </w:instrText>
             </w:r>
             <w:r>
               <w:rPr>
@@ -355,7 +414,7 @@
                 <w:noProof/>
                 <w:webHidden/>
               </w:rPr>
-              <w:t>2</w:t>
+              <w:t>3</w:t>
             </w:r>
             <w:r>
               <w:rPr>
@@ -379,7 +438,7 @@
               <w:lang w:eastAsia="fr-FR"/>
             </w:rPr>
           </w:pPr>
-          <w:hyperlink w:anchor="_Toc450826862" w:history="1">
+          <w:hyperlink w:anchor="_Toc451551853" w:history="1">
             <w:r>
               <w:rPr>
                 <w:rStyle w:val="Lienhypertexte"/>
@@ -421,7 +480,7 @@
                 <w:noProof/>
                 <w:webHidden/>
               </w:rPr>
-              <w:instrText xml:space="preserve"> PAGEREF _Toc450826862 \h </w:instrText>
+              <w:instrText xml:space="preserve"> PAGEREF _Toc451551853 \h </w:instrText>
             </w:r>
             <w:r>
               <w:rPr>
@@ -441,7 +500,7 @@
                 <w:noProof/>
                 <w:webHidden/>
               </w:rPr>
-              <w:t>2</w:t>
+              <w:t>3</w:t>
             </w:r>
             <w:r>
               <w:rPr>
@@ -465,7 +524,7 @@
               <w:lang w:eastAsia="fr-FR"/>
             </w:rPr>
           </w:pPr>
-          <w:hyperlink w:anchor="_Toc450826863" w:history="1">
+          <w:hyperlink w:anchor="_Toc451551854" w:history="1">
             <w:r>
               <w:rPr>
                 <w:rStyle w:val="Lienhypertexte"/>
@@ -507,7 +566,7 @@
                 <w:noProof/>
                 <w:webHidden/>
               </w:rPr>
-              <w:instrText xml:space="preserve"> PAGEREF _Toc450826863 \h </w:instrText>
+              <w:instrText xml:space="preserve"> PAGEREF _Toc451551854 \h </w:instrText>
             </w:r>
             <w:r>
               <w:rPr>
@@ -527,7 +586,7 @@
                 <w:noProof/>
                 <w:webHidden/>
               </w:rPr>
-              <w:t>2</w:t>
+              <w:t>3</w:t>
             </w:r>
             <w:r>
               <w:rPr>
@@ -551,7 +610,7 @@
               <w:lang w:eastAsia="fr-FR"/>
             </w:rPr>
           </w:pPr>
-          <w:hyperlink w:anchor="_Toc450826864" w:history="1">
+          <w:hyperlink w:anchor="_Toc451551855" w:history="1">
             <w:r>
               <w:rPr>
                 <w:rStyle w:val="Lienhypertexte"/>
@@ -593,7 +652,7 @@
                 <w:noProof/>
                 <w:webHidden/>
               </w:rPr>
-              <w:instrText xml:space="preserve"> PAGEREF _Toc450826864 \h </w:instrText>
+              <w:instrText xml:space="preserve"> PAGEREF _Toc451551855 \h </w:instrText>
             </w:r>
             <w:r>
               <w:rPr>
@@ -613,7 +672,7 @@
                 <w:noProof/>
                 <w:webHidden/>
               </w:rPr>
-              <w:t>2</w:t>
+              <w:t>3</w:t>
             </w:r>
             <w:r>
               <w:rPr>
@@ -637,7 +696,7 @@
               <w:lang w:eastAsia="fr-FR"/>
             </w:rPr>
           </w:pPr>
-          <w:hyperlink w:anchor="_Toc450826865" w:history="1">
+          <w:hyperlink w:anchor="_Toc451551856" w:history="1">
             <w:r>
               <w:rPr>
                 <w:rStyle w:val="Lienhypertexte"/>
@@ -679,7 +738,7 @@
                 <w:noProof/>
                 <w:webHidden/>
               </w:rPr>
-              <w:instrText xml:space="preserve"> PAGEREF _Toc450826865 \h </w:instrText>
+              <w:instrText xml:space="preserve"> PAGEREF _Toc451551856 \h </w:instrText>
             </w:r>
             <w:r>
               <w:rPr>
@@ -699,7 +758,7 @@
                 <w:noProof/>
                 <w:webHidden/>
               </w:rPr>
-              <w:t>2</w:t>
+              <w:t>4</w:t>
             </w:r>
             <w:r>
               <w:rPr>
@@ -723,7 +782,7 @@
               <w:lang w:eastAsia="fr-FR"/>
             </w:rPr>
           </w:pPr>
-          <w:hyperlink w:anchor="_Toc450826866" w:history="1">
+          <w:hyperlink w:anchor="_Toc451551857" w:history="1">
             <w:r>
               <w:rPr>
                 <w:rStyle w:val="Lienhypertexte"/>
@@ -765,7 +824,7 @@
                 <w:noProof/>
                 <w:webHidden/>
               </w:rPr>
-              <w:instrText xml:space="preserve"> PAGEREF _Toc450826866 \h </w:instrText>
+              <w:instrText xml:space="preserve"> PAGEREF _Toc451551857 \h </w:instrText>
             </w:r>
             <w:r>
               <w:rPr>
@@ -785,7 +844,7 @@
                 <w:noProof/>
                 <w:webHidden/>
               </w:rPr>
-              <w:t>3</w:t>
+              <w:t>4</w:t>
             </w:r>
             <w:r>
               <w:rPr>
@@ -809,7 +868,7 @@
               <w:lang w:eastAsia="fr-FR"/>
             </w:rPr>
           </w:pPr>
-          <w:hyperlink w:anchor="_Toc450826867" w:history="1">
+          <w:hyperlink w:anchor="_Toc451551858" w:history="1">
             <w:r>
               <w:rPr>
                 <w:rStyle w:val="Lienhypertexte"/>
@@ -851,7 +910,7 @@
                 <w:noProof/>
                 <w:webHidden/>
               </w:rPr>
-              <w:instrText xml:space="preserve"> PAGEREF _Toc450826867 \h </w:instrText>
+              <w:instrText xml:space="preserve"> PAGEREF _Toc451551858 \h </w:instrText>
             </w:r>
             <w:r>
               <w:rPr>
@@ -871,7 +930,7 @@
                 <w:noProof/>
                 <w:webHidden/>
               </w:rPr>
-              <w:t>3</w:t>
+              <w:t>4</w:t>
             </w:r>
             <w:r>
               <w:rPr>
@@ -895,7 +954,7 @@
               <w:lang w:eastAsia="fr-FR"/>
             </w:rPr>
           </w:pPr>
-          <w:hyperlink w:anchor="_Toc450826868" w:history="1">
+          <w:hyperlink w:anchor="_Toc451551859" w:history="1">
             <w:r>
               <w:rPr>
                 <w:rStyle w:val="Lienhypertexte"/>
@@ -937,7 +996,7 @@
                 <w:noProof/>
                 <w:webHidden/>
               </w:rPr>
-              <w:instrText xml:space="preserve"> PAGEREF _Toc450826868 \h </w:instrText>
+              <w:instrText xml:space="preserve"> PAGEREF _Toc451551859 \h </w:instrText>
             </w:r>
             <w:r>
               <w:rPr>
@@ -957,7 +1016,7 @@
                 <w:noProof/>
                 <w:webHidden/>
               </w:rPr>
-              <w:t>3</w:t>
+              <w:t>4</w:t>
             </w:r>
             <w:r>
               <w:rPr>
@@ -981,7 +1040,7 @@
               <w:lang w:eastAsia="fr-FR"/>
             </w:rPr>
           </w:pPr>
-          <w:hyperlink w:anchor="_Toc450826869" w:history="1">
+          <w:hyperlink w:anchor="_Toc451551860" w:history="1">
             <w:r>
               <w:rPr>
                 <w:rStyle w:val="Lienhypertexte"/>
@@ -1023,7 +1082,7 @@
                 <w:noProof/>
                 <w:webHidden/>
               </w:rPr>
-              <w:instrText xml:space="preserve"> PAGEREF _Toc450826869 \h </w:instrText>
+              <w:instrText xml:space="preserve"> PAGEREF _Toc451551860 \h </w:instrText>
             </w:r>
             <w:r>
               <w:rPr>
@@ -1043,7 +1102,7 @@
                 <w:noProof/>
                 <w:webHidden/>
               </w:rPr>
-              <w:t>3</w:t>
+              <w:t>4</w:t>
             </w:r>
             <w:r>
               <w:rPr>
@@ -1067,7 +1126,7 @@
               <w:lang w:eastAsia="fr-FR"/>
             </w:rPr>
           </w:pPr>
-          <w:hyperlink w:anchor="_Toc450826870" w:history="1">
+          <w:hyperlink w:anchor="_Toc451551861" w:history="1">
             <w:r>
               <w:rPr>
                 <w:rStyle w:val="Lienhypertexte"/>
@@ -1109,7 +1168,7 @@
                 <w:noProof/>
                 <w:webHidden/>
               </w:rPr>
-              <w:instrText xml:space="preserve"> PAGEREF _Toc450826870 \h </w:instrText>
+              <w:instrText xml:space="preserve"> PAGEREF _Toc451551861 \h </w:instrText>
             </w:r>
             <w:r>
               <w:rPr>
@@ -1129,7 +1188,7 @@
                 <w:noProof/>
                 <w:webHidden/>
               </w:rPr>
-              <w:t>3</w:t>
+              <w:t>4</w:t>
             </w:r>
             <w:r>
               <w:rPr>
@@ -1153,7 +1212,7 @@
               <w:lang w:eastAsia="fr-FR"/>
             </w:rPr>
           </w:pPr>
-          <w:hyperlink w:anchor="_Toc450826871" w:history="1">
+          <w:hyperlink w:anchor="_Toc451551862" w:history="1">
             <w:r>
               <w:rPr>
                 <w:rStyle w:val="Lienhypertexte"/>
@@ -1195,7 +1254,7 @@
                 <w:noProof/>
                 <w:webHidden/>
               </w:rPr>
-              <w:instrText xml:space="preserve"> PAGEREF _Toc450826871 \h </w:instrText>
+              <w:instrText xml:space="preserve"> PAGEREF _Toc451551862 \h </w:instrText>
             </w:r>
             <w:r>
               <w:rPr>
@@ -1215,7 +1274,7 @@
                 <w:noProof/>
                 <w:webHidden/>
               </w:rPr>
-              <w:t>3</w:t>
+              <w:t>5</w:t>
             </w:r>
             <w:r>
               <w:rPr>
@@ -1239,7 +1298,7 @@
               <w:lang w:eastAsia="fr-FR"/>
             </w:rPr>
           </w:pPr>
-          <w:hyperlink w:anchor="_Toc450826872" w:history="1">
+          <w:hyperlink w:anchor="_Toc451551863" w:history="1">
             <w:r>
               <w:rPr>
                 <w:rStyle w:val="Lienhypertexte"/>
@@ -1281,7 +1340,7 @@
                 <w:noProof/>
                 <w:webHidden/>
               </w:rPr>
-              <w:instrText xml:space="preserve"> PAGEREF _Toc450826872 \h </w:instrText>
+              <w:instrText xml:space="preserve"> PAGEREF _Toc451551863 \h </w:instrText>
             </w:r>
             <w:r>
               <w:rPr>
@@ -1301,7 +1360,7 @@
                 <w:noProof/>
                 <w:webHidden/>
               </w:rPr>
-              <w:t>3</w:t>
+              <w:t>5</w:t>
             </w:r>
             <w:r>
               <w:rPr>
@@ -1325,7 +1384,7 @@
               <w:lang w:eastAsia="fr-FR"/>
             </w:rPr>
           </w:pPr>
-          <w:hyperlink w:anchor="_Toc450826873" w:history="1">
+          <w:hyperlink w:anchor="_Toc451551864" w:history="1">
             <w:r>
               <w:rPr>
                 <w:rStyle w:val="Lienhypertexte"/>
@@ -1367,7 +1426,7 @@
                 <w:noProof/>
                 <w:webHidden/>
               </w:rPr>
-              <w:instrText xml:space="preserve"> PAGEREF _Toc450826873 \h </w:instrText>
+              <w:instrText xml:space="preserve"> PAGEREF _Toc451551864 \h </w:instrText>
             </w:r>
             <w:r>
               <w:rPr>
@@ -1387,7 +1446,7 @@
                 <w:noProof/>
                 <w:webHidden/>
               </w:rPr>
-              <w:t>3</w:t>
+              <w:t>5</w:t>
             </w:r>
             <w:r>
               <w:rPr>
@@ -1411,7 +1470,7 @@
               <w:lang w:eastAsia="fr-FR"/>
             </w:rPr>
           </w:pPr>
-          <w:hyperlink w:anchor="_Toc450826874" w:history="1">
+          <w:hyperlink w:anchor="_Toc451551865" w:history="1">
             <w:r>
               <w:rPr>
                 <w:rStyle w:val="Lienhypertexte"/>
@@ -1453,7 +1512,7 @@
                 <w:noProof/>
                 <w:webHidden/>
               </w:rPr>
-              <w:instrText xml:space="preserve"> PAGEREF _Toc450826874 \h </w:instrText>
+              <w:instrText xml:space="preserve"> PAGEREF _Toc451551865 \h </w:instrText>
             </w:r>
             <w:r>
               <w:rPr>
@@ -1473,7 +1532,7 @@
                 <w:noProof/>
                 <w:webHidden/>
               </w:rPr>
-              <w:t>4</w:t>
+              <w:t>5</w:t>
             </w:r>
             <w:r>
               <w:rPr>
@@ -1497,7 +1556,7 @@
               <w:lang w:eastAsia="fr-FR"/>
             </w:rPr>
           </w:pPr>
-          <w:hyperlink w:anchor="_Toc450826875" w:history="1">
+          <w:hyperlink w:anchor="_Toc451551866" w:history="1">
             <w:r>
               <w:rPr>
                 <w:rStyle w:val="Lienhypertexte"/>
@@ -1518,7 +1577,7 @@
                 <w:rStyle w:val="Lienhypertexte"/>
                 <w:noProof/>
               </w:rPr>
-              <w:t>Utilisation</w:t>
+              <w:t>Architecture globale</w:t>
             </w:r>
             <w:r>
               <w:rPr>
@@ -1539,7 +1598,7 @@
                 <w:noProof/>
                 <w:webHidden/>
               </w:rPr>
-              <w:instrText xml:space="preserve"> PAGEREF _Toc450826875 \h </w:instrText>
+              <w:instrText xml:space="preserve"> PAGEREF _Toc451551866 \h </w:instrText>
             </w:r>
             <w:r>
               <w:rPr>
@@ -1559,7 +1618,7 @@
                 <w:noProof/>
                 <w:webHidden/>
               </w:rPr>
-              <w:t>4</w:t>
+              <w:t>6</w:t>
             </w:r>
             <w:r>
               <w:rPr>
@@ -1583,7 +1642,7 @@
               <w:lang w:eastAsia="fr-FR"/>
             </w:rPr>
           </w:pPr>
-          <w:hyperlink w:anchor="_Toc450826876" w:history="1">
+          <w:hyperlink w:anchor="_Toc451551867" w:history="1">
             <w:r>
               <w:rPr>
                 <w:rStyle w:val="Lienhypertexte"/>
@@ -1604,6 +1663,92 @@
                 <w:rStyle w:val="Lienhypertexte"/>
                 <w:noProof/>
               </w:rPr>
+              <w:t>Utilisation</w:t>
+            </w:r>
+            <w:r>
+              <w:rPr>
+                <w:noProof/>
+                <w:webHidden/>
+              </w:rPr>
+              <w:tab/>
+            </w:r>
+            <w:r>
+              <w:rPr>
+                <w:noProof/>
+                <w:webHidden/>
+              </w:rPr>
+              <w:fldChar w:fldCharType="begin"/>
+            </w:r>
+            <w:r>
+              <w:rPr>
+                <w:noProof/>
+                <w:webHidden/>
+              </w:rPr>
+              <w:instrText xml:space="preserve"> PAGEREF _Toc451551867 \h </w:instrText>
+            </w:r>
+            <w:r>
+              <w:rPr>
+                <w:noProof/>
+                <w:webHidden/>
+              </w:rPr>
+            </w:r>
+            <w:r>
+              <w:rPr>
+                <w:noProof/>
+                <w:webHidden/>
+              </w:rPr>
+              <w:fldChar w:fldCharType="separate"/>
+            </w:r>
+            <w:r>
+              <w:rPr>
+                <w:noProof/>
+                <w:webHidden/>
+              </w:rPr>
+              <w:t>6</w:t>
+            </w:r>
+            <w:r>
+              <w:rPr>
+                <w:noProof/>
+                <w:webHidden/>
+              </w:rPr>
+              <w:fldChar w:fldCharType="end"/>
+            </w:r>
+          </w:hyperlink>
+        </w:p>
+        <w:p>
+          <w:pPr>
+            <w:pStyle w:val="TM1"/>
+            <w:tabs>
+              <w:tab w:val="left" w:pos="440"/>
+              <w:tab w:val="right" w:leader="dot" w:pos="9062"/>
+            </w:tabs>
+            <w:rPr>
+              <w:rFonts w:eastAsiaTheme="minorEastAsia"/>
+              <w:noProof/>
+              <w:lang w:eastAsia="fr-FR"/>
+            </w:rPr>
+          </w:pPr>
+          <w:hyperlink w:anchor="_Toc451551868" w:history="1">
+            <w:r>
+              <w:rPr>
+                <w:rStyle w:val="Lienhypertexte"/>
+                <w:noProof/>
+              </w:rPr>
+              <w:t>6.</w:t>
+            </w:r>
+            <w:r>
+              <w:rPr>
+                <w:rFonts w:eastAsiaTheme="minorEastAsia"/>
+                <w:noProof/>
+                <w:lang w:eastAsia="fr-FR"/>
+              </w:rPr>
+              <w:tab/>
+            </w:r>
+            <w:r>
+              <w:rPr>
+                <w:rStyle w:val="Lienhypertexte"/>
+                <w:noProof/>
+              </w:rPr>
               <w:t>Exécution</w:t>
             </w:r>
             <w:r>
@@ -1625,7 +1770,7 @@
                 <w:noProof/>
                 <w:webHidden/>
               </w:rPr>
-              <w:instrText xml:space="preserve"> PAGEREF _Toc450826876 \h </w:instrText>
+              <w:instrText xml:space="preserve"> PAGEREF _Toc451551868 \h </w:instrText>
             </w:r>
             <w:r>
               <w:rPr>
@@ -1645,7 +1790,7 @@
                 <w:noProof/>
                 <w:webHidden/>
               </w:rPr>
-              <w:t>4</w:t>
+              <w:t>6</w:t>
             </w:r>
             <w:r>
               <w:rPr>
@@ -1667,12 +1812,25 @@
         </w:p>
       </w:sdtContent>
     </w:sdt>
-    <w:p/>
+    <w:p>
+      <w:pPr>
+        <w:jc w:val="left"/>
+        <w:rPr>
+          <w:rFonts w:asciiTheme="majorHAnsi" w:eastAsiaTheme="majorEastAsia" w:hAnsiTheme="majorHAnsi" w:cstheme="majorBidi"/>
+          <w:color w:val="2E74B5" w:themeColor="accent1" w:themeShade="BF"/>
+          <w:sz w:val="32"/>
+          <w:szCs w:val="32"/>
+        </w:rPr>
+      </w:pPr>
+      <w:r>
+        <w:br w:type="page"/>
+      </w:r>
+    </w:p>
     <w:p>
       <w:pPr>
         <w:pStyle w:val="Titre1"/>
       </w:pPr>
-      <w:bookmarkStart w:id="0" w:name="_Toc450826860"/>
+      <w:bookmarkStart w:id="0" w:name="_Toc451551851"/>
       <w:r>
         <w:lastRenderedPageBreak/>
         <w:t>Serveur de collection u</w:t>
@@ -1690,7 +1848,7 @@
           <w:numId w:val="3"/>
         </w:numPr>
       </w:pPr>
-      <w:bookmarkStart w:id="1" w:name="_Toc450826861"/>
+      <w:bookmarkStart w:id="1" w:name="_Toc451551852"/>
       <w:r>
         <w:t>Description</w:t>
       </w:r>
@@ -1730,13 +1888,29 @@
     </w:p>
     <w:p>
       <w:r>
-        <w:t xml:space="preserve">La classe CollectionServer représente ce serveur qui sera accédé par les clients. Il est unique et </w:t>
+        <w:t xml:space="preserve">La classe </w:t>
+      </w:r>
+      <w:proofErr w:type="spellStart"/>
+      <w:r>
+        <w:t>CollectionServer</w:t>
+      </w:r>
+      <w:proofErr w:type="spellEnd"/>
+      <w:r>
+        <w:t xml:space="preserve"> représente ce serveur qui sera accédé par les clients. Il est unique et </w:t>
       </w:r>
       <w:r>
         <w:t>utilise donc la classe</w:t>
       </w:r>
       <w:r>
-        <w:t xml:space="preserve"> UnicastRemoteObject. De ce fait les clients ne récupèrent pas une copie du serveur mais une référence à cet objet.</w:t>
+        <w:t xml:space="preserve"> </w:t>
+      </w:r>
+      <w:proofErr w:type="spellStart"/>
+      <w:r>
+        <w:t>UnicastRemoteObject</w:t>
+      </w:r>
+      <w:proofErr w:type="spellEnd"/>
+      <w:r>
+        <w:t>. De ce fait les clients ne récupèrent pas une copie du serveur mais une référence à cet objet.</w:t>
       </w:r>
     </w:p>
     <w:p>
@@ -1747,7 +1921,7 @@
           <w:numId w:val="3"/>
         </w:numPr>
       </w:pPr>
-      <w:bookmarkStart w:id="2" w:name="_Toc450826862"/>
+      <w:bookmarkStart w:id="2" w:name="_Toc451551853"/>
       <w:r>
         <w:t>Collection</w:t>
       </w:r>
@@ -1766,9 +1940,11 @@
       <w:r>
         <w:t xml:space="preserve">représentée par une </w:t>
       </w:r>
+      <w:proofErr w:type="spellStart"/>
       <w:r>
         <w:t>HashMap</w:t>
       </w:r>
+      <w:proofErr w:type="spellEnd"/>
       <w:r>
         <w:t xml:space="preserve"> </w:t>
       </w:r>
@@ -1887,7 +2063,7 @@
           <w:numId w:val="6"/>
         </w:numPr>
       </w:pPr>
-      <w:bookmarkStart w:id="3" w:name="_Toc450826863"/>
+      <w:bookmarkStart w:id="3" w:name="_Toc451551854"/>
       <w:r>
         <w:t>Réception d’un objet</w:t>
       </w:r>
@@ -1957,7 +2133,7 @@
           <w:numId w:val="3"/>
         </w:numPr>
       </w:pPr>
-      <w:bookmarkStart w:id="4" w:name="_Toc450826864"/>
+      <w:bookmarkStart w:id="4" w:name="_Toc451551855"/>
       <w:r>
         <w:t>Emission d’un objet</w:t>
       </w:r>
@@ -1965,7 +2141,15 @@
     </w:p>
     <w:p>
       <w:r>
-        <w:t>Lorsqu’un objet est demandé par un client (méthode get), le serveur de collection va vérifier l’existence de l’objet souhaité</w:t>
+        <w:t xml:space="preserve">Lorsqu’un objet est demandé par un client (méthode </w:t>
+      </w:r>
+      <w:proofErr w:type="spellStart"/>
+      <w:r>
+        <w:t>get</w:t>
+      </w:r>
+      <w:proofErr w:type="spellEnd"/>
+      <w:r>
+        <w:t>), le serveur de collection va vérifier l’existence de l’objet souhaité</w:t>
       </w:r>
       <w:r>
         <w:t xml:space="preserve">. S’il existe, </w:t>
@@ -1977,7 +2161,23 @@
         <w:t>e</w:t>
       </w:r>
       <w:r>
-        <w:t xml:space="preserve"> cet objet en DistantObject de façon à le rendre Serializable, et le retourne.</w:t>
+        <w:t xml:space="preserve"> cet objet en </w:t>
+      </w:r>
+      <w:proofErr w:type="spellStart"/>
+      <w:r>
+        <w:t>DistantObject</w:t>
+      </w:r>
+      <w:proofErr w:type="spellEnd"/>
+      <w:r>
+        <w:t xml:space="preserve"> de façon à le rendre </w:t>
+      </w:r>
+      <w:proofErr w:type="spellStart"/>
+      <w:r>
+        <w:t>Serializable</w:t>
+      </w:r>
+      <w:proofErr w:type="spellEnd"/>
+      <w:r>
+        <w:t>, et le retourne.</w:t>
       </w:r>
       <w:r>
         <w:t xml:space="preserve"> </w:t>
@@ -1987,6 +2187,20 @@
       </w:r>
       <w:r>
         <w:t>Ensuite, l’historique des clés demandées est mis à jour.</w:t>
+      </w:r>
+    </w:p>
+    <w:p>
+      <w:pPr>
+        <w:jc w:val="left"/>
+        <w:rPr>
+          <w:rFonts w:asciiTheme="majorHAnsi" w:eastAsiaTheme="majorEastAsia" w:hAnsiTheme="majorHAnsi" w:cstheme="majorBidi"/>
+          <w:color w:val="2E74B5" w:themeColor="accent1" w:themeShade="BF"/>
+          <w:sz w:val="26"/>
+          <w:szCs w:val="26"/>
+        </w:rPr>
+      </w:pPr>
+      <w:r>
+        <w:br w:type="page"/>
       </w:r>
     </w:p>
     <w:p>
@@ -1997,8 +2211,9 @@
           <w:numId w:val="3"/>
         </w:numPr>
       </w:pPr>
-      <w:bookmarkStart w:id="5" w:name="_Toc450826865"/>
-      <w:r>
+      <w:bookmarkStart w:id="5" w:name="_Toc451551856"/>
+      <w:r>
+        <w:lastRenderedPageBreak/>
         <w:t>Service d’information</w:t>
       </w:r>
       <w:bookmarkEnd w:id="5"/>
@@ -2073,9 +2288,8 @@
           <w:numId w:val="3"/>
         </w:numPr>
       </w:pPr>
-      <w:bookmarkStart w:id="6" w:name="_Toc450826866"/>
-      <w:r>
-        <w:lastRenderedPageBreak/>
+      <w:bookmarkStart w:id="6" w:name="_Toc451551857"/>
+      <w:r>
         <w:t>Gestion des abonnements</w:t>
       </w:r>
       <w:bookmarkEnd w:id="6"/>
@@ -2085,14 +2299,22 @@
         <w:t>Le serveur dispose également d’un service d’abonnement, permettant à ses clients de se tenir informés des nouvelles données et nouveaux services déposés.</w:t>
       </w:r>
       <w:r>
-        <w:t xml:space="preserve"> Pour cela, nous avons mis en place une architecture MOM de type centralisée (Spoke and Hub).</w:t>
+        <w:t xml:space="preserve"> Pour cela, nous avons mis en place une architecture MOM de type centralisée (</w:t>
+      </w:r>
+      <w:proofErr w:type="spellStart"/>
+      <w:r>
+        <w:t>Spoke</w:t>
+      </w:r>
+      <w:proofErr w:type="spellEnd"/>
+      <w:r>
+        <w:t xml:space="preserve"> and Hub).</w:t>
       </w:r>
     </w:p>
     <w:p>
       <w:pPr>
         <w:pStyle w:val="Titre1"/>
       </w:pPr>
-      <w:bookmarkStart w:id="7" w:name="_Toc450826867"/>
+      <w:bookmarkStart w:id="7" w:name="_Toc451551858"/>
       <w:r>
         <w:t>Client</w:t>
       </w:r>
@@ -2106,7 +2328,7 @@
           <w:numId w:val="2"/>
         </w:numPr>
       </w:pPr>
-      <w:bookmarkStart w:id="8" w:name="_Toc450826868"/>
+      <w:bookmarkStart w:id="8" w:name="_Toc451551859"/>
       <w:r>
         <w:t>Description</w:t>
       </w:r>
@@ -2125,7 +2347,7 @@
           <w:numId w:val="2"/>
         </w:numPr>
       </w:pPr>
-      <w:bookmarkStart w:id="9" w:name="_Toc450826869"/>
+      <w:bookmarkStart w:id="9" w:name="_Toc451551860"/>
       <w:r>
         <w:t>Connexion</w:t>
       </w:r>
@@ -2133,7 +2355,15 @@
     </w:p>
     <w:p>
       <w:r>
-        <w:t xml:space="preserve">La connexion d’un client est représentée par la récupération de l’objet distant CollectionServer à l’aide du JNDI. </w:t>
+        <w:t xml:space="preserve">La connexion d’un client est représentée par la récupération de l’objet distant </w:t>
+      </w:r>
+      <w:proofErr w:type="spellStart"/>
+      <w:r>
+        <w:t>CollectionServer</w:t>
+      </w:r>
+      <w:proofErr w:type="spellEnd"/>
+      <w:r>
+        <w:t xml:space="preserve"> à l’aide du JNDI. </w:t>
       </w:r>
       <w:r>
         <w:t xml:space="preserve">Ainsi, il peut effectuer toutes actions qu’autorise le serveur, à savoir l’envoi d’une donnée ou d’un service et l’utilisation du service d’information. </w:t>
@@ -2150,7 +2380,7 @@
           <w:numId w:val="2"/>
         </w:numPr>
       </w:pPr>
-      <w:bookmarkStart w:id="10" w:name="_Toc450826870"/>
+      <w:bookmarkStart w:id="10" w:name="_Toc451551861"/>
       <w:r>
         <w:t>Déposer une Donnée ou un Service</w:t>
       </w:r>
@@ -2167,7 +2397,23 @@
         <w:t xml:space="preserve">thode put) une donnée ou un service. Les objets déposables </w:t>
       </w:r>
       <w:r>
-        <w:t xml:space="preserve">sur le serveur doivent implémenter l’interface DataInterface pour les données ou l’interface ServiceInterface pour les services. Ces interfaces permettent aux clients qui </w:t>
+        <w:t xml:space="preserve">sur le serveur doivent implémenter l’interface </w:t>
+      </w:r>
+      <w:proofErr w:type="spellStart"/>
+      <w:r>
+        <w:t>DataInterface</w:t>
+      </w:r>
+      <w:proofErr w:type="spellEnd"/>
+      <w:r>
+        <w:t xml:space="preserve"> pour les données ou l’interface </w:t>
+      </w:r>
+      <w:proofErr w:type="spellStart"/>
+      <w:r>
+        <w:t>ServiceInterface</w:t>
+      </w:r>
+      <w:proofErr w:type="spellEnd"/>
+      <w:r>
+        <w:t xml:space="preserve"> pour les services. Ces interfaces permettent aux clients qui </w:t>
       </w:r>
       <w:r>
         <w:t>récupéreront l’objet de pouvoir l’exploiter.</w:t>
@@ -2179,6 +2425,20 @@
       </w:r>
       <w:r>
         <w:t xml:space="preserve">un clé (chaine de caractères) qui sera utilisé pour référencer l’objet dans la collection du serveur. </w:t>
+      </w:r>
+    </w:p>
+    <w:p>
+      <w:pPr>
+        <w:jc w:val="left"/>
+        <w:rPr>
+          <w:rFonts w:asciiTheme="majorHAnsi" w:eastAsiaTheme="majorEastAsia" w:hAnsiTheme="majorHAnsi" w:cstheme="majorBidi"/>
+          <w:color w:val="2E74B5" w:themeColor="accent1" w:themeShade="BF"/>
+          <w:sz w:val="26"/>
+          <w:szCs w:val="26"/>
+        </w:rPr>
+      </w:pPr>
+      <w:r>
+        <w:br w:type="page"/>
       </w:r>
     </w:p>
     <w:p>
@@ -2189,8 +2449,9 @@
           <w:numId w:val="2"/>
         </w:numPr>
       </w:pPr>
-      <w:bookmarkStart w:id="11" w:name="_Toc450826871"/>
-      <w:r>
+      <w:bookmarkStart w:id="11" w:name="_Toc451551862"/>
+      <w:r>
+        <w:lastRenderedPageBreak/>
         <w:t>Récupérer une Donnée</w:t>
       </w:r>
       <w:r>
@@ -2203,7 +2464,15 @@
         <w:t>Après s’être connecté au serveur, le client peut également récupérer</w:t>
       </w:r>
       <w:r>
-        <w:t xml:space="preserve"> (méthode get)</w:t>
+        <w:t xml:space="preserve"> (méthode </w:t>
+      </w:r>
+      <w:proofErr w:type="spellStart"/>
+      <w:r>
+        <w:t>get</w:t>
+      </w:r>
+      <w:proofErr w:type="spellEnd"/>
+      <w:r>
+        <w:t>)</w:t>
       </w:r>
       <w:r>
         <w:t xml:space="preserve"> </w:t>
@@ -2227,14 +2496,48 @@
         <w:t>abord tenter</w:t>
       </w:r>
       <w:r>
-        <w:t xml:space="preserve"> de le caster en service à l’aide de l’interface ServiceInterface. Si le cast échoue, il </w:t>
-      </w:r>
+        <w:t xml:space="preserve"> de le </w:t>
+      </w:r>
+      <w:proofErr w:type="spellStart"/>
+      <w:r>
+        <w:t>caster</w:t>
+      </w:r>
+      <w:proofErr w:type="spellEnd"/>
+      <w:r>
+        <w:t xml:space="preserve"> en service à l’aide de l’interface </w:t>
+      </w:r>
+      <w:proofErr w:type="spellStart"/>
+      <w:r>
+        <w:t>ServiceInterface</w:t>
+      </w:r>
+      <w:proofErr w:type="spellEnd"/>
+      <w:r>
+        <w:t xml:space="preserve">. Si le </w:t>
+      </w:r>
+      <w:proofErr w:type="spellStart"/>
+      <w:r>
+        <w:t>cast</w:t>
+      </w:r>
+      <w:proofErr w:type="spellEnd"/>
+      <w:r>
+        <w:t xml:space="preserve"> échoue, il </w:t>
+      </w:r>
+      <w:proofErr w:type="gramStart"/>
       <w:r>
         <w:t xml:space="preserve">le </w:t>
       </w:r>
       <w:r>
-        <w:t>caste alors en donnée à l’aide de l’interface DataInterface</w:t>
-      </w:r>
+        <w:t>caste</w:t>
+      </w:r>
+      <w:proofErr w:type="gramEnd"/>
+      <w:r>
+        <w:t xml:space="preserve"> alors en donnée à l’aide de l’interface </w:t>
+      </w:r>
+      <w:proofErr w:type="spellStart"/>
+      <w:r>
+        <w:t>DataInterface</w:t>
+      </w:r>
+      <w:proofErr w:type="spellEnd"/>
       <w:r>
         <w:t xml:space="preserve">. </w:t>
       </w:r>
@@ -2250,7 +2553,7 @@
           <w:numId w:val="2"/>
         </w:numPr>
       </w:pPr>
-      <w:bookmarkStart w:id="12" w:name="_Toc450826872"/>
+      <w:bookmarkStart w:id="12" w:name="_Toc451551863"/>
       <w:r>
         <w:t>Récupération des informations sur la collection</w:t>
       </w:r>
@@ -2284,7 +2587,7 @@
           <w:numId w:val="2"/>
         </w:numPr>
       </w:pPr>
-      <w:bookmarkStart w:id="13" w:name="_Toc450826873"/>
+      <w:bookmarkStart w:id="13" w:name="_Toc451551864"/>
       <w:r>
         <w:t>Abonnement</w:t>
       </w:r>
@@ -2299,36 +2602,113 @@
       <w:pPr>
         <w:pStyle w:val="Titre1"/>
       </w:pPr>
-      <w:bookmarkStart w:id="14" w:name="_Toc450826874"/>
+      <w:bookmarkStart w:id="14" w:name="_Toc451551865"/>
+      <w:r>
+        <w:t>Serveur de classe</w:t>
+      </w:r>
+      <w:r>
+        <w:t>s</w:t>
+      </w:r>
+      <w:bookmarkEnd w:id="14"/>
+    </w:p>
+    <w:p>
+      <w:r>
+        <w:t>Le problème avec l’architecture actuelle est que le client n’a pas accès aux interfaces qu’implémente le serveur de collection et son service d’information.</w:t>
+      </w:r>
+      <w:r>
+        <w:t xml:space="preserve"> Il ne peut donc les utiliser qu’en ayant à sa disposition les fichiers .class nécessaires. </w:t>
+      </w:r>
+      <w:r>
+        <w:t xml:space="preserve">C’est pourquoi un serveur de classes est utilisé pour mettre ces fichiers à la disposition du client. </w:t>
+      </w:r>
+    </w:p>
+    <w:p>
+      <w:pPr>
+        <w:pStyle w:val="Titre1"/>
+      </w:pPr>
+      <w:bookmarkStart w:id="15" w:name="_Toc451551866"/>
       <w:r>
         <w:lastRenderedPageBreak/>
-        <w:t>Serveur de classe</w:t>
-      </w:r>
-      <w:r>
-        <w:t>s</w:t>
-      </w:r>
-      <w:bookmarkEnd w:id="14"/>
-    </w:p>
-    <w:p>
-      <w:r>
-        <w:t>Le problème avec l’architecture actuelle est que le client n’a pas accès aux interfaces qu’implémente le serveur de collection et son service d’information.</w:t>
-      </w:r>
-      <w:r>
-        <w:t xml:space="preserve"> Il ne peut donc les utiliser qu’en ayant à sa disposition les fichiers .class nécessaires. </w:t>
-      </w:r>
-      <w:r>
-        <w:t xml:space="preserve">C’est pourquoi un serveur de classes est utilisé pour mettre ces fichiers à la disposition du client. </w:t>
+        <w:t>Architecture globale</w:t>
+      </w:r>
+      <w:bookmarkEnd w:id="15"/>
+    </w:p>
+    <w:p>
+      <w:pPr>
+        <w:jc w:val="center"/>
+      </w:pPr>
+      <w:r>
+        <w:rPr>
+          <w:noProof/>
+          <w:lang w:eastAsia="fr-FR"/>
+        </w:rPr>
+        <w:drawing>
+          <wp:inline distT="0" distB="0" distL="0" distR="0" wp14:anchorId="3448D4E9" wp14:editId="691CCD94">
+            <wp:extent cx="4619625" cy="2828925"/>
+            <wp:effectExtent l="0" t="0" r="9525" b="9525"/>
+            <wp:docPr id="1" name="Image 1"/>
+            <wp:cNvGraphicFramePr>
+              <a:graphicFrameLocks xmlns:a="http://schemas.openxmlformats.org/drawingml/2006/main" noChangeAspect="1"/>
+            </wp:cNvGraphicFramePr>
+            <a:graphic xmlns:a="http://schemas.openxmlformats.org/drawingml/2006/main">
+              <a:graphicData uri="http://schemas.openxmlformats.org/drawingml/2006/picture">
+                <pic:pic xmlns:pic="http://schemas.openxmlformats.org/drawingml/2006/picture">
+                  <pic:nvPicPr>
+                    <pic:cNvPr id="1" name="Schema.jpg"/>
+                    <pic:cNvPicPr/>
+                  </pic:nvPicPr>
+                  <pic:blipFill rotWithShape="1">
+                    <a:blip r:embed="rId11">
+                      <a:extLst>
+                        <a:ext uri="{28A0092B-C50C-407E-A947-70E740481C1C}">
+                          <a14:useLocalDpi xmlns:a14="http://schemas.microsoft.com/office/drawing/2010/main" val="0"/>
+                        </a:ext>
+                      </a:extLst>
+                    </a:blip>
+                    <a:srcRect l="12401" t="2058" r="7408" b="10641"/>
+                    <a:stretch/>
+                  </pic:blipFill>
+                  <pic:spPr bwMode="auto">
+                    <a:xfrm>
+                      <a:off x="0" y="0"/>
+                      <a:ext cx="4619625" cy="2828925"/>
+                    </a:xfrm>
+                    <a:prstGeom prst="rect">
+                      <a:avLst/>
+                    </a:prstGeom>
+                    <a:ln>
+                      <a:noFill/>
+                    </a:ln>
+                    <a:extLst>
+                      <a:ext uri="{53640926-AAD7-44D8-BBD7-CCE9431645EC}">
+                        <a14:shadowObscured xmlns:a14="http://schemas.microsoft.com/office/drawing/2010/main"/>
+                      </a:ext>
+                    </a:extLst>
+                  </pic:spPr>
+                </pic:pic>
+              </a:graphicData>
+            </a:graphic>
+          </wp:inline>
+        </w:drawing>
+      </w:r>
+    </w:p>
+    <w:p>
+      <w:pPr>
+        <w:pStyle w:val="Sous-titre"/>
+      </w:pPr>
+      <w:r>
+        <w:t>Architecture globale de notre application</w:t>
       </w:r>
     </w:p>
     <w:p>
       <w:pPr>
         <w:pStyle w:val="Titre1"/>
       </w:pPr>
-      <w:bookmarkStart w:id="15" w:name="_Toc450826875"/>
+      <w:bookmarkStart w:id="16" w:name="_Toc451551867"/>
       <w:r>
         <w:t>Utilisation</w:t>
       </w:r>
-      <w:bookmarkEnd w:id="15"/>
+      <w:bookmarkEnd w:id="16"/>
     </w:p>
     <w:p>
       <w:r>
@@ -2356,8 +2736,13 @@
         </w:numPr>
       </w:pPr>
       <w:r>
-        <w:t>Lancer ActiveMQ</w:t>
-      </w:r>
+        <w:t xml:space="preserve">Lancer </w:t>
+      </w:r>
+      <w:proofErr w:type="spellStart"/>
+      <w:r>
+        <w:t>ActiveMQ</w:t>
+      </w:r>
+      <w:proofErr w:type="spellEnd"/>
     </w:p>
     <w:p>
       <w:pPr>
@@ -2405,11 +2790,11 @@
       <w:pPr>
         <w:pStyle w:val="Titre1"/>
       </w:pPr>
-      <w:bookmarkStart w:id="16" w:name="_Toc450826876"/>
+      <w:bookmarkStart w:id="17" w:name="_Toc451551868"/>
       <w:r>
         <w:t>Exécution</w:t>
       </w:r>
-      <w:bookmarkEnd w:id="16"/>
+      <w:bookmarkEnd w:id="17"/>
     </w:p>
     <w:p>
       <w:r>
@@ -2418,8 +2803,6 @@
       <w:r>
         <w:t xml:space="preserve"> par défaut</w:t>
       </w:r>
-      <w:bookmarkStart w:id="17" w:name="_GoBack"/>
-      <w:bookmarkEnd w:id="17"/>
       <w:r>
         <w:t>.</w:t>
       </w:r>
@@ -2428,6 +2811,8 @@
       <w:r>
         <w:t>Nous avons également implémenté l’exemple du producteur-consommateur. Nous créons 2 clients se connectant à un serveur. L’un va déposer des données et des services sur le serveur, c’est le producteur. L’autre va récupérer ces données et services depuis le serveur et les exploiter, c’est le consommateur.</w:t>
       </w:r>
+      <w:bookmarkStart w:id="18" w:name="_GoBack"/>
+      <w:bookmarkEnd w:id="18"/>
     </w:p>
     <w:sectPr>
       <w:type w:val="continuous"/>
@@ -2496,7 +2881,7 @@
           <w:rPr>
             <w:noProof/>
           </w:rPr>
-          <w:t>4</w:t>
+          <w:t>6</w:t>
         </w:r>
         <w:r>
           <w:fldChar w:fldCharType="end"/>
@@ -2553,7 +2938,21 @@
         <w:sz w:val="18"/>
         <w:szCs w:val="18"/>
       </w:rPr>
-      <w:t xml:space="preserve">ANDRE Julien &amp; ROLLIN Antoine – Mini-Projet </w:t>
+      <w:t xml:space="preserve">ANDRE Julien &amp; ROLLIN Antoine </w:t>
+    </w:r>
+    <w:r>
+      <w:rPr>
+        <w:sz w:val="18"/>
+        <w:szCs w:val="18"/>
+      </w:rPr>
+      <w:t xml:space="preserve">&amp; BUISSON Kévin </w:t>
+    </w:r>
+    <w:r>
+      <w:rPr>
+        <w:sz w:val="18"/>
+        <w:szCs w:val="18"/>
+      </w:rPr>
+      <w:t xml:space="preserve">– Mini-Projet </w:t>
     </w:r>
     <w:r>
       <w:rPr>
@@ -3753,7 +4152,7 @@
   <w:style w:type="paragraph" w:default="1" w:styleId="Normal">
     <w:name w:val="Normal"/>
     <w:qFormat/>
-    <w:rsid w:val="00717FB6"/>
+    <w:rsid w:val="00DD7FB6"/>
     <w:pPr>
       <w:jc w:val="both"/>
     </w:pPr>
@@ -3765,14 +4164,14 @@
     <w:link w:val="Titre1Car"/>
     <w:uiPriority w:val="9"/>
     <w:qFormat/>
-    <w:rsid w:val="00902A42"/>
+    <w:rsid w:val="00F27196"/>
     <w:pPr>
       <w:keepNext/>
       <w:keepLines/>
       <w:numPr>
         <w:numId w:val="2"/>
       </w:numPr>
-      <w:spacing w:before="360" w:after="120"/>
+      <w:spacing w:before="600" w:after="360"/>
       <w:outlineLvl w:val="0"/>
     </w:pPr>
     <w:rPr>
@@ -3790,11 +4189,11 @@
     <w:uiPriority w:val="9"/>
     <w:unhideWhenUsed/>
     <w:qFormat/>
-    <w:rsid w:val="00E94968"/>
+    <w:rsid w:val="000A77D9"/>
     <w:pPr>
       <w:keepNext/>
       <w:keepLines/>
-      <w:spacing w:before="280" w:after="240"/>
+      <w:spacing w:before="400" w:after="360"/>
       <w:outlineLvl w:val="1"/>
     </w:pPr>
     <w:rPr>
@@ -3836,7 +4235,7 @@
     <w:basedOn w:val="Policepardfaut"/>
     <w:link w:val="Titre1"/>
     <w:uiPriority w:val="9"/>
-    <w:rsid w:val="00902A42"/>
+    <w:rsid w:val="00F27196"/>
     <w:rPr>
       <w:rFonts w:asciiTheme="majorHAnsi" w:eastAsiaTheme="majorEastAsia" w:hAnsiTheme="majorHAnsi" w:cstheme="majorBidi"/>
       <w:color w:val="2E74B5" w:themeColor="accent1" w:themeShade="BF"/>
@@ -3918,7 +4317,7 @@
     <w:basedOn w:val="Policepardfaut"/>
     <w:link w:val="Titre2"/>
     <w:uiPriority w:val="9"/>
-    <w:rsid w:val="00E94968"/>
+    <w:rsid w:val="000A77D9"/>
     <w:rPr>
       <w:rFonts w:asciiTheme="majorHAnsi" w:eastAsiaTheme="majorEastAsia" w:hAnsiTheme="majorHAnsi" w:cstheme="majorBidi"/>
       <w:color w:val="2E74B5" w:themeColor="accent1" w:themeShade="BF"/>
@@ -4306,7 +4705,7 @@
 </file>
 
 <file path=customXml/itemProps1.xml><?xml version="1.0" encoding="utf-8"?>
-<ds:datastoreItem xmlns:ds="http://schemas.openxmlformats.org/officeDocument/2006/customXml" ds:itemID="{B4FE4D19-F648-41AD-8B91-752CA486FB0D}">
+<ds:datastoreItem xmlns:ds="http://schemas.openxmlformats.org/officeDocument/2006/customXml" ds:itemID="{971A3E69-7FFA-465B-91EC-9C17A86CF611}">
   <ds:schemaRefs>
     <ds:schemaRef ds:uri="http://schemas.openxmlformats.org/officeDocument/2006/bibliography"/>
   </ds:schemaRefs>

</xml_diff>

<commit_message>
[Added] description publish/subscribe functionalities in the report.docx
</commit_message>
<xml_diff>
--- a/docs/Rapport.docx
+++ b/docs/Rapport.docx
@@ -1,6 +1,6 @@
 
 <file path=word/document.xml><?xml version="1.0" encoding="utf-8"?>
-<w:document xmlns:wpc="http://schemas.microsoft.com/office/word/2010/wordprocessingCanvas" xmlns:cx="http://schemas.microsoft.com/office/drawing/2014/chartex" xmlns:cx1="http://schemas.microsoft.com/office/drawing/2015/9/8/chartex" xmlns:mc="http://schemas.openxmlformats.org/markup-compatibility/2006" xmlns:o="urn:schemas-microsoft-com:office:office" xmlns:r="http://schemas.openxmlformats.org/officeDocument/2006/relationships" xmlns:m="http://schemas.openxmlformats.org/officeDocument/2006/math" xmlns:v="urn:schemas-microsoft-com:vml" xmlns:wp14="http://schemas.microsoft.com/office/word/2010/wordprocessingDrawing" xmlns:wp="http://schemas.openxmlformats.org/drawingml/2006/wordprocessingDrawing" xmlns:w10="urn:schemas-microsoft-com:office:word" xmlns:w="http://schemas.openxmlformats.org/wordprocessingml/2006/main" xmlns:w14="http://schemas.microsoft.com/office/word/2010/wordml" xmlns:w15="http://schemas.microsoft.com/office/word/2012/wordml" xmlns:w16se="http://schemas.microsoft.com/office/word/2015/wordml/symex" xmlns:wpg="http://schemas.microsoft.com/office/word/2010/wordprocessingGroup" xmlns:wpi="http://schemas.microsoft.com/office/word/2010/wordprocessingInk" xmlns:wne="http://schemas.microsoft.com/office/word/2006/wordml" xmlns:wps="http://schemas.microsoft.com/office/word/2010/wordprocessingShape" mc:Ignorable="w14 w15 w16se wp14">
+<w:document xmlns:wpc="http://schemas.microsoft.com/office/word/2010/wordprocessingCanvas" xmlns:mc="http://schemas.openxmlformats.org/markup-compatibility/2006" xmlns:o="urn:schemas-microsoft-com:office:office" xmlns:r="http://schemas.openxmlformats.org/officeDocument/2006/relationships" xmlns:m="http://schemas.openxmlformats.org/officeDocument/2006/math" xmlns:v="urn:schemas-microsoft-com:vml" xmlns:wp14="http://schemas.microsoft.com/office/word/2010/wordprocessingDrawing" xmlns:wp="http://schemas.openxmlformats.org/drawingml/2006/wordprocessingDrawing" xmlns:w10="urn:schemas-microsoft-com:office:word" xmlns:w="http://schemas.openxmlformats.org/wordprocessingml/2006/main" xmlns:w14="http://schemas.microsoft.com/office/word/2010/wordml" xmlns:wpg="http://schemas.microsoft.com/office/word/2010/wordprocessingGroup" xmlns:wpi="http://schemas.microsoft.com/office/word/2010/wordprocessingInk" xmlns:wne="http://schemas.microsoft.com/office/word/2006/wordml" xmlns:wps="http://schemas.microsoft.com/office/word/2010/wordprocessingShape" mc:Ignorable="w14 wp14">
   <w:body>
     <w:p>
       <w:pPr>
@@ -49,9 +49,9 @@
       <w:pPr>
         <w:spacing w:after="0"/>
         <w:sectPr>
-          <w:headerReference w:type="default" r:id="rId8"/>
-          <w:footerReference w:type="default" r:id="rId9"/>
-          <w:headerReference w:type="first" r:id="rId10"/>
+          <w:headerReference w:type="default" r:id="rId9"/>
+          <w:footerReference w:type="default" r:id="rId10"/>
+          <w:headerReference w:type="first" r:id="rId11"/>
           <w:pgSz w:w="11906" w:h="16838"/>
           <w:pgMar w:top="1417" w:right="1417" w:bottom="1417" w:left="1417" w:header="708" w:footer="708" w:gutter="0"/>
           <w:cols w:num="2" w:space="708"/>
@@ -266,7 +266,7 @@
           <w:r>
             <w:fldChar w:fldCharType="separate"/>
           </w:r>
-          <w:hyperlink w:anchor="_Toc451551851" w:history="1">
+          <w:hyperlink w:anchor="_Toc451772628" w:history="1">
             <w:r>
               <w:rPr>
                 <w:rStyle w:val="Lienhypertexte"/>
@@ -308,7 +308,7 @@
                 <w:noProof/>
                 <w:webHidden/>
               </w:rPr>
-              <w:instrText xml:space="preserve"> PAGEREF _Toc451551851 \h </w:instrText>
+              <w:instrText xml:space="preserve"> PAGEREF _Toc451772628 \h </w:instrText>
             </w:r>
             <w:r>
               <w:rPr>
@@ -352,7 +352,7 @@
               <w:lang w:eastAsia="fr-FR"/>
             </w:rPr>
           </w:pPr>
-          <w:hyperlink w:anchor="_Toc451551852" w:history="1">
+          <w:hyperlink w:anchor="_Toc451772629" w:history="1">
             <w:r>
               <w:rPr>
                 <w:rStyle w:val="Lienhypertexte"/>
@@ -394,7 +394,7 @@
                 <w:noProof/>
                 <w:webHidden/>
               </w:rPr>
-              <w:instrText xml:space="preserve"> PAGEREF _Toc451551852 \h </w:instrText>
+              <w:instrText xml:space="preserve"> PAGEREF _Toc451772629 \h </w:instrText>
             </w:r>
             <w:r>
               <w:rPr>
@@ -438,7 +438,7 @@
               <w:lang w:eastAsia="fr-FR"/>
             </w:rPr>
           </w:pPr>
-          <w:hyperlink w:anchor="_Toc451551853" w:history="1">
+          <w:hyperlink w:anchor="_Toc451772630" w:history="1">
             <w:r>
               <w:rPr>
                 <w:rStyle w:val="Lienhypertexte"/>
@@ -480,7 +480,7 @@
                 <w:noProof/>
                 <w:webHidden/>
               </w:rPr>
-              <w:instrText xml:space="preserve"> PAGEREF _Toc451551853 \h </w:instrText>
+              <w:instrText xml:space="preserve"> PAGEREF _Toc451772630 \h </w:instrText>
             </w:r>
             <w:r>
               <w:rPr>
@@ -524,7 +524,7 @@
               <w:lang w:eastAsia="fr-FR"/>
             </w:rPr>
           </w:pPr>
-          <w:hyperlink w:anchor="_Toc451551854" w:history="1">
+          <w:hyperlink w:anchor="_Toc451772631" w:history="1">
             <w:r>
               <w:rPr>
                 <w:rStyle w:val="Lienhypertexte"/>
@@ -566,7 +566,7 @@
                 <w:noProof/>
                 <w:webHidden/>
               </w:rPr>
-              <w:instrText xml:space="preserve"> PAGEREF _Toc451551854 \h </w:instrText>
+              <w:instrText xml:space="preserve"> PAGEREF _Toc451772631 \h </w:instrText>
             </w:r>
             <w:r>
               <w:rPr>
@@ -610,7 +610,7 @@
               <w:lang w:eastAsia="fr-FR"/>
             </w:rPr>
           </w:pPr>
-          <w:hyperlink w:anchor="_Toc451551855" w:history="1">
+          <w:hyperlink w:anchor="_Toc451772632" w:history="1">
             <w:r>
               <w:rPr>
                 <w:rStyle w:val="Lienhypertexte"/>
@@ -652,7 +652,7 @@
                 <w:noProof/>
                 <w:webHidden/>
               </w:rPr>
-              <w:instrText xml:space="preserve"> PAGEREF _Toc451551855 \h </w:instrText>
+              <w:instrText xml:space="preserve"> PAGEREF _Toc451772632 \h </w:instrText>
             </w:r>
             <w:r>
               <w:rPr>
@@ -696,7 +696,7 @@
               <w:lang w:eastAsia="fr-FR"/>
             </w:rPr>
           </w:pPr>
-          <w:hyperlink w:anchor="_Toc451551856" w:history="1">
+          <w:hyperlink w:anchor="_Toc451772633" w:history="1">
             <w:r>
               <w:rPr>
                 <w:rStyle w:val="Lienhypertexte"/>
@@ -738,7 +738,7 @@
                 <w:noProof/>
                 <w:webHidden/>
               </w:rPr>
-              <w:instrText xml:space="preserve"> PAGEREF _Toc451551856 \h </w:instrText>
+              <w:instrText xml:space="preserve"> PAGEREF _Toc451772633 \h </w:instrText>
             </w:r>
             <w:r>
               <w:rPr>
@@ -782,7 +782,7 @@
               <w:lang w:eastAsia="fr-FR"/>
             </w:rPr>
           </w:pPr>
-          <w:hyperlink w:anchor="_Toc451551857" w:history="1">
+          <w:hyperlink w:anchor="_Toc451772634" w:history="1">
             <w:r>
               <w:rPr>
                 <w:rStyle w:val="Lienhypertexte"/>
@@ -824,7 +824,7 @@
                 <w:noProof/>
                 <w:webHidden/>
               </w:rPr>
-              <w:instrText xml:space="preserve"> PAGEREF _Toc451551857 \h </w:instrText>
+              <w:instrText xml:space="preserve"> PAGEREF _Toc451772634 \h </w:instrText>
             </w:r>
             <w:r>
               <w:rPr>
@@ -868,7 +868,7 @@
               <w:lang w:eastAsia="fr-FR"/>
             </w:rPr>
           </w:pPr>
-          <w:hyperlink w:anchor="_Toc451551858" w:history="1">
+          <w:hyperlink w:anchor="_Toc451772635" w:history="1">
             <w:r>
               <w:rPr>
                 <w:rStyle w:val="Lienhypertexte"/>
@@ -910,7 +910,7 @@
                 <w:noProof/>
                 <w:webHidden/>
               </w:rPr>
-              <w:instrText xml:space="preserve"> PAGEREF _Toc451551858 \h </w:instrText>
+              <w:instrText xml:space="preserve"> PAGEREF _Toc451772635 \h </w:instrText>
             </w:r>
             <w:r>
               <w:rPr>
@@ -954,7 +954,7 @@
               <w:lang w:eastAsia="fr-FR"/>
             </w:rPr>
           </w:pPr>
-          <w:hyperlink w:anchor="_Toc451551859" w:history="1">
+          <w:hyperlink w:anchor="_Toc451772636" w:history="1">
             <w:r>
               <w:rPr>
                 <w:rStyle w:val="Lienhypertexte"/>
@@ -996,7 +996,7 @@
                 <w:noProof/>
                 <w:webHidden/>
               </w:rPr>
-              <w:instrText xml:space="preserve"> PAGEREF _Toc451551859 \h </w:instrText>
+              <w:instrText xml:space="preserve"> PAGEREF _Toc451772636 \h </w:instrText>
             </w:r>
             <w:r>
               <w:rPr>
@@ -1040,7 +1040,7 @@
               <w:lang w:eastAsia="fr-FR"/>
             </w:rPr>
           </w:pPr>
-          <w:hyperlink w:anchor="_Toc451551860" w:history="1">
+          <w:hyperlink w:anchor="_Toc451772637" w:history="1">
             <w:r>
               <w:rPr>
                 <w:rStyle w:val="Lienhypertexte"/>
@@ -1082,7 +1082,7 @@
                 <w:noProof/>
                 <w:webHidden/>
               </w:rPr>
-              <w:instrText xml:space="preserve"> PAGEREF _Toc451551860 \h </w:instrText>
+              <w:instrText xml:space="preserve"> PAGEREF _Toc451772637 \h </w:instrText>
             </w:r>
             <w:r>
               <w:rPr>
@@ -1126,7 +1126,7 @@
               <w:lang w:eastAsia="fr-FR"/>
             </w:rPr>
           </w:pPr>
-          <w:hyperlink w:anchor="_Toc451551861" w:history="1">
+          <w:hyperlink w:anchor="_Toc451772638" w:history="1">
             <w:r>
               <w:rPr>
                 <w:rStyle w:val="Lienhypertexte"/>
@@ -1168,7 +1168,7 @@
                 <w:noProof/>
                 <w:webHidden/>
               </w:rPr>
-              <w:instrText xml:space="preserve"> PAGEREF _Toc451551861 \h </w:instrText>
+              <w:instrText xml:space="preserve"> PAGEREF _Toc451772638 \h </w:instrText>
             </w:r>
             <w:r>
               <w:rPr>
@@ -1212,7 +1212,7 @@
               <w:lang w:eastAsia="fr-FR"/>
             </w:rPr>
           </w:pPr>
-          <w:hyperlink w:anchor="_Toc451551862" w:history="1">
+          <w:hyperlink w:anchor="_Toc451772639" w:history="1">
             <w:r>
               <w:rPr>
                 <w:rStyle w:val="Lienhypertexte"/>
@@ -1254,7 +1254,7 @@
                 <w:noProof/>
                 <w:webHidden/>
               </w:rPr>
-              <w:instrText xml:space="preserve"> PAGEREF _Toc451551862 \h </w:instrText>
+              <w:instrText xml:space="preserve"> PAGEREF _Toc451772639 \h </w:instrText>
             </w:r>
             <w:r>
               <w:rPr>
@@ -1298,7 +1298,7 @@
               <w:lang w:eastAsia="fr-FR"/>
             </w:rPr>
           </w:pPr>
-          <w:hyperlink w:anchor="_Toc451551863" w:history="1">
+          <w:hyperlink w:anchor="_Toc451772640" w:history="1">
             <w:r>
               <w:rPr>
                 <w:rStyle w:val="Lienhypertexte"/>
@@ -1340,7 +1340,7 @@
                 <w:noProof/>
                 <w:webHidden/>
               </w:rPr>
-              <w:instrText xml:space="preserve"> PAGEREF _Toc451551863 \h </w:instrText>
+              <w:instrText xml:space="preserve"> PAGEREF _Toc451772640 \h </w:instrText>
             </w:r>
             <w:r>
               <w:rPr>
@@ -1384,7 +1384,7 @@
               <w:lang w:eastAsia="fr-FR"/>
             </w:rPr>
           </w:pPr>
-          <w:hyperlink w:anchor="_Toc451551864" w:history="1">
+          <w:hyperlink w:anchor="_Toc451772641" w:history="1">
             <w:r>
               <w:rPr>
                 <w:rStyle w:val="Lienhypertexte"/>
@@ -1405,7 +1405,7 @@
                 <w:rStyle w:val="Lienhypertexte"/>
                 <w:noProof/>
               </w:rPr>
-              <w:t>Abonnement</w:t>
+              <w:t>Publier</w:t>
             </w:r>
             <w:r>
               <w:rPr>
@@ -1426,7 +1426,93 @@
                 <w:noProof/>
                 <w:webHidden/>
               </w:rPr>
-              <w:instrText xml:space="preserve"> PAGEREF _Toc451551864 \h </w:instrText>
+              <w:instrText xml:space="preserve"> PAGEREF _Toc451772641 \h </w:instrText>
+            </w:r>
+            <w:r>
+              <w:rPr>
+                <w:noProof/>
+                <w:webHidden/>
+              </w:rPr>
+            </w:r>
+            <w:r>
+              <w:rPr>
+                <w:noProof/>
+                <w:webHidden/>
+              </w:rPr>
+              <w:fldChar w:fldCharType="separate"/>
+            </w:r>
+            <w:r>
+              <w:rPr>
+                <w:noProof/>
+                <w:webHidden/>
+              </w:rPr>
+              <w:t>5</w:t>
+            </w:r>
+            <w:r>
+              <w:rPr>
+                <w:noProof/>
+                <w:webHidden/>
+              </w:rPr>
+              <w:fldChar w:fldCharType="end"/>
+            </w:r>
+          </w:hyperlink>
+        </w:p>
+        <w:p>
+          <w:pPr>
+            <w:pStyle w:val="TM2"/>
+            <w:tabs>
+              <w:tab w:val="left" w:pos="880"/>
+              <w:tab w:val="right" w:leader="dot" w:pos="9062"/>
+            </w:tabs>
+            <w:rPr>
+              <w:rFonts w:eastAsiaTheme="minorEastAsia"/>
+              <w:noProof/>
+              <w:lang w:eastAsia="fr-FR"/>
+            </w:rPr>
+          </w:pPr>
+          <w:hyperlink w:anchor="_Toc451772642" w:history="1">
+            <w:r>
+              <w:rPr>
+                <w:rStyle w:val="Lienhypertexte"/>
+                <w:noProof/>
+              </w:rPr>
+              <w:t>2.7.</w:t>
+            </w:r>
+            <w:r>
+              <w:rPr>
+                <w:rFonts w:eastAsiaTheme="minorEastAsia"/>
+                <w:noProof/>
+                <w:lang w:eastAsia="fr-FR"/>
+              </w:rPr>
+              <w:tab/>
+            </w:r>
+            <w:r>
+              <w:rPr>
+                <w:rStyle w:val="Lienhypertexte"/>
+                <w:noProof/>
+              </w:rPr>
+              <w:t>S’abonner</w:t>
+            </w:r>
+            <w:r>
+              <w:rPr>
+                <w:noProof/>
+                <w:webHidden/>
+              </w:rPr>
+              <w:tab/>
+            </w:r>
+            <w:r>
+              <w:rPr>
+                <w:noProof/>
+                <w:webHidden/>
+              </w:rPr>
+              <w:fldChar w:fldCharType="begin"/>
+            </w:r>
+            <w:r>
+              <w:rPr>
+                <w:noProof/>
+                <w:webHidden/>
+              </w:rPr>
+              <w:instrText xml:space="preserve"> PAGEREF _Toc451772642 \h </w:instrText>
             </w:r>
             <w:r>
               <w:rPr>
@@ -1470,7 +1556,7 @@
               <w:lang w:eastAsia="fr-FR"/>
             </w:rPr>
           </w:pPr>
-          <w:hyperlink w:anchor="_Toc451551865" w:history="1">
+          <w:hyperlink w:anchor="_Toc451772643" w:history="1">
             <w:r>
               <w:rPr>
                 <w:rStyle w:val="Lienhypertexte"/>
@@ -1512,7 +1598,7 @@
                 <w:noProof/>
                 <w:webHidden/>
               </w:rPr>
-              <w:instrText xml:space="preserve"> PAGEREF _Toc451551865 \h </w:instrText>
+              <w:instrText xml:space="preserve"> PAGEREF _Toc451772643 \h </w:instrText>
             </w:r>
             <w:r>
               <w:rPr>
@@ -1556,7 +1642,7 @@
               <w:lang w:eastAsia="fr-FR"/>
             </w:rPr>
           </w:pPr>
-          <w:hyperlink w:anchor="_Toc451551866" w:history="1">
+          <w:hyperlink w:anchor="_Toc451772644" w:history="1">
             <w:r>
               <w:rPr>
                 <w:rStyle w:val="Lienhypertexte"/>
@@ -1598,7 +1684,7 @@
                 <w:noProof/>
                 <w:webHidden/>
               </w:rPr>
-              <w:instrText xml:space="preserve"> PAGEREF _Toc451551866 \h </w:instrText>
+              <w:instrText xml:space="preserve"> PAGEREF _Toc451772644 \h </w:instrText>
             </w:r>
             <w:r>
               <w:rPr>
@@ -1642,7 +1728,7 @@
               <w:lang w:eastAsia="fr-FR"/>
             </w:rPr>
           </w:pPr>
-          <w:hyperlink w:anchor="_Toc451551867" w:history="1">
+          <w:hyperlink w:anchor="_Toc451772645" w:history="1">
             <w:r>
               <w:rPr>
                 <w:rStyle w:val="Lienhypertexte"/>
@@ -1684,7 +1770,7 @@
                 <w:noProof/>
                 <w:webHidden/>
               </w:rPr>
-              <w:instrText xml:space="preserve"> PAGEREF _Toc451551867 \h </w:instrText>
+              <w:instrText xml:space="preserve"> PAGEREF _Toc451772645 \h </w:instrText>
             </w:r>
             <w:r>
               <w:rPr>
@@ -1728,7 +1814,7 @@
               <w:lang w:eastAsia="fr-FR"/>
             </w:rPr>
           </w:pPr>
-          <w:hyperlink w:anchor="_Toc451551868" w:history="1">
+          <w:hyperlink w:anchor="_Toc451772646" w:history="1">
             <w:r>
               <w:rPr>
                 <w:rStyle w:val="Lienhypertexte"/>
@@ -1770,7 +1856,7 @@
                 <w:noProof/>
                 <w:webHidden/>
               </w:rPr>
-              <w:instrText xml:space="preserve"> PAGEREF _Toc451551868 \h </w:instrText>
+              <w:instrText xml:space="preserve"> PAGEREF _Toc451772646 \h </w:instrText>
             </w:r>
             <w:r>
               <w:rPr>
@@ -1830,7 +1916,7 @@
       <w:pPr>
         <w:pStyle w:val="Titre1"/>
       </w:pPr>
-      <w:bookmarkStart w:id="0" w:name="_Toc451551851"/>
+      <w:bookmarkStart w:id="0" w:name="_Toc451772628"/>
       <w:r>
         <w:lastRenderedPageBreak/>
         <w:t>Serveur de collection u</w:t>
@@ -1848,7 +1934,7 @@
           <w:numId w:val="3"/>
         </w:numPr>
       </w:pPr>
-      <w:bookmarkStart w:id="1" w:name="_Toc451551852"/>
+      <w:bookmarkStart w:id="1" w:name="_Toc451772629"/>
       <w:r>
         <w:t>Description</w:t>
       </w:r>
@@ -1921,7 +2007,7 @@
           <w:numId w:val="3"/>
         </w:numPr>
       </w:pPr>
-      <w:bookmarkStart w:id="2" w:name="_Toc451551853"/>
+      <w:bookmarkStart w:id="2" w:name="_Toc451772630"/>
       <w:r>
         <w:t>Collection</w:t>
       </w:r>
@@ -2063,7 +2149,7 @@
           <w:numId w:val="6"/>
         </w:numPr>
       </w:pPr>
-      <w:bookmarkStart w:id="3" w:name="_Toc451551854"/>
+      <w:bookmarkStart w:id="3" w:name="_Toc451772631"/>
       <w:r>
         <w:t>Réception d’un objet</w:t>
       </w:r>
@@ -2133,7 +2219,7 @@
           <w:numId w:val="3"/>
         </w:numPr>
       </w:pPr>
-      <w:bookmarkStart w:id="4" w:name="_Toc451551855"/>
+      <w:bookmarkStart w:id="4" w:name="_Toc451772632"/>
       <w:r>
         <w:t>Emission d’un objet</w:t>
       </w:r>
@@ -2211,7 +2297,7 @@
           <w:numId w:val="3"/>
         </w:numPr>
       </w:pPr>
-      <w:bookmarkStart w:id="5" w:name="_Toc451551856"/>
+      <w:bookmarkStart w:id="5" w:name="_Toc451772633"/>
       <w:r>
         <w:lastRenderedPageBreak/>
         <w:t>Service d’information</w:t>
@@ -2288,7 +2374,7 @@
           <w:numId w:val="3"/>
         </w:numPr>
       </w:pPr>
-      <w:bookmarkStart w:id="6" w:name="_Toc451551857"/>
+      <w:bookmarkStart w:id="6" w:name="_Toc451772634"/>
       <w:r>
         <w:t>Gestion des abonnements</w:t>
       </w:r>
@@ -2314,7 +2400,7 @@
       <w:pPr>
         <w:pStyle w:val="Titre1"/>
       </w:pPr>
-      <w:bookmarkStart w:id="7" w:name="_Toc451551858"/>
+      <w:bookmarkStart w:id="7" w:name="_Toc451772635"/>
       <w:r>
         <w:t>Client</w:t>
       </w:r>
@@ -2328,7 +2414,7 @@
           <w:numId w:val="2"/>
         </w:numPr>
       </w:pPr>
-      <w:bookmarkStart w:id="8" w:name="_Toc451551859"/>
+      <w:bookmarkStart w:id="8" w:name="_Toc451772636"/>
       <w:r>
         <w:t>Description</w:t>
       </w:r>
@@ -2347,7 +2433,7 @@
           <w:numId w:val="2"/>
         </w:numPr>
       </w:pPr>
-      <w:bookmarkStart w:id="9" w:name="_Toc451551860"/>
+      <w:bookmarkStart w:id="9" w:name="_Toc451772637"/>
       <w:r>
         <w:t>Connexion</w:t>
       </w:r>
@@ -2380,7 +2466,7 @@
           <w:numId w:val="2"/>
         </w:numPr>
       </w:pPr>
-      <w:bookmarkStart w:id="10" w:name="_Toc451551861"/>
+      <w:bookmarkStart w:id="10" w:name="_Toc451772638"/>
       <w:r>
         <w:t>Déposer une Donnée ou un Service</w:t>
       </w:r>
@@ -2449,7 +2535,7 @@
           <w:numId w:val="2"/>
         </w:numPr>
       </w:pPr>
-      <w:bookmarkStart w:id="11" w:name="_Toc451551862"/>
+      <w:bookmarkStart w:id="11" w:name="_Toc451772639"/>
       <w:r>
         <w:lastRenderedPageBreak/>
         <w:t>Récupérer une Donnée</w:t>
@@ -2524,14 +2610,14 @@
       </w:r>
       <w:proofErr w:type="gramStart"/>
       <w:r>
-        <w:t xml:space="preserve">le </w:t>
-      </w:r>
-      <w:r>
-        <w:t>caste</w:t>
+        <w:t>le</w:t>
       </w:r>
       <w:proofErr w:type="gramEnd"/>
       <w:r>
-        <w:t xml:space="preserve"> alors en donnée à l’aide de l’interface </w:t>
+        <w:t xml:space="preserve"> </w:t>
+      </w:r>
+      <w:r>
+        <w:t xml:space="preserve">caste alors en donnée à l’aide de l’interface </w:t>
       </w:r>
       <w:proofErr w:type="spellStart"/>
       <w:r>
@@ -2553,7 +2639,7 @@
           <w:numId w:val="2"/>
         </w:numPr>
       </w:pPr>
-      <w:bookmarkStart w:id="12" w:name="_Toc451551863"/>
+      <w:bookmarkStart w:id="12" w:name="_Toc451772640"/>
       <w:r>
         <w:t>Récupération des informations sur la collection</w:t>
       </w:r>
@@ -2587,29 +2673,85 @@
           <w:numId w:val="2"/>
         </w:numPr>
       </w:pPr>
-      <w:bookmarkStart w:id="13" w:name="_Toc451551864"/>
-      <w:r>
-        <w:t>Abonnement</w:t>
+      <w:bookmarkStart w:id="13" w:name="_Toc451772641"/>
+      <w:r>
+        <w:t>Publier</w:t>
       </w:r>
       <w:bookmarkEnd w:id="13"/>
     </w:p>
     <w:p>
       <w:r>
-        <w:t>Le client a la possibilité de s’abonner au serveur de collection. En d’autres termes, il recevra un message à chaque fois que le serveur collectera une données ou un service, le tenant ainsi informé des nouveaux arrivages.</w:t>
+        <w:t xml:space="preserve">Le client a la possibilité de </w:t>
+      </w:r>
+      <w:r>
+        <w:t>publier son objet (donnée ou service) sur notre serveur</w:t>
+      </w:r>
+      <w:r>
+        <w:t xml:space="preserve">. En d’autres termes, </w:t>
+      </w:r>
+      <w:r>
+        <w:t>il permet aux abonnés concernés d’être informés de la mise à jour de l’objet.</w:t>
+      </w:r>
+    </w:p>
+    <w:p>
+      <w:pPr>
+        <w:pStyle w:val="Titre2"/>
+        <w:numPr>
+          <w:ilvl w:val="1"/>
+          <w:numId w:val="2"/>
+        </w:numPr>
+      </w:pPr>
+      <w:bookmarkStart w:id="14" w:name="_Toc451772642"/>
+      <w:r>
+        <w:t>S’abonner</w:t>
+      </w:r>
+      <w:bookmarkEnd w:id="14"/>
+    </w:p>
+    <w:p>
+      <w:r>
+        <w:t xml:space="preserve">Le client a la possibilité de s’abonner </w:t>
+      </w:r>
+      <w:r>
+        <w:t>à un objet via son identifiant au sein de notre serveur</w:t>
+      </w:r>
+      <w:r>
+        <w:t xml:space="preserve">. </w:t>
+      </w:r>
+      <w:r>
+        <w:t xml:space="preserve">Il pourra alors effectuer une action en fonction du </w:t>
+      </w:r>
+      <w:proofErr w:type="spellStart"/>
+      <w:r>
+        <w:t>MessageListener</w:t>
+      </w:r>
+      <w:proofErr w:type="spellEnd"/>
+      <w:r>
+        <w:t xml:space="preserve"> créé, deux </w:t>
+      </w:r>
+      <w:proofErr w:type="spellStart"/>
+      <w:r>
+        <w:t>listeners</w:t>
+      </w:r>
+      <w:proofErr w:type="spellEnd"/>
+      <w:r>
+        <w:t xml:space="preserve"> sont présents à terme d’exemple dans notre serveur, un qui informe simplement l’abonné que l’objet a été mis à jour en affichant que tel objet a été mis à jour par tel publieur, et un autre qui recharge automatiquement l’objet dès qu’un autre client publie sur cette clé</w:t>
+      </w:r>
+      <w:r>
+        <w:t>.</w:t>
       </w:r>
     </w:p>
     <w:p>
       <w:pPr>
         <w:pStyle w:val="Titre1"/>
       </w:pPr>
-      <w:bookmarkStart w:id="14" w:name="_Toc451551865"/>
+      <w:bookmarkStart w:id="15" w:name="_Toc451772643"/>
       <w:r>
         <w:t>Serveur de classe</w:t>
       </w:r>
       <w:r>
         <w:t>s</w:t>
       </w:r>
-      <w:bookmarkEnd w:id="14"/>
+      <w:bookmarkEnd w:id="15"/>
     </w:p>
     <w:p>
       <w:r>
@@ -2626,12 +2768,12 @@
       <w:pPr>
         <w:pStyle w:val="Titre1"/>
       </w:pPr>
-      <w:bookmarkStart w:id="15" w:name="_Toc451551866"/>
+      <w:bookmarkStart w:id="16" w:name="_Toc451772644"/>
       <w:r>
         <w:lastRenderedPageBreak/>
         <w:t>Architecture globale</w:t>
       </w:r>
-      <w:bookmarkEnd w:id="15"/>
+      <w:bookmarkEnd w:id="16"/>
     </w:p>
     <w:p>
       <w:pPr>
@@ -2658,7 +2800,7 @@
                     <pic:cNvPicPr/>
                   </pic:nvPicPr>
                   <pic:blipFill rotWithShape="1">
-                    <a:blip r:embed="rId11">
+                    <a:blip r:embed="rId12">
                       <a:extLst>
                         <a:ext uri="{28A0092B-C50C-407E-A947-70E740481C1C}">
                           <a14:useLocalDpi xmlns:a14="http://schemas.microsoft.com/office/drawing/2010/main" val="0"/>
@@ -2704,12 +2846,10 @@
       <w:pPr>
         <w:pStyle w:val="Titre1"/>
       </w:pPr>
-      <w:bookmarkStart w:id="16" w:name="_Toc451551867"/>
+      <w:bookmarkStart w:id="17" w:name="_Toc451772645"/>
       <w:r>
         <w:t>Utilisation</w:t>
       </w:r>
-      <w:bookmarkStart w:id="17" w:name="_GoBack"/>
-      <w:bookmarkEnd w:id="16"/>
       <w:bookmarkEnd w:id="17"/>
     </w:p>
     <w:p>
@@ -2821,7 +2961,7 @@
       <w:pPr>
         <w:pStyle w:val="Titre1"/>
       </w:pPr>
-      <w:bookmarkStart w:id="18" w:name="_Toc451551868"/>
+      <w:bookmarkStart w:id="18" w:name="_Toc451772646"/>
       <w:r>
         <w:t>Exécution</w:t>
       </w:r>
@@ -2842,6 +2982,8 @@
       <w:r>
         <w:t>Nous avons également implémenté l’exemple du producteur-consommateur. Nous créons 2 clients se connectant à un serveur. L’un va déposer des données et des services sur le serveur, c’est le producteur. L’autre va récupérer ces données et services depuis le serveur et les exploiter, c’est le consommateur.</w:t>
       </w:r>
+      <w:bookmarkStart w:id="19" w:name="_GoBack"/>
+      <w:bookmarkEnd w:id="19"/>
     </w:p>
     <w:sectPr>
       <w:type w:val="continuous"/>
@@ -2856,7 +2998,7 @@
 </file>
 
 <file path=word/endnotes.xml><?xml version="1.0" encoding="utf-8"?>
-<w:endnotes xmlns:wpc="http://schemas.microsoft.com/office/word/2010/wordprocessingCanvas" xmlns:cx="http://schemas.microsoft.com/office/drawing/2014/chartex" xmlns:cx1="http://schemas.microsoft.com/office/drawing/2015/9/8/chartex" xmlns:mc="http://schemas.openxmlformats.org/markup-compatibility/2006" xmlns:o="urn:schemas-microsoft-com:office:office" xmlns:r="http://schemas.openxmlformats.org/officeDocument/2006/relationships" xmlns:m="http://schemas.openxmlformats.org/officeDocument/2006/math" xmlns:v="urn:schemas-microsoft-com:vml" xmlns:wp14="http://schemas.microsoft.com/office/word/2010/wordprocessingDrawing" xmlns:wp="http://schemas.openxmlformats.org/drawingml/2006/wordprocessingDrawing" xmlns:w10="urn:schemas-microsoft-com:office:word" xmlns:w="http://schemas.openxmlformats.org/wordprocessingml/2006/main" xmlns:w14="http://schemas.microsoft.com/office/word/2010/wordml" xmlns:w15="http://schemas.microsoft.com/office/word/2012/wordml" xmlns:w16se="http://schemas.microsoft.com/office/word/2015/wordml/symex" xmlns:wpg="http://schemas.microsoft.com/office/word/2010/wordprocessingGroup" xmlns:wpi="http://schemas.microsoft.com/office/word/2010/wordprocessingInk" xmlns:wne="http://schemas.microsoft.com/office/word/2006/wordml" xmlns:wps="http://schemas.microsoft.com/office/word/2010/wordprocessingShape" mc:Ignorable="w14 w15 w16se wp14">
+<w:endnotes xmlns:wpc="http://schemas.microsoft.com/office/word/2010/wordprocessingCanvas" xmlns:mc="http://schemas.openxmlformats.org/markup-compatibility/2006" xmlns:o="urn:schemas-microsoft-com:office:office" xmlns:r="http://schemas.openxmlformats.org/officeDocument/2006/relationships" xmlns:m="http://schemas.openxmlformats.org/officeDocument/2006/math" xmlns:v="urn:schemas-microsoft-com:vml" xmlns:wp14="http://schemas.microsoft.com/office/word/2010/wordprocessingDrawing" xmlns:wp="http://schemas.openxmlformats.org/drawingml/2006/wordprocessingDrawing" xmlns:w10="urn:schemas-microsoft-com:office:word" xmlns:w="http://schemas.openxmlformats.org/wordprocessingml/2006/main" xmlns:w14="http://schemas.microsoft.com/office/word/2010/wordml" xmlns:wpg="http://schemas.microsoft.com/office/word/2010/wordprocessingGroup" xmlns:wpi="http://schemas.microsoft.com/office/word/2010/wordprocessingInk" xmlns:wne="http://schemas.microsoft.com/office/word/2006/wordml" xmlns:wps="http://schemas.microsoft.com/office/word/2010/wordprocessingShape" mc:Ignorable="w14 wp14">
   <w:endnote w:type="separator" w:id="-1">
     <w:p>
       <w:pPr>
@@ -2881,7 +3023,7 @@
 </file>
 
 <file path=word/footer1.xml><?xml version="1.0" encoding="utf-8"?>
-<w:ftr xmlns:wpc="http://schemas.microsoft.com/office/word/2010/wordprocessingCanvas" xmlns:cx="http://schemas.microsoft.com/office/drawing/2014/chartex" xmlns:cx1="http://schemas.microsoft.com/office/drawing/2015/9/8/chartex" xmlns:mc="http://schemas.openxmlformats.org/markup-compatibility/2006" xmlns:o="urn:schemas-microsoft-com:office:office" xmlns:r="http://schemas.openxmlformats.org/officeDocument/2006/relationships" xmlns:m="http://schemas.openxmlformats.org/officeDocument/2006/math" xmlns:v="urn:schemas-microsoft-com:vml" xmlns:wp14="http://schemas.microsoft.com/office/word/2010/wordprocessingDrawing" xmlns:wp="http://schemas.openxmlformats.org/drawingml/2006/wordprocessingDrawing" xmlns:w10="urn:schemas-microsoft-com:office:word" xmlns:w="http://schemas.openxmlformats.org/wordprocessingml/2006/main" xmlns:w14="http://schemas.microsoft.com/office/word/2010/wordml" xmlns:w15="http://schemas.microsoft.com/office/word/2012/wordml" xmlns:w16se="http://schemas.microsoft.com/office/word/2015/wordml/symex" xmlns:wpg="http://schemas.microsoft.com/office/word/2010/wordprocessingGroup" xmlns:wpi="http://schemas.microsoft.com/office/word/2010/wordprocessingInk" xmlns:wne="http://schemas.microsoft.com/office/word/2006/wordml" xmlns:wps="http://schemas.microsoft.com/office/word/2010/wordprocessingShape" mc:Ignorable="w14 w15 w16se wp14">
+<w:ftr xmlns:wpc="http://schemas.microsoft.com/office/word/2010/wordprocessingCanvas" xmlns:mc="http://schemas.openxmlformats.org/markup-compatibility/2006" xmlns:o="urn:schemas-microsoft-com:office:office" xmlns:r="http://schemas.openxmlformats.org/officeDocument/2006/relationships" xmlns:m="http://schemas.openxmlformats.org/officeDocument/2006/math" xmlns:v="urn:schemas-microsoft-com:vml" xmlns:wp14="http://schemas.microsoft.com/office/word/2010/wordprocessingDrawing" xmlns:wp="http://schemas.openxmlformats.org/drawingml/2006/wordprocessingDrawing" xmlns:w10="urn:schemas-microsoft-com:office:word" xmlns:w="http://schemas.openxmlformats.org/wordprocessingml/2006/main" xmlns:w14="http://schemas.microsoft.com/office/word/2010/wordml" xmlns:wpg="http://schemas.microsoft.com/office/word/2010/wordprocessingGroup" xmlns:wpi="http://schemas.microsoft.com/office/word/2010/wordprocessingInk" xmlns:wne="http://schemas.microsoft.com/office/word/2006/wordml" xmlns:wps="http://schemas.microsoft.com/office/word/2010/wordprocessingShape" mc:Ignorable="w14 wp14">
   <w:sdt>
     <w:sdtPr>
       <w:id w:val="-137112476"/>
@@ -2927,7 +3069,7 @@
 </file>
 
 <file path=word/footnotes.xml><?xml version="1.0" encoding="utf-8"?>
-<w:footnotes xmlns:wpc="http://schemas.microsoft.com/office/word/2010/wordprocessingCanvas" xmlns:cx="http://schemas.microsoft.com/office/drawing/2014/chartex" xmlns:cx1="http://schemas.microsoft.com/office/drawing/2015/9/8/chartex" xmlns:mc="http://schemas.openxmlformats.org/markup-compatibility/2006" xmlns:o="urn:schemas-microsoft-com:office:office" xmlns:r="http://schemas.openxmlformats.org/officeDocument/2006/relationships" xmlns:m="http://schemas.openxmlformats.org/officeDocument/2006/math" xmlns:v="urn:schemas-microsoft-com:vml" xmlns:wp14="http://schemas.microsoft.com/office/word/2010/wordprocessingDrawing" xmlns:wp="http://schemas.openxmlformats.org/drawingml/2006/wordprocessingDrawing" xmlns:w10="urn:schemas-microsoft-com:office:word" xmlns:w="http://schemas.openxmlformats.org/wordprocessingml/2006/main" xmlns:w14="http://schemas.microsoft.com/office/word/2010/wordml" xmlns:w15="http://schemas.microsoft.com/office/word/2012/wordml" xmlns:w16se="http://schemas.microsoft.com/office/word/2015/wordml/symex" xmlns:wpg="http://schemas.microsoft.com/office/word/2010/wordprocessingGroup" xmlns:wpi="http://schemas.microsoft.com/office/word/2010/wordprocessingInk" xmlns:wne="http://schemas.microsoft.com/office/word/2006/wordml" xmlns:wps="http://schemas.microsoft.com/office/word/2010/wordprocessingShape" mc:Ignorable="w14 w15 w16se wp14">
+<w:footnotes xmlns:wpc="http://schemas.microsoft.com/office/word/2010/wordprocessingCanvas" xmlns:mc="http://schemas.openxmlformats.org/markup-compatibility/2006" xmlns:o="urn:schemas-microsoft-com:office:office" xmlns:r="http://schemas.openxmlformats.org/officeDocument/2006/relationships" xmlns:m="http://schemas.openxmlformats.org/officeDocument/2006/math" xmlns:v="urn:schemas-microsoft-com:vml" xmlns:wp14="http://schemas.microsoft.com/office/word/2010/wordprocessingDrawing" xmlns:wp="http://schemas.openxmlformats.org/drawingml/2006/wordprocessingDrawing" xmlns:w10="urn:schemas-microsoft-com:office:word" xmlns:w="http://schemas.openxmlformats.org/wordprocessingml/2006/main" xmlns:w14="http://schemas.microsoft.com/office/word/2010/wordml" xmlns:wpg="http://schemas.microsoft.com/office/word/2010/wordprocessingGroup" xmlns:wpi="http://schemas.microsoft.com/office/word/2010/wordprocessingInk" xmlns:wne="http://schemas.microsoft.com/office/word/2006/wordml" xmlns:wps="http://schemas.microsoft.com/office/word/2010/wordprocessingShape" mc:Ignorable="w14 wp14">
   <w:footnote w:type="separator" w:id="-1">
     <w:p>
       <w:pPr>
@@ -2952,7 +3094,7 @@
 </file>
 
 <file path=word/header1.xml><?xml version="1.0" encoding="utf-8"?>
-<w:hdr xmlns:wpc="http://schemas.microsoft.com/office/word/2010/wordprocessingCanvas" xmlns:cx="http://schemas.microsoft.com/office/drawing/2014/chartex" xmlns:cx1="http://schemas.microsoft.com/office/drawing/2015/9/8/chartex" xmlns:mc="http://schemas.openxmlformats.org/markup-compatibility/2006" xmlns:o="urn:schemas-microsoft-com:office:office" xmlns:r="http://schemas.openxmlformats.org/officeDocument/2006/relationships" xmlns:m="http://schemas.openxmlformats.org/officeDocument/2006/math" xmlns:v="urn:schemas-microsoft-com:vml" xmlns:wp14="http://schemas.microsoft.com/office/word/2010/wordprocessingDrawing" xmlns:wp="http://schemas.openxmlformats.org/drawingml/2006/wordprocessingDrawing" xmlns:w10="urn:schemas-microsoft-com:office:word" xmlns:w="http://schemas.openxmlformats.org/wordprocessingml/2006/main" xmlns:w14="http://schemas.microsoft.com/office/word/2010/wordml" xmlns:w15="http://schemas.microsoft.com/office/word/2012/wordml" xmlns:w16se="http://schemas.microsoft.com/office/word/2015/wordml/symex" xmlns:wpg="http://schemas.microsoft.com/office/word/2010/wordprocessingGroup" xmlns:wpi="http://schemas.microsoft.com/office/word/2010/wordprocessingInk" xmlns:wne="http://schemas.microsoft.com/office/word/2006/wordml" xmlns:wps="http://schemas.microsoft.com/office/word/2010/wordprocessingShape" mc:Ignorable="w14 w15 w16se wp14">
+<w:hdr xmlns:wpc="http://schemas.microsoft.com/office/word/2010/wordprocessingCanvas" xmlns:mc="http://schemas.openxmlformats.org/markup-compatibility/2006" xmlns:o="urn:schemas-microsoft-com:office:office" xmlns:r="http://schemas.openxmlformats.org/officeDocument/2006/relationships" xmlns:m="http://schemas.openxmlformats.org/officeDocument/2006/math" xmlns:v="urn:schemas-microsoft-com:vml" xmlns:wp14="http://schemas.microsoft.com/office/word/2010/wordprocessingDrawing" xmlns:wp="http://schemas.openxmlformats.org/drawingml/2006/wordprocessingDrawing" xmlns:w10="urn:schemas-microsoft-com:office:word" xmlns:w="http://schemas.openxmlformats.org/wordprocessingml/2006/main" xmlns:w14="http://schemas.microsoft.com/office/word/2010/wordml" xmlns:wpg="http://schemas.microsoft.com/office/word/2010/wordprocessingGroup" xmlns:wpi="http://schemas.microsoft.com/office/word/2010/wordprocessingInk" xmlns:wne="http://schemas.microsoft.com/office/word/2006/wordml" xmlns:wps="http://schemas.microsoft.com/office/word/2010/wordprocessingShape" mc:Ignorable="w14 wp14">
   <w:p>
     <w:pPr>
       <w:pStyle w:val="En-tte"/>
@@ -3002,7 +3144,7 @@
 </file>
 
 <file path=word/header2.xml><?xml version="1.0" encoding="utf-8"?>
-<w:hdr xmlns:wpc="http://schemas.microsoft.com/office/word/2010/wordprocessingCanvas" xmlns:cx="http://schemas.microsoft.com/office/drawing/2014/chartex" xmlns:cx1="http://schemas.microsoft.com/office/drawing/2015/9/8/chartex" xmlns:mc="http://schemas.openxmlformats.org/markup-compatibility/2006" xmlns:o="urn:schemas-microsoft-com:office:office" xmlns:r="http://schemas.openxmlformats.org/officeDocument/2006/relationships" xmlns:m="http://schemas.openxmlformats.org/officeDocument/2006/math" xmlns:v="urn:schemas-microsoft-com:vml" xmlns:wp14="http://schemas.microsoft.com/office/word/2010/wordprocessingDrawing" xmlns:wp="http://schemas.openxmlformats.org/drawingml/2006/wordprocessingDrawing" xmlns:w10="urn:schemas-microsoft-com:office:word" xmlns:w="http://schemas.openxmlformats.org/wordprocessingml/2006/main" xmlns:w14="http://schemas.microsoft.com/office/word/2010/wordml" xmlns:w15="http://schemas.microsoft.com/office/word/2012/wordml" xmlns:w16se="http://schemas.microsoft.com/office/word/2015/wordml/symex" xmlns:wpg="http://schemas.microsoft.com/office/word/2010/wordprocessingGroup" xmlns:wpi="http://schemas.microsoft.com/office/word/2010/wordprocessingInk" xmlns:wne="http://schemas.microsoft.com/office/word/2006/wordml" xmlns:wps="http://schemas.microsoft.com/office/word/2010/wordprocessingShape" mc:Ignorable="w14 w15 w16se wp14">
+<w:hdr xmlns:wpc="http://schemas.microsoft.com/office/word/2010/wordprocessingCanvas" xmlns:mc="http://schemas.openxmlformats.org/markup-compatibility/2006" xmlns:o="urn:schemas-microsoft-com:office:office" xmlns:r="http://schemas.openxmlformats.org/officeDocument/2006/relationships" xmlns:m="http://schemas.openxmlformats.org/officeDocument/2006/math" xmlns:v="urn:schemas-microsoft-com:vml" xmlns:wp14="http://schemas.microsoft.com/office/word/2010/wordprocessingDrawing" xmlns:wp="http://schemas.openxmlformats.org/drawingml/2006/wordprocessingDrawing" xmlns:w10="urn:schemas-microsoft-com:office:word" xmlns:w="http://schemas.openxmlformats.org/wordprocessingml/2006/main" xmlns:w14="http://schemas.microsoft.com/office/word/2010/wordml" xmlns:wpg="http://schemas.microsoft.com/office/word/2010/wordprocessingGroup" xmlns:wpi="http://schemas.microsoft.com/office/word/2010/wordprocessingInk" xmlns:wne="http://schemas.microsoft.com/office/word/2006/wordml" xmlns:wps="http://schemas.microsoft.com/office/word/2010/wordprocessingShape" mc:Ignorable="w14 wp14">
   <w:p>
     <w:pPr>
       <w:pStyle w:val="En-tte"/>
@@ -3067,8 +3209,8 @@
 </file>
 
 <file path=word/numbering.xml><?xml version="1.0" encoding="utf-8"?>
-<w:numbering xmlns:wpc="http://schemas.microsoft.com/office/word/2010/wordprocessingCanvas" xmlns:cx="http://schemas.microsoft.com/office/drawing/2014/chartex" xmlns:cx1="http://schemas.microsoft.com/office/drawing/2015/9/8/chartex" xmlns:mc="http://schemas.openxmlformats.org/markup-compatibility/2006" xmlns:o="urn:schemas-microsoft-com:office:office" xmlns:r="http://schemas.openxmlformats.org/officeDocument/2006/relationships" xmlns:m="http://schemas.openxmlformats.org/officeDocument/2006/math" xmlns:v="urn:schemas-microsoft-com:vml" xmlns:wp14="http://schemas.microsoft.com/office/word/2010/wordprocessingDrawing" xmlns:wp="http://schemas.openxmlformats.org/drawingml/2006/wordprocessingDrawing" xmlns:w10="urn:schemas-microsoft-com:office:word" xmlns:w="http://schemas.openxmlformats.org/wordprocessingml/2006/main" xmlns:w14="http://schemas.microsoft.com/office/word/2010/wordml" xmlns:w15="http://schemas.microsoft.com/office/word/2012/wordml" xmlns:w16se="http://schemas.microsoft.com/office/word/2015/wordml/symex" xmlns:wpg="http://schemas.microsoft.com/office/word/2010/wordprocessingGroup" xmlns:wpi="http://schemas.microsoft.com/office/word/2010/wordprocessingInk" xmlns:wne="http://schemas.microsoft.com/office/word/2006/wordml" xmlns:wps="http://schemas.microsoft.com/office/word/2010/wordprocessingShape" mc:Ignorable="w14 w15 w16se wp14">
-  <w:abstractNum w:abstractNumId="0" w15:restartNumberingAfterBreak="0">
+<w:numbering xmlns:wpc="http://schemas.microsoft.com/office/word/2010/wordprocessingCanvas" xmlns:mc="http://schemas.openxmlformats.org/markup-compatibility/2006" xmlns:o="urn:schemas-microsoft-com:office:office" xmlns:r="http://schemas.openxmlformats.org/officeDocument/2006/relationships" xmlns:m="http://schemas.openxmlformats.org/officeDocument/2006/math" xmlns:v="urn:schemas-microsoft-com:vml" xmlns:wp14="http://schemas.microsoft.com/office/word/2010/wordprocessingDrawing" xmlns:wp="http://schemas.openxmlformats.org/drawingml/2006/wordprocessingDrawing" xmlns:w10="urn:schemas-microsoft-com:office:word" xmlns:w="http://schemas.openxmlformats.org/wordprocessingml/2006/main" xmlns:w14="http://schemas.microsoft.com/office/word/2010/wordml" xmlns:wpg="http://schemas.microsoft.com/office/word/2010/wordprocessingGroup" xmlns:wpi="http://schemas.microsoft.com/office/word/2010/wordprocessingInk" xmlns:wne="http://schemas.microsoft.com/office/word/2006/wordml" xmlns:wps="http://schemas.microsoft.com/office/word/2010/wordprocessingShape" mc:Ignorable="w14 wp14">
+  <w:abstractNum w:abstractNumId="0">
     <w:nsid w:val="204228C7"/>
     <w:multiLevelType w:val="multilevel"/>
     <w:tmpl w:val="3EF804FE"/>
@@ -3187,7 +3329,7 @@
       </w:rPr>
     </w:lvl>
   </w:abstractNum>
-  <w:abstractNum w:abstractNumId="1" w15:restartNumberingAfterBreak="0">
+  <w:abstractNum w:abstractNumId="1">
     <w:nsid w:val="2365134C"/>
     <w:multiLevelType w:val="hybridMultilevel"/>
     <w:tmpl w:val="F3CC5962"/>
@@ -3300,7 +3442,7 @@
       </w:rPr>
     </w:lvl>
   </w:abstractNum>
-  <w:abstractNum w:abstractNumId="2" w15:restartNumberingAfterBreak="0">
+  <w:abstractNum w:abstractNumId="2">
     <w:nsid w:val="2F25631E"/>
     <w:multiLevelType w:val="hybridMultilevel"/>
     <w:tmpl w:val="AF84F2F4"/>
@@ -3389,7 +3531,7 @@
       </w:pPr>
     </w:lvl>
   </w:abstractNum>
-  <w:abstractNum w:abstractNumId="3" w15:restartNumberingAfterBreak="0">
+  <w:abstractNum w:abstractNumId="3">
     <w:nsid w:val="42976A51"/>
     <w:multiLevelType w:val="hybridMultilevel"/>
     <w:tmpl w:val="CD001682"/>
@@ -3502,7 +3644,7 @@
       </w:rPr>
     </w:lvl>
   </w:abstractNum>
-  <w:abstractNum w:abstractNumId="4" w15:restartNumberingAfterBreak="0">
+  <w:abstractNum w:abstractNumId="4">
     <w:nsid w:val="584C24C5"/>
     <w:multiLevelType w:val="hybridMultilevel"/>
     <w:tmpl w:val="A606A1A4"/>
@@ -3615,7 +3757,7 @@
       </w:rPr>
     </w:lvl>
   </w:abstractNum>
-  <w:abstractNum w:abstractNumId="5" w15:restartNumberingAfterBreak="0">
+  <w:abstractNum w:abstractNumId="5">
     <w:nsid w:val="7F0A6EDD"/>
     <w:multiLevelType w:val="hybridMultilevel"/>
     <w:tmpl w:val="B7B0770A"/>
@@ -3785,11 +3927,71 @@
   <w:num w:numId="8">
     <w:abstractNumId w:val="2"/>
   </w:num>
+  <w:num w:numId="9">
+    <w:abstractNumId w:val="0"/>
+    <w:lvlOverride w:ilvl="0">
+      <w:startOverride w:val="1"/>
+    </w:lvlOverride>
+    <w:lvlOverride w:ilvl="1">
+      <w:startOverride w:val="1"/>
+    </w:lvlOverride>
+    <w:lvlOverride w:ilvl="2">
+      <w:startOverride w:val="1"/>
+    </w:lvlOverride>
+    <w:lvlOverride w:ilvl="3">
+      <w:startOverride w:val="1"/>
+    </w:lvlOverride>
+    <w:lvlOverride w:ilvl="4">
+      <w:startOverride w:val="1"/>
+    </w:lvlOverride>
+    <w:lvlOverride w:ilvl="5">
+      <w:startOverride w:val="1"/>
+    </w:lvlOverride>
+    <w:lvlOverride w:ilvl="6">
+      <w:startOverride w:val="1"/>
+    </w:lvlOverride>
+    <w:lvlOverride w:ilvl="7">
+      <w:startOverride w:val="1"/>
+    </w:lvlOverride>
+    <w:lvlOverride w:ilvl="8">
+      <w:startOverride w:val="1"/>
+    </w:lvlOverride>
+  </w:num>
+  <w:num w:numId="10">
+    <w:abstractNumId w:val="0"/>
+    <w:lvlOverride w:ilvl="0">
+      <w:startOverride w:val="1"/>
+    </w:lvlOverride>
+    <w:lvlOverride w:ilvl="1">
+      <w:startOverride w:val="1"/>
+    </w:lvlOverride>
+    <w:lvlOverride w:ilvl="2">
+      <w:startOverride w:val="1"/>
+    </w:lvlOverride>
+    <w:lvlOverride w:ilvl="3">
+      <w:startOverride w:val="1"/>
+    </w:lvlOverride>
+    <w:lvlOverride w:ilvl="4">
+      <w:startOverride w:val="1"/>
+    </w:lvlOverride>
+    <w:lvlOverride w:ilvl="5">
+      <w:startOverride w:val="1"/>
+    </w:lvlOverride>
+    <w:lvlOverride w:ilvl="6">
+      <w:startOverride w:val="1"/>
+    </w:lvlOverride>
+    <w:lvlOverride w:ilvl="7">
+      <w:startOverride w:val="1"/>
+    </w:lvlOverride>
+    <w:lvlOverride w:ilvl="8">
+      <w:startOverride w:val="1"/>
+    </w:lvlOverride>
+  </w:num>
 </w:numbering>
 </file>
 
 <file path=word/styles.xml><?xml version="1.0" encoding="utf-8"?>
-<w:styles xmlns:mc="http://schemas.openxmlformats.org/markup-compatibility/2006" xmlns:r="http://schemas.openxmlformats.org/officeDocument/2006/relationships" xmlns:w="http://schemas.openxmlformats.org/wordprocessingml/2006/main" xmlns:w14="http://schemas.microsoft.com/office/word/2010/wordml" xmlns:w15="http://schemas.microsoft.com/office/word/2012/wordml" xmlns:w16se="http://schemas.microsoft.com/office/word/2015/wordml/symex" mc:Ignorable="w14 w15 w16se">
+<w:styles xmlns:mc="http://schemas.openxmlformats.org/markup-compatibility/2006" xmlns:r="http://schemas.openxmlformats.org/officeDocument/2006/relationships" xmlns:w="http://schemas.openxmlformats.org/wordprocessingml/2006/main" xmlns:w14="http://schemas.microsoft.com/office/word/2010/wordml" mc:Ignorable="w14">
   <w:docDefaults>
     <w:rPrDefault>
       <w:rPr>
@@ -3805,378 +4007,144 @@
       </w:pPr>
     </w:pPrDefault>
   </w:docDefaults>
-  <w:latentStyles w:defLockedState="0" w:defUIPriority="99" w:defSemiHidden="0" w:defUnhideWhenUsed="0" w:defQFormat="0" w:count="371">
-    <w:lsdException w:name="Normal" w:uiPriority="0" w:qFormat="1"/>
-    <w:lsdException w:name="heading 1" w:uiPriority="9" w:qFormat="1"/>
-    <w:lsdException w:name="heading 2" w:semiHidden="1" w:uiPriority="9" w:unhideWhenUsed="1" w:qFormat="1"/>
-    <w:lsdException w:name="heading 3" w:semiHidden="1" w:uiPriority="9" w:unhideWhenUsed="1" w:qFormat="1"/>
-    <w:lsdException w:name="heading 4" w:semiHidden="1" w:uiPriority="9" w:unhideWhenUsed="1" w:qFormat="1"/>
-    <w:lsdException w:name="heading 5" w:semiHidden="1" w:uiPriority="9" w:unhideWhenUsed="1" w:qFormat="1"/>
-    <w:lsdException w:name="heading 6" w:semiHidden="1" w:uiPriority="9" w:unhideWhenUsed="1" w:qFormat="1"/>
-    <w:lsdException w:name="heading 7" w:semiHidden="1" w:uiPriority="9" w:unhideWhenUsed="1" w:qFormat="1"/>
-    <w:lsdException w:name="heading 8" w:semiHidden="1" w:uiPriority="9" w:unhideWhenUsed="1" w:qFormat="1"/>
-    <w:lsdException w:name="heading 9" w:semiHidden="1" w:uiPriority="9" w:unhideWhenUsed="1" w:qFormat="1"/>
-    <w:lsdException w:name="index 1" w:semiHidden="1" w:unhideWhenUsed="1"/>
-    <w:lsdException w:name="index 2" w:semiHidden="1" w:unhideWhenUsed="1"/>
-    <w:lsdException w:name="index 3" w:semiHidden="1" w:unhideWhenUsed="1"/>
-    <w:lsdException w:name="index 4" w:semiHidden="1" w:unhideWhenUsed="1"/>
-    <w:lsdException w:name="index 5" w:semiHidden="1" w:unhideWhenUsed="1"/>
-    <w:lsdException w:name="index 6" w:semiHidden="1" w:unhideWhenUsed="1"/>
-    <w:lsdException w:name="index 7" w:semiHidden="1" w:unhideWhenUsed="1"/>
-    <w:lsdException w:name="index 8" w:semiHidden="1" w:unhideWhenUsed="1"/>
-    <w:lsdException w:name="index 9" w:semiHidden="1" w:unhideWhenUsed="1"/>
-    <w:lsdException w:name="toc 1" w:semiHidden="1" w:uiPriority="39" w:unhideWhenUsed="1"/>
-    <w:lsdException w:name="toc 2" w:semiHidden="1" w:uiPriority="39" w:unhideWhenUsed="1"/>
-    <w:lsdException w:name="toc 3" w:semiHidden="1" w:uiPriority="39" w:unhideWhenUsed="1"/>
-    <w:lsdException w:name="toc 4" w:semiHidden="1" w:uiPriority="39" w:unhideWhenUsed="1"/>
-    <w:lsdException w:name="toc 5" w:semiHidden="1" w:uiPriority="39" w:unhideWhenUsed="1"/>
-    <w:lsdException w:name="toc 6" w:semiHidden="1" w:uiPriority="39" w:unhideWhenUsed="1"/>
-    <w:lsdException w:name="toc 7" w:semiHidden="1" w:uiPriority="39" w:unhideWhenUsed="1"/>
-    <w:lsdException w:name="toc 8" w:semiHidden="1" w:uiPriority="39" w:unhideWhenUsed="1"/>
-    <w:lsdException w:name="toc 9" w:semiHidden="1" w:uiPriority="39" w:unhideWhenUsed="1"/>
-    <w:lsdException w:name="Normal Indent" w:semiHidden="1" w:unhideWhenUsed="1"/>
-    <w:lsdException w:name="footnote text" w:semiHidden="1" w:unhideWhenUsed="1"/>
-    <w:lsdException w:name="annotation text" w:semiHidden="1" w:unhideWhenUsed="1"/>
-    <w:lsdException w:name="header" w:semiHidden="1" w:unhideWhenUsed="1"/>
-    <w:lsdException w:name="footer" w:semiHidden="1" w:unhideWhenUsed="1"/>
-    <w:lsdException w:name="index heading" w:semiHidden="1" w:unhideWhenUsed="1"/>
-    <w:lsdException w:name="caption" w:semiHidden="1" w:uiPriority="35" w:unhideWhenUsed="1" w:qFormat="1"/>
-    <w:lsdException w:name="table of figures" w:semiHidden="1" w:unhideWhenUsed="1"/>
-    <w:lsdException w:name="envelope address" w:semiHidden="1" w:unhideWhenUsed="1"/>
-    <w:lsdException w:name="envelope return" w:semiHidden="1" w:unhideWhenUsed="1"/>
-    <w:lsdException w:name="footnote reference" w:semiHidden="1" w:unhideWhenUsed="1"/>
-    <w:lsdException w:name="annotation reference" w:semiHidden="1" w:unhideWhenUsed="1"/>
-    <w:lsdException w:name="line number" w:semiHidden="1" w:unhideWhenUsed="1"/>
-    <w:lsdException w:name="page number" w:semiHidden="1" w:unhideWhenUsed="1"/>
-    <w:lsdException w:name="endnote reference" w:semiHidden="1" w:unhideWhenUsed="1"/>
-    <w:lsdException w:name="endnote text" w:semiHidden="1" w:unhideWhenUsed="1"/>
-    <w:lsdException w:name="table of authorities" w:semiHidden="1" w:unhideWhenUsed="1"/>
-    <w:lsdException w:name="macro" w:semiHidden="1" w:unhideWhenUsed="1"/>
-    <w:lsdException w:name="toa heading" w:semiHidden="1" w:unhideWhenUsed="1"/>
-    <w:lsdException w:name="List" w:semiHidden="1" w:unhideWhenUsed="1"/>
-    <w:lsdException w:name="List Bullet" w:semiHidden="1" w:unhideWhenUsed="1"/>
-    <w:lsdException w:name="List Number" w:semiHidden="1" w:unhideWhenUsed="1"/>
-    <w:lsdException w:name="List 2" w:semiHidden="1" w:unhideWhenUsed="1"/>
-    <w:lsdException w:name="List 3" w:semiHidden="1" w:unhideWhenUsed="1"/>
-    <w:lsdException w:name="List 4" w:semiHidden="1" w:unhideWhenUsed="1"/>
-    <w:lsdException w:name="List 5" w:semiHidden="1" w:unhideWhenUsed="1"/>
-    <w:lsdException w:name="List Bullet 2" w:semiHidden="1" w:unhideWhenUsed="1"/>
-    <w:lsdException w:name="List Bullet 3" w:semiHidden="1" w:unhideWhenUsed="1"/>
-    <w:lsdException w:name="List Bullet 4" w:semiHidden="1" w:unhideWhenUsed="1"/>
-    <w:lsdException w:name="List Bullet 5" w:semiHidden="1" w:unhideWhenUsed="1"/>
-    <w:lsdException w:name="List Number 2" w:semiHidden="1" w:unhideWhenUsed="1"/>
-    <w:lsdException w:name="List Number 3" w:semiHidden="1" w:unhideWhenUsed="1"/>
-    <w:lsdException w:name="List Number 4" w:semiHidden="1" w:unhideWhenUsed="1"/>
-    <w:lsdException w:name="List Number 5" w:semiHidden="1" w:unhideWhenUsed="1"/>
-    <w:lsdException w:name="Title" w:uiPriority="10" w:qFormat="1"/>
-    <w:lsdException w:name="Closing" w:semiHidden="1" w:unhideWhenUsed="1"/>
-    <w:lsdException w:name="Signature" w:semiHidden="1" w:unhideWhenUsed="1"/>
-    <w:lsdException w:name="Default Paragraph Font" w:semiHidden="1" w:uiPriority="1" w:unhideWhenUsed="1"/>
-    <w:lsdException w:name="Body Text" w:semiHidden="1" w:unhideWhenUsed="1"/>
-    <w:lsdException w:name="Body Text Indent" w:semiHidden="1" w:unhideWhenUsed="1"/>
-    <w:lsdException w:name="List Continue" w:semiHidden="1" w:unhideWhenUsed="1"/>
-    <w:lsdException w:name="List Continue 2" w:semiHidden="1" w:unhideWhenUsed="1"/>
-    <w:lsdException w:name="List Continue 3" w:semiHidden="1" w:unhideWhenUsed="1"/>
-    <w:lsdException w:name="List Continue 4" w:semiHidden="1" w:unhideWhenUsed="1"/>
-    <w:lsdException w:name="List Continue 5" w:semiHidden="1" w:unhideWhenUsed="1"/>
-    <w:lsdException w:name="Message Header" w:semiHidden="1" w:unhideWhenUsed="1"/>
-    <w:lsdException w:name="Subtitle" w:uiPriority="11" w:qFormat="1"/>
-    <w:lsdException w:name="Salutation" w:semiHidden="1" w:unhideWhenUsed="1"/>
-    <w:lsdException w:name="Date" w:semiHidden="1" w:unhideWhenUsed="1"/>
-    <w:lsdException w:name="Body Text First Indent" w:semiHidden="1" w:unhideWhenUsed="1"/>
-    <w:lsdException w:name="Body Text First Indent 2" w:semiHidden="1" w:unhideWhenUsed="1"/>
-    <w:lsdException w:name="Note Heading" w:semiHidden="1" w:unhideWhenUsed="1"/>
-    <w:lsdException w:name="Body Text 2" w:semiHidden="1" w:unhideWhenUsed="1"/>
-    <w:lsdException w:name="Body Text 3" w:semiHidden="1" w:unhideWhenUsed="1"/>
-    <w:lsdException w:name="Body Text Indent 2" w:semiHidden="1" w:unhideWhenUsed="1"/>
-    <w:lsdException w:name="Body Text Indent 3" w:semiHidden="1" w:unhideWhenUsed="1"/>
-    <w:lsdException w:name="Block Text" w:semiHidden="1" w:unhideWhenUsed="1"/>
-    <w:lsdException w:name="Hyperlink" w:semiHidden="1" w:unhideWhenUsed="1"/>
-    <w:lsdException w:name="FollowedHyperlink" w:semiHidden="1" w:unhideWhenUsed="1"/>
-    <w:lsdException w:name="Strong" w:uiPriority="22" w:qFormat="1"/>
-    <w:lsdException w:name="Emphasis" w:uiPriority="20" w:qFormat="1"/>
-    <w:lsdException w:name="Document Map" w:semiHidden="1" w:unhideWhenUsed="1"/>
-    <w:lsdException w:name="Plain Text" w:semiHidden="1" w:unhideWhenUsed="1"/>
-    <w:lsdException w:name="E-mail Signature" w:semiHidden="1" w:unhideWhenUsed="1"/>
-    <w:lsdException w:name="HTML Top of Form" w:semiHidden="1" w:unhideWhenUsed="1"/>
-    <w:lsdException w:name="HTML Bottom of Form" w:semiHidden="1" w:unhideWhenUsed="1"/>
-    <w:lsdException w:name="Normal (Web)" w:semiHidden="1" w:unhideWhenUsed="1"/>
-    <w:lsdException w:name="HTML Acronym" w:semiHidden="1" w:unhideWhenUsed="1"/>
-    <w:lsdException w:name="HTML Address" w:semiHidden="1" w:unhideWhenUsed="1"/>
-    <w:lsdException w:name="HTML Cite" w:semiHidden="1" w:unhideWhenUsed="1"/>
-    <w:lsdException w:name="HTML Code" w:semiHidden="1" w:unhideWhenUsed="1"/>
-    <w:lsdException w:name="HTML Definition" w:semiHidden="1" w:unhideWhenUsed="1"/>
-    <w:lsdException w:name="HTML Keyboard" w:semiHidden="1" w:unhideWhenUsed="1"/>
-    <w:lsdException w:name="HTML Preformatted" w:semiHidden="1" w:unhideWhenUsed="1"/>
-    <w:lsdException w:name="HTML Sample" w:semiHidden="1" w:unhideWhenUsed="1"/>
-    <w:lsdException w:name="HTML Typewriter" w:semiHidden="1" w:unhideWhenUsed="1"/>
-    <w:lsdException w:name="HTML Variable" w:semiHidden="1" w:unhideWhenUsed="1"/>
-    <w:lsdException w:name="Normal Table" w:semiHidden="1" w:unhideWhenUsed="1"/>
-    <w:lsdException w:name="annotation subject" w:semiHidden="1" w:unhideWhenUsed="1"/>
-    <w:lsdException w:name="No List" w:semiHidden="1" w:unhideWhenUsed="1"/>
-    <w:lsdException w:name="Outline List 1" w:semiHidden="1" w:unhideWhenUsed="1"/>
-    <w:lsdException w:name="Outline List 2" w:semiHidden="1" w:unhideWhenUsed="1"/>
-    <w:lsdException w:name="Outline List 3" w:semiHidden="1" w:unhideWhenUsed="1"/>
-    <w:lsdException w:name="Table Simple 1" w:semiHidden="1" w:unhideWhenUsed="1"/>
-    <w:lsdException w:name="Table Simple 2" w:semiHidden="1" w:unhideWhenUsed="1"/>
-    <w:lsdException w:name="Table Simple 3" w:semiHidden="1" w:unhideWhenUsed="1"/>
-    <w:lsdException w:name="Table Classic 1" w:semiHidden="1" w:unhideWhenUsed="1"/>
-    <w:lsdException w:name="Table Classic 2" w:semiHidden="1" w:unhideWhenUsed="1"/>
-    <w:lsdException w:name="Table Classic 3" w:semiHidden="1" w:unhideWhenUsed="1"/>
-    <w:lsdException w:name="Table Classic 4" w:semiHidden="1" w:unhideWhenUsed="1"/>
-    <w:lsdException w:name="Table Colorful 1" w:semiHidden="1" w:unhideWhenUsed="1"/>
-    <w:lsdException w:name="Table Colorful 2" w:semiHidden="1" w:unhideWhenUsed="1"/>
-    <w:lsdException w:name="Table Colorful 3" w:semiHidden="1" w:unhideWhenUsed="1"/>
-    <w:lsdException w:name="Table Columns 1" w:semiHidden="1" w:unhideWhenUsed="1"/>
-    <w:lsdException w:name="Table Columns 2" w:semiHidden="1" w:unhideWhenUsed="1"/>
-    <w:lsdException w:name="Table Columns 3" w:semiHidden="1" w:unhideWhenUsed="1"/>
-    <w:lsdException w:name="Table Columns 4" w:semiHidden="1" w:unhideWhenUsed="1"/>
-    <w:lsdException w:name="Table Columns 5" w:semiHidden="1" w:unhideWhenUsed="1"/>
-    <w:lsdException w:name="Table Grid 1" w:semiHidden="1" w:unhideWhenUsed="1"/>
-    <w:lsdException w:name="Table Grid 2" w:semiHidden="1" w:unhideWhenUsed="1"/>
-    <w:lsdException w:name="Table Grid 3" w:semiHidden="1" w:unhideWhenUsed="1"/>
-    <w:lsdException w:name="Table Grid 4" w:semiHidden="1" w:unhideWhenUsed="1"/>
-    <w:lsdException w:name="Table Grid 5" w:semiHidden="1" w:unhideWhenUsed="1"/>
-    <w:lsdException w:name="Table Grid 6" w:semiHidden="1" w:unhideWhenUsed="1"/>
-    <w:lsdException w:name="Table Grid 7" w:semiHidden="1" w:unhideWhenUsed="1"/>
-    <w:lsdException w:name="Table Grid 8" w:semiHidden="1" w:unhideWhenUsed="1"/>
-    <w:lsdException w:name="Table List 1" w:semiHidden="1" w:unhideWhenUsed="1"/>
-    <w:lsdException w:name="Table List 2" w:semiHidden="1" w:unhideWhenUsed="1"/>
-    <w:lsdException w:name="Table List 3" w:semiHidden="1" w:unhideWhenUsed="1"/>
-    <w:lsdException w:name="Table List 4" w:semiHidden="1" w:unhideWhenUsed="1"/>
-    <w:lsdException w:name="Table List 5" w:semiHidden="1" w:unhideWhenUsed="1"/>
-    <w:lsdException w:name="Table List 6" w:semiHidden="1" w:unhideWhenUsed="1"/>
-    <w:lsdException w:name="Table List 7" w:semiHidden="1" w:unhideWhenUsed="1"/>
-    <w:lsdException w:name="Table List 8" w:semiHidden="1" w:unhideWhenUsed="1"/>
-    <w:lsdException w:name="Table 3D effects 1" w:semiHidden="1" w:unhideWhenUsed="1"/>
-    <w:lsdException w:name="Table 3D effects 2" w:semiHidden="1" w:unhideWhenUsed="1"/>
-    <w:lsdException w:name="Table 3D effects 3" w:semiHidden="1" w:unhideWhenUsed="1"/>
-    <w:lsdException w:name="Table Contemporary" w:semiHidden="1" w:unhideWhenUsed="1"/>
-    <w:lsdException w:name="Table Elegant" w:semiHidden="1" w:unhideWhenUsed="1"/>
-    <w:lsdException w:name="Table Professional" w:semiHidden="1" w:unhideWhenUsed="1"/>
-    <w:lsdException w:name="Table Subtle 1" w:semiHidden="1" w:unhideWhenUsed="1"/>
-    <w:lsdException w:name="Table Subtle 2" w:semiHidden="1" w:unhideWhenUsed="1"/>
-    <w:lsdException w:name="Table Web 1" w:semiHidden="1" w:unhideWhenUsed="1"/>
-    <w:lsdException w:name="Table Web 2" w:semiHidden="1" w:unhideWhenUsed="1"/>
-    <w:lsdException w:name="Table Web 3" w:semiHidden="1" w:unhideWhenUsed="1"/>
-    <w:lsdException w:name="Balloon Text" w:semiHidden="1" w:unhideWhenUsed="1"/>
-    <w:lsdException w:name="Table Grid" w:uiPriority="39"/>
-    <w:lsdException w:name="Table Theme" w:semiHidden="1" w:unhideWhenUsed="1"/>
-    <w:lsdException w:name="Placeholder Text" w:semiHidden="1"/>
-    <w:lsdException w:name="No Spacing" w:uiPriority="1" w:qFormat="1"/>
-    <w:lsdException w:name="Light Shading" w:uiPriority="60"/>
-    <w:lsdException w:name="Light List" w:uiPriority="61"/>
-    <w:lsdException w:name="Light Grid" w:uiPriority="62"/>
-    <w:lsdException w:name="Medium Shading 1" w:uiPriority="63"/>
-    <w:lsdException w:name="Medium Shading 2" w:uiPriority="64"/>
-    <w:lsdException w:name="Medium List 1" w:uiPriority="65"/>
-    <w:lsdException w:name="Medium List 2" w:uiPriority="66"/>
-    <w:lsdException w:name="Medium Grid 1" w:uiPriority="67"/>
-    <w:lsdException w:name="Medium Grid 2" w:uiPriority="68"/>
-    <w:lsdException w:name="Medium Grid 3" w:uiPriority="69"/>
-    <w:lsdException w:name="Dark List" w:uiPriority="70"/>
-    <w:lsdException w:name="Colorful Shading" w:uiPriority="71"/>
-    <w:lsdException w:name="Colorful List" w:uiPriority="72"/>
-    <w:lsdException w:name="Colorful Grid" w:uiPriority="73"/>
-    <w:lsdException w:name="Light Shading Accent 1" w:uiPriority="60"/>
-    <w:lsdException w:name="Light List Accent 1" w:uiPriority="61"/>
-    <w:lsdException w:name="Light Grid Accent 1" w:uiPriority="62"/>
-    <w:lsdException w:name="Medium Shading 1 Accent 1" w:uiPriority="63"/>
-    <w:lsdException w:name="Medium Shading 2 Accent 1" w:uiPriority="64"/>
-    <w:lsdException w:name="Medium List 1 Accent 1" w:uiPriority="65"/>
-    <w:lsdException w:name="Revision" w:semiHidden="1"/>
-    <w:lsdException w:name="List Paragraph" w:uiPriority="34" w:qFormat="1"/>
-    <w:lsdException w:name="Quote" w:uiPriority="29" w:qFormat="1"/>
-    <w:lsdException w:name="Intense Quote" w:uiPriority="30" w:qFormat="1"/>
-    <w:lsdException w:name="Medium List 2 Accent 1" w:uiPriority="66"/>
-    <w:lsdException w:name="Medium Grid 1 Accent 1" w:uiPriority="67"/>
-    <w:lsdException w:name="Medium Grid 2 Accent 1" w:uiPriority="68"/>
-    <w:lsdException w:name="Medium Grid 3 Accent 1" w:uiPriority="69"/>
-    <w:lsdException w:name="Dark List Accent 1" w:uiPriority="70"/>
-    <w:lsdException w:name="Colorful Shading Accent 1" w:uiPriority="71"/>
-    <w:lsdException w:name="Colorful List Accent 1" w:uiPriority="72"/>
-    <w:lsdException w:name="Colorful Grid Accent 1" w:uiPriority="73"/>
-    <w:lsdException w:name="Light Shading Accent 2" w:uiPriority="60"/>
-    <w:lsdException w:name="Light List Accent 2" w:uiPriority="61"/>
-    <w:lsdException w:name="Light Grid Accent 2" w:uiPriority="62"/>
-    <w:lsdException w:name="Medium Shading 1 Accent 2" w:uiPriority="63"/>
-    <w:lsdException w:name="Medium Shading 2 Accent 2" w:uiPriority="64"/>
-    <w:lsdException w:name="Medium List 1 Accent 2" w:uiPriority="65"/>
-    <w:lsdException w:name="Medium List 2 Accent 2" w:uiPriority="66"/>
-    <w:lsdException w:name="Medium Grid 1 Accent 2" w:uiPriority="67"/>
-    <w:lsdException w:name="Medium Grid 2 Accent 2" w:uiPriority="68"/>
-    <w:lsdException w:name="Medium Grid 3 Accent 2" w:uiPriority="69"/>
-    <w:lsdException w:name="Dark List Accent 2" w:uiPriority="70"/>
-    <w:lsdException w:name="Colorful Shading Accent 2" w:uiPriority="71"/>
-    <w:lsdException w:name="Colorful List Accent 2" w:uiPriority="72"/>
-    <w:lsdException w:name="Colorful Grid Accent 2" w:uiPriority="73"/>
-    <w:lsdException w:name="Light Shading Accent 3" w:uiPriority="60"/>
-    <w:lsdException w:name="Light List Accent 3" w:uiPriority="61"/>
-    <w:lsdException w:name="Light Grid Accent 3" w:uiPriority="62"/>
-    <w:lsdException w:name="Medium Shading 1 Accent 3" w:uiPriority="63"/>
-    <w:lsdException w:name="Medium Shading 2 Accent 3" w:uiPriority="64"/>
-    <w:lsdException w:name="Medium List 1 Accent 3" w:uiPriority="65"/>
-    <w:lsdException w:name="Medium List 2 Accent 3" w:uiPriority="66"/>
-    <w:lsdException w:name="Medium Grid 1 Accent 3" w:uiPriority="67"/>
-    <w:lsdException w:name="Medium Grid 2 Accent 3" w:uiPriority="68"/>
-    <w:lsdException w:name="Medium Grid 3 Accent 3" w:uiPriority="69"/>
-    <w:lsdException w:name="Dark List Accent 3" w:uiPriority="70"/>
-    <w:lsdException w:name="Colorful Shading Accent 3" w:uiPriority="71"/>
-    <w:lsdException w:name="Colorful List Accent 3" w:uiPriority="72"/>
-    <w:lsdException w:name="Colorful Grid Accent 3" w:uiPriority="73"/>
-    <w:lsdException w:name="Light Shading Accent 4" w:uiPriority="60"/>
-    <w:lsdException w:name="Light List Accent 4" w:uiPriority="61"/>
-    <w:lsdException w:name="Light Grid Accent 4" w:uiPriority="62"/>
-    <w:lsdException w:name="Medium Shading 1 Accent 4" w:uiPriority="63"/>
-    <w:lsdException w:name="Medium Shading 2 Accent 4" w:uiPriority="64"/>
-    <w:lsdException w:name="Medium List 1 Accent 4" w:uiPriority="65"/>
-    <w:lsdException w:name="Medium List 2 Accent 4" w:uiPriority="66"/>
-    <w:lsdException w:name="Medium Grid 1 Accent 4" w:uiPriority="67"/>
-    <w:lsdException w:name="Medium Grid 2 Accent 4" w:uiPriority="68"/>
-    <w:lsdException w:name="Medium Grid 3 Accent 4" w:uiPriority="69"/>
-    <w:lsdException w:name="Dark List Accent 4" w:uiPriority="70"/>
-    <w:lsdException w:name="Colorful Shading Accent 4" w:uiPriority="71"/>
-    <w:lsdException w:name="Colorful List Accent 4" w:uiPriority="72"/>
-    <w:lsdException w:name="Colorful Grid Accent 4" w:uiPriority="73"/>
-    <w:lsdException w:name="Light Shading Accent 5" w:uiPriority="60"/>
-    <w:lsdException w:name="Light List Accent 5" w:uiPriority="61"/>
-    <w:lsdException w:name="Light Grid Accent 5" w:uiPriority="62"/>
-    <w:lsdException w:name="Medium Shading 1 Accent 5" w:uiPriority="63"/>
-    <w:lsdException w:name="Medium Shading 2 Accent 5" w:uiPriority="64"/>
-    <w:lsdException w:name="Medium List 1 Accent 5" w:uiPriority="65"/>
-    <w:lsdException w:name="Medium List 2 Accent 5" w:uiPriority="66"/>
-    <w:lsdException w:name="Medium Grid 1 Accent 5" w:uiPriority="67"/>
-    <w:lsdException w:name="Medium Grid 2 Accent 5" w:uiPriority="68"/>
-    <w:lsdException w:name="Medium Grid 3 Accent 5" w:uiPriority="69"/>
-    <w:lsdException w:name="Dark List Accent 5" w:uiPriority="70"/>
-    <w:lsdException w:name="Colorful Shading Accent 5" w:uiPriority="71"/>
-    <w:lsdException w:name="Colorful List Accent 5" w:uiPriority="72"/>
-    <w:lsdException w:name="Colorful Grid Accent 5" w:uiPriority="73"/>
-    <w:lsdException w:name="Light Shading Accent 6" w:uiPriority="60"/>
-    <w:lsdException w:name="Light List Accent 6" w:uiPriority="61"/>
-    <w:lsdException w:name="Light Grid Accent 6" w:uiPriority="62"/>
-    <w:lsdException w:name="Medium Shading 1 Accent 6" w:uiPriority="63"/>
-    <w:lsdException w:name="Medium Shading 2 Accent 6" w:uiPriority="64"/>
-    <w:lsdException w:name="Medium List 1 Accent 6" w:uiPriority="65"/>
-    <w:lsdException w:name="Medium List 2 Accent 6" w:uiPriority="66"/>
-    <w:lsdException w:name="Medium Grid 1 Accent 6" w:uiPriority="67"/>
-    <w:lsdException w:name="Medium Grid 2 Accent 6" w:uiPriority="68"/>
-    <w:lsdException w:name="Medium Grid 3 Accent 6" w:uiPriority="69"/>
-    <w:lsdException w:name="Dark List Accent 6" w:uiPriority="70"/>
-    <w:lsdException w:name="Colorful Shading Accent 6" w:uiPriority="71"/>
-    <w:lsdException w:name="Colorful List Accent 6" w:uiPriority="72"/>
-    <w:lsdException w:name="Colorful Grid Accent 6" w:uiPriority="73"/>
-    <w:lsdException w:name="Subtle Emphasis" w:uiPriority="19" w:qFormat="1"/>
-    <w:lsdException w:name="Intense Emphasis" w:uiPriority="21" w:qFormat="1"/>
-    <w:lsdException w:name="Subtle Reference" w:uiPriority="31" w:qFormat="1"/>
-    <w:lsdException w:name="Intense Reference" w:uiPriority="32" w:qFormat="1"/>
-    <w:lsdException w:name="Book Title" w:uiPriority="33" w:qFormat="1"/>
-    <w:lsdException w:name="Bibliography" w:semiHidden="1" w:uiPriority="37" w:unhideWhenUsed="1"/>
-    <w:lsdException w:name="TOC Heading" w:semiHidden="1" w:uiPriority="39" w:unhideWhenUsed="1" w:qFormat="1"/>
-    <w:lsdException w:name="Plain Table 1" w:uiPriority="41"/>
-    <w:lsdException w:name="Plain Table 2" w:uiPriority="42"/>
-    <w:lsdException w:name="Plain Table 3" w:uiPriority="43"/>
-    <w:lsdException w:name="Plain Table 4" w:uiPriority="44"/>
-    <w:lsdException w:name="Plain Table 5" w:uiPriority="45"/>
-    <w:lsdException w:name="Grid Table Light" w:uiPriority="40"/>
-    <w:lsdException w:name="Grid Table 1 Light" w:uiPriority="46"/>
-    <w:lsdException w:name="Grid Table 2" w:uiPriority="47"/>
-    <w:lsdException w:name="Grid Table 3" w:uiPriority="48"/>
-    <w:lsdException w:name="Grid Table 4" w:uiPriority="49"/>
-    <w:lsdException w:name="Grid Table 5 Dark" w:uiPriority="50"/>
-    <w:lsdException w:name="Grid Table 6 Colorful" w:uiPriority="51"/>
-    <w:lsdException w:name="Grid Table 7 Colorful" w:uiPriority="52"/>
-    <w:lsdException w:name="Grid Table 1 Light Accent 1" w:uiPriority="46"/>
-    <w:lsdException w:name="Grid Table 2 Accent 1" w:uiPriority="47"/>
-    <w:lsdException w:name="Grid Table 3 Accent 1" w:uiPriority="48"/>
-    <w:lsdException w:name="Grid Table 4 Accent 1" w:uiPriority="49"/>
-    <w:lsdException w:name="Grid Table 5 Dark Accent 1" w:uiPriority="50"/>
-    <w:lsdException w:name="Grid Table 6 Colorful Accent 1" w:uiPriority="51"/>
-    <w:lsdException w:name="Grid Table 7 Colorful Accent 1" w:uiPriority="52"/>
-    <w:lsdException w:name="Grid Table 1 Light Accent 2" w:uiPriority="46"/>
-    <w:lsdException w:name="Grid Table 2 Accent 2" w:uiPriority="47"/>
-    <w:lsdException w:name="Grid Table 3 Accent 2" w:uiPriority="48"/>
-    <w:lsdException w:name="Grid Table 4 Accent 2" w:uiPriority="49"/>
-    <w:lsdException w:name="Grid Table 5 Dark Accent 2" w:uiPriority="50"/>
-    <w:lsdException w:name="Grid Table 6 Colorful Accent 2" w:uiPriority="51"/>
-    <w:lsdException w:name="Grid Table 7 Colorful Accent 2" w:uiPriority="52"/>
-    <w:lsdException w:name="Grid Table 1 Light Accent 3" w:uiPriority="46"/>
-    <w:lsdException w:name="Grid Table 2 Accent 3" w:uiPriority="47"/>
-    <w:lsdException w:name="Grid Table 3 Accent 3" w:uiPriority="48"/>
-    <w:lsdException w:name="Grid Table 4 Accent 3" w:uiPriority="49"/>
-    <w:lsdException w:name="Grid Table 5 Dark Accent 3" w:uiPriority="50"/>
-    <w:lsdException w:name="Grid Table 6 Colorful Accent 3" w:uiPriority="51"/>
-    <w:lsdException w:name="Grid Table 7 Colorful Accent 3" w:uiPriority="52"/>
-    <w:lsdException w:name="Grid Table 1 Light Accent 4" w:uiPriority="46"/>
-    <w:lsdException w:name="Grid Table 2 Accent 4" w:uiPriority="47"/>
-    <w:lsdException w:name="Grid Table 3 Accent 4" w:uiPriority="48"/>
-    <w:lsdException w:name="Grid Table 4 Accent 4" w:uiPriority="49"/>
-    <w:lsdException w:name="Grid Table 5 Dark Accent 4" w:uiPriority="50"/>
-    <w:lsdException w:name="Grid Table 6 Colorful Accent 4" w:uiPriority="51"/>
-    <w:lsdException w:name="Grid Table 7 Colorful Accent 4" w:uiPriority="52"/>
-    <w:lsdException w:name="Grid Table 1 Light Accent 5" w:uiPriority="46"/>
-    <w:lsdException w:name="Grid Table 2 Accent 5" w:uiPriority="47"/>
-    <w:lsdException w:name="Grid Table 3 Accent 5" w:uiPriority="48"/>
-    <w:lsdException w:name="Grid Table 4 Accent 5" w:uiPriority="49"/>
-    <w:lsdException w:name="Grid Table 5 Dark Accent 5" w:uiPriority="50"/>
-    <w:lsdException w:name="Grid Table 6 Colorful Accent 5" w:uiPriority="51"/>
-    <w:lsdException w:name="Grid Table 7 Colorful Accent 5" w:uiPriority="52"/>
-    <w:lsdException w:name="Grid Table 1 Light Accent 6" w:uiPriority="46"/>
-    <w:lsdException w:name="Grid Table 2 Accent 6" w:uiPriority="47"/>
-    <w:lsdException w:name="Grid Table 3 Accent 6" w:uiPriority="48"/>
-    <w:lsdException w:name="Grid Table 4 Accent 6" w:uiPriority="49"/>
-    <w:lsdException w:name="Grid Table 5 Dark Accent 6" w:uiPriority="50"/>
-    <w:lsdException w:name="Grid Table 6 Colorful Accent 6" w:uiPriority="51"/>
-    <w:lsdException w:name="Grid Table 7 Colorful Accent 6" w:uiPriority="52"/>
-    <w:lsdException w:name="List Table 1 Light" w:uiPriority="46"/>
-    <w:lsdException w:name="List Table 2" w:uiPriority="47"/>
-    <w:lsdException w:name="List Table 3" w:uiPriority="48"/>
-    <w:lsdException w:name="List Table 4" w:uiPriority="49"/>
-    <w:lsdException w:name="List Table 5 Dark" w:uiPriority="50"/>
-    <w:lsdException w:name="List Table 6 Colorful" w:uiPriority="51"/>
-    <w:lsdException w:name="List Table 7 Colorful" w:uiPriority="52"/>
-    <w:lsdException w:name="List Table 1 Light Accent 1" w:uiPriority="46"/>
-    <w:lsdException w:name="List Table 2 Accent 1" w:uiPriority="47"/>
-    <w:lsdException w:name="List Table 3 Accent 1" w:uiPriority="48"/>
-    <w:lsdException w:name="List Table 4 Accent 1" w:uiPriority="49"/>
-    <w:lsdException w:name="List Table 5 Dark Accent 1" w:uiPriority="50"/>
-    <w:lsdException w:name="List Table 6 Colorful Accent 1" w:uiPriority="51"/>
-    <w:lsdException w:name="List Table 7 Colorful Accent 1" w:uiPriority="52"/>
-    <w:lsdException w:name="List Table 1 Light Accent 2" w:uiPriority="46"/>
-    <w:lsdException w:name="List Table 2 Accent 2" w:uiPriority="47"/>
-    <w:lsdException w:name="List Table 3 Accent 2" w:uiPriority="48"/>
-    <w:lsdException w:name="List Table 4 Accent 2" w:uiPriority="49"/>
-    <w:lsdException w:name="List Table 5 Dark Accent 2" w:uiPriority="50"/>
-    <w:lsdException w:name="List Table 6 Colorful Accent 2" w:uiPriority="51"/>
-    <w:lsdException w:name="List Table 7 Colorful Accent 2" w:uiPriority="52"/>
-    <w:lsdException w:name="List Table 1 Light Accent 3" w:uiPriority="46"/>
-    <w:lsdException w:name="List Table 2 Accent 3" w:uiPriority="47"/>
-    <w:lsdException w:name="List Table 3 Accent 3" w:uiPriority="48"/>
-    <w:lsdException w:name="List Table 4 Accent 3" w:uiPriority="49"/>
-    <w:lsdException w:name="List Table 5 Dark Accent 3" w:uiPriority="50"/>
-    <w:lsdException w:name="List Table 6 Colorful Accent 3" w:uiPriority="51"/>
-    <w:lsdException w:name="List Table 7 Colorful Accent 3" w:uiPriority="52"/>
-    <w:lsdException w:name="List Table 1 Light Accent 4" w:uiPriority="46"/>
-    <w:lsdException w:name="List Table 2 Accent 4" w:uiPriority="47"/>
-    <w:lsdException w:name="List Table 3 Accent 4" w:uiPriority="48"/>
-    <w:lsdException w:name="List Table 4 Accent 4" w:uiPriority="49"/>
-    <w:lsdException w:name="List Table 5 Dark Accent 4" w:uiPriority="50"/>
-    <w:lsdException w:name="List Table 6 Colorful Accent 4" w:uiPriority="51"/>
-    <w:lsdException w:name="List Table 7 Colorful Accent 4" w:uiPriority="52"/>
-    <w:lsdException w:name="List Table 1 Light Accent 5" w:uiPriority="46"/>
-    <w:lsdException w:name="List Table 2 Accent 5" w:uiPriority="47"/>
-    <w:lsdException w:name="List Table 3 Accent 5" w:uiPriority="48"/>
-    <w:lsdException w:name="List Table 4 Accent 5" w:uiPriority="49"/>
-    <w:lsdException w:name="List Table 5 Dark Accent 5" w:uiPriority="50"/>
-    <w:lsdException w:name="List Table 6 Colorful Accent 5" w:uiPriority="51"/>
-    <w:lsdException w:name="List Table 7 Colorful Accent 5" w:uiPriority="52"/>
-    <w:lsdException w:name="List Table 1 Light Accent 6" w:uiPriority="46"/>
-    <w:lsdException w:name="List Table 2 Accent 6" w:uiPriority="47"/>
-    <w:lsdException w:name="List Table 3 Accent 6" w:uiPriority="48"/>
-    <w:lsdException w:name="List Table 4 Accent 6" w:uiPriority="49"/>
-    <w:lsdException w:name="List Table 5 Dark Accent 6" w:uiPriority="50"/>
-    <w:lsdException w:name="List Table 6 Colorful Accent 6" w:uiPriority="51"/>
-    <w:lsdException w:name="List Table 7 Colorful Accent 6" w:uiPriority="52"/>
+  <w:latentStyles w:defLockedState="0" w:defUIPriority="99" w:defSemiHidden="1" w:defUnhideWhenUsed="1" w:defQFormat="0" w:count="267">
+    <w:lsdException w:name="Normal" w:semiHidden="0" w:uiPriority="0" w:unhideWhenUsed="0" w:qFormat="1"/>
+    <w:lsdException w:name="heading 1" w:semiHidden="0" w:uiPriority="9" w:unhideWhenUsed="0" w:qFormat="1"/>
+    <w:lsdException w:name="heading 2" w:uiPriority="9" w:qFormat="1"/>
+    <w:lsdException w:name="heading 3" w:uiPriority="9" w:qFormat="1"/>
+    <w:lsdException w:name="heading 4" w:uiPriority="9" w:qFormat="1"/>
+    <w:lsdException w:name="heading 5" w:uiPriority="9" w:qFormat="1"/>
+    <w:lsdException w:name="heading 6" w:uiPriority="9" w:qFormat="1"/>
+    <w:lsdException w:name="heading 7" w:uiPriority="9" w:qFormat="1"/>
+    <w:lsdException w:name="heading 8" w:uiPriority="9" w:qFormat="1"/>
+    <w:lsdException w:name="heading 9" w:uiPriority="9" w:qFormat="1"/>
+    <w:lsdException w:name="toc 1" w:uiPriority="39"/>
+    <w:lsdException w:name="toc 2" w:uiPriority="39"/>
+    <w:lsdException w:name="toc 3" w:uiPriority="39"/>
+    <w:lsdException w:name="toc 4" w:uiPriority="39"/>
+    <w:lsdException w:name="toc 5" w:uiPriority="39"/>
+    <w:lsdException w:name="toc 6" w:uiPriority="39"/>
+    <w:lsdException w:name="toc 7" w:uiPriority="39"/>
+    <w:lsdException w:name="toc 8" w:uiPriority="39"/>
+    <w:lsdException w:name="toc 9" w:uiPriority="39"/>
+    <w:lsdException w:name="caption" w:uiPriority="35" w:qFormat="1"/>
+    <w:lsdException w:name="Title" w:semiHidden="0" w:uiPriority="10" w:unhideWhenUsed="0" w:qFormat="1"/>
+    <w:lsdException w:name="Default Paragraph Font" w:uiPriority="1"/>
+    <w:lsdException w:name="Subtitle" w:semiHidden="0" w:uiPriority="11" w:unhideWhenUsed="0" w:qFormat="1"/>
+    <w:lsdException w:name="Strong" w:semiHidden="0" w:uiPriority="22" w:unhideWhenUsed="0" w:qFormat="1"/>
+    <w:lsdException w:name="Emphasis" w:semiHidden="0" w:uiPriority="20" w:unhideWhenUsed="0" w:qFormat="1"/>
+    <w:lsdException w:name="Table Grid" w:semiHidden="0" w:uiPriority="39" w:unhideWhenUsed="0"/>
+    <w:lsdException w:name="Placeholder Text" w:unhideWhenUsed="0"/>
+    <w:lsdException w:name="No Spacing" w:semiHidden="0" w:uiPriority="1" w:unhideWhenUsed="0" w:qFormat="1"/>
+    <w:lsdException w:name="Light Shading" w:semiHidden="0" w:uiPriority="60" w:unhideWhenUsed="0"/>
+    <w:lsdException w:name="Light List" w:semiHidden="0" w:uiPriority="61" w:unhideWhenUsed="0"/>
+    <w:lsdException w:name="Light Grid" w:semiHidden="0" w:uiPriority="62" w:unhideWhenUsed="0"/>
+    <w:lsdException w:name="Medium Shading 1" w:semiHidden="0" w:uiPriority="63" w:unhideWhenUsed="0"/>
+    <w:lsdException w:name="Medium Shading 2" w:semiHidden="0" w:uiPriority="64" w:unhideWhenUsed="0"/>
+    <w:lsdException w:name="Medium List 1" w:semiHidden="0" w:uiPriority="65" w:unhideWhenUsed="0"/>
+    <w:lsdException w:name="Medium List 2" w:semiHidden="0" w:uiPriority="66" w:unhideWhenUsed="0"/>
+    <w:lsdException w:name="Medium Grid 1" w:semiHidden="0" w:uiPriority="67" w:unhideWhenUsed="0"/>
+    <w:lsdException w:name="Medium Grid 2" w:semiHidden="0" w:uiPriority="68" w:unhideWhenUsed="0"/>
+    <w:lsdException w:name="Medium Grid 3" w:semiHidden="0" w:uiPriority="69" w:unhideWhenUsed="0"/>
+    <w:lsdException w:name="Dark List" w:semiHidden="0" w:uiPriority="70" w:unhideWhenUsed="0"/>
+    <w:lsdException w:name="Colorful Shading" w:semiHidden="0" w:uiPriority="71" w:unhideWhenUsed="0"/>
+    <w:lsdException w:name="Colorful List" w:semiHidden="0" w:uiPriority="72" w:unhideWhenUsed="0"/>
+    <w:lsdException w:name="Colorful Grid" w:semiHidden="0" w:uiPriority="73" w:unhideWhenUsed="0"/>
+    <w:lsdException w:name="Light Shading Accent 1" w:semiHidden="0" w:uiPriority="60" w:unhideWhenUsed="0"/>
+    <w:lsdException w:name="Light List Accent 1" w:semiHidden="0" w:uiPriority="61" w:unhideWhenUsed="0"/>
+    <w:lsdException w:name="Light Grid Accent 1" w:semiHidden="0" w:uiPriority="62" w:unhideWhenUsed="0"/>
+    <w:lsdException w:name="Medium Shading 1 Accent 1" w:semiHidden="0" w:uiPriority="63" w:unhideWhenUsed="0"/>
+    <w:lsdException w:name="Medium Shading 2 Accent 1" w:semiHidden="0" w:uiPriority="64" w:unhideWhenUsed="0"/>
+    <w:lsdException w:name="Medium List 1 Accent 1" w:semiHidden="0" w:uiPriority="65" w:unhideWhenUsed="0"/>
+    <w:lsdException w:name="Revision" w:unhideWhenUsed="0"/>
+    <w:lsdException w:name="List Paragraph" w:semiHidden="0" w:uiPriority="34" w:unhideWhenUsed="0" w:qFormat="1"/>
+    <w:lsdException w:name="Quote" w:semiHidden="0" w:uiPriority="29" w:unhideWhenUsed="0" w:qFormat="1"/>
+    <w:lsdException w:name="Intense Quote" w:semiHidden="0" w:uiPriority="30" w:unhideWhenUsed="0" w:qFormat="1"/>
+    <w:lsdException w:name="Medium List 2 Accent 1" w:semiHidden="0" w:uiPriority="66" w:unhideWhenUsed="0"/>
+    <w:lsdException w:name="Medium Grid 1 Accent 1" w:semiHidden="0" w:uiPriority="67" w:unhideWhenUsed="0"/>
+    <w:lsdException w:name="Medium Grid 2 Accent 1" w:semiHidden="0" w:uiPriority="68" w:unhideWhenUsed="0"/>
+    <w:lsdException w:name="Medium Grid 3 Accent 1" w:semiHidden="0" w:uiPriority="69" w:unhideWhenUsed="0"/>
+    <w:lsdException w:name="Dark List Accent 1" w:semiHidden="0" w:uiPriority="70" w:unhideWhenUsed="0"/>
+    <w:lsdException w:name="Colorful Shading Accent 1" w:semiHidden="0" w:uiPriority="71" w:unhideWhenUsed="0"/>
+    <w:lsdException w:name="Colorful List Accent 1" w:semiHidden="0" w:uiPriority="72" w:unhideWhenUsed="0"/>
+    <w:lsdException w:name="Colorful Grid Accent 1" w:semiHidden="0" w:uiPriority="73" w:unhideWhenUsed="0"/>
+    <w:lsdException w:name="Light Shading Accent 2" w:semiHidden="0" w:uiPriority="60" w:unhideWhenUsed="0"/>
+    <w:lsdException w:name="Light List Accent 2" w:semiHidden="0" w:uiPriority="61" w:unhideWhenUsed="0"/>
+    <w:lsdException w:name="Light Grid Accent 2" w:semiHidden="0" w:uiPriority="62" w:unhideWhenUsed="0"/>
+    <w:lsdException w:name="Medium Shading 1 Accent 2" w:semiHidden="0" w:uiPriority="63" w:unhideWhenUsed="0"/>
+    <w:lsdException w:name="Medium Shading 2 Accent 2" w:semiHidden="0" w:uiPriority="64" w:unhideWhenUsed="0"/>
+    <w:lsdException w:name="Medium List 1 Accent 2" w:semiHidden="0" w:uiPriority="65" w:unhideWhenUsed="0"/>
+    <w:lsdException w:name="Medium List 2 Accent 2" w:semiHidden="0" w:uiPriority="66" w:unhideWhenUsed="0"/>
+    <w:lsdException w:name="Medium Grid 1 Accent 2" w:semiHidden="0" w:uiPriority="67" w:unhideWhenUsed="0"/>
+    <w:lsdException w:name="Medium Grid 2 Accent 2" w:semiHidden="0" w:uiPriority="68" w:unhideWhenUsed="0"/>
+    <w:lsdException w:name="Medium Grid 3 Accent 2" w:semiHidden="0" w:uiPriority="69" w:unhideWhenUsed="0"/>
+    <w:lsdException w:name="Dark List Accent 2" w:semiHidden="0" w:uiPriority="70" w:unhideWhenUsed="0"/>
+    <w:lsdException w:name="Colorful Shading Accent 2" w:semiHidden="0" w:uiPriority="71" w:unhideWhenUsed="0"/>
+    <w:lsdException w:name="Colorful List Accent 2" w:semiHidden="0" w:uiPriority="72" w:unhideWhenUsed="0"/>
+    <w:lsdException w:name="Colorful Grid Accent 2" w:semiHidden="0" w:uiPriority="73" w:unhideWhenUsed="0"/>
+    <w:lsdException w:name="Light Shading Accent 3" w:semiHidden="0" w:uiPriority="60" w:unhideWhenUsed="0"/>
+    <w:lsdException w:name="Light List Accent 3" w:semiHidden="0" w:uiPriority="61" w:unhideWhenUsed="0"/>
+    <w:lsdException w:name="Light Grid Accent 3" w:semiHidden="0" w:uiPriority="62" w:unhideWhenUsed="0"/>
+    <w:lsdException w:name="Medium Shading 1 Accent 3" w:semiHidden="0" w:uiPriority="63" w:unhideWhenUsed="0"/>
+    <w:lsdException w:name="Medium Shading 2 Accent 3" w:semiHidden="0" w:uiPriority="64" w:unhideWhenUsed="0"/>
+    <w:lsdException w:name="Medium List 1 Accent 3" w:semiHidden="0" w:uiPriority="65" w:unhideWhenUsed="0"/>
+    <w:lsdException w:name="Medium List 2 Accent 3" w:semiHidden="0" w:uiPriority="66" w:unhideWhenUsed="0"/>
+    <w:lsdException w:name="Medium Grid 1 Accent 3" w:semiHidden="0" w:uiPriority="67" w:unhideWhenUsed="0"/>
+    <w:lsdException w:name="Medium Grid 2 Accent 3" w:semiHidden="0" w:uiPriority="68" w:unhideWhenUsed="0"/>
+    <w:lsdException w:name="Medium Grid 3 Accent 3" w:semiHidden="0" w:uiPriority="69" w:unhideWhenUsed="0"/>
+    <w:lsdException w:name="Dark List Accent 3" w:semiHidden="0" w:uiPriority="70" w:unhideWhenUsed="0"/>
+    <w:lsdException w:name="Colorful Shading Accent 3" w:semiHidden="0" w:uiPriority="71" w:unhideWhenUsed="0"/>
+    <w:lsdException w:name="Colorful List Accent 3" w:semiHidden="0" w:uiPriority="72" w:unhideWhenUsed="0"/>
+    <w:lsdException w:name="Colorful Grid Accent 3" w:semiHidden="0" w:uiPriority="73" w:unhideWhenUsed="0"/>
+    <w:lsdException w:name="Light Shading Accent 4" w:semiHidden="0" w:uiPriority="60" w:unhideWhenUsed="0"/>
+    <w:lsdException w:name="Light List Accent 4" w:semiHidden="0" w:uiPriority="61" w:unhideWhenUsed="0"/>
+    <w:lsdException w:name="Light Grid Accent 4" w:semiHidden="0" w:uiPriority="62" w:unhideWhenUsed="0"/>
+    <w:lsdException w:name="Medium Shading 1 Accent 4" w:semiHidden="0" w:uiPriority="63" w:unhideWhenUsed="0"/>
+    <w:lsdException w:name="Medium Shading 2 Accent 4" w:semiHidden="0" w:uiPriority="64" w:unhideWhenUsed="0"/>
+    <w:lsdException w:name="Medium List 1 Accent 4" w:semiHidden="0" w:uiPriority="65" w:unhideWhenUsed="0"/>
+    <w:lsdException w:name="Medium List 2 Accent 4" w:semiHidden="0" w:uiPriority="66" w:unhideWhenUsed="0"/>
+    <w:lsdException w:name="Medium Grid 1 Accent 4" w:semiHidden="0" w:uiPriority="67" w:unhideWhenUsed="0"/>
+    <w:lsdException w:name="Medium Grid 2 Accent 4" w:semiHidden="0" w:uiPriority="68" w:unhideWhenUsed="0"/>
+    <w:lsdException w:name="Medium Grid 3 Accent 4" w:semiHidden="0" w:uiPriority="69" w:unhideWhenUsed="0"/>
+    <w:lsdException w:name="Dark List Accent 4" w:semiHidden="0" w:uiPriority="70" w:unhideWhenUsed="0"/>
+    <w:lsdException w:name="Colorful Shading Accent 4" w:semiHidden="0" w:uiPriority="71" w:unhideWhenUsed="0"/>
+    <w:lsdException w:name="Colorful List Accent 4" w:semiHidden="0" w:uiPriority="72" w:unhideWhenUsed="0"/>
+    <w:lsdException w:name="Colorful Grid Accent 4" w:semiHidden="0" w:uiPriority="73" w:unhideWhenUsed="0"/>
+    <w:lsdException w:name="Light Shading Accent 5" w:semiHidden="0" w:uiPriority="60" w:unhideWhenUsed="0"/>
+    <w:lsdException w:name="Light List Accent 5" w:semiHidden="0" w:uiPriority="61" w:unhideWhenUsed="0"/>
+    <w:lsdException w:name="Light Grid Accent 5" w:semiHidden="0" w:uiPriority="62" w:unhideWhenUsed="0"/>
+    <w:lsdException w:name="Medium Shading 1 Accent 5" w:semiHidden="0" w:uiPriority="63" w:unhideWhenUsed="0"/>
+    <w:lsdException w:name="Medium Shading 2 Accent 5" w:semiHidden="0" w:uiPriority="64" w:unhideWhenUsed="0"/>
+    <w:lsdException w:name="Medium List 1 Accent 5" w:semiHidden="0" w:uiPriority="65" w:unhideWhenUsed="0"/>
+    <w:lsdException w:name="Medium List 2 Accent 5" w:semiHidden="0" w:uiPriority="66" w:unhideWhenUsed="0"/>
+    <w:lsdException w:name="Medium Grid 1 Accent 5" w:semiHidden="0" w:uiPriority="67" w:unhideWhenUsed="0"/>
+    <w:lsdException w:name="Medium Grid 2 Accent 5" w:semiHidden="0" w:uiPriority="68" w:unhideWhenUsed="0"/>
+    <w:lsdException w:name="Medium Grid 3 Accent 5" w:semiHidden="0" w:uiPriority="69" w:unhideWhenUsed="0"/>
+    <w:lsdException w:name="Dark List Accent 5" w:semiHidden="0" w:uiPriority="70" w:unhideWhenUsed="0"/>
+    <w:lsdException w:name="Colorful Shading Accent 5" w:semiHidden="0" w:uiPriority="71" w:unhideWhenUsed="0"/>
+    <w:lsdException w:name="Colorful List Accent 5" w:semiHidden="0" w:uiPriority="72" w:unhideWhenUsed="0"/>
+    <w:lsdException w:name="Colorful Grid Accent 5" w:semiHidden="0" w:uiPriority="73" w:unhideWhenUsed="0"/>
+    <w:lsdException w:name="Light Shading Accent 6" w:semiHidden="0" w:uiPriority="60" w:unhideWhenUsed="0"/>
+    <w:lsdException w:name="Light List Accent 6" w:semiHidden="0" w:uiPriority="61" w:unhideWhenUsed="0"/>
+    <w:lsdException w:name="Light Grid Accent 6" w:semiHidden="0" w:uiPriority="62" w:unhideWhenUsed="0"/>
+    <w:lsdException w:name="Medium Shading 1 Accent 6" w:semiHidden="0" w:uiPriority="63" w:unhideWhenUsed="0"/>
+    <w:lsdException w:name="Medium Shading 2 Accent 6" w:semiHidden="0" w:uiPriority="64" w:unhideWhenUsed="0"/>
+    <w:lsdException w:name="Medium List 1 Accent 6" w:semiHidden="0" w:uiPriority="65" w:unhideWhenUsed="0"/>
+    <w:lsdException w:name="Medium List 2 Accent 6" w:semiHidden="0" w:uiPriority="66" w:unhideWhenUsed="0"/>
+    <w:lsdException w:name="Medium Grid 1 Accent 6" w:semiHidden="0" w:uiPriority="67" w:unhideWhenUsed="0"/>
+    <w:lsdException w:name="Medium Grid 2 Accent 6" w:semiHidden="0" w:uiPriority="68" w:unhideWhenUsed="0"/>
+    <w:lsdException w:name="Medium Grid 3 Accent 6" w:semiHidden="0" w:uiPriority="69" w:unhideWhenUsed="0"/>
+    <w:lsdException w:name="Dark List Accent 6" w:semiHidden="0" w:uiPriority="70" w:unhideWhenUsed="0"/>
+    <w:lsdException w:name="Colorful Shading Accent 6" w:semiHidden="0" w:uiPriority="71" w:unhideWhenUsed="0"/>
+    <w:lsdException w:name="Colorful List Accent 6" w:semiHidden="0" w:uiPriority="72" w:unhideWhenUsed="0"/>
+    <w:lsdException w:name="Colorful Grid Accent 6" w:semiHidden="0" w:uiPriority="73" w:unhideWhenUsed="0"/>
+    <w:lsdException w:name="Subtle Emphasis" w:semiHidden="0" w:uiPriority="19" w:unhideWhenUsed="0" w:qFormat="1"/>
+    <w:lsdException w:name="Intense Emphasis" w:semiHidden="0" w:uiPriority="21" w:unhideWhenUsed="0" w:qFormat="1"/>
+    <w:lsdException w:name="Subtle Reference" w:semiHidden="0" w:uiPriority="31" w:unhideWhenUsed="0" w:qFormat="1"/>
+    <w:lsdException w:name="Intense Reference" w:semiHidden="0" w:uiPriority="32" w:unhideWhenUsed="0" w:qFormat="1"/>
+    <w:lsdException w:name="Book Title" w:semiHidden="0" w:uiPriority="33" w:unhideWhenUsed="0" w:qFormat="1"/>
+    <w:lsdException w:name="Bibliography" w:uiPriority="37"/>
+    <w:lsdException w:name="TOC Heading" w:uiPriority="39" w:qFormat="1"/>
   </w:latentStyles>
   <w:style w:type="paragraph" w:default="1" w:styleId="Normal">
     <w:name w:val="Normal"/>
@@ -4465,6 +4433,512 @@
     <w:uiPriority w:val="99"/>
     <w:rsid w:val="007D265C"/>
   </w:style>
+  <w:style w:type="paragraph" w:styleId="Textedebulles">
+    <w:name w:val="Balloon Text"/>
+    <w:basedOn w:val="Normal"/>
+    <w:link w:val="TextedebullesCar"/>
+    <w:uiPriority w:val="99"/>
+    <w:semiHidden/>
+    <w:unhideWhenUsed/>
+    <w:rsid w:val="001B7C68"/>
+    <w:pPr>
+      <w:spacing w:after="0" w:line="240" w:lineRule="auto"/>
+    </w:pPr>
+    <w:rPr>
+      <w:rFonts w:ascii="Tahoma" w:hAnsi="Tahoma" w:cs="Tahoma"/>
+      <w:sz w:val="16"/>
+      <w:szCs w:val="16"/>
+    </w:rPr>
+  </w:style>
+  <w:style w:type="character" w:customStyle="1" w:styleId="TextedebullesCar">
+    <w:name w:val="Texte de bulles Car"/>
+    <w:basedOn w:val="Policepardfaut"/>
+    <w:link w:val="Textedebulles"/>
+    <w:uiPriority w:val="99"/>
+    <w:semiHidden/>
+    <w:rsid w:val="001B7C68"/>
+    <w:rPr>
+      <w:rFonts w:ascii="Tahoma" w:hAnsi="Tahoma" w:cs="Tahoma"/>
+      <w:sz w:val="16"/>
+      <w:szCs w:val="16"/>
+    </w:rPr>
+  </w:style>
+</w:styles>
+</file>
+
+<file path=word/stylesWithEffects.xml><?xml version="1.0" encoding="utf-8"?>
+<w:styles xmlns:wpc="http://schemas.microsoft.com/office/word/2010/wordprocessingCanvas" xmlns:mc="http://schemas.openxmlformats.org/markup-compatibility/2006" xmlns:o="urn:schemas-microsoft-com:office:office" xmlns:r="http://schemas.openxmlformats.org/officeDocument/2006/relationships" xmlns:m="http://schemas.openxmlformats.org/officeDocument/2006/math" xmlns:v="urn:schemas-microsoft-com:vml" xmlns:wp14="http://schemas.microsoft.com/office/word/2010/wordprocessingDrawing" xmlns:wp="http://schemas.openxmlformats.org/drawingml/2006/wordprocessingDrawing" xmlns:w10="urn:schemas-microsoft-com:office:word" xmlns:w="http://schemas.openxmlformats.org/wordprocessingml/2006/main" xmlns:w14="http://schemas.microsoft.com/office/word/2010/wordml" xmlns:wpg="http://schemas.microsoft.com/office/word/2010/wordprocessingGroup" xmlns:wpi="http://schemas.microsoft.com/office/word/2010/wordprocessingInk" xmlns:wne="http://schemas.microsoft.com/office/word/2006/wordml" xmlns:wps="http://schemas.microsoft.com/office/word/2010/wordprocessingShape" mc:Ignorable="w14 wp14">
+  <w:docDefaults>
+    <w:rPrDefault>
+      <w:rPr>
+        <w:rFonts w:asciiTheme="minorHAnsi" w:eastAsiaTheme="minorHAnsi" w:hAnsiTheme="minorHAnsi" w:cstheme="minorBidi"/>
+        <w:sz w:val="22"/>
+        <w:szCs w:val="22"/>
+        <w:lang w:val="fr-FR" w:eastAsia="en-US" w:bidi="ar-SA"/>
+      </w:rPr>
+    </w:rPrDefault>
+    <w:pPrDefault>
+      <w:pPr>
+        <w:spacing w:after="160" w:line="259" w:lineRule="auto"/>
+      </w:pPr>
+    </w:pPrDefault>
+  </w:docDefaults>
+  <w:latentStyles w:defLockedState="0" w:defUIPriority="99" w:defSemiHidden="1" w:defUnhideWhenUsed="1" w:defQFormat="0" w:count="267">
+    <w:lsdException w:name="Normal" w:semiHidden="0" w:uiPriority="0" w:unhideWhenUsed="0" w:qFormat="1"/>
+    <w:lsdException w:name="heading 1" w:semiHidden="0" w:uiPriority="9" w:unhideWhenUsed="0" w:qFormat="1"/>
+    <w:lsdException w:name="heading 2" w:uiPriority="9" w:qFormat="1"/>
+    <w:lsdException w:name="heading 3" w:uiPriority="9" w:qFormat="1"/>
+    <w:lsdException w:name="heading 4" w:uiPriority="9" w:qFormat="1"/>
+    <w:lsdException w:name="heading 5" w:uiPriority="9" w:qFormat="1"/>
+    <w:lsdException w:name="heading 6" w:uiPriority="9" w:qFormat="1"/>
+    <w:lsdException w:name="heading 7" w:uiPriority="9" w:qFormat="1"/>
+    <w:lsdException w:name="heading 8" w:uiPriority="9" w:qFormat="1"/>
+    <w:lsdException w:name="heading 9" w:uiPriority="9" w:qFormat="1"/>
+    <w:lsdException w:name="toc 1" w:uiPriority="39"/>
+    <w:lsdException w:name="toc 2" w:uiPriority="39"/>
+    <w:lsdException w:name="toc 3" w:uiPriority="39"/>
+    <w:lsdException w:name="toc 4" w:uiPriority="39"/>
+    <w:lsdException w:name="toc 5" w:uiPriority="39"/>
+    <w:lsdException w:name="toc 6" w:uiPriority="39"/>
+    <w:lsdException w:name="toc 7" w:uiPriority="39"/>
+    <w:lsdException w:name="toc 8" w:uiPriority="39"/>
+    <w:lsdException w:name="toc 9" w:uiPriority="39"/>
+    <w:lsdException w:name="caption" w:uiPriority="35" w:qFormat="1"/>
+    <w:lsdException w:name="Title" w:semiHidden="0" w:uiPriority="10" w:unhideWhenUsed="0" w:qFormat="1"/>
+    <w:lsdException w:name="Default Paragraph Font" w:uiPriority="1"/>
+    <w:lsdException w:name="Subtitle" w:semiHidden="0" w:uiPriority="11" w:unhideWhenUsed="0" w:qFormat="1"/>
+    <w:lsdException w:name="Strong" w:semiHidden="0" w:uiPriority="22" w:unhideWhenUsed="0" w:qFormat="1"/>
+    <w:lsdException w:name="Emphasis" w:semiHidden="0" w:uiPriority="20" w:unhideWhenUsed="0" w:qFormat="1"/>
+    <w:lsdException w:name="Table Grid" w:semiHidden="0" w:uiPriority="39" w:unhideWhenUsed="0"/>
+    <w:lsdException w:name="Placeholder Text" w:unhideWhenUsed="0"/>
+    <w:lsdException w:name="No Spacing" w:semiHidden="0" w:uiPriority="1" w:unhideWhenUsed="0" w:qFormat="1"/>
+    <w:lsdException w:name="Light Shading" w:semiHidden="0" w:uiPriority="60" w:unhideWhenUsed="0"/>
+    <w:lsdException w:name="Light List" w:semiHidden="0" w:uiPriority="61" w:unhideWhenUsed="0"/>
+    <w:lsdException w:name="Light Grid" w:semiHidden="0" w:uiPriority="62" w:unhideWhenUsed="0"/>
+    <w:lsdException w:name="Medium Shading 1" w:semiHidden="0" w:uiPriority="63" w:unhideWhenUsed="0"/>
+    <w:lsdException w:name="Medium Shading 2" w:semiHidden="0" w:uiPriority="64" w:unhideWhenUsed="0"/>
+    <w:lsdException w:name="Medium List 1" w:semiHidden="0" w:uiPriority="65" w:unhideWhenUsed="0"/>
+    <w:lsdException w:name="Medium List 2" w:semiHidden="0" w:uiPriority="66" w:unhideWhenUsed="0"/>
+    <w:lsdException w:name="Medium Grid 1" w:semiHidden="0" w:uiPriority="67" w:unhideWhenUsed="0"/>
+    <w:lsdException w:name="Medium Grid 2" w:semiHidden="0" w:uiPriority="68" w:unhideWhenUsed="0"/>
+    <w:lsdException w:name="Medium Grid 3" w:semiHidden="0" w:uiPriority="69" w:unhideWhenUsed="0"/>
+    <w:lsdException w:name="Dark List" w:semiHidden="0" w:uiPriority="70" w:unhideWhenUsed="0"/>
+    <w:lsdException w:name="Colorful Shading" w:semiHidden="0" w:uiPriority="71" w:unhideWhenUsed="0"/>
+    <w:lsdException w:name="Colorful List" w:semiHidden="0" w:uiPriority="72" w:unhideWhenUsed="0"/>
+    <w:lsdException w:name="Colorful Grid" w:semiHidden="0" w:uiPriority="73" w:unhideWhenUsed="0"/>
+    <w:lsdException w:name="Light Shading Accent 1" w:semiHidden="0" w:uiPriority="60" w:unhideWhenUsed="0"/>
+    <w:lsdException w:name="Light List Accent 1" w:semiHidden="0" w:uiPriority="61" w:unhideWhenUsed="0"/>
+    <w:lsdException w:name="Light Grid Accent 1" w:semiHidden="0" w:uiPriority="62" w:unhideWhenUsed="0"/>
+    <w:lsdException w:name="Medium Shading 1 Accent 1" w:semiHidden="0" w:uiPriority="63" w:unhideWhenUsed="0"/>
+    <w:lsdException w:name="Medium Shading 2 Accent 1" w:semiHidden="0" w:uiPriority="64" w:unhideWhenUsed="0"/>
+    <w:lsdException w:name="Medium List 1 Accent 1" w:semiHidden="0" w:uiPriority="65" w:unhideWhenUsed="0"/>
+    <w:lsdException w:name="Revision" w:unhideWhenUsed="0"/>
+    <w:lsdException w:name="List Paragraph" w:semiHidden="0" w:uiPriority="34" w:unhideWhenUsed="0" w:qFormat="1"/>
+    <w:lsdException w:name="Quote" w:semiHidden="0" w:uiPriority="29" w:unhideWhenUsed="0" w:qFormat="1"/>
+    <w:lsdException w:name="Intense Quote" w:semiHidden="0" w:uiPriority="30" w:unhideWhenUsed="0" w:qFormat="1"/>
+    <w:lsdException w:name="Medium List 2 Accent 1" w:semiHidden="0" w:uiPriority="66" w:unhideWhenUsed="0"/>
+    <w:lsdException w:name="Medium Grid 1 Accent 1" w:semiHidden="0" w:uiPriority="67" w:unhideWhenUsed="0"/>
+    <w:lsdException w:name="Medium Grid 2 Accent 1" w:semiHidden="0" w:uiPriority="68" w:unhideWhenUsed="0"/>
+    <w:lsdException w:name="Medium Grid 3 Accent 1" w:semiHidden="0" w:uiPriority="69" w:unhideWhenUsed="0"/>
+    <w:lsdException w:name="Dark List Accent 1" w:semiHidden="0" w:uiPriority="70" w:unhideWhenUsed="0"/>
+    <w:lsdException w:name="Colorful Shading Accent 1" w:semiHidden="0" w:uiPriority="71" w:unhideWhenUsed="0"/>
+    <w:lsdException w:name="Colorful List Accent 1" w:semiHidden="0" w:uiPriority="72" w:unhideWhenUsed="0"/>
+    <w:lsdException w:name="Colorful Grid Accent 1" w:semiHidden="0" w:uiPriority="73" w:unhideWhenUsed="0"/>
+    <w:lsdException w:name="Light Shading Accent 2" w:semiHidden="0" w:uiPriority="60" w:unhideWhenUsed="0"/>
+    <w:lsdException w:name="Light List Accent 2" w:semiHidden="0" w:uiPriority="61" w:unhideWhenUsed="0"/>
+    <w:lsdException w:name="Light Grid Accent 2" w:semiHidden="0" w:uiPriority="62" w:unhideWhenUsed="0"/>
+    <w:lsdException w:name="Medium Shading 1 Accent 2" w:semiHidden="0" w:uiPriority="63" w:unhideWhenUsed="0"/>
+    <w:lsdException w:name="Medium Shading 2 Accent 2" w:semiHidden="0" w:uiPriority="64" w:unhideWhenUsed="0"/>
+    <w:lsdException w:name="Medium List 1 Accent 2" w:semiHidden="0" w:uiPriority="65" w:unhideWhenUsed="0"/>
+    <w:lsdException w:name="Medium List 2 Accent 2" w:semiHidden="0" w:uiPriority="66" w:unhideWhenUsed="0"/>
+    <w:lsdException w:name="Medium Grid 1 Accent 2" w:semiHidden="0" w:uiPriority="67" w:unhideWhenUsed="0"/>
+    <w:lsdException w:name="Medium Grid 2 Accent 2" w:semiHidden="0" w:uiPriority="68" w:unhideWhenUsed="0"/>
+    <w:lsdException w:name="Medium Grid 3 Accent 2" w:semiHidden="0" w:uiPriority="69" w:unhideWhenUsed="0"/>
+    <w:lsdException w:name="Dark List Accent 2" w:semiHidden="0" w:uiPriority="70" w:unhideWhenUsed="0"/>
+    <w:lsdException w:name="Colorful Shading Accent 2" w:semiHidden="0" w:uiPriority="71" w:unhideWhenUsed="0"/>
+    <w:lsdException w:name="Colorful List Accent 2" w:semiHidden="0" w:uiPriority="72" w:unhideWhenUsed="0"/>
+    <w:lsdException w:name="Colorful Grid Accent 2" w:semiHidden="0" w:uiPriority="73" w:unhideWhenUsed="0"/>
+    <w:lsdException w:name="Light Shading Accent 3" w:semiHidden="0" w:uiPriority="60" w:unhideWhenUsed="0"/>
+    <w:lsdException w:name="Light List Accent 3" w:semiHidden="0" w:uiPriority="61" w:unhideWhenUsed="0"/>
+    <w:lsdException w:name="Light Grid Accent 3" w:semiHidden="0" w:uiPriority="62" w:unhideWhenUsed="0"/>
+    <w:lsdException w:name="Medium Shading 1 Accent 3" w:semiHidden="0" w:uiPriority="63" w:unhideWhenUsed="0"/>
+    <w:lsdException w:name="Medium Shading 2 Accent 3" w:semiHidden="0" w:uiPriority="64" w:unhideWhenUsed="0"/>
+    <w:lsdException w:name="Medium List 1 Accent 3" w:semiHidden="0" w:uiPriority="65" w:unhideWhenUsed="0"/>
+    <w:lsdException w:name="Medium List 2 Accent 3" w:semiHidden="0" w:uiPriority="66" w:unhideWhenUsed="0"/>
+    <w:lsdException w:name="Medium Grid 1 Accent 3" w:semiHidden="0" w:uiPriority="67" w:unhideWhenUsed="0"/>
+    <w:lsdException w:name="Medium Grid 2 Accent 3" w:semiHidden="0" w:uiPriority="68" w:unhideWhenUsed="0"/>
+    <w:lsdException w:name="Medium Grid 3 Accent 3" w:semiHidden="0" w:uiPriority="69" w:unhideWhenUsed="0"/>
+    <w:lsdException w:name="Dark List Accent 3" w:semiHidden="0" w:uiPriority="70" w:unhideWhenUsed="0"/>
+    <w:lsdException w:name="Colorful Shading Accent 3" w:semiHidden="0" w:uiPriority="71" w:unhideWhenUsed="0"/>
+    <w:lsdException w:name="Colorful List Accent 3" w:semiHidden="0" w:uiPriority="72" w:unhideWhenUsed="0"/>
+    <w:lsdException w:name="Colorful Grid Accent 3" w:semiHidden="0" w:uiPriority="73" w:unhideWhenUsed="0"/>
+    <w:lsdException w:name="Light Shading Accent 4" w:semiHidden="0" w:uiPriority="60" w:unhideWhenUsed="0"/>
+    <w:lsdException w:name="Light List Accent 4" w:semiHidden="0" w:uiPriority="61" w:unhideWhenUsed="0"/>
+    <w:lsdException w:name="Light Grid Accent 4" w:semiHidden="0" w:uiPriority="62" w:unhideWhenUsed="0"/>
+    <w:lsdException w:name="Medium Shading 1 Accent 4" w:semiHidden="0" w:uiPriority="63" w:unhideWhenUsed="0"/>
+    <w:lsdException w:name="Medium Shading 2 Accent 4" w:semiHidden="0" w:uiPriority="64" w:unhideWhenUsed="0"/>
+    <w:lsdException w:name="Medium List 1 Accent 4" w:semiHidden="0" w:uiPriority="65" w:unhideWhenUsed="0"/>
+    <w:lsdException w:name="Medium List 2 Accent 4" w:semiHidden="0" w:uiPriority="66" w:unhideWhenUsed="0"/>
+    <w:lsdException w:name="Medium Grid 1 Accent 4" w:semiHidden="0" w:uiPriority="67" w:unhideWhenUsed="0"/>
+    <w:lsdException w:name="Medium Grid 2 Accent 4" w:semiHidden="0" w:uiPriority="68" w:unhideWhenUsed="0"/>
+    <w:lsdException w:name="Medium Grid 3 Accent 4" w:semiHidden="0" w:uiPriority="69" w:unhideWhenUsed="0"/>
+    <w:lsdException w:name="Dark List Accent 4" w:semiHidden="0" w:uiPriority="70" w:unhideWhenUsed="0"/>
+    <w:lsdException w:name="Colorful Shading Accent 4" w:semiHidden="0" w:uiPriority="71" w:unhideWhenUsed="0"/>
+    <w:lsdException w:name="Colorful List Accent 4" w:semiHidden="0" w:uiPriority="72" w:unhideWhenUsed="0"/>
+    <w:lsdException w:name="Colorful Grid Accent 4" w:semiHidden="0" w:uiPriority="73" w:unhideWhenUsed="0"/>
+    <w:lsdException w:name="Light Shading Accent 5" w:semiHidden="0" w:uiPriority="60" w:unhideWhenUsed="0"/>
+    <w:lsdException w:name="Light List Accent 5" w:semiHidden="0" w:uiPriority="61" w:unhideWhenUsed="0"/>
+    <w:lsdException w:name="Light Grid Accent 5" w:semiHidden="0" w:uiPriority="62" w:unhideWhenUsed="0"/>
+    <w:lsdException w:name="Medium Shading 1 Accent 5" w:semiHidden="0" w:uiPriority="63" w:unhideWhenUsed="0"/>
+    <w:lsdException w:name="Medium Shading 2 Accent 5" w:semiHidden="0" w:uiPriority="64" w:unhideWhenUsed="0"/>
+    <w:lsdException w:name="Medium List 1 Accent 5" w:semiHidden="0" w:uiPriority="65" w:unhideWhenUsed="0"/>
+    <w:lsdException w:name="Medium List 2 Accent 5" w:semiHidden="0" w:uiPriority="66" w:unhideWhenUsed="0"/>
+    <w:lsdException w:name="Medium Grid 1 Accent 5" w:semiHidden="0" w:uiPriority="67" w:unhideWhenUsed="0"/>
+    <w:lsdException w:name="Medium Grid 2 Accent 5" w:semiHidden="0" w:uiPriority="68" w:unhideWhenUsed="0"/>
+    <w:lsdException w:name="Medium Grid 3 Accent 5" w:semiHidden="0" w:uiPriority="69" w:unhideWhenUsed="0"/>
+    <w:lsdException w:name="Dark List Accent 5" w:semiHidden="0" w:uiPriority="70" w:unhideWhenUsed="0"/>
+    <w:lsdException w:name="Colorful Shading Accent 5" w:semiHidden="0" w:uiPriority="71" w:unhideWhenUsed="0"/>
+    <w:lsdException w:name="Colorful List Accent 5" w:semiHidden="0" w:uiPriority="72" w:unhideWhenUsed="0"/>
+    <w:lsdException w:name="Colorful Grid Accent 5" w:semiHidden="0" w:uiPriority="73" w:unhideWhenUsed="0"/>
+    <w:lsdException w:name="Light Shading Accent 6" w:semiHidden="0" w:uiPriority="60" w:unhideWhenUsed="0"/>
+    <w:lsdException w:name="Light List Accent 6" w:semiHidden="0" w:uiPriority="61" w:unhideWhenUsed="0"/>
+    <w:lsdException w:name="Light Grid Accent 6" w:semiHidden="0" w:uiPriority="62" w:unhideWhenUsed="0"/>
+    <w:lsdException w:name="Medium Shading 1 Accent 6" w:semiHidden="0" w:uiPriority="63" w:unhideWhenUsed="0"/>
+    <w:lsdException w:name="Medium Shading 2 Accent 6" w:semiHidden="0" w:uiPriority="64" w:unhideWhenUsed="0"/>
+    <w:lsdException w:name="Medium List 1 Accent 6" w:semiHidden="0" w:uiPriority="65" w:unhideWhenUsed="0"/>
+    <w:lsdException w:name="Medium List 2 Accent 6" w:semiHidden="0" w:uiPriority="66" w:unhideWhenUsed="0"/>
+    <w:lsdException w:name="Medium Grid 1 Accent 6" w:semiHidden="0" w:uiPriority="67" w:unhideWhenUsed="0"/>
+    <w:lsdException w:name="Medium Grid 2 Accent 6" w:semiHidden="0" w:uiPriority="68" w:unhideWhenUsed="0"/>
+    <w:lsdException w:name="Medium Grid 3 Accent 6" w:semiHidden="0" w:uiPriority="69" w:unhideWhenUsed="0"/>
+    <w:lsdException w:name="Dark List Accent 6" w:semiHidden="0" w:uiPriority="70" w:unhideWhenUsed="0"/>
+    <w:lsdException w:name="Colorful Shading Accent 6" w:semiHidden="0" w:uiPriority="71" w:unhideWhenUsed="0"/>
+    <w:lsdException w:name="Colorful List Accent 6" w:semiHidden="0" w:uiPriority="72" w:unhideWhenUsed="0"/>
+    <w:lsdException w:name="Colorful Grid Accent 6" w:semiHidden="0" w:uiPriority="73" w:unhideWhenUsed="0"/>
+    <w:lsdException w:name="Subtle Emphasis" w:semiHidden="0" w:uiPriority="19" w:unhideWhenUsed="0" w:qFormat="1"/>
+    <w:lsdException w:name="Intense Emphasis" w:semiHidden="0" w:uiPriority="21" w:unhideWhenUsed="0" w:qFormat="1"/>
+    <w:lsdException w:name="Subtle Reference" w:semiHidden="0" w:uiPriority="31" w:unhideWhenUsed="0" w:qFormat="1"/>
+    <w:lsdException w:name="Intense Reference" w:semiHidden="0" w:uiPriority="32" w:unhideWhenUsed="0" w:qFormat="1"/>
+    <w:lsdException w:name="Book Title" w:semiHidden="0" w:uiPriority="33" w:unhideWhenUsed="0" w:qFormat="1"/>
+    <w:lsdException w:name="Bibliography" w:uiPriority="37"/>
+    <w:lsdException w:name="TOC Heading" w:uiPriority="39" w:qFormat="1"/>
+  </w:latentStyles>
+  <w:style w:type="paragraph" w:default="1" w:styleId="Normal">
+    <w:name w:val="Normal"/>
+    <w:qFormat/>
+    <w:rsid w:val="00DD7FB6"/>
+    <w:pPr>
+      <w:jc w:val="both"/>
+    </w:pPr>
+  </w:style>
+  <w:style w:type="paragraph" w:styleId="Titre1">
+    <w:name w:val="heading 1"/>
+    <w:basedOn w:val="Normal"/>
+    <w:next w:val="Normal"/>
+    <w:link w:val="Titre1Car"/>
+    <w:uiPriority w:val="9"/>
+    <w:qFormat/>
+    <w:rsid w:val="00F27196"/>
+    <w:pPr>
+      <w:keepNext/>
+      <w:keepLines/>
+      <w:numPr>
+        <w:numId w:val="2"/>
+      </w:numPr>
+      <w:spacing w:before="600" w:after="360"/>
+      <w:outlineLvl w:val="0"/>
+    </w:pPr>
+    <w:rPr>
+      <w:rFonts w:asciiTheme="majorHAnsi" w:eastAsiaTheme="majorEastAsia" w:hAnsiTheme="majorHAnsi" w:cstheme="majorBidi"/>
+      <w:color w:val="2E74B5" w:themeColor="accent1" w:themeShade="BF"/>
+      <w:sz w:val="32"/>
+      <w:szCs w:val="32"/>
+    </w:rPr>
+  </w:style>
+  <w:style w:type="paragraph" w:styleId="Titre2">
+    <w:name w:val="heading 2"/>
+    <w:basedOn w:val="Normal"/>
+    <w:next w:val="Normal"/>
+    <w:link w:val="Titre2Car"/>
+    <w:uiPriority w:val="9"/>
+    <w:unhideWhenUsed/>
+    <w:qFormat/>
+    <w:rsid w:val="000A77D9"/>
+    <w:pPr>
+      <w:keepNext/>
+      <w:keepLines/>
+      <w:spacing w:before="400" w:after="360"/>
+      <w:outlineLvl w:val="1"/>
+    </w:pPr>
+    <w:rPr>
+      <w:rFonts w:asciiTheme="majorHAnsi" w:eastAsiaTheme="majorEastAsia" w:hAnsiTheme="majorHAnsi" w:cstheme="majorBidi"/>
+      <w:color w:val="2E74B5" w:themeColor="accent1" w:themeShade="BF"/>
+      <w:sz w:val="26"/>
+      <w:szCs w:val="26"/>
+    </w:rPr>
+  </w:style>
+  <w:style w:type="character" w:default="1" w:styleId="Policepardfaut">
+    <w:name w:val="Default Paragraph Font"/>
+    <w:uiPriority w:val="1"/>
+    <w:semiHidden/>
+    <w:unhideWhenUsed/>
+  </w:style>
+  <w:style w:type="table" w:default="1" w:styleId="TableauNormal">
+    <w:name w:val="Normal Table"/>
+    <w:uiPriority w:val="99"/>
+    <w:semiHidden/>
+    <w:unhideWhenUsed/>
+    <w:tblPr>
+      <w:tblInd w:w="0" w:type="dxa"/>
+      <w:tblCellMar>
+        <w:top w:w="0" w:type="dxa"/>
+        <w:left w:w="108" w:type="dxa"/>
+        <w:bottom w:w="0" w:type="dxa"/>
+        <w:right w:w="108" w:type="dxa"/>
+      </w:tblCellMar>
+    </w:tblPr>
+  </w:style>
+  <w:style w:type="numbering" w:default="1" w:styleId="Aucuneliste">
+    <w:name w:val="No List"/>
+    <w:uiPriority w:val="99"/>
+    <w:semiHidden/>
+    <w:unhideWhenUsed/>
+  </w:style>
+  <w:style w:type="character" w:customStyle="1" w:styleId="Titre1Car">
+    <w:name w:val="Titre 1 Car"/>
+    <w:basedOn w:val="Policepardfaut"/>
+    <w:link w:val="Titre1"/>
+    <w:uiPriority w:val="9"/>
+    <w:rsid w:val="00F27196"/>
+    <w:rPr>
+      <w:rFonts w:asciiTheme="majorHAnsi" w:eastAsiaTheme="majorEastAsia" w:hAnsiTheme="majorHAnsi" w:cstheme="majorBidi"/>
+      <w:color w:val="2E74B5" w:themeColor="accent1" w:themeShade="BF"/>
+      <w:sz w:val="32"/>
+      <w:szCs w:val="32"/>
+    </w:rPr>
+  </w:style>
+  <w:style w:type="paragraph" w:styleId="Titre">
+    <w:name w:val="Title"/>
+    <w:basedOn w:val="Normal"/>
+    <w:next w:val="Normal"/>
+    <w:link w:val="TitreCar"/>
+    <w:autoRedefine/>
+    <w:uiPriority w:val="10"/>
+    <w:qFormat/>
+    <w:rsid w:val="00076E23"/>
+    <w:pPr>
+      <w:spacing w:after="0" w:line="240" w:lineRule="auto"/>
+      <w:contextualSpacing/>
+      <w:jc w:val="center"/>
+    </w:pPr>
+    <w:rPr>
+      <w:rFonts w:asciiTheme="majorHAnsi" w:eastAsiaTheme="majorEastAsia" w:hAnsiTheme="majorHAnsi" w:cstheme="majorBidi"/>
+      <w:spacing w:val="-10"/>
+      <w:kern w:val="28"/>
+      <w:sz w:val="48"/>
+      <w:szCs w:val="56"/>
+    </w:rPr>
+  </w:style>
+  <w:style w:type="character" w:customStyle="1" w:styleId="TitreCar">
+    <w:name w:val="Titre Car"/>
+    <w:basedOn w:val="Policepardfaut"/>
+    <w:link w:val="Titre"/>
+    <w:uiPriority w:val="10"/>
+    <w:rsid w:val="00076E23"/>
+    <w:rPr>
+      <w:rFonts w:asciiTheme="majorHAnsi" w:eastAsiaTheme="majorEastAsia" w:hAnsiTheme="majorHAnsi" w:cstheme="majorBidi"/>
+      <w:spacing w:val="-10"/>
+      <w:kern w:val="28"/>
+      <w:sz w:val="48"/>
+      <w:szCs w:val="56"/>
+    </w:rPr>
+  </w:style>
+  <w:style w:type="paragraph" w:styleId="Sous-titre">
+    <w:name w:val="Subtitle"/>
+    <w:basedOn w:val="Normal"/>
+    <w:next w:val="Normal"/>
+    <w:link w:val="Sous-titreCar"/>
+    <w:autoRedefine/>
+    <w:uiPriority w:val="11"/>
+    <w:qFormat/>
+    <w:rsid w:val="00E075A6"/>
+    <w:pPr>
+      <w:numPr>
+        <w:ilvl w:val="1"/>
+      </w:numPr>
+      <w:jc w:val="center"/>
+    </w:pPr>
+    <w:rPr>
+      <w:rFonts w:eastAsiaTheme="minorEastAsia"/>
+      <w:color w:val="5A5A5A" w:themeColor="text1" w:themeTint="A5"/>
+      <w:spacing w:val="15"/>
+    </w:rPr>
+  </w:style>
+  <w:style w:type="character" w:customStyle="1" w:styleId="Sous-titreCar">
+    <w:name w:val="Sous-titre Car"/>
+    <w:basedOn w:val="Policepardfaut"/>
+    <w:link w:val="Sous-titre"/>
+    <w:uiPriority w:val="11"/>
+    <w:rsid w:val="00E075A6"/>
+    <w:rPr>
+      <w:rFonts w:eastAsiaTheme="minorEastAsia"/>
+      <w:color w:val="5A5A5A" w:themeColor="text1" w:themeTint="A5"/>
+      <w:spacing w:val="15"/>
+    </w:rPr>
+  </w:style>
+  <w:style w:type="character" w:customStyle="1" w:styleId="Titre2Car">
+    <w:name w:val="Titre 2 Car"/>
+    <w:basedOn w:val="Policepardfaut"/>
+    <w:link w:val="Titre2"/>
+    <w:uiPriority w:val="9"/>
+    <w:rsid w:val="000A77D9"/>
+    <w:rPr>
+      <w:rFonts w:asciiTheme="majorHAnsi" w:eastAsiaTheme="majorEastAsia" w:hAnsiTheme="majorHAnsi" w:cstheme="majorBidi"/>
+      <w:color w:val="2E74B5" w:themeColor="accent1" w:themeShade="BF"/>
+      <w:sz w:val="26"/>
+      <w:szCs w:val="26"/>
+    </w:rPr>
+  </w:style>
+  <w:style w:type="paragraph" w:styleId="Paragraphedeliste">
+    <w:name w:val="List Paragraph"/>
+    <w:basedOn w:val="Normal"/>
+    <w:uiPriority w:val="34"/>
+    <w:qFormat/>
+    <w:rsid w:val="00203546"/>
+    <w:pPr>
+      <w:ind w:left="720"/>
+      <w:contextualSpacing/>
+    </w:pPr>
+  </w:style>
+  <w:style w:type="paragraph" w:styleId="En-ttedetabledesmatires">
+    <w:name w:val="TOC Heading"/>
+    <w:basedOn w:val="Titre1"/>
+    <w:next w:val="Normal"/>
+    <w:uiPriority w:val="39"/>
+    <w:unhideWhenUsed/>
+    <w:qFormat/>
+    <w:rsid w:val="003970AB"/>
+    <w:pPr>
+      <w:numPr>
+        <w:numId w:val="0"/>
+      </w:numPr>
+      <w:spacing w:before="240" w:after="0"/>
+      <w:jc w:val="left"/>
+      <w:outlineLvl w:val="9"/>
+    </w:pPr>
+    <w:rPr>
+      <w:lang w:eastAsia="fr-FR"/>
+    </w:rPr>
+  </w:style>
+  <w:style w:type="paragraph" w:styleId="TM1">
+    <w:name w:val="toc 1"/>
+    <w:basedOn w:val="Normal"/>
+    <w:next w:val="Normal"/>
+    <w:autoRedefine/>
+    <w:uiPriority w:val="39"/>
+    <w:unhideWhenUsed/>
+    <w:rsid w:val="003970AB"/>
+    <w:pPr>
+      <w:spacing w:after="100"/>
+    </w:pPr>
+  </w:style>
+  <w:style w:type="paragraph" w:styleId="TM2">
+    <w:name w:val="toc 2"/>
+    <w:basedOn w:val="Normal"/>
+    <w:next w:val="Normal"/>
+    <w:autoRedefine/>
+    <w:uiPriority w:val="39"/>
+    <w:unhideWhenUsed/>
+    <w:rsid w:val="003970AB"/>
+    <w:pPr>
+      <w:spacing w:after="100"/>
+      <w:ind w:left="220"/>
+    </w:pPr>
+  </w:style>
+  <w:style w:type="character" w:styleId="Lienhypertexte">
+    <w:name w:val="Hyperlink"/>
+    <w:basedOn w:val="Policepardfaut"/>
+    <w:uiPriority w:val="99"/>
+    <w:unhideWhenUsed/>
+    <w:rsid w:val="003970AB"/>
+    <w:rPr>
+      <w:color w:val="0563C1" w:themeColor="hyperlink"/>
+      <w:u w:val="single"/>
+    </w:rPr>
+  </w:style>
+  <w:style w:type="paragraph" w:styleId="En-tte">
+    <w:name w:val="header"/>
+    <w:basedOn w:val="Normal"/>
+    <w:link w:val="En-tteCar"/>
+    <w:uiPriority w:val="99"/>
+    <w:unhideWhenUsed/>
+    <w:rsid w:val="007D265C"/>
+    <w:pPr>
+      <w:tabs>
+        <w:tab w:val="center" w:pos="4536"/>
+        <w:tab w:val="right" w:pos="9072"/>
+      </w:tabs>
+      <w:spacing w:after="0" w:line="240" w:lineRule="auto"/>
+    </w:pPr>
+  </w:style>
+  <w:style w:type="character" w:customStyle="1" w:styleId="En-tteCar">
+    <w:name w:val="En-tête Car"/>
+    <w:basedOn w:val="Policepardfaut"/>
+    <w:link w:val="En-tte"/>
+    <w:uiPriority w:val="99"/>
+    <w:rsid w:val="007D265C"/>
+  </w:style>
+  <w:style w:type="paragraph" w:styleId="Pieddepage">
+    <w:name w:val="footer"/>
+    <w:basedOn w:val="Normal"/>
+    <w:link w:val="PieddepageCar"/>
+    <w:uiPriority w:val="99"/>
+    <w:unhideWhenUsed/>
+    <w:rsid w:val="007D265C"/>
+    <w:pPr>
+      <w:tabs>
+        <w:tab w:val="center" w:pos="4536"/>
+        <w:tab w:val="right" w:pos="9072"/>
+      </w:tabs>
+      <w:spacing w:after="0" w:line="240" w:lineRule="auto"/>
+    </w:pPr>
+  </w:style>
+  <w:style w:type="character" w:customStyle="1" w:styleId="PieddepageCar">
+    <w:name w:val="Pied de page Car"/>
+    <w:basedOn w:val="Policepardfaut"/>
+    <w:link w:val="Pieddepage"/>
+    <w:uiPriority w:val="99"/>
+    <w:rsid w:val="007D265C"/>
+  </w:style>
+  <w:style w:type="paragraph" w:styleId="Textedebulles">
+    <w:name w:val="Balloon Text"/>
+    <w:basedOn w:val="Normal"/>
+    <w:link w:val="TextedebullesCar"/>
+    <w:uiPriority w:val="99"/>
+    <w:semiHidden/>
+    <w:unhideWhenUsed/>
+    <w:rsid w:val="001B7C68"/>
+    <w:pPr>
+      <w:spacing w:after="0" w:line="240" w:lineRule="auto"/>
+    </w:pPr>
+    <w:rPr>
+      <w:rFonts w:ascii="Tahoma" w:hAnsi="Tahoma" w:cs="Tahoma"/>
+      <w:sz w:val="16"/>
+      <w:szCs w:val="16"/>
+    </w:rPr>
+  </w:style>
+  <w:style w:type="character" w:customStyle="1" w:styleId="TextedebullesCar">
+    <w:name w:val="Texte de bulles Car"/>
+    <w:basedOn w:val="Policepardfaut"/>
+    <w:link w:val="Textedebulles"/>
+    <w:uiPriority w:val="99"/>
+    <w:semiHidden/>
+    <w:rsid w:val="001B7C68"/>
+    <w:rPr>
+      <w:rFonts w:ascii="Tahoma" w:hAnsi="Tahoma" w:cs="Tahoma"/>
+      <w:sz w:val="16"/>
+      <w:szCs w:val="16"/>
+    </w:rPr>
+  </w:style>
 </w:styles>
 </file>
 
@@ -4723,7 +5197,7 @@
   <a:extraClrSchemeLst/>
   <a:extLst>
     <a:ext uri="{05A4C25C-085E-4340-85A3-A5531E510DB2}">
-      <thm15:themeFamily xmlns:thm15="http://schemas.microsoft.com/office/thememl/2012/main" name="Office Theme" id="{62F939B6-93AF-4DB8-9C6B-D6C7DFDC589F}" vid="{4A3C46E8-61CC-4603-A589-7422A47A8E4A}"/>
+      <thm15:themeFamily xmlns:thm15="http://schemas.microsoft.com/office/thememl/2012/main" xmlns="" name="Office Theme" id="{62F939B6-93AF-4DB8-9C6B-D6C7DFDC589F}" vid="{4A3C46E8-61CC-4603-A589-7422A47A8E4A}"/>
     </a:ext>
   </a:extLst>
 </a:theme>
@@ -4734,7 +5208,7 @@
 </file>
 
 <file path=customXml/itemProps1.xml><?xml version="1.0" encoding="utf-8"?>
-<ds:datastoreItem xmlns:ds="http://schemas.openxmlformats.org/officeDocument/2006/customXml" ds:itemID="{13D645A8-7417-4381-9B16-769F03026EB0}">
+<ds:datastoreItem xmlns:ds="http://schemas.openxmlformats.org/officeDocument/2006/customXml" ds:itemID="{554B1B87-17C5-4692-BA38-51E7269CF41D}">
   <ds:schemaRefs>
     <ds:schemaRef ds:uri="http://schemas.openxmlformats.org/officeDocument/2006/bibliography"/>
   </ds:schemaRefs>

</xml_diff>

<commit_message>
[Updated] report, added output files
</commit_message>
<xml_diff>
--- a/docs/Rapport.docx
+++ b/docs/Rapport.docx
@@ -67,13 +67,8 @@
         <w:pStyle w:val="Titreprincipal"/>
       </w:pPr>
       <w:r>
-        <w:t>RMI-</w:t>
-      </w:r>
-      <w:proofErr w:type="spellStart"/>
-      <w:r>
-        <w:t>Spork</w:t>
-      </w:r>
-      <w:proofErr w:type="spellEnd"/>
+        <w:t>RMI-Spork</w:t>
+      </w:r>
     </w:p>
     <w:p>
       <w:pPr>
@@ -1905,23 +1900,7 @@
     </w:p>
     <w:p>
       <w:r>
-        <w:t xml:space="preserve">La classe </w:t>
-      </w:r>
-      <w:proofErr w:type="spellStart"/>
-      <w:r>
-        <w:t>CollectionServer</w:t>
-      </w:r>
-      <w:proofErr w:type="spellEnd"/>
-      <w:r>
-        <w:t xml:space="preserve"> représente ce serveur qui sera accédé par les clients. Il est unique et utilise donc la classe </w:t>
-      </w:r>
-      <w:proofErr w:type="spellStart"/>
-      <w:r>
-        <w:t>UnicastRemoteObject</w:t>
-      </w:r>
-      <w:proofErr w:type="spellEnd"/>
-      <w:r>
-        <w:t>. De ce fait les clients ne récupèrent pas une copie du serveur mais une référence à cet objet.</w:t>
+        <w:t>La classe CollectionServer représente ce serveur qui sera accédé par les clients. Il est unique et utilise donc la classe UnicastRemoteObject. De ce fait les clients ne récupèrent pas une copie du serveur mais une référence à cet objet.</w:t>
       </w:r>
     </w:p>
     <w:p>
@@ -1942,15 +1921,7 @@
     </w:p>
     <w:p>
       <w:r>
-        <w:t xml:space="preserve">La base de données est représentée par une </w:t>
-      </w:r>
-      <w:proofErr w:type="spellStart"/>
-      <w:r>
-        <w:t>HashMap</w:t>
-      </w:r>
-      <w:proofErr w:type="spellEnd"/>
-      <w:r>
-        <w:t xml:space="preserve"> pour pouvoir stocker des objets et les référencer par des clés uniques.</w:t>
+        <w:t>La base de données est représentée par une HashMap pour pouvoir stocker des objets et les référencer par des clés uniques.</w:t>
       </w:r>
     </w:p>
     <w:p>
@@ -2002,31 +1973,7 @@
     </w:p>
     <w:p>
       <w:r>
-        <w:t xml:space="preserve">Lorsqu’un objet est demandé par un client (méthode </w:t>
-      </w:r>
-      <w:proofErr w:type="spellStart"/>
-      <w:r>
-        <w:t>get</w:t>
-      </w:r>
-      <w:proofErr w:type="spellEnd"/>
-      <w:r>
-        <w:t xml:space="preserve">), le serveur de collection va vérifier l’existence de l’objet souhaité. S’il existe, il caste cet objet en </w:t>
-      </w:r>
-      <w:proofErr w:type="spellStart"/>
-      <w:r>
-        <w:t>DistantObject</w:t>
-      </w:r>
-      <w:proofErr w:type="spellEnd"/>
-      <w:r>
-        <w:t xml:space="preserve"> de façon à le rendre </w:t>
-      </w:r>
-      <w:proofErr w:type="spellStart"/>
-      <w:r>
-        <w:t>Serializable</w:t>
-      </w:r>
-      <w:proofErr w:type="spellEnd"/>
-      <w:r>
-        <w:t>, et le retourne. Le client recevra donc une copie de l’objet. Ensuite, l’historique des clés demandées est mis à jour.</w:t>
+        <w:t>Lorsqu’un objet est demandé par un client (méthode get), le serveur de collection va vérifier l’existence de l’objet souhaité. S’il existe, il caste cet objet en DistantObject de façon à le rendre Serializable, et le retourne. Le client recevra donc une copie de l’objet. Ensuite, l’historique des clés demandées est mis à jour.</w:t>
       </w:r>
     </w:p>
     <w:p>
@@ -2131,26 +2078,13 @@
     </w:p>
     <w:p>
       <w:r>
-        <w:t>Le serveur dispose également d’un service d’abonnement, permettant à ses clients de se tenir informés des nouvelles données et nouveaux services déposés. Pour cela, nous avons mis en place une architecture MOM de type centralisée (</w:t>
-      </w:r>
-      <w:proofErr w:type="spellStart"/>
-      <w:r>
-        <w:t>Spoke</w:t>
-      </w:r>
-      <w:proofErr w:type="spellEnd"/>
-      <w:r>
-        <w:t xml:space="preserve"> and Hub).</w:t>
-      </w:r>
-    </w:p>
-    <w:p>
-      <w:r>
-        <w:t xml:space="preserve">Lorsqu’un client dépose un objet, le serveur va notifier tous les </w:t>
-      </w:r>
-      <w:proofErr w:type="spellStart"/>
-      <w:r>
-        <w:t>subscribers</w:t>
-      </w:r>
-      <w:proofErr w:type="spellEnd"/>
+        <w:t>Le serveur dispose également d’un service d’abonnement, permettant à ses clients de se tenir informés des nouvelles données et nouveaux services déposés. Pour cela, nous avons mis en place une architecture MOM de type centralisée (Spoke and Hub).</w:t>
+      </w:r>
+    </w:p>
+    <w:p>
+      <w:r>
+        <w:t>Lorsqu’un client dépose un objet, le serveur va notifier tous les subscribers</w:t>
+      </w:r>
       <w:r>
         <w:t xml:space="preserve"> par le biais d’un topic </w:t>
       </w:r>
@@ -2163,11 +2097,9 @@
       <w:r>
         <w:t xml:space="preserve"> et </w:t>
       </w:r>
-      <w:proofErr w:type="spellStart"/>
       <w:r>
         <w:t>ActiveMQ</w:t>
       </w:r>
-      <w:proofErr w:type="spellEnd"/>
       <w:r>
         <w:t>.</w:t>
       </w:r>
@@ -2230,15 +2162,7 @@
     </w:p>
     <w:p>
       <w:r>
-        <w:t xml:space="preserve">La connexion d’un client est représentée par la récupération de l’objet distant </w:t>
-      </w:r>
-      <w:proofErr w:type="spellStart"/>
-      <w:r>
-        <w:t>CollectionServer</w:t>
-      </w:r>
-      <w:proofErr w:type="spellEnd"/>
-      <w:r>
-        <w:t xml:space="preserve"> à l’aide du JNDI. Ainsi, il peut effectuer toutes actions qu’autorise le serveur, à savoir l’envoi d’une donnée ou d’un service et l’utilisation du service d’information.  </w:t>
+        <w:t xml:space="preserve">La connexion d’un client est représentée par la récupération de l’objet distant CollectionServer à l’aide du JNDI. Ainsi, il peut effectuer toutes actions qu’autorise le serveur, à savoir l’envoi d’une donnée ou d’un service et l’utilisation du service d’information.  </w:t>
       </w:r>
     </w:p>
     <w:p>
@@ -2259,23 +2183,7 @@
     </w:p>
     <w:p>
       <w:r>
-        <w:t xml:space="preserve">Après s’être « connecté » au serveur, le client peut déposer (méthode put) une donnée ou un service. Les objets déposables sur le serveur doivent implémenter l’interface </w:t>
-      </w:r>
-      <w:proofErr w:type="spellStart"/>
-      <w:r>
-        <w:t>DataInterface</w:t>
-      </w:r>
-      <w:proofErr w:type="spellEnd"/>
-      <w:r>
-        <w:t xml:space="preserve"> pour les données ou l’interface </w:t>
-      </w:r>
-      <w:proofErr w:type="spellStart"/>
-      <w:r>
-        <w:t>ServiceInterface</w:t>
-      </w:r>
-      <w:proofErr w:type="spellEnd"/>
-      <w:r>
-        <w:t xml:space="preserve"> pour les services. Ces interfaces permettent aux clients qui récupéreront l’objet de pouvoir l’exploiter.</w:t>
+        <w:t>Après s’être « connecté » au serveur, le client peut déposer (méthode put) une donnée ou un service. Les objets déposables sur le serveur doivent implémenter l’interface DataInterface pour les données ou l’interface ServiceInterface pour les services. Ces interfaces permettent aux clients qui récupéreront l’objet de pouvoir l’exploiter.</w:t>
       </w:r>
     </w:p>
     <w:p>
@@ -2327,55 +2235,7 @@
     </w:p>
     <w:p>
       <w:r>
-        <w:t xml:space="preserve">Après s’être connecté au serveur, le client peut également récupérer (méthode </w:t>
-      </w:r>
-      <w:proofErr w:type="spellStart"/>
-      <w:r>
-        <w:t>get</w:t>
-      </w:r>
-      <w:proofErr w:type="spellEnd"/>
-      <w:r>
-        <w:t xml:space="preserve">) une donnée ou un service à l’aide de la clé qui le référence. L’objet distant étant récupéré, le client va d’abord tenter de le </w:t>
-      </w:r>
-      <w:proofErr w:type="spellStart"/>
-      <w:r>
-        <w:t>caster</w:t>
-      </w:r>
-      <w:proofErr w:type="spellEnd"/>
-      <w:r>
-        <w:t xml:space="preserve"> en service à l’aide de l’interface </w:t>
-      </w:r>
-      <w:proofErr w:type="spellStart"/>
-      <w:r>
-        <w:t>ServiceInterface</w:t>
-      </w:r>
-      <w:proofErr w:type="spellEnd"/>
-      <w:r>
-        <w:t xml:space="preserve">. Si le </w:t>
-      </w:r>
-      <w:proofErr w:type="spellStart"/>
-      <w:r>
-        <w:t>cast</w:t>
-      </w:r>
-      <w:proofErr w:type="spellEnd"/>
-      <w:r>
-        <w:t xml:space="preserve"> échoue, il </w:t>
-      </w:r>
-      <w:proofErr w:type="gramStart"/>
-      <w:r>
-        <w:t>le</w:t>
-      </w:r>
-      <w:proofErr w:type="gramEnd"/>
-      <w:r>
-        <w:t xml:space="preserve"> caste alors en donnée à l’aide de l’interface </w:t>
-      </w:r>
-      <w:proofErr w:type="spellStart"/>
-      <w:r>
-        <w:t>DataInterface</w:t>
-      </w:r>
-      <w:proofErr w:type="spellEnd"/>
-      <w:r>
-        <w:t xml:space="preserve">. L’objet est alors utilisable à travers les méthodes définies par les interfaces. </w:t>
+        <w:t xml:space="preserve">Après s’être connecté au serveur, le client peut également récupérer (méthode get) une donnée ou un service à l’aide de la clé qui le référence. L’objet distant étant récupéré, le client va d’abord tenter de le caster en service à l’aide de l’interface ServiceInterface. Si le cast échoue, il le caste alors en donnée à l’aide de l’interface DataInterface. L’objet est alors utilisable à travers les méthodes définies par les interfaces. </w:t>
       </w:r>
     </w:p>
     <w:p>
@@ -2420,26 +2280,10 @@
         <w:t>Le client a la possibilité de s’abonner à un objet via son identifiant au sein de notre serveur. Il pourra alors effectuer une action en f</w:t>
       </w:r>
       <w:r>
-        <w:t xml:space="preserve">onction du </w:t>
-      </w:r>
-      <w:proofErr w:type="spellStart"/>
-      <w:r>
-        <w:t>MessageListener</w:t>
-      </w:r>
-      <w:proofErr w:type="spellEnd"/>
-      <w:r>
-        <w:t xml:space="preserve"> créé. D</w:t>
-      </w:r>
-      <w:r>
-        <w:t xml:space="preserve">eux </w:t>
-      </w:r>
-      <w:proofErr w:type="spellStart"/>
-      <w:r>
-        <w:t>listeners</w:t>
-      </w:r>
-      <w:proofErr w:type="spellEnd"/>
-      <w:r>
-        <w:t xml:space="preserve"> sont présents </w:t>
+        <w:t>onction du MessageListener créé. D</w:t>
+      </w:r>
+      <w:r>
+        <w:t xml:space="preserve">eux listeners sont présents </w:t>
       </w:r>
       <w:r>
         <w:t>en guise d’exemples dans notre serveur. U</w:t>
@@ -2447,8 +2291,6 @@
       <w:r>
         <w:t>n qui informe simplement l’abonné que l’objet a été mis à jour en affichant que tel objet a été mis à jour par tel publieur, et un autre qui recharge automatiquement l’objet dès qu’un autre client publie sur cette clé.</w:t>
       </w:r>
-      <w:bookmarkStart w:id="28" w:name="_GoBack"/>
-      <w:bookmarkEnd w:id="28"/>
     </w:p>
     <w:p>
       <w:pPr>
@@ -2458,52 +2300,44 @@
           <w:numId w:val="1"/>
         </w:numPr>
       </w:pPr>
-      <w:bookmarkStart w:id="29" w:name="_Toc451801432"/>
-      <w:bookmarkStart w:id="30" w:name="_Toc451802299"/>
+      <w:bookmarkStart w:id="28" w:name="_Toc451801432"/>
+      <w:bookmarkStart w:id="29" w:name="_Toc451802299"/>
       <w:r>
         <w:t>Serveur de classes</w:t>
       </w:r>
+      <w:bookmarkEnd w:id="28"/>
       <w:bookmarkEnd w:id="29"/>
+    </w:p>
+    <w:p>
+      <w:r>
+        <w:t>Avec l'architecture actuelle, le problème est le que registre RMI n’a pas accès aux interfaces qu’implémente le serveur de collection et son service d’information, ou les classes de données/services des clients. Il ne peut donc fonctionner que si celui-ci est lancé sur la même machine que le serveur… dans le bon dossier… avec en plus les bonnes classes clients, etc.</w:t>
+      </w:r>
+    </w:p>
+    <w:p>
+      <w:r>
+        <w:t xml:space="preserve">Pour </w:t>
+      </w:r>
+      <w:r>
+        <w:t>pallier</w:t>
+      </w:r>
+      <w:r>
+        <w:t xml:space="preserve"> ce problème, nous avons mis en place un serveur de classes, qui se chargera de partager les classes </w:t>
+      </w:r>
+      <w:r>
+        <w:t>nécessaires</w:t>
+      </w:r>
+      <w:r>
+        <w:t xml:space="preserve"> en utilisant le partage de classes RMI. Celui-ci, configuré correctement, permettra au RMIRegistry de venir télécharger les classes dont il a besoin durant son exécution.</w:t>
+      </w:r>
+    </w:p>
+    <w:p>
+      <w:r>
+        <w:t>Le serveur de classes a donc été mis en place avec succès, et fonctionne correctement pour le partage des classes serveurs (interfaces). Cependant, pour une raison mystérieuse, et alors que le procédé est le même, le partage ne fonctionne pas pour les classes clients.</w:t>
+      </w:r>
+    </w:p>
+    <w:p>
+      <w:bookmarkStart w:id="30" w:name="__DdeLink__481_716783046"/>
       <w:bookmarkEnd w:id="30"/>
-    </w:p>
-    <w:p>
-      <w:r>
-        <w:t>Avec l'architecture actuelle, le problème est le que registre RMI n’a pas accès aux interfaces qu’implémente le serveur de collection et son service d’information, ou les classes de données/services des clients. Il ne peut donc fonctionner que si celui-ci est lancé sur la même machine que le serveur… dans le bon dossier… avec en plus les bonnes classes clients, etc.</w:t>
-      </w:r>
-    </w:p>
-    <w:p>
-      <w:r>
-        <w:t xml:space="preserve">Pour </w:t>
-      </w:r>
-      <w:r>
-        <w:t>pallier</w:t>
-      </w:r>
-      <w:r>
-        <w:t xml:space="preserve"> ce problème, nous avons mis en place un serveur de classes, qui se chargera de partager les classes </w:t>
-      </w:r>
-      <w:r>
-        <w:t>nécessaires</w:t>
-      </w:r>
-      <w:r>
-        <w:t xml:space="preserve"> en utilisant le partage de classes RMI. Celui-ci, configuré correctement, permettra au </w:t>
-      </w:r>
-      <w:proofErr w:type="spellStart"/>
-      <w:r>
-        <w:t>RMIRegistry</w:t>
-      </w:r>
-      <w:proofErr w:type="spellEnd"/>
-      <w:r>
-        <w:t xml:space="preserve"> de venir télécharger les classes dont il a besoin durant son exécution.</w:t>
-      </w:r>
-    </w:p>
-    <w:p>
-      <w:r>
-        <w:t>Le serveur de classes a donc été mis en place avec succès, et fonctionne correctement pour le partage des classes serveurs (interfaces). Cependant, pour une raison mystérieuse, et alors que le procédé est le même, le partage ne fonctionne pas pour les classes clients.</w:t>
-      </w:r>
-    </w:p>
-    <w:p>
-      <w:bookmarkStart w:id="31" w:name="__DdeLink__481_716783046"/>
-      <w:bookmarkEnd w:id="31"/>
     </w:p>
     <w:p>
       <w:pPr>
@@ -2593,14 +2427,14 @@
           <w:numId w:val="1"/>
         </w:numPr>
       </w:pPr>
-      <w:bookmarkStart w:id="32" w:name="_Toc451801433"/>
-      <w:bookmarkStart w:id="33" w:name="_Toc451802300"/>
+      <w:bookmarkStart w:id="31" w:name="_Toc451801433"/>
+      <w:bookmarkStart w:id="32" w:name="_Toc451802300"/>
       <w:r>
         <w:lastRenderedPageBreak/>
         <w:t>Architecture globale</w:t>
       </w:r>
+      <w:bookmarkEnd w:id="31"/>
       <w:bookmarkEnd w:id="32"/>
-      <w:bookmarkEnd w:id="33"/>
     </w:p>
     <w:p>
       <w:pPr>
@@ -2674,11 +2508,11 @@
           <w:numId w:val="1"/>
         </w:numPr>
       </w:pPr>
-      <w:bookmarkStart w:id="34" w:name="_Toc451802301"/>
+      <w:bookmarkStart w:id="33" w:name="_Toc451802301"/>
       <w:r>
         <w:t>Prérequis</w:t>
       </w:r>
-      <w:bookmarkEnd w:id="34"/>
+      <w:bookmarkEnd w:id="33"/>
     </w:p>
     <w:p>
       <w:r>
@@ -2720,11 +2554,9 @@
           <w:numId w:val="10"/>
         </w:numPr>
       </w:pPr>
-      <w:proofErr w:type="spellStart"/>
       <w:r>
         <w:t>ActiveMQ</w:t>
       </w:r>
-      <w:proofErr w:type="spellEnd"/>
     </w:p>
     <w:p>
       <w:pPr>
@@ -2734,13 +2566,13 @@
           <w:numId w:val="1"/>
         </w:numPr>
       </w:pPr>
-      <w:bookmarkStart w:id="35" w:name="_Toc451801435"/>
-      <w:bookmarkStart w:id="36" w:name="_Toc451802302"/>
+      <w:bookmarkStart w:id="34" w:name="_Toc451801435"/>
+      <w:bookmarkStart w:id="35" w:name="_Toc451802302"/>
       <w:r>
         <w:t>Utilisation</w:t>
       </w:r>
+      <w:bookmarkEnd w:id="34"/>
       <w:bookmarkEnd w:id="35"/>
-      <w:bookmarkEnd w:id="36"/>
     </w:p>
     <w:p>
       <w:r>
@@ -2768,13 +2600,8 @@
         </w:numPr>
       </w:pPr>
       <w:r>
-        <w:t xml:space="preserve">Lancer </w:t>
-      </w:r>
-      <w:proofErr w:type="spellStart"/>
-      <w:r>
-        <w:t>ActiveMQ</w:t>
-      </w:r>
-      <w:proofErr w:type="spellEnd"/>
+        <w:t>Lancer ActiveMQ</w:t>
+      </w:r>
     </w:p>
     <w:p>
       <w:pPr>
@@ -2809,15 +2636,7 @@
         </w:numPr>
       </w:pPr>
       <w:r>
-        <w:t xml:space="preserve">Arrêter le RMI </w:t>
-      </w:r>
-      <w:proofErr w:type="spellStart"/>
-      <w:r>
-        <w:t>Registry</w:t>
-      </w:r>
-      <w:proofErr w:type="spellEnd"/>
-      <w:r>
-        <w:t> : cleanPort.sh (seulement sous Linux)</w:t>
+        <w:t>Arrêter le RMI Registry : cleanPort.sh (seulement sous Linux)</w:t>
       </w:r>
     </w:p>
     <w:p>
@@ -2828,13 +2647,13 @@
           <w:numId w:val="1"/>
         </w:numPr>
       </w:pPr>
-      <w:bookmarkStart w:id="37" w:name="_Toc451801436"/>
-      <w:bookmarkStart w:id="38" w:name="_Toc451802303"/>
+      <w:bookmarkStart w:id="36" w:name="_Toc451801436"/>
+      <w:bookmarkStart w:id="37" w:name="_Toc451802303"/>
       <w:r>
         <w:t>Exécution</w:t>
       </w:r>
+      <w:bookmarkEnd w:id="36"/>
       <w:bookmarkEnd w:id="37"/>
-      <w:bookmarkEnd w:id="38"/>
     </w:p>
     <w:p>
       <w:r>
@@ -2848,6 +2667,20 @@
       <w:r>
         <w:lastRenderedPageBreak/>
         <w:t>producteur. L’autre va récupérer ces données et services depuis le serveur et les exploiter, c’est le consommateur.</w:t>
+      </w:r>
+      <w:r>
+        <w:t xml:space="preserve"> Une trace d’exécution normale du serveur et des clients est disponible dans les fichiers « output » associés dans le répertoire « </w:t>
+      </w:r>
+      <w:r>
+        <w:t>SANS class_server</w:t>
+      </w:r>
+      <w:r>
+        <w:t> » du projet</w:t>
+      </w:r>
+      <w:bookmarkStart w:id="38" w:name="_GoBack"/>
+      <w:bookmarkEnd w:id="38"/>
+      <w:r>
+        <w:t>.</w:t>
       </w:r>
     </w:p>
     <w:p>
@@ -2948,7 +2781,7 @@
             <w:sz w:val="18"/>
             <w:szCs w:val="18"/>
           </w:rPr>
-          <w:t>5</w:t>
+          <w:t>7</w:t>
         </w:r>
         <w:r>
           <w:rPr>
@@ -5902,7 +5735,7 @@
   <a:extraClrSchemeLst/>
   <a:extLst>
     <a:ext uri="{05A4C25C-085E-4340-85A3-A5531E510DB2}">
-      <thm15:themeFamily xmlns:thm15="http://schemas.microsoft.com/office/thememl/2012/main" xmlns="" name="Office Theme" id="{62F939B6-93AF-4DB8-9C6B-D6C7DFDC589F}" vid="{4A3C46E8-61CC-4603-A589-7422A47A8E4A}"/>
+      <thm15:themeFamily xmlns="" xmlns:thm15="http://schemas.microsoft.com/office/thememl/2012/main" name="Office Theme" id="{62F939B6-93AF-4DB8-9C6B-D6C7DFDC589F}" vid="{4A3C46E8-61CC-4603-A589-7422A47A8E4A}"/>
     </a:ext>
   </a:extLst>
 </a:theme>
@@ -5913,7 +5746,7 @@
 </file>
 
 <file path=customXml/itemProps1.xml><?xml version="1.0" encoding="utf-8"?>
-<ds:datastoreItem xmlns:ds="http://schemas.openxmlformats.org/officeDocument/2006/customXml" ds:itemID="{2DB17353-E6F1-4821-A72E-464598F767C7}">
+<ds:datastoreItem xmlns:ds="http://schemas.openxmlformats.org/officeDocument/2006/customXml" ds:itemID="{13088F2D-1099-48CA-B78C-24903888CD37}">
   <ds:schemaRefs>
     <ds:schemaRef ds:uri="http://schemas.openxmlformats.org/officeDocument/2006/bibliography"/>
   </ds:schemaRefs>

</xml_diff>

<commit_message>
[Update] Rapport (ajout de la partie éxécution)
</commit_message>
<xml_diff>
--- a/docs/Rapport.docx
+++ b/docs/Rapport.docx
@@ -1,11 +1,13 @@
 
 <file path=word/document.xml><?xml version="1.0" encoding="utf-8"?>
-<w:document xmlns:wpc="http://schemas.microsoft.com/office/word/2010/wordprocessingCanvas" xmlns:mc="http://schemas.openxmlformats.org/markup-compatibility/2006" xmlns:o="urn:schemas-microsoft-com:office:office" xmlns:r="http://schemas.openxmlformats.org/officeDocument/2006/relationships" xmlns:m="http://schemas.openxmlformats.org/officeDocument/2006/math" xmlns:v="urn:schemas-microsoft-com:vml" xmlns:wp14="http://schemas.microsoft.com/office/word/2010/wordprocessingDrawing" xmlns:wp="http://schemas.openxmlformats.org/drawingml/2006/wordprocessingDrawing" xmlns:w10="urn:schemas-microsoft-com:office:word" xmlns:w="http://schemas.openxmlformats.org/wordprocessingml/2006/main" xmlns:w14="http://schemas.microsoft.com/office/word/2010/wordml" xmlns:wpg="http://schemas.microsoft.com/office/word/2010/wordprocessingGroup" xmlns:wpi="http://schemas.microsoft.com/office/word/2010/wordprocessingInk" xmlns:wne="http://schemas.microsoft.com/office/word/2006/wordml" xmlns:wps="http://schemas.microsoft.com/office/word/2010/wordprocessingShape" mc:Ignorable="w14 wp14">
+<w:document xmlns:wpc="http://schemas.microsoft.com/office/word/2010/wordprocessingCanvas" xmlns:cx="http://schemas.microsoft.com/office/drawing/2014/chartex" xmlns:cx1="http://schemas.microsoft.com/office/drawing/2015/9/8/chartex" xmlns:cx2="http://schemas.microsoft.com/office/drawing/2015/10/21/chartex" xmlns:mc="http://schemas.openxmlformats.org/markup-compatibility/2006" xmlns:o="urn:schemas-microsoft-com:office:office" xmlns:r="http://schemas.openxmlformats.org/officeDocument/2006/relationships" xmlns:m="http://schemas.openxmlformats.org/officeDocument/2006/math" xmlns:v="urn:schemas-microsoft-com:vml" xmlns:wp14="http://schemas.microsoft.com/office/word/2010/wordprocessingDrawing" xmlns:wp="http://schemas.openxmlformats.org/drawingml/2006/wordprocessingDrawing" xmlns:w10="urn:schemas-microsoft-com:office:word" xmlns:w="http://schemas.openxmlformats.org/wordprocessingml/2006/main" xmlns:w14="http://schemas.microsoft.com/office/word/2010/wordml" xmlns:w15="http://schemas.microsoft.com/office/word/2012/wordml" xmlns:w16se="http://schemas.microsoft.com/office/word/2015/wordml/symex" xmlns:wpg="http://schemas.microsoft.com/office/word/2010/wordprocessingGroup" xmlns:wpi="http://schemas.microsoft.com/office/word/2010/wordprocessingInk" xmlns:wne="http://schemas.microsoft.com/office/word/2006/wordml" xmlns:wps="http://schemas.microsoft.com/office/word/2010/wordprocessingShape" mc:Ignorable="w14 w15 w16se wp14">
   <w:body>
     <w:p>
       <w:pPr>
         <w:spacing w:after="0"/>
       </w:pPr>
+      <w:bookmarkStart w:id="0" w:name="_GoBack"/>
+      <w:bookmarkEnd w:id="0"/>
       <w:r>
         <w:t>ANDRE Julien</w:t>
       </w:r>
@@ -15,15 +17,15 @@
         <w:spacing w:after="0"/>
       </w:pPr>
       <w:r>
+        <w:t>BUISSON Kévin</w:t>
+      </w:r>
+    </w:p>
+    <w:p>
+      <w:pPr>
+        <w:spacing w:after="0"/>
+      </w:pPr>
+      <w:r>
         <w:t>ROLLIN Antoine</w:t>
-      </w:r>
-    </w:p>
-    <w:p>
-      <w:pPr>
-        <w:spacing w:after="0"/>
-      </w:pPr>
-      <w:r>
-        <w:t>BUISSON Kévin</w:t>
       </w:r>
     </w:p>
     <w:p>
@@ -32,7 +34,6 @@
         <w:jc w:val="right"/>
       </w:pPr>
       <w:r>
-        <w:lastRenderedPageBreak/>
         <w:t>04/05/2016</w:t>
       </w:r>
     </w:p>
@@ -48,9 +49,9 @@
     <w:p>
       <w:pPr>
         <w:sectPr>
-          <w:headerReference w:type="default" r:id="rId9"/>
-          <w:footerReference w:type="default" r:id="rId10"/>
-          <w:headerReference w:type="first" r:id="rId11"/>
+          <w:headerReference w:type="default" r:id="rId8"/>
+          <w:footerReference w:type="default" r:id="rId9"/>
+          <w:headerReference w:type="first" r:id="rId10"/>
           <w:type w:val="continuous"/>
           <w:pgSz w:w="11906" w:h="16838"/>
           <w:pgMar w:top="1417" w:right="1417" w:bottom="708" w:left="1417" w:header="708" w:footer="0" w:gutter="0"/>
@@ -1212,7 +1213,7 @@
                 <w:noProof/>
                 <w:webHidden/>
               </w:rPr>
-              <w:t>5</w:t>
+              <w:t>6</w:t>
             </w:r>
             <w:r>
               <w:rPr>
@@ -1298,7 +1299,7 @@
                 <w:noProof/>
                 <w:webHidden/>
               </w:rPr>
-              <w:t>5</w:t>
+              <w:t>6</w:t>
             </w:r>
             <w:r>
               <w:rPr>
@@ -1384,7 +1385,7 @@
                 <w:noProof/>
                 <w:webHidden/>
               </w:rPr>
-              <w:t>5</w:t>
+              <w:t>6</w:t>
             </w:r>
             <w:r>
               <w:rPr>
@@ -1470,7 +1471,7 @@
                 <w:noProof/>
                 <w:webHidden/>
               </w:rPr>
-              <w:t>5</w:t>
+              <w:t>6</w:t>
             </w:r>
             <w:r>
               <w:rPr>
@@ -1556,7 +1557,7 @@
                 <w:noProof/>
                 <w:webHidden/>
               </w:rPr>
-              <w:t>6</w:t>
+              <w:t>7</w:t>
             </w:r>
             <w:r>
               <w:rPr>
@@ -1642,7 +1643,7 @@
                 <w:noProof/>
                 <w:webHidden/>
               </w:rPr>
-              <w:t>6</w:t>
+              <w:t>7</w:t>
             </w:r>
             <w:r>
               <w:rPr>
@@ -1728,7 +1729,7 @@
                 <w:noProof/>
                 <w:webHidden/>
               </w:rPr>
-              <w:t>6</w:t>
+              <w:t>7</w:t>
             </w:r>
             <w:r>
               <w:rPr>
@@ -1814,7 +1815,7 @@
                 <w:noProof/>
                 <w:webHidden/>
               </w:rPr>
-              <w:t>6</w:t>
+              <w:t>8</w:t>
             </w:r>
             <w:r>
               <w:rPr>
@@ -1868,14 +1869,14 @@
           <w:numId w:val="1"/>
         </w:numPr>
       </w:pPr>
-      <w:bookmarkStart w:id="0" w:name="_Toc451801417"/>
-      <w:bookmarkStart w:id="1" w:name="_Toc451802285"/>
+      <w:bookmarkStart w:id="1" w:name="_Toc451801417"/>
+      <w:bookmarkStart w:id="2" w:name="_Toc451802285"/>
       <w:r>
         <w:lastRenderedPageBreak/>
         <w:t>Serveur de collection universel</w:t>
       </w:r>
-      <w:bookmarkEnd w:id="0"/>
       <w:bookmarkEnd w:id="1"/>
+      <w:bookmarkEnd w:id="2"/>
     </w:p>
     <w:p>
       <w:pPr>
@@ -1885,13 +1886,13 @@
           <w:numId w:val="1"/>
         </w:numPr>
       </w:pPr>
-      <w:bookmarkStart w:id="2" w:name="_Toc451801418"/>
-      <w:bookmarkStart w:id="3" w:name="_Toc451802286"/>
+      <w:bookmarkStart w:id="3" w:name="_Toc451801418"/>
+      <w:bookmarkStart w:id="4" w:name="_Toc451802286"/>
       <w:r>
         <w:t>Description</w:t>
       </w:r>
-      <w:bookmarkEnd w:id="2"/>
       <w:bookmarkEnd w:id="3"/>
+      <w:bookmarkEnd w:id="4"/>
     </w:p>
     <w:p>
       <w:r>
@@ -1911,13 +1912,13 @@
           <w:numId w:val="1"/>
         </w:numPr>
       </w:pPr>
-      <w:bookmarkStart w:id="4" w:name="_Toc451801419"/>
-      <w:bookmarkStart w:id="5" w:name="_Toc451802287"/>
+      <w:bookmarkStart w:id="5" w:name="_Toc451801419"/>
+      <w:bookmarkStart w:id="6" w:name="_Toc451802287"/>
       <w:r>
         <w:t>Collection</w:t>
       </w:r>
-      <w:bookmarkEnd w:id="4"/>
       <w:bookmarkEnd w:id="5"/>
+      <w:bookmarkEnd w:id="6"/>
     </w:p>
     <w:p>
       <w:r>
@@ -1942,13 +1943,13 @@
           <w:numId w:val="1"/>
         </w:numPr>
       </w:pPr>
-      <w:bookmarkStart w:id="6" w:name="_Toc451801420"/>
-      <w:bookmarkStart w:id="7" w:name="_Toc451802288"/>
+      <w:bookmarkStart w:id="7" w:name="_Toc451801420"/>
+      <w:bookmarkStart w:id="8" w:name="_Toc451802288"/>
       <w:r>
         <w:t>Réception d’un objet</w:t>
       </w:r>
-      <w:bookmarkEnd w:id="6"/>
       <w:bookmarkEnd w:id="7"/>
+      <w:bookmarkEnd w:id="8"/>
     </w:p>
     <w:p>
       <w:r>
@@ -1963,13 +1964,13 @@
           <w:numId w:val="1"/>
         </w:numPr>
       </w:pPr>
-      <w:bookmarkStart w:id="8" w:name="_Toc451801421"/>
-      <w:bookmarkStart w:id="9" w:name="_Toc451802289"/>
+      <w:bookmarkStart w:id="9" w:name="_Toc451801421"/>
+      <w:bookmarkStart w:id="10" w:name="_Toc451802289"/>
       <w:r>
         <w:t>Emission d’un objet</w:t>
       </w:r>
-      <w:bookmarkEnd w:id="8"/>
       <w:bookmarkEnd w:id="9"/>
+      <w:bookmarkEnd w:id="10"/>
     </w:p>
     <w:p>
       <w:r>
@@ -1998,14 +1999,14 @@
           <w:numId w:val="1"/>
         </w:numPr>
       </w:pPr>
-      <w:bookmarkStart w:id="10" w:name="_Toc451801422"/>
-      <w:bookmarkStart w:id="11" w:name="_Toc451802290"/>
+      <w:bookmarkStart w:id="11" w:name="_Toc451801422"/>
+      <w:bookmarkStart w:id="12" w:name="_Toc451802290"/>
       <w:r>
         <w:lastRenderedPageBreak/>
         <w:t>Service d’information</w:t>
       </w:r>
-      <w:bookmarkEnd w:id="10"/>
       <w:bookmarkEnd w:id="11"/>
+      <w:bookmarkEnd w:id="12"/>
     </w:p>
     <w:p>
       <w:r>
@@ -2068,13 +2069,13 @@
           <w:numId w:val="1"/>
         </w:numPr>
       </w:pPr>
-      <w:bookmarkStart w:id="12" w:name="_Toc451801423"/>
-      <w:bookmarkStart w:id="13" w:name="_Toc451802291"/>
+      <w:bookmarkStart w:id="13" w:name="_Toc451801423"/>
+      <w:bookmarkStart w:id="14" w:name="_Toc451802291"/>
       <w:r>
         <w:t>Gestion des abonnements</w:t>
       </w:r>
-      <w:bookmarkEnd w:id="12"/>
       <w:bookmarkEnd w:id="13"/>
+      <w:bookmarkEnd w:id="14"/>
     </w:p>
     <w:p>
       <w:r>
@@ -2112,13 +2113,13 @@
           <w:numId w:val="1"/>
         </w:numPr>
       </w:pPr>
-      <w:bookmarkStart w:id="14" w:name="_Toc451801424"/>
-      <w:bookmarkStart w:id="15" w:name="_Toc451802292"/>
+      <w:bookmarkStart w:id="15" w:name="_Toc451801424"/>
+      <w:bookmarkStart w:id="16" w:name="_Toc451802292"/>
       <w:r>
         <w:t>Client</w:t>
       </w:r>
-      <w:bookmarkEnd w:id="14"/>
       <w:bookmarkEnd w:id="15"/>
+      <w:bookmarkEnd w:id="16"/>
     </w:p>
     <w:p>
       <w:pPr>
@@ -2128,13 +2129,13 @@
           <w:numId w:val="1"/>
         </w:numPr>
       </w:pPr>
-      <w:bookmarkStart w:id="16" w:name="_Toc451801425"/>
-      <w:bookmarkStart w:id="17" w:name="_Toc451802293"/>
+      <w:bookmarkStart w:id="17" w:name="_Toc451801425"/>
+      <w:bookmarkStart w:id="18" w:name="_Toc451802293"/>
       <w:r>
         <w:t>Description</w:t>
       </w:r>
-      <w:bookmarkEnd w:id="16"/>
       <w:bookmarkEnd w:id="17"/>
+      <w:bookmarkEnd w:id="18"/>
     </w:p>
     <w:p>
       <w:r>
@@ -2152,13 +2153,13 @@
           <w:numId w:val="1"/>
         </w:numPr>
       </w:pPr>
-      <w:bookmarkStart w:id="18" w:name="_Toc451801426"/>
-      <w:bookmarkStart w:id="19" w:name="_Toc451802294"/>
+      <w:bookmarkStart w:id="19" w:name="_Toc451801426"/>
+      <w:bookmarkStart w:id="20" w:name="_Toc451802294"/>
       <w:r>
         <w:t>Connexion</w:t>
       </w:r>
-      <w:bookmarkEnd w:id="18"/>
       <w:bookmarkEnd w:id="19"/>
+      <w:bookmarkEnd w:id="20"/>
     </w:p>
     <w:p>
       <w:r>
@@ -2173,13 +2174,13 @@
           <w:numId w:val="1"/>
         </w:numPr>
       </w:pPr>
-      <w:bookmarkStart w:id="20" w:name="_Toc451801427"/>
-      <w:bookmarkStart w:id="21" w:name="_Toc451802295"/>
+      <w:bookmarkStart w:id="21" w:name="_Toc451801427"/>
+      <w:bookmarkStart w:id="22" w:name="_Toc451802295"/>
       <w:r>
         <w:t>Déposer une Donnée ou un Service</w:t>
       </w:r>
-      <w:bookmarkEnd w:id="20"/>
       <w:bookmarkEnd w:id="21"/>
+      <w:bookmarkEnd w:id="22"/>
     </w:p>
     <w:p>
       <w:r>
@@ -2213,6 +2214,7 @@
         </w:rPr>
       </w:pPr>
       <w:r>
+        <w:lastRenderedPageBreak/>
         <w:br w:type="page"/>
       </w:r>
     </w:p>
@@ -2224,14 +2226,14 @@
           <w:numId w:val="1"/>
         </w:numPr>
       </w:pPr>
-      <w:bookmarkStart w:id="22" w:name="_Toc451801428"/>
-      <w:bookmarkStart w:id="23" w:name="_Toc451802296"/>
+      <w:bookmarkStart w:id="23" w:name="_Toc451801428"/>
+      <w:bookmarkStart w:id="24" w:name="_Toc451802296"/>
       <w:r>
         <w:lastRenderedPageBreak/>
         <w:t>Récupérer une Donnée ou un Service</w:t>
       </w:r>
-      <w:bookmarkEnd w:id="22"/>
       <w:bookmarkEnd w:id="23"/>
+      <w:bookmarkEnd w:id="24"/>
     </w:p>
     <w:p>
       <w:r>
@@ -2246,13 +2248,13 @@
           <w:numId w:val="1"/>
         </w:numPr>
       </w:pPr>
-      <w:bookmarkStart w:id="24" w:name="_Toc451801429"/>
-      <w:bookmarkStart w:id="25" w:name="_Toc451802297"/>
+      <w:bookmarkStart w:id="25" w:name="_Toc451801429"/>
+      <w:bookmarkStart w:id="26" w:name="_Toc451802297"/>
       <w:r>
         <w:t>Récupération des informations sur la collection</w:t>
       </w:r>
-      <w:bookmarkEnd w:id="24"/>
       <w:bookmarkEnd w:id="25"/>
+      <w:bookmarkEnd w:id="26"/>
     </w:p>
     <w:p>
       <w:r>
@@ -2267,13 +2269,13 @@
           <w:numId w:val="1"/>
         </w:numPr>
       </w:pPr>
-      <w:bookmarkStart w:id="26" w:name="_Toc451801431"/>
-      <w:bookmarkStart w:id="27" w:name="_Toc451802298"/>
+      <w:bookmarkStart w:id="27" w:name="_Toc451801431"/>
+      <w:bookmarkStart w:id="28" w:name="_Toc451802298"/>
       <w:r>
         <w:t>S’abonner</w:t>
       </w:r>
-      <w:bookmarkEnd w:id="26"/>
       <w:bookmarkEnd w:id="27"/>
+      <w:bookmarkEnd w:id="28"/>
     </w:p>
     <w:p>
       <w:r>
@@ -2300,13 +2302,13 @@
           <w:numId w:val="1"/>
         </w:numPr>
       </w:pPr>
-      <w:bookmarkStart w:id="28" w:name="_Toc451801432"/>
-      <w:bookmarkStart w:id="29" w:name="_Toc451802299"/>
+      <w:bookmarkStart w:id="29" w:name="_Toc451801432"/>
+      <w:bookmarkStart w:id="30" w:name="_Toc451802299"/>
       <w:r>
         <w:t>Serveur de classes</w:t>
       </w:r>
-      <w:bookmarkEnd w:id="28"/>
       <w:bookmarkEnd w:id="29"/>
+      <w:bookmarkEnd w:id="30"/>
     </w:p>
     <w:p>
       <w:r>
@@ -2336,8 +2338,8 @@
       </w:r>
     </w:p>
     <w:p>
-      <w:bookmarkStart w:id="30" w:name="__DdeLink__481_716783046"/>
-      <w:bookmarkEnd w:id="30"/>
+      <w:bookmarkStart w:id="31" w:name="__DdeLink__481_716783046"/>
+      <w:bookmarkEnd w:id="31"/>
     </w:p>
     <w:p>
       <w:pPr>
@@ -2427,14 +2429,14 @@
           <w:numId w:val="1"/>
         </w:numPr>
       </w:pPr>
-      <w:bookmarkStart w:id="31" w:name="_Toc451801433"/>
-      <w:bookmarkStart w:id="32" w:name="_Toc451802300"/>
+      <w:bookmarkStart w:id="32" w:name="_Toc451801433"/>
+      <w:bookmarkStart w:id="33" w:name="_Toc451802300"/>
       <w:r>
         <w:lastRenderedPageBreak/>
         <w:t>Architecture globale</w:t>
       </w:r>
-      <w:bookmarkEnd w:id="31"/>
       <w:bookmarkEnd w:id="32"/>
+      <w:bookmarkEnd w:id="33"/>
     </w:p>
     <w:p>
       <w:pPr>
@@ -2463,7 +2465,7 @@
                     </pic:cNvPicPr>
                   </pic:nvPicPr>
                   <pic:blipFill>
-                    <a:blip r:embed="rId12"/>
+                    <a:blip r:embed="rId11"/>
                     <a:srcRect l="11406" r="6250" b="9165"/>
                     <a:stretch>
                       <a:fillRect/>
@@ -2508,11 +2510,11 @@
           <w:numId w:val="1"/>
         </w:numPr>
       </w:pPr>
-      <w:bookmarkStart w:id="33" w:name="_Toc451802301"/>
+      <w:bookmarkStart w:id="34" w:name="_Toc451802301"/>
       <w:r>
         <w:t>Prérequis</w:t>
       </w:r>
-      <w:bookmarkEnd w:id="33"/>
+      <w:bookmarkEnd w:id="34"/>
     </w:p>
     <w:p>
       <w:r>
@@ -2566,13 +2568,13 @@
           <w:numId w:val="1"/>
         </w:numPr>
       </w:pPr>
-      <w:bookmarkStart w:id="34" w:name="_Toc451801435"/>
-      <w:bookmarkStart w:id="35" w:name="_Toc451802302"/>
+      <w:bookmarkStart w:id="35" w:name="_Toc451801435"/>
+      <w:bookmarkStart w:id="36" w:name="_Toc451802302"/>
       <w:r>
         <w:t>Utilisation</w:t>
       </w:r>
-      <w:bookmarkEnd w:id="34"/>
       <w:bookmarkEnd w:id="35"/>
+      <w:bookmarkEnd w:id="36"/>
     </w:p>
     <w:p>
       <w:r>
@@ -2639,6 +2641,9 @@
         <w:t>Arrêter le RMI Registry : cleanPort.sh (seulement sous Linux)</w:t>
       </w:r>
     </w:p>
+    <w:p/>
+    <w:p/>
+    <w:p/>
     <w:p>
       <w:pPr>
         <w:pStyle w:val="Titre1"/>
@@ -2647,53 +2652,196 @@
           <w:numId w:val="1"/>
         </w:numPr>
       </w:pPr>
-      <w:bookmarkStart w:id="36" w:name="_Toc451801436"/>
-      <w:bookmarkStart w:id="37" w:name="_Toc451802303"/>
-      <w:r>
-        <w:t>Exécution</w:t>
-      </w:r>
-      <w:bookmarkEnd w:id="36"/>
+      <w:bookmarkStart w:id="37" w:name="_Toc451801436"/>
+      <w:bookmarkStart w:id="38" w:name="_Toc451802303"/>
+      <w:r>
+        <w:lastRenderedPageBreak/>
+        <w:t>Exécutio</w:t>
+      </w:r>
+      <w:r>
+        <w:t>n</w:t>
+      </w:r>
       <w:bookmarkEnd w:id="37"/>
-    </w:p>
-    <w:p>
-      <w:r>
-        <w:t>Dans l’exemple d’utilisation décrit plus haut, nous nous servons d’un serveur de collection utilisant un registre RMI sur le port 8082 par défaut.</w:t>
-      </w:r>
-    </w:p>
-    <w:p>
-      <w:r>
-        <w:t xml:space="preserve">Nous avons également implémenté l’exemple du producteur-consommateur. Nous créons 2 clients se connectant à un serveur. L’un va déposer des données et des services sur le serveur, c’est le </w:t>
-      </w:r>
-      <w:r>
-        <w:lastRenderedPageBreak/>
-        <w:t>producteur. L’autre va récupérer ces données et services depuis le serveur et les exploiter, c’est le consommateur.</w:t>
-      </w:r>
-      <w:r>
-        <w:t xml:space="preserve"> Une trace d’exécution normale du serveur et des clients est disponible dans les fichiers « output » associés dans le répertoire « </w:t>
+      <w:bookmarkEnd w:id="38"/>
+    </w:p>
+    <w:p>
+      <w:r>
+        <w:t>Nous détaillerons le scénario d’exécution en 2 parties, une première sans utilisation du serveur de classes, et une seconde avec.</w:t>
+      </w:r>
+    </w:p>
+    <w:p>
+      <w:r>
+        <w:t xml:space="preserve">Afin de simplifier les exécutions, des scripts Shell ont été écrits afin d’effectuer </w:t>
+      </w:r>
+      <w:r>
+        <w:t xml:space="preserve">de manière </w:t>
+      </w:r>
+      <w:r>
+        <w:t xml:space="preserve">automatique </w:t>
+      </w:r>
+      <w:r>
+        <w:t xml:space="preserve">et simplifiée </w:t>
+      </w:r>
+      <w:r>
+        <w:t>le déploiement et le démarrage des différents services.</w:t>
+      </w:r>
+    </w:p>
+    <w:p>
+      <w:r>
+        <w:t xml:space="preserve">Dans les deux cas, le registre RMI </w:t>
+      </w:r>
+      <w:r>
+        <w:t>seront</w:t>
+      </w:r>
+      <w:r>
+        <w:t xml:space="preserve"> lancé</w:t>
+      </w:r>
+      <w:r>
+        <w:t>s automatiquement</w:t>
+      </w:r>
+      <w:r>
+        <w:t xml:space="preserve"> sur le port 8082 par défaut.</w:t>
+      </w:r>
+    </w:p>
+    <w:p/>
+    <w:p>
+      <w:pPr>
+        <w:pStyle w:val="Titre2"/>
+        <w:numPr>
+          <w:ilvl w:val="1"/>
+          <w:numId w:val="1"/>
+        </w:numPr>
+      </w:pPr>
+      <w:r>
+        <w:t>Sans serveur de classes</w:t>
+      </w:r>
+    </w:p>
+    <w:p>
+      <w:r>
+        <w:t>Se rendre dans le dossier « </w:t>
       </w:r>
       <w:r>
         <w:t>SANS class_server</w:t>
       </w:r>
       <w:r>
-        <w:t> » du projet</w:t>
-      </w:r>
-      <w:bookmarkStart w:id="38" w:name="_GoBack"/>
-      <w:bookmarkEnd w:id="38"/>
-      <w:r>
-        <w:t>.</w:t>
-      </w:r>
-    </w:p>
-    <w:p>
-      <w:pPr>
-        <w:sectPr>
-          <w:type w:val="continuous"/>
-          <w:pgSz w:w="11906" w:h="16838"/>
-          <w:pgMar w:top="1417" w:right="1417" w:bottom="708" w:left="1417" w:header="708" w:footer="474" w:gutter="0"/>
-          <w:cols w:space="720"/>
-          <w:formProt w:val="0"/>
-          <w:docGrid w:linePitch="600" w:charSpace="36864"/>
-        </w:sectPr>
-      </w:pPr>
+        <w:t> »</w:t>
+      </w:r>
+      <w:r>
+        <w:t>, puis appliquer l’ordre suivant :</w:t>
+      </w:r>
+    </w:p>
+    <w:p>
+      <w:pPr>
+        <w:pStyle w:val="Paragraphedeliste"/>
+        <w:numPr>
+          <w:ilvl w:val="0"/>
+          <w:numId w:val="14"/>
+        </w:numPr>
+      </w:pPr>
+      <w:r>
+        <w:t>Lancer ActiveMQ</w:t>
+      </w:r>
+    </w:p>
+    <w:p>
+      <w:pPr>
+        <w:pStyle w:val="Paragraphedeliste"/>
+        <w:numPr>
+          <w:ilvl w:val="0"/>
+          <w:numId w:val="14"/>
+        </w:numPr>
+      </w:pPr>
+      <w:r>
+        <w:t>Exécuter runServer.sh</w:t>
+      </w:r>
+    </w:p>
+    <w:p>
+      <w:pPr>
+        <w:pStyle w:val="Paragraphedeliste"/>
+        <w:numPr>
+          <w:ilvl w:val="0"/>
+          <w:numId w:val="14"/>
+        </w:numPr>
+      </w:pPr>
+      <w:r>
+        <w:t>Exécuter runClient.sh</w:t>
+      </w:r>
+    </w:p>
+    <w:p>
+      <w:pPr>
+        <w:pStyle w:val="Paragraphedeliste"/>
+        <w:ind w:left="1425"/>
+      </w:pPr>
+    </w:p>
+    <w:p>
+      <w:pPr>
+        <w:pStyle w:val="Titre2"/>
+        <w:numPr>
+          <w:ilvl w:val="1"/>
+          <w:numId w:val="1"/>
+        </w:numPr>
+      </w:pPr>
+      <w:r>
+        <w:t>Avec serveur de classes</w:t>
+      </w:r>
+    </w:p>
+    <w:p>
+      <w:r>
+        <w:t>Se rendre dans le dossier « AVEC</w:t>
+      </w:r>
+      <w:r>
+        <w:t xml:space="preserve"> class_server</w:t>
+      </w:r>
+      <w:r>
+        <w:t> », puis appliquer l’ordre suivant :</w:t>
+      </w:r>
+    </w:p>
+    <w:p>
+      <w:pPr>
+        <w:pStyle w:val="Paragraphedeliste"/>
+        <w:numPr>
+          <w:ilvl w:val="0"/>
+          <w:numId w:val="15"/>
+        </w:numPr>
+      </w:pPr>
+      <w:r>
+        <w:t xml:space="preserve">Exécuter deploy.sh </w:t>
+      </w:r>
+    </w:p>
+    <w:p>
+      <w:pPr>
+        <w:pStyle w:val="Paragraphedeliste"/>
+        <w:numPr>
+          <w:ilvl w:val="0"/>
+          <w:numId w:val="15"/>
+        </w:numPr>
+      </w:pPr>
+      <w:r>
+        <w:t>Lancer ActiveMQ</w:t>
+      </w:r>
+    </w:p>
+    <w:p>
+      <w:pPr>
+        <w:pStyle w:val="Paragraphedeliste"/>
+        <w:numPr>
+          <w:ilvl w:val="0"/>
+          <w:numId w:val="15"/>
+        </w:numPr>
+      </w:pPr>
+      <w:r>
+        <w:t>Exécuter runServerPart.sh</w:t>
+      </w:r>
+    </w:p>
+    <w:p>
+      <w:pPr>
+        <w:pStyle w:val="Paragraphedeliste"/>
+        <w:numPr>
+          <w:ilvl w:val="0"/>
+          <w:numId w:val="15"/>
+        </w:numPr>
+      </w:pPr>
+      <w:r>
+        <w:t>Exécuter runClientPart.sh</w:t>
+      </w:r>
     </w:p>
     <w:p/>
     <w:sectPr>
@@ -2708,7 +2856,7 @@
 </file>
 
 <file path=word/endnotes.xml><?xml version="1.0" encoding="utf-8"?>
-<w:endnotes xmlns:wpc="http://schemas.microsoft.com/office/word/2010/wordprocessingCanvas" xmlns:mc="http://schemas.openxmlformats.org/markup-compatibility/2006" xmlns:o="urn:schemas-microsoft-com:office:office" xmlns:r="http://schemas.openxmlformats.org/officeDocument/2006/relationships" xmlns:m="http://schemas.openxmlformats.org/officeDocument/2006/math" xmlns:v="urn:schemas-microsoft-com:vml" xmlns:wp14="http://schemas.microsoft.com/office/word/2010/wordprocessingDrawing" xmlns:wp="http://schemas.openxmlformats.org/drawingml/2006/wordprocessingDrawing" xmlns:w10="urn:schemas-microsoft-com:office:word" xmlns:w="http://schemas.openxmlformats.org/wordprocessingml/2006/main" xmlns:w14="http://schemas.microsoft.com/office/word/2010/wordml" xmlns:wpg="http://schemas.microsoft.com/office/word/2010/wordprocessingGroup" xmlns:wpi="http://schemas.microsoft.com/office/word/2010/wordprocessingInk" xmlns:wne="http://schemas.microsoft.com/office/word/2006/wordml" xmlns:wps="http://schemas.microsoft.com/office/word/2010/wordprocessingShape" mc:Ignorable="w14 wp14">
+<w:endnotes xmlns:wpc="http://schemas.microsoft.com/office/word/2010/wordprocessingCanvas" xmlns:cx="http://schemas.microsoft.com/office/drawing/2014/chartex" xmlns:cx1="http://schemas.microsoft.com/office/drawing/2015/9/8/chartex" xmlns:cx2="http://schemas.microsoft.com/office/drawing/2015/10/21/chartex" xmlns:mc="http://schemas.openxmlformats.org/markup-compatibility/2006" xmlns:o="urn:schemas-microsoft-com:office:office" xmlns:r="http://schemas.openxmlformats.org/officeDocument/2006/relationships" xmlns:m="http://schemas.openxmlformats.org/officeDocument/2006/math" xmlns:v="urn:schemas-microsoft-com:vml" xmlns:wp14="http://schemas.microsoft.com/office/word/2010/wordprocessingDrawing" xmlns:wp="http://schemas.openxmlformats.org/drawingml/2006/wordprocessingDrawing" xmlns:w10="urn:schemas-microsoft-com:office:word" xmlns:w="http://schemas.openxmlformats.org/wordprocessingml/2006/main" xmlns:w14="http://schemas.microsoft.com/office/word/2010/wordml" xmlns:w15="http://schemas.microsoft.com/office/word/2012/wordml" xmlns:w16se="http://schemas.microsoft.com/office/word/2015/wordml/symex" xmlns:wpg="http://schemas.microsoft.com/office/word/2010/wordprocessingGroup" xmlns:wpi="http://schemas.microsoft.com/office/word/2010/wordprocessingInk" xmlns:wne="http://schemas.microsoft.com/office/word/2006/wordml" xmlns:wps="http://schemas.microsoft.com/office/word/2010/wordprocessingShape" mc:Ignorable="w14 w15 w16se wp14">
   <w:endnote w:type="separator" w:id="-1">
     <w:p>
       <w:pPr>
@@ -2733,7 +2881,7 @@
 </file>
 
 <file path=word/footer1.xml><?xml version="1.0" encoding="utf-8"?>
-<w:ftr xmlns:wpc="http://schemas.microsoft.com/office/word/2010/wordprocessingCanvas" xmlns:mc="http://schemas.openxmlformats.org/markup-compatibility/2006" xmlns:o="urn:schemas-microsoft-com:office:office" xmlns:r="http://schemas.openxmlformats.org/officeDocument/2006/relationships" xmlns:m="http://schemas.openxmlformats.org/officeDocument/2006/math" xmlns:v="urn:schemas-microsoft-com:vml" xmlns:wp14="http://schemas.microsoft.com/office/word/2010/wordprocessingDrawing" xmlns:wp="http://schemas.openxmlformats.org/drawingml/2006/wordprocessingDrawing" xmlns:w10="urn:schemas-microsoft-com:office:word" xmlns:w="http://schemas.openxmlformats.org/wordprocessingml/2006/main" xmlns:w14="http://schemas.microsoft.com/office/word/2010/wordml" xmlns:wpg="http://schemas.microsoft.com/office/word/2010/wordprocessingGroup" xmlns:wpi="http://schemas.microsoft.com/office/word/2010/wordprocessingInk" xmlns:wne="http://schemas.microsoft.com/office/word/2006/wordml" xmlns:wps="http://schemas.microsoft.com/office/word/2010/wordprocessingShape" mc:Ignorable="w14 wp14">
+<w:ftr xmlns:wpc="http://schemas.microsoft.com/office/word/2010/wordprocessingCanvas" xmlns:cx="http://schemas.microsoft.com/office/drawing/2014/chartex" xmlns:cx1="http://schemas.microsoft.com/office/drawing/2015/9/8/chartex" xmlns:cx2="http://schemas.microsoft.com/office/drawing/2015/10/21/chartex" xmlns:mc="http://schemas.openxmlformats.org/markup-compatibility/2006" xmlns:o="urn:schemas-microsoft-com:office:office" xmlns:r="http://schemas.openxmlformats.org/officeDocument/2006/relationships" xmlns:m="http://schemas.openxmlformats.org/officeDocument/2006/math" xmlns:v="urn:schemas-microsoft-com:vml" xmlns:wp14="http://schemas.microsoft.com/office/word/2010/wordprocessingDrawing" xmlns:wp="http://schemas.openxmlformats.org/drawingml/2006/wordprocessingDrawing" xmlns:w10="urn:schemas-microsoft-com:office:word" xmlns:w="http://schemas.openxmlformats.org/wordprocessingml/2006/main" xmlns:w14="http://schemas.microsoft.com/office/word/2010/wordml" xmlns:w15="http://schemas.microsoft.com/office/word/2012/wordml" xmlns:w16se="http://schemas.microsoft.com/office/word/2015/wordml/symex" xmlns:wpg="http://schemas.microsoft.com/office/word/2010/wordprocessingGroup" xmlns:wpi="http://schemas.microsoft.com/office/word/2010/wordprocessingInk" xmlns:wne="http://schemas.microsoft.com/office/word/2006/wordml" xmlns:wps="http://schemas.microsoft.com/office/word/2010/wordprocessingShape" mc:Ignorable="w14 w15 w16se wp14">
   <w:sdt>
     <w:sdtPr>
       <w:id w:val="1777059367"/>
@@ -2781,7 +2929,7 @@
             <w:sz w:val="18"/>
             <w:szCs w:val="18"/>
           </w:rPr>
-          <w:t>7</w:t>
+          <w:t>2</w:t>
         </w:r>
         <w:r>
           <w:rPr>
@@ -2802,7 +2950,7 @@
 </file>
 
 <file path=word/footnotes.xml><?xml version="1.0" encoding="utf-8"?>
-<w:footnotes xmlns:wpc="http://schemas.microsoft.com/office/word/2010/wordprocessingCanvas" xmlns:mc="http://schemas.openxmlformats.org/markup-compatibility/2006" xmlns:o="urn:schemas-microsoft-com:office:office" xmlns:r="http://schemas.openxmlformats.org/officeDocument/2006/relationships" xmlns:m="http://schemas.openxmlformats.org/officeDocument/2006/math" xmlns:v="urn:schemas-microsoft-com:vml" xmlns:wp14="http://schemas.microsoft.com/office/word/2010/wordprocessingDrawing" xmlns:wp="http://schemas.openxmlformats.org/drawingml/2006/wordprocessingDrawing" xmlns:w10="urn:schemas-microsoft-com:office:word" xmlns:w="http://schemas.openxmlformats.org/wordprocessingml/2006/main" xmlns:w14="http://schemas.microsoft.com/office/word/2010/wordml" xmlns:wpg="http://schemas.microsoft.com/office/word/2010/wordprocessingGroup" xmlns:wpi="http://schemas.microsoft.com/office/word/2010/wordprocessingInk" xmlns:wne="http://schemas.microsoft.com/office/word/2006/wordml" xmlns:wps="http://schemas.microsoft.com/office/word/2010/wordprocessingShape" mc:Ignorable="w14 wp14">
+<w:footnotes xmlns:wpc="http://schemas.microsoft.com/office/word/2010/wordprocessingCanvas" xmlns:cx="http://schemas.microsoft.com/office/drawing/2014/chartex" xmlns:cx1="http://schemas.microsoft.com/office/drawing/2015/9/8/chartex" xmlns:cx2="http://schemas.microsoft.com/office/drawing/2015/10/21/chartex" xmlns:mc="http://schemas.openxmlformats.org/markup-compatibility/2006" xmlns:o="urn:schemas-microsoft-com:office:office" xmlns:r="http://schemas.openxmlformats.org/officeDocument/2006/relationships" xmlns:m="http://schemas.openxmlformats.org/officeDocument/2006/math" xmlns:v="urn:schemas-microsoft-com:vml" xmlns:wp14="http://schemas.microsoft.com/office/word/2010/wordprocessingDrawing" xmlns:wp="http://schemas.openxmlformats.org/drawingml/2006/wordprocessingDrawing" xmlns:w10="urn:schemas-microsoft-com:office:word" xmlns:w="http://schemas.openxmlformats.org/wordprocessingml/2006/main" xmlns:w14="http://schemas.microsoft.com/office/word/2010/wordml" xmlns:w15="http://schemas.microsoft.com/office/word/2012/wordml" xmlns:w16se="http://schemas.microsoft.com/office/word/2015/wordml/symex" xmlns:wpg="http://schemas.microsoft.com/office/word/2010/wordprocessingGroup" xmlns:wpi="http://schemas.microsoft.com/office/word/2010/wordprocessingInk" xmlns:wne="http://schemas.microsoft.com/office/word/2006/wordml" xmlns:wps="http://schemas.microsoft.com/office/word/2010/wordprocessingShape" mc:Ignorable="w14 w15 w16se wp14">
   <w:footnote w:type="separator" w:id="-1">
     <w:p>
       <w:pPr>
@@ -2827,7 +2975,7 @@
 </file>
 
 <file path=word/header1.xml><?xml version="1.0" encoding="utf-8"?>
-<w:hdr xmlns:wpc="http://schemas.microsoft.com/office/word/2010/wordprocessingCanvas" xmlns:mc="http://schemas.openxmlformats.org/markup-compatibility/2006" xmlns:o="urn:schemas-microsoft-com:office:office" xmlns:r="http://schemas.openxmlformats.org/officeDocument/2006/relationships" xmlns:m="http://schemas.openxmlformats.org/officeDocument/2006/math" xmlns:v="urn:schemas-microsoft-com:vml" xmlns:wp14="http://schemas.microsoft.com/office/word/2010/wordprocessingDrawing" xmlns:wp="http://schemas.openxmlformats.org/drawingml/2006/wordprocessingDrawing" xmlns:w10="urn:schemas-microsoft-com:office:word" xmlns:w="http://schemas.openxmlformats.org/wordprocessingml/2006/main" xmlns:w14="http://schemas.microsoft.com/office/word/2010/wordml" xmlns:wpg="http://schemas.microsoft.com/office/word/2010/wordprocessingGroup" xmlns:wpi="http://schemas.microsoft.com/office/word/2010/wordprocessingInk" xmlns:wne="http://schemas.microsoft.com/office/word/2006/wordml" xmlns:wps="http://schemas.microsoft.com/office/word/2010/wordprocessingShape" mc:Ignorable="w14 wp14">
+<w:hdr xmlns:wpc="http://schemas.microsoft.com/office/word/2010/wordprocessingCanvas" xmlns:cx="http://schemas.microsoft.com/office/drawing/2014/chartex" xmlns:cx1="http://schemas.microsoft.com/office/drawing/2015/9/8/chartex" xmlns:cx2="http://schemas.microsoft.com/office/drawing/2015/10/21/chartex" xmlns:mc="http://schemas.openxmlformats.org/markup-compatibility/2006" xmlns:o="urn:schemas-microsoft-com:office:office" xmlns:r="http://schemas.openxmlformats.org/officeDocument/2006/relationships" xmlns:m="http://schemas.openxmlformats.org/officeDocument/2006/math" xmlns:v="urn:schemas-microsoft-com:vml" xmlns:wp14="http://schemas.microsoft.com/office/word/2010/wordprocessingDrawing" xmlns:wp="http://schemas.openxmlformats.org/drawingml/2006/wordprocessingDrawing" xmlns:w10="urn:schemas-microsoft-com:office:word" xmlns:w="http://schemas.openxmlformats.org/wordprocessingml/2006/main" xmlns:w14="http://schemas.microsoft.com/office/word/2010/wordml" xmlns:w15="http://schemas.microsoft.com/office/word/2012/wordml" xmlns:w16se="http://schemas.microsoft.com/office/word/2015/wordml/symex" xmlns:wpg="http://schemas.microsoft.com/office/word/2010/wordprocessingGroup" xmlns:wpi="http://schemas.microsoft.com/office/word/2010/wordprocessingInk" xmlns:wne="http://schemas.microsoft.com/office/word/2006/wordml" xmlns:wps="http://schemas.microsoft.com/office/word/2010/wordprocessingShape" mc:Ignorable="w14 w15 w16se wp14">
   <w:p>
     <w:pPr>
       <w:pStyle w:val="En-tte"/>
@@ -2863,7 +3011,7 @@
 </file>
 
 <file path=word/header2.xml><?xml version="1.0" encoding="utf-8"?>
-<w:hdr xmlns:wpc="http://schemas.microsoft.com/office/word/2010/wordprocessingCanvas" xmlns:mc="http://schemas.openxmlformats.org/markup-compatibility/2006" xmlns:o="urn:schemas-microsoft-com:office:office" xmlns:r="http://schemas.openxmlformats.org/officeDocument/2006/relationships" xmlns:m="http://schemas.openxmlformats.org/officeDocument/2006/math" xmlns:v="urn:schemas-microsoft-com:vml" xmlns:wp14="http://schemas.microsoft.com/office/word/2010/wordprocessingDrawing" xmlns:wp="http://schemas.openxmlformats.org/drawingml/2006/wordprocessingDrawing" xmlns:w10="urn:schemas-microsoft-com:office:word" xmlns:w="http://schemas.openxmlformats.org/wordprocessingml/2006/main" xmlns:w14="http://schemas.microsoft.com/office/word/2010/wordml" xmlns:wpg="http://schemas.microsoft.com/office/word/2010/wordprocessingGroup" xmlns:wpi="http://schemas.microsoft.com/office/word/2010/wordprocessingInk" xmlns:wne="http://schemas.microsoft.com/office/word/2006/wordml" xmlns:wps="http://schemas.microsoft.com/office/word/2010/wordprocessingShape" mc:Ignorable="w14 wp14">
+<w:hdr xmlns:wpc="http://schemas.microsoft.com/office/word/2010/wordprocessingCanvas" xmlns:cx="http://schemas.microsoft.com/office/drawing/2014/chartex" xmlns:cx1="http://schemas.microsoft.com/office/drawing/2015/9/8/chartex" xmlns:cx2="http://schemas.microsoft.com/office/drawing/2015/10/21/chartex" xmlns:mc="http://schemas.openxmlformats.org/markup-compatibility/2006" xmlns:o="urn:schemas-microsoft-com:office:office" xmlns:r="http://schemas.openxmlformats.org/officeDocument/2006/relationships" xmlns:m="http://schemas.openxmlformats.org/officeDocument/2006/math" xmlns:v="urn:schemas-microsoft-com:vml" xmlns:wp14="http://schemas.microsoft.com/office/word/2010/wordprocessingDrawing" xmlns:wp="http://schemas.openxmlformats.org/drawingml/2006/wordprocessingDrawing" xmlns:w10="urn:schemas-microsoft-com:office:word" xmlns:w="http://schemas.openxmlformats.org/wordprocessingml/2006/main" xmlns:w14="http://schemas.microsoft.com/office/word/2010/wordml" xmlns:w15="http://schemas.microsoft.com/office/word/2012/wordml" xmlns:w16se="http://schemas.microsoft.com/office/word/2015/wordml/symex" xmlns:wpg="http://schemas.microsoft.com/office/word/2010/wordprocessingGroup" xmlns:wpi="http://schemas.microsoft.com/office/word/2010/wordprocessingInk" xmlns:wne="http://schemas.microsoft.com/office/word/2006/wordml" xmlns:wps="http://schemas.microsoft.com/office/word/2010/wordprocessingShape" mc:Ignorable="w14 w15 w16se wp14">
   <w:p>
     <w:pPr>
       <w:pStyle w:val="En-tte"/>
@@ -2934,8 +3082,8 @@
 </file>
 
 <file path=word/numbering.xml><?xml version="1.0" encoding="utf-8"?>
-<w:numbering xmlns:wpc="http://schemas.microsoft.com/office/word/2010/wordprocessingCanvas" xmlns:mc="http://schemas.openxmlformats.org/markup-compatibility/2006" xmlns:o="urn:schemas-microsoft-com:office:office" xmlns:r="http://schemas.openxmlformats.org/officeDocument/2006/relationships" xmlns:m="http://schemas.openxmlformats.org/officeDocument/2006/math" xmlns:v="urn:schemas-microsoft-com:vml" xmlns:wp14="http://schemas.microsoft.com/office/word/2010/wordprocessingDrawing" xmlns:wp="http://schemas.openxmlformats.org/drawingml/2006/wordprocessingDrawing" xmlns:w10="urn:schemas-microsoft-com:office:word" xmlns:w="http://schemas.openxmlformats.org/wordprocessingml/2006/main" xmlns:w14="http://schemas.microsoft.com/office/word/2010/wordml" xmlns:wpg="http://schemas.microsoft.com/office/word/2010/wordprocessingGroup" xmlns:wpi="http://schemas.microsoft.com/office/word/2010/wordprocessingInk" xmlns:wne="http://schemas.microsoft.com/office/word/2006/wordml" xmlns:wps="http://schemas.microsoft.com/office/word/2010/wordprocessingShape" mc:Ignorable="w14 wp14">
-  <w:abstractNum w:abstractNumId="0">
+<w:numbering xmlns:wpc="http://schemas.microsoft.com/office/word/2010/wordprocessingCanvas" xmlns:cx="http://schemas.microsoft.com/office/drawing/2014/chartex" xmlns:cx1="http://schemas.microsoft.com/office/drawing/2015/9/8/chartex" xmlns:cx2="http://schemas.microsoft.com/office/drawing/2015/10/21/chartex" xmlns:mc="http://schemas.openxmlformats.org/markup-compatibility/2006" xmlns:o="urn:schemas-microsoft-com:office:office" xmlns:r="http://schemas.openxmlformats.org/officeDocument/2006/relationships" xmlns:m="http://schemas.openxmlformats.org/officeDocument/2006/math" xmlns:v="urn:schemas-microsoft-com:vml" xmlns:wp14="http://schemas.microsoft.com/office/word/2010/wordprocessingDrawing" xmlns:wp="http://schemas.openxmlformats.org/drawingml/2006/wordprocessingDrawing" xmlns:w10="urn:schemas-microsoft-com:office:word" xmlns:w="http://schemas.openxmlformats.org/wordprocessingml/2006/main" xmlns:w14="http://schemas.microsoft.com/office/word/2010/wordml" xmlns:w15="http://schemas.microsoft.com/office/word/2012/wordml" xmlns:w16se="http://schemas.microsoft.com/office/word/2015/wordml/symex" xmlns:wpg="http://schemas.microsoft.com/office/word/2010/wordprocessingGroup" xmlns:wpi="http://schemas.microsoft.com/office/word/2010/wordprocessingInk" xmlns:wne="http://schemas.microsoft.com/office/word/2006/wordml" xmlns:wps="http://schemas.microsoft.com/office/word/2010/wordprocessingShape" mc:Ignorable="w14 w15 w16se wp14">
+  <w:abstractNum w:abstractNumId="0" w15:restartNumberingAfterBreak="0">
     <w:nsid w:val="07115725"/>
     <w:multiLevelType w:val="multilevel"/>
     <w:tmpl w:val="CBB09F7E"/>
@@ -3075,7 +3223,7 @@
       </w:rPr>
     </w:lvl>
   </w:abstractNum>
-  <w:abstractNum w:abstractNumId="1">
+  <w:abstractNum w:abstractNumId="1" w15:restartNumberingAfterBreak="0">
     <w:nsid w:val="123D51E3"/>
     <w:multiLevelType w:val="hybridMultilevel"/>
     <w:tmpl w:val="95D2387E"/>
@@ -3188,7 +3336,7 @@
       </w:rPr>
     </w:lvl>
   </w:abstractNum>
-  <w:abstractNum w:abstractNumId="2">
+  <w:abstractNum w:abstractNumId="2" w15:restartNumberingAfterBreak="0">
     <w:nsid w:val="15E2392D"/>
     <w:multiLevelType w:val="multilevel"/>
     <w:tmpl w:val="6B787946"/>
@@ -3274,7 +3422,7 @@
       </w:pPr>
     </w:lvl>
   </w:abstractNum>
-  <w:abstractNum w:abstractNumId="3">
+  <w:abstractNum w:abstractNumId="3" w15:restartNumberingAfterBreak="0">
     <w:nsid w:val="204820A1"/>
     <w:multiLevelType w:val="multilevel"/>
     <w:tmpl w:val="097ACEB4"/>
@@ -3396,7 +3544,7 @@
       </w:pPr>
     </w:lvl>
   </w:abstractNum>
-  <w:abstractNum w:abstractNumId="4">
+  <w:abstractNum w:abstractNumId="4" w15:restartNumberingAfterBreak="0">
     <w:nsid w:val="2F2D1EBC"/>
     <w:multiLevelType w:val="multilevel"/>
     <w:tmpl w:val="ADBC9236"/>
@@ -3509,7 +3657,179 @@
       </w:rPr>
     </w:lvl>
   </w:abstractNum>
-  <w:abstractNum w:abstractNumId="5">
+  <w:abstractNum w:abstractNumId="5" w15:restartNumberingAfterBreak="0">
+    <w:nsid w:val="366F7103"/>
+    <w:multiLevelType w:val="hybridMultilevel"/>
+    <w:tmpl w:val="B10EDA8C"/>
+    <w:lvl w:ilvl="0" w:tplc="040C000F">
+      <w:start w:val="1"/>
+      <w:numFmt w:val="decimal"/>
+      <w:lvlText w:val="%1."/>
+      <w:lvlJc w:val="left"/>
+      <w:pPr>
+        <w:ind w:left="1425" w:hanging="360"/>
+      </w:pPr>
+    </w:lvl>
+    <w:lvl w:ilvl="1" w:tplc="040C0019" w:tentative="1">
+      <w:start w:val="1"/>
+      <w:numFmt w:val="lowerLetter"/>
+      <w:lvlText w:val="%2."/>
+      <w:lvlJc w:val="left"/>
+      <w:pPr>
+        <w:ind w:left="2145" w:hanging="360"/>
+      </w:pPr>
+    </w:lvl>
+    <w:lvl w:ilvl="2" w:tplc="040C001B" w:tentative="1">
+      <w:start w:val="1"/>
+      <w:numFmt w:val="lowerRoman"/>
+      <w:lvlText w:val="%3."/>
+      <w:lvlJc w:val="right"/>
+      <w:pPr>
+        <w:ind w:left="2865" w:hanging="180"/>
+      </w:pPr>
+    </w:lvl>
+    <w:lvl w:ilvl="3" w:tplc="040C000F" w:tentative="1">
+      <w:start w:val="1"/>
+      <w:numFmt w:val="decimal"/>
+      <w:lvlText w:val="%4."/>
+      <w:lvlJc w:val="left"/>
+      <w:pPr>
+        <w:ind w:left="3585" w:hanging="360"/>
+      </w:pPr>
+    </w:lvl>
+    <w:lvl w:ilvl="4" w:tplc="040C0019" w:tentative="1">
+      <w:start w:val="1"/>
+      <w:numFmt w:val="lowerLetter"/>
+      <w:lvlText w:val="%5."/>
+      <w:lvlJc w:val="left"/>
+      <w:pPr>
+        <w:ind w:left="4305" w:hanging="360"/>
+      </w:pPr>
+    </w:lvl>
+    <w:lvl w:ilvl="5" w:tplc="040C001B" w:tentative="1">
+      <w:start w:val="1"/>
+      <w:numFmt w:val="lowerRoman"/>
+      <w:lvlText w:val="%6."/>
+      <w:lvlJc w:val="right"/>
+      <w:pPr>
+        <w:ind w:left="5025" w:hanging="180"/>
+      </w:pPr>
+    </w:lvl>
+    <w:lvl w:ilvl="6" w:tplc="040C000F" w:tentative="1">
+      <w:start w:val="1"/>
+      <w:numFmt w:val="decimal"/>
+      <w:lvlText w:val="%7."/>
+      <w:lvlJc w:val="left"/>
+      <w:pPr>
+        <w:ind w:left="5745" w:hanging="360"/>
+      </w:pPr>
+    </w:lvl>
+    <w:lvl w:ilvl="7" w:tplc="040C0019" w:tentative="1">
+      <w:start w:val="1"/>
+      <w:numFmt w:val="lowerLetter"/>
+      <w:lvlText w:val="%8."/>
+      <w:lvlJc w:val="left"/>
+      <w:pPr>
+        <w:ind w:left="6465" w:hanging="360"/>
+      </w:pPr>
+    </w:lvl>
+    <w:lvl w:ilvl="8" w:tplc="040C001B" w:tentative="1">
+      <w:start w:val="1"/>
+      <w:numFmt w:val="lowerRoman"/>
+      <w:lvlText w:val="%9."/>
+      <w:lvlJc w:val="right"/>
+      <w:pPr>
+        <w:ind w:left="7185" w:hanging="180"/>
+      </w:pPr>
+    </w:lvl>
+  </w:abstractNum>
+  <w:abstractNum w:abstractNumId="6" w15:restartNumberingAfterBreak="0">
+    <w:nsid w:val="3A3C56DD"/>
+    <w:multiLevelType w:val="hybridMultilevel"/>
+    <w:tmpl w:val="B10EDA8C"/>
+    <w:lvl w:ilvl="0" w:tplc="040C000F">
+      <w:start w:val="1"/>
+      <w:numFmt w:val="decimal"/>
+      <w:lvlText w:val="%1."/>
+      <w:lvlJc w:val="left"/>
+      <w:pPr>
+        <w:ind w:left="1425" w:hanging="360"/>
+      </w:pPr>
+    </w:lvl>
+    <w:lvl w:ilvl="1" w:tplc="040C0019" w:tentative="1">
+      <w:start w:val="1"/>
+      <w:numFmt w:val="lowerLetter"/>
+      <w:lvlText w:val="%2."/>
+      <w:lvlJc w:val="left"/>
+      <w:pPr>
+        <w:ind w:left="2145" w:hanging="360"/>
+      </w:pPr>
+    </w:lvl>
+    <w:lvl w:ilvl="2" w:tplc="040C001B" w:tentative="1">
+      <w:start w:val="1"/>
+      <w:numFmt w:val="lowerRoman"/>
+      <w:lvlText w:val="%3."/>
+      <w:lvlJc w:val="right"/>
+      <w:pPr>
+        <w:ind w:left="2865" w:hanging="180"/>
+      </w:pPr>
+    </w:lvl>
+    <w:lvl w:ilvl="3" w:tplc="040C000F" w:tentative="1">
+      <w:start w:val="1"/>
+      <w:numFmt w:val="decimal"/>
+      <w:lvlText w:val="%4."/>
+      <w:lvlJc w:val="left"/>
+      <w:pPr>
+        <w:ind w:left="3585" w:hanging="360"/>
+      </w:pPr>
+    </w:lvl>
+    <w:lvl w:ilvl="4" w:tplc="040C0019" w:tentative="1">
+      <w:start w:val="1"/>
+      <w:numFmt w:val="lowerLetter"/>
+      <w:lvlText w:val="%5."/>
+      <w:lvlJc w:val="left"/>
+      <w:pPr>
+        <w:ind w:left="4305" w:hanging="360"/>
+      </w:pPr>
+    </w:lvl>
+    <w:lvl w:ilvl="5" w:tplc="040C001B" w:tentative="1">
+      <w:start w:val="1"/>
+      <w:numFmt w:val="lowerRoman"/>
+      <w:lvlText w:val="%6."/>
+      <w:lvlJc w:val="right"/>
+      <w:pPr>
+        <w:ind w:left="5025" w:hanging="180"/>
+      </w:pPr>
+    </w:lvl>
+    <w:lvl w:ilvl="6" w:tplc="040C000F" w:tentative="1">
+      <w:start w:val="1"/>
+      <w:numFmt w:val="decimal"/>
+      <w:lvlText w:val="%7."/>
+      <w:lvlJc w:val="left"/>
+      <w:pPr>
+        <w:ind w:left="5745" w:hanging="360"/>
+      </w:pPr>
+    </w:lvl>
+    <w:lvl w:ilvl="7" w:tplc="040C0019" w:tentative="1">
+      <w:start w:val="1"/>
+      <w:numFmt w:val="lowerLetter"/>
+      <w:lvlText w:val="%8."/>
+      <w:lvlJc w:val="left"/>
+      <w:pPr>
+        <w:ind w:left="6465" w:hanging="360"/>
+      </w:pPr>
+    </w:lvl>
+    <w:lvl w:ilvl="8" w:tplc="040C001B" w:tentative="1">
+      <w:start w:val="1"/>
+      <w:numFmt w:val="lowerRoman"/>
+      <w:lvlText w:val="%9."/>
+      <w:lvlJc w:val="right"/>
+      <w:pPr>
+        <w:ind w:left="7185" w:hanging="180"/>
+      </w:pPr>
+    </w:lvl>
+  </w:abstractNum>
+  <w:abstractNum w:abstractNumId="7" w15:restartNumberingAfterBreak="0">
     <w:nsid w:val="4CC2647E"/>
     <w:multiLevelType w:val="multilevel"/>
     <w:tmpl w:val="E5A6AA2C"/>
@@ -3595,7 +3915,7 @@
       </w:pPr>
     </w:lvl>
   </w:abstractNum>
-  <w:abstractNum w:abstractNumId="6">
+  <w:abstractNum w:abstractNumId="8" w15:restartNumberingAfterBreak="0">
     <w:nsid w:val="594744AF"/>
     <w:multiLevelType w:val="multilevel"/>
     <w:tmpl w:val="554CD7BC"/>
@@ -3681,7 +4001,7 @@
       </w:pPr>
     </w:lvl>
   </w:abstractNum>
-  <w:abstractNum w:abstractNumId="7">
+  <w:abstractNum w:abstractNumId="9" w15:restartNumberingAfterBreak="0">
     <w:nsid w:val="63003353"/>
     <w:multiLevelType w:val="multilevel"/>
     <w:tmpl w:val="72D03A96"/>
@@ -3767,7 +4087,7 @@
       </w:pPr>
     </w:lvl>
   </w:abstractNum>
-  <w:abstractNum w:abstractNumId="8">
+  <w:abstractNum w:abstractNumId="10" w15:restartNumberingAfterBreak="0">
     <w:nsid w:val="640E286B"/>
     <w:multiLevelType w:val="hybridMultilevel"/>
     <w:tmpl w:val="356E2706"/>
@@ -3856,7 +4176,7 @@
       </w:pPr>
     </w:lvl>
   </w:abstractNum>
-  <w:abstractNum w:abstractNumId="9">
+  <w:abstractNum w:abstractNumId="11" w15:restartNumberingAfterBreak="0">
     <w:nsid w:val="64224107"/>
     <w:multiLevelType w:val="multilevel"/>
     <w:tmpl w:val="F716C3EE"/>
@@ -3943,7 +4263,7 @@
       </w:pPr>
     </w:lvl>
   </w:abstractNum>
-  <w:abstractNum w:abstractNumId="10">
+  <w:abstractNum w:abstractNumId="12" w15:restartNumberingAfterBreak="0">
     <w:nsid w:val="665F06CF"/>
     <w:multiLevelType w:val="hybridMultilevel"/>
     <w:tmpl w:val="ADC61620"/>
@@ -4032,7 +4352,7 @@
       </w:pPr>
     </w:lvl>
   </w:abstractNum>
-  <w:abstractNum w:abstractNumId="11">
+  <w:abstractNum w:abstractNumId="13" w15:restartNumberingAfterBreak="0">
     <w:nsid w:val="7A237322"/>
     <w:multiLevelType w:val="multilevel"/>
     <w:tmpl w:val="4B4ABA9E"/>
@@ -4145,7 +4465,7 @@
       </w:rPr>
     </w:lvl>
   </w:abstractNum>
-  <w:abstractNum w:abstractNumId="12">
+  <w:abstractNum w:abstractNumId="14" w15:restartNumberingAfterBreak="0">
     <w:nsid w:val="7F2807E0"/>
     <w:multiLevelType w:val="multilevel"/>
     <w:tmpl w:val="7F821202"/>
@@ -4259,25 +4579,25 @@
     </w:lvl>
   </w:abstractNum>
   <w:num w:numId="1">
-    <w:abstractNumId w:val="5"/>
+    <w:abstractNumId w:val="7"/>
   </w:num>
   <w:num w:numId="2">
-    <w:abstractNumId w:val="7"/>
+    <w:abstractNumId w:val="9"/>
   </w:num>
   <w:num w:numId="3">
-    <w:abstractNumId w:val="12"/>
+    <w:abstractNumId w:val="14"/>
   </w:num>
   <w:num w:numId="4">
     <w:abstractNumId w:val="2"/>
   </w:num>
   <w:num w:numId="5">
-    <w:abstractNumId w:val="11"/>
+    <w:abstractNumId w:val="13"/>
   </w:num>
   <w:num w:numId="6">
-    <w:abstractNumId w:val="6"/>
+    <w:abstractNumId w:val="8"/>
   </w:num>
   <w:num w:numId="7">
-    <w:abstractNumId w:val="9"/>
+    <w:abstractNumId w:val="11"/>
   </w:num>
   <w:num w:numId="8">
     <w:abstractNumId w:val="0"/>
@@ -4289,19 +4609,25 @@
     <w:abstractNumId w:val="1"/>
   </w:num>
   <w:num w:numId="11">
-    <w:abstractNumId w:val="8"/>
+    <w:abstractNumId w:val="10"/>
   </w:num>
   <w:num w:numId="12">
-    <w:abstractNumId w:val="10"/>
+    <w:abstractNumId w:val="12"/>
   </w:num>
   <w:num w:numId="13">
     <w:abstractNumId w:val="4"/>
+  </w:num>
+  <w:num w:numId="14">
+    <w:abstractNumId w:val="5"/>
+  </w:num>
+  <w:num w:numId="15">
+    <w:abstractNumId w:val="6"/>
   </w:num>
 </w:numbering>
 </file>
 
 <file path=word/styles.xml><?xml version="1.0" encoding="utf-8"?>
-<w:styles xmlns:mc="http://schemas.openxmlformats.org/markup-compatibility/2006" xmlns:r="http://schemas.openxmlformats.org/officeDocument/2006/relationships" xmlns:w="http://schemas.openxmlformats.org/wordprocessingml/2006/main" xmlns:w14="http://schemas.microsoft.com/office/word/2010/wordml" mc:Ignorable="w14">
+<w:styles xmlns:mc="http://schemas.openxmlformats.org/markup-compatibility/2006" xmlns:r="http://schemas.openxmlformats.org/officeDocument/2006/relationships" xmlns:w="http://schemas.openxmlformats.org/wordprocessingml/2006/main" xmlns:w14="http://schemas.microsoft.com/office/word/2010/wordml" xmlns:w15="http://schemas.microsoft.com/office/word/2012/wordml" xmlns:w16se="http://schemas.microsoft.com/office/word/2015/wordml/symex" mc:Ignorable="w14 w15 w16se">
   <w:docDefaults>
     <w:rPrDefault>
       <w:rPr>
@@ -4317,734 +4643,379 @@
       </w:pPr>
     </w:pPrDefault>
   </w:docDefaults>
-  <w:latentStyles w:defLockedState="0" w:defUIPriority="99" w:defSemiHidden="1" w:defUnhideWhenUsed="1" w:defQFormat="0" w:count="267">
-    <w:lsdException w:name="Normal" w:semiHidden="0" w:uiPriority="0" w:unhideWhenUsed="0" w:qFormat="1"/>
-    <w:lsdException w:name="heading 1" w:semiHidden="0" w:uiPriority="9" w:unhideWhenUsed="0" w:qFormat="1"/>
-    <w:lsdException w:name="heading 2" w:uiPriority="9" w:qFormat="1"/>
-    <w:lsdException w:name="heading 3" w:uiPriority="9" w:qFormat="1"/>
-    <w:lsdException w:name="heading 4" w:uiPriority="9" w:qFormat="1"/>
-    <w:lsdException w:name="heading 5" w:uiPriority="9" w:qFormat="1"/>
-    <w:lsdException w:name="heading 6" w:uiPriority="9" w:qFormat="1"/>
-    <w:lsdException w:name="heading 7" w:uiPriority="9" w:qFormat="1"/>
-    <w:lsdException w:name="heading 8" w:uiPriority="9" w:qFormat="1"/>
-    <w:lsdException w:name="heading 9" w:uiPriority="9" w:qFormat="1"/>
-    <w:lsdException w:name="toc 1" w:uiPriority="39"/>
-    <w:lsdException w:name="toc 2" w:uiPriority="39"/>
-    <w:lsdException w:name="toc 3" w:uiPriority="39"/>
-    <w:lsdException w:name="toc 4" w:uiPriority="39"/>
-    <w:lsdException w:name="toc 5" w:uiPriority="39"/>
-    <w:lsdException w:name="toc 6" w:uiPriority="39"/>
-    <w:lsdException w:name="toc 7" w:uiPriority="39"/>
-    <w:lsdException w:name="toc 8" w:uiPriority="39"/>
-    <w:lsdException w:name="toc 9" w:uiPriority="39"/>
-    <w:lsdException w:name="caption" w:uiPriority="35" w:qFormat="1"/>
-    <w:lsdException w:name="Title" w:semiHidden="0" w:uiPriority="10" w:unhideWhenUsed="0" w:qFormat="1"/>
-    <w:lsdException w:name="Default Paragraph Font" w:uiPriority="1"/>
-    <w:lsdException w:name="Subtitle" w:semiHidden="0" w:uiPriority="11" w:unhideWhenUsed="0" w:qFormat="1"/>
-    <w:lsdException w:name="Strong" w:semiHidden="0" w:uiPriority="22" w:unhideWhenUsed="0" w:qFormat="1"/>
-    <w:lsdException w:name="Emphasis" w:semiHidden="0" w:uiPriority="20" w:unhideWhenUsed="0" w:qFormat="1"/>
-    <w:lsdException w:name="Table Grid" w:semiHidden="0" w:uiPriority="39" w:unhideWhenUsed="0"/>
-    <w:lsdException w:name="Placeholder Text" w:unhideWhenUsed="0"/>
-    <w:lsdException w:name="No Spacing" w:semiHidden="0" w:uiPriority="1" w:unhideWhenUsed="0" w:qFormat="1"/>
-    <w:lsdException w:name="Light Shading" w:semiHidden="0" w:uiPriority="60" w:unhideWhenUsed="0"/>
-    <w:lsdException w:name="Light List" w:semiHidden="0" w:uiPriority="61" w:unhideWhenUsed="0"/>
-    <w:lsdException w:name="Light Grid" w:semiHidden="0" w:uiPriority="62" w:unhideWhenUsed="0"/>
-    <w:lsdException w:name="Medium Shading 1" w:semiHidden="0" w:uiPriority="63" w:unhideWhenUsed="0"/>
-    <w:lsdException w:name="Medium Shading 2" w:semiHidden="0" w:uiPriority="64" w:unhideWhenUsed="0"/>
-    <w:lsdException w:name="Medium List 1" w:semiHidden="0" w:uiPriority="65" w:unhideWhenUsed="0"/>
-    <w:lsdException w:name="Medium List 2" w:semiHidden="0" w:uiPriority="66" w:unhideWhenUsed="0"/>
-    <w:lsdException w:name="Medium Grid 1" w:semiHidden="0" w:uiPriority="67" w:unhideWhenUsed="0"/>
-    <w:lsdException w:name="Medium Grid 2" w:semiHidden="0" w:uiPriority="68" w:unhideWhenUsed="0"/>
-    <w:lsdException w:name="Medium Grid 3" w:semiHidden="0" w:uiPriority="69" w:unhideWhenUsed="0"/>
-    <w:lsdException w:name="Dark List" w:semiHidden="0" w:uiPriority="70" w:unhideWhenUsed="0"/>
-    <w:lsdException w:name="Colorful Shading" w:semiHidden="0" w:uiPriority="71" w:unhideWhenUsed="0"/>
-    <w:lsdException w:name="Colorful List" w:semiHidden="0" w:uiPriority="72" w:unhideWhenUsed="0"/>
-    <w:lsdException w:name="Colorful Grid" w:semiHidden="0" w:uiPriority="73" w:unhideWhenUsed="0"/>
-    <w:lsdException w:name="Light Shading Accent 1" w:semiHidden="0" w:uiPriority="60" w:unhideWhenUsed="0"/>
-    <w:lsdException w:name="Light List Accent 1" w:semiHidden="0" w:uiPriority="61" w:unhideWhenUsed="0"/>
-    <w:lsdException w:name="Light Grid Accent 1" w:semiHidden="0" w:uiPriority="62" w:unhideWhenUsed="0"/>
-    <w:lsdException w:name="Medium Shading 1 Accent 1" w:semiHidden="0" w:uiPriority="63" w:unhideWhenUsed="0"/>
-    <w:lsdException w:name="Medium Shading 2 Accent 1" w:semiHidden="0" w:uiPriority="64" w:unhideWhenUsed="0"/>
-    <w:lsdException w:name="Medium List 1 Accent 1" w:semiHidden="0" w:uiPriority="65" w:unhideWhenUsed="0"/>
-    <w:lsdException w:name="Revision" w:unhideWhenUsed="0"/>
-    <w:lsdException w:name="List Paragraph" w:semiHidden="0" w:uiPriority="34" w:unhideWhenUsed="0" w:qFormat="1"/>
-    <w:lsdException w:name="Quote" w:semiHidden="0" w:uiPriority="29" w:unhideWhenUsed="0" w:qFormat="1"/>
-    <w:lsdException w:name="Intense Quote" w:semiHidden="0" w:uiPriority="30" w:unhideWhenUsed="0" w:qFormat="1"/>
-    <w:lsdException w:name="Medium List 2 Accent 1" w:semiHidden="0" w:uiPriority="66" w:unhideWhenUsed="0"/>
-    <w:lsdException w:name="Medium Grid 1 Accent 1" w:semiHidden="0" w:uiPriority="67" w:unhideWhenUsed="0"/>
-    <w:lsdException w:name="Medium Grid 2 Accent 1" w:semiHidden="0" w:uiPriority="68" w:unhideWhenUsed="0"/>
-    <w:lsdException w:name="Medium Grid 3 Accent 1" w:semiHidden="0" w:uiPriority="69" w:unhideWhenUsed="0"/>
-    <w:lsdException w:name="Dark List Accent 1" w:semiHidden="0" w:uiPriority="70" w:unhideWhenUsed="0"/>
-    <w:lsdException w:name="Colorful Shading Accent 1" w:semiHidden="0" w:uiPriority="71" w:unhideWhenUsed="0"/>
-    <w:lsdException w:name="Colorful List Accent 1" w:semiHidden="0" w:uiPriority="72" w:unhideWhenUsed="0"/>
-    <w:lsdException w:name="Colorful Grid Accent 1" w:semiHidden="0" w:uiPriority="73" w:unhideWhenUsed="0"/>
-    <w:lsdException w:name="Light Shading Accent 2" w:semiHidden="0" w:uiPriority="60" w:unhideWhenUsed="0"/>
-    <w:lsdException w:name="Light List Accent 2" w:semiHidden="0" w:uiPriority="61" w:unhideWhenUsed="0"/>
-    <w:lsdException w:name="Light Grid Accent 2" w:semiHidden="0" w:uiPriority="62" w:unhideWhenUsed="0"/>
-    <w:lsdException w:name="Medium Shading 1 Accent 2" w:semiHidden="0" w:uiPriority="63" w:unhideWhenUsed="0"/>
-    <w:lsdException w:name="Medium Shading 2 Accent 2" w:semiHidden="0" w:uiPriority="64" w:unhideWhenUsed="0"/>
-    <w:lsdException w:name="Medium List 1 Accent 2" w:semiHidden="0" w:uiPriority="65" w:unhideWhenUsed="0"/>
-    <w:lsdException w:name="Medium List 2 Accent 2" w:semiHidden="0" w:uiPriority="66" w:unhideWhenUsed="0"/>
-    <w:lsdException w:name="Medium Grid 1 Accent 2" w:semiHidden="0" w:uiPriority="67" w:unhideWhenUsed="0"/>
-    <w:lsdException w:name="Medium Grid 2 Accent 2" w:semiHidden="0" w:uiPriority="68" w:unhideWhenUsed="0"/>
-    <w:lsdException w:name="Medium Grid 3 Accent 2" w:semiHidden="0" w:uiPriority="69" w:unhideWhenUsed="0"/>
-    <w:lsdException w:name="Dark List Accent 2" w:semiHidden="0" w:uiPriority="70" w:unhideWhenUsed="0"/>
-    <w:lsdException w:name="Colorful Shading Accent 2" w:semiHidden="0" w:uiPriority="71" w:unhideWhenUsed="0"/>
-    <w:lsdException w:name="Colorful List Accent 2" w:semiHidden="0" w:uiPriority="72" w:unhideWhenUsed="0"/>
-    <w:lsdException w:name="Colorful Grid Accent 2" w:semiHidden="0" w:uiPriority="73" w:unhideWhenUsed="0"/>
-    <w:lsdException w:name="Light Shading Accent 3" w:semiHidden="0" w:uiPriority="60" w:unhideWhenUsed="0"/>
-    <w:lsdException w:name="Light List Accent 3" w:semiHidden="0" w:uiPriority="61" w:unhideWhenUsed="0"/>
-    <w:lsdException w:name="Light Grid Accent 3" w:semiHidden="0" w:uiPriority="62" w:unhideWhenUsed="0"/>
-    <w:lsdException w:name="Medium Shading 1 Accent 3" w:semiHidden="0" w:uiPriority="63" w:unhideWhenUsed="0"/>
-    <w:lsdException w:name="Medium Shading 2 Accent 3" w:semiHidden="0" w:uiPriority="64" w:unhideWhenUsed="0"/>
-    <w:lsdException w:name="Medium List 1 Accent 3" w:semiHidden="0" w:uiPriority="65" w:unhideWhenUsed="0"/>
-    <w:lsdException w:name="Medium List 2 Accent 3" w:semiHidden="0" w:uiPriority="66" w:unhideWhenUsed="0"/>
-    <w:lsdException w:name="Medium Grid 1 Accent 3" w:semiHidden="0" w:uiPriority="67" w:unhideWhenUsed="0"/>
-    <w:lsdException w:name="Medium Grid 2 Accent 3" w:semiHidden="0" w:uiPriority="68" w:unhideWhenUsed="0"/>
-    <w:lsdException w:name="Medium Grid 3 Accent 3" w:semiHidden="0" w:uiPriority="69" w:unhideWhenUsed="0"/>
-    <w:lsdException w:name="Dark List Accent 3" w:semiHidden="0" w:uiPriority="70" w:unhideWhenUsed="0"/>
-    <w:lsdException w:name="Colorful Shading Accent 3" w:semiHidden="0" w:uiPriority="71" w:unhideWhenUsed="0"/>
-    <w:lsdException w:name="Colorful List Accent 3" w:semiHidden="0" w:uiPriority="72" w:unhideWhenUsed="0"/>
-    <w:lsdException w:name="Colorful Grid Accent 3" w:semiHidden="0" w:uiPriority="73" w:unhideWhenUsed="0"/>
-    <w:lsdException w:name="Light Shading Accent 4" w:semiHidden="0" w:uiPriority="60" w:unhideWhenUsed="0"/>
-    <w:lsdException w:name="Light List Accent 4" w:semiHidden="0" w:uiPriority="61" w:unhideWhenUsed="0"/>
-    <w:lsdException w:name="Light Grid Accent 4" w:semiHidden="0" w:uiPriority="62" w:unhideWhenUsed="0"/>
-    <w:lsdException w:name="Medium Shading 1 Accent 4" w:semiHidden="0" w:uiPriority="63" w:unhideWhenUsed="0"/>
-    <w:lsdException w:name="Medium Shading 2 Accent 4" w:semiHidden="0" w:uiPriority="64" w:unhideWhenUsed="0"/>
-    <w:lsdException w:name="Medium List 1 Accent 4" w:semiHidden="0" w:uiPriority="65" w:unhideWhenUsed="0"/>
-    <w:lsdException w:name="Medium List 2 Accent 4" w:semiHidden="0" w:uiPriority="66" w:unhideWhenUsed="0"/>
-    <w:lsdException w:name="Medium Grid 1 Accent 4" w:semiHidden="0" w:uiPriority="67" w:unhideWhenUsed="0"/>
-    <w:lsdException w:name="Medium Grid 2 Accent 4" w:semiHidden="0" w:uiPriority="68" w:unhideWhenUsed="0"/>
-    <w:lsdException w:name="Medium Grid 3 Accent 4" w:semiHidden="0" w:uiPriority="69" w:unhideWhenUsed="0"/>
-    <w:lsdException w:name="Dark List Accent 4" w:semiHidden="0" w:uiPriority="70" w:unhideWhenUsed="0"/>
-    <w:lsdException w:name="Colorful Shading Accent 4" w:semiHidden="0" w:uiPriority="71" w:unhideWhenUsed="0"/>
-    <w:lsdException w:name="Colorful List Accent 4" w:semiHidden="0" w:uiPriority="72" w:unhideWhenUsed="0"/>
-    <w:lsdException w:name="Colorful Grid Accent 4" w:semiHidden="0" w:uiPriority="73" w:unhideWhenUsed="0"/>
-    <w:lsdException w:name="Light Shading Accent 5" w:semiHidden="0" w:uiPriority="60" w:unhideWhenUsed="0"/>
-    <w:lsdException w:name="Light List Accent 5" w:semiHidden="0" w:uiPriority="61" w:unhideWhenUsed="0"/>
-    <w:lsdException w:name="Light Grid Accent 5" w:semiHidden="0" w:uiPriority="62" w:unhideWhenUsed="0"/>
-    <w:lsdException w:name="Medium Shading 1 Accent 5" w:semiHidden="0" w:uiPriority="63" w:unhideWhenUsed="0"/>
-    <w:lsdException w:name="Medium Shading 2 Accent 5" w:semiHidden="0" w:uiPriority="64" w:unhideWhenUsed="0"/>
-    <w:lsdException w:name="Medium List 1 Accent 5" w:semiHidden="0" w:uiPriority="65" w:unhideWhenUsed="0"/>
-    <w:lsdException w:name="Medium List 2 Accent 5" w:semiHidden="0" w:uiPriority="66" w:unhideWhenUsed="0"/>
-    <w:lsdException w:name="Medium Grid 1 Accent 5" w:semiHidden="0" w:uiPriority="67" w:unhideWhenUsed="0"/>
-    <w:lsdException w:name="Medium Grid 2 Accent 5" w:semiHidden="0" w:uiPriority="68" w:unhideWhenUsed="0"/>
-    <w:lsdException w:name="Medium Grid 3 Accent 5" w:semiHidden="0" w:uiPriority="69" w:unhideWhenUsed="0"/>
-    <w:lsdException w:name="Dark List Accent 5" w:semiHidden="0" w:uiPriority="70" w:unhideWhenUsed="0"/>
-    <w:lsdException w:name="Colorful Shading Accent 5" w:semiHidden="0" w:uiPriority="71" w:unhideWhenUsed="0"/>
-    <w:lsdException w:name="Colorful List Accent 5" w:semiHidden="0" w:uiPriority="72" w:unhideWhenUsed="0"/>
-    <w:lsdException w:name="Colorful Grid Accent 5" w:semiHidden="0" w:uiPriority="73" w:unhideWhenUsed="0"/>
-    <w:lsdException w:name="Light Shading Accent 6" w:semiHidden="0" w:uiPriority="60" w:unhideWhenUsed="0"/>
-    <w:lsdException w:name="Light List Accent 6" w:semiHidden="0" w:uiPriority="61" w:unhideWhenUsed="0"/>
-    <w:lsdException w:name="Light Grid Accent 6" w:semiHidden="0" w:uiPriority="62" w:unhideWhenUsed="0"/>
-    <w:lsdException w:name="Medium Shading 1 Accent 6" w:semiHidden="0" w:uiPriority="63" w:unhideWhenUsed="0"/>
-    <w:lsdException w:name="Medium Shading 2 Accent 6" w:semiHidden="0" w:uiPriority="64" w:unhideWhenUsed="0"/>
-    <w:lsdException w:name="Medium List 1 Accent 6" w:semiHidden="0" w:uiPriority="65" w:unhideWhenUsed="0"/>
-    <w:lsdException w:name="Medium List 2 Accent 6" w:semiHidden="0" w:uiPriority="66" w:unhideWhenUsed="0"/>
-    <w:lsdException w:name="Medium Grid 1 Accent 6" w:semiHidden="0" w:uiPriority="67" w:unhideWhenUsed="0"/>
-    <w:lsdException w:name="Medium Grid 2 Accent 6" w:semiHidden="0" w:uiPriority="68" w:unhideWhenUsed="0"/>
-    <w:lsdException w:name="Medium Grid 3 Accent 6" w:semiHidden="0" w:uiPriority="69" w:unhideWhenUsed="0"/>
-    <w:lsdException w:name="Dark List Accent 6" w:semiHidden="0" w:uiPriority="70" w:unhideWhenUsed="0"/>
-    <w:lsdException w:name="Colorful Shading Accent 6" w:semiHidden="0" w:uiPriority="71" w:unhideWhenUsed="0"/>
-    <w:lsdException w:name="Colorful List Accent 6" w:semiHidden="0" w:uiPriority="72" w:unhideWhenUsed="0"/>
-    <w:lsdException w:name="Colorful Grid Accent 6" w:semiHidden="0" w:uiPriority="73" w:unhideWhenUsed="0"/>
-    <w:lsdException w:name="Subtle Emphasis" w:semiHidden="0" w:uiPriority="19" w:unhideWhenUsed="0" w:qFormat="1"/>
-    <w:lsdException w:name="Intense Emphasis" w:semiHidden="0" w:uiPriority="21" w:unhideWhenUsed="0" w:qFormat="1"/>
-    <w:lsdException w:name="Subtle Reference" w:semiHidden="0" w:uiPriority="31" w:unhideWhenUsed="0" w:qFormat="1"/>
-    <w:lsdException w:name="Intense Reference" w:semiHidden="0" w:uiPriority="32" w:unhideWhenUsed="0" w:qFormat="1"/>
-    <w:lsdException w:name="Book Title" w:semiHidden="0" w:uiPriority="33" w:unhideWhenUsed="0" w:qFormat="1"/>
-    <w:lsdException w:name="Bibliography" w:uiPriority="37"/>
-    <w:lsdException w:name="TOC Heading" w:uiPriority="39" w:qFormat="1"/>
-  </w:latentStyles>
-  <w:style w:type="paragraph" w:default="1" w:styleId="Normal">
-    <w:name w:val="Normal"/>
-    <w:qFormat/>
-    <w:rsid w:val="00DD7FB6"/>
-    <w:pPr>
-      <w:suppressAutoHyphens/>
-      <w:spacing w:after="160"/>
-      <w:jc w:val="both"/>
-    </w:pPr>
-  </w:style>
-  <w:style w:type="paragraph" w:styleId="Titre1">
-    <w:name w:val="heading 1"/>
-    <w:basedOn w:val="Normal"/>
-    <w:next w:val="Normal"/>
-    <w:link w:val="Titre1Car"/>
-    <w:uiPriority w:val="9"/>
-    <w:qFormat/>
-    <w:rsid w:val="00F27196"/>
-    <w:pPr>
-      <w:keepNext/>
-      <w:keepLines/>
-      <w:numPr>
-        <w:numId w:val="7"/>
-      </w:numPr>
-      <w:spacing w:before="600" w:after="360"/>
-      <w:outlineLvl w:val="0"/>
-    </w:pPr>
-    <w:rPr>
-      <w:rFonts w:asciiTheme="majorHAnsi" w:eastAsiaTheme="majorEastAsia" w:hAnsiTheme="majorHAnsi" w:cstheme="majorBidi"/>
-      <w:color w:val="2E74B5" w:themeColor="accent1" w:themeShade="BF"/>
-      <w:sz w:val="32"/>
-      <w:szCs w:val="32"/>
-    </w:rPr>
-  </w:style>
-  <w:style w:type="paragraph" w:styleId="Titre2">
-    <w:name w:val="heading 2"/>
-    <w:basedOn w:val="Normal"/>
-    <w:next w:val="Normal"/>
-    <w:link w:val="Titre2Car"/>
-    <w:uiPriority w:val="9"/>
-    <w:unhideWhenUsed/>
-    <w:qFormat/>
-    <w:rsid w:val="000A77D9"/>
-    <w:pPr>
-      <w:keepNext/>
-      <w:keepLines/>
-      <w:spacing w:before="400" w:after="360"/>
-      <w:outlineLvl w:val="1"/>
-    </w:pPr>
-    <w:rPr>
-      <w:rFonts w:asciiTheme="majorHAnsi" w:eastAsiaTheme="majorEastAsia" w:hAnsiTheme="majorHAnsi" w:cstheme="majorBidi"/>
-      <w:color w:val="2E74B5" w:themeColor="accent1" w:themeShade="BF"/>
-      <w:sz w:val="26"/>
-      <w:szCs w:val="26"/>
-    </w:rPr>
-  </w:style>
-  <w:style w:type="character" w:default="1" w:styleId="Policepardfaut">
-    <w:name w:val="Default Paragraph Font"/>
-    <w:uiPriority w:val="1"/>
-    <w:semiHidden/>
-    <w:unhideWhenUsed/>
-  </w:style>
-  <w:style w:type="table" w:default="1" w:styleId="TableauNormal">
-    <w:name w:val="Normal Table"/>
-    <w:uiPriority w:val="99"/>
-    <w:semiHidden/>
-    <w:unhideWhenUsed/>
-    <w:tblPr>
-      <w:tblInd w:w="0" w:type="dxa"/>
-      <w:tblCellMar>
-        <w:top w:w="0" w:type="dxa"/>
-        <w:left w:w="108" w:type="dxa"/>
-        <w:bottom w:w="0" w:type="dxa"/>
-        <w:right w:w="108" w:type="dxa"/>
-      </w:tblCellMar>
-    </w:tblPr>
-  </w:style>
-  <w:style w:type="numbering" w:default="1" w:styleId="Aucuneliste">
-    <w:name w:val="No List"/>
-    <w:uiPriority w:val="99"/>
-    <w:semiHidden/>
-    <w:unhideWhenUsed/>
-  </w:style>
-  <w:style w:type="character" w:customStyle="1" w:styleId="Titre1Car">
-    <w:name w:val="Titre 1 Car"/>
-    <w:basedOn w:val="Policepardfaut"/>
-    <w:link w:val="Titre1"/>
-    <w:uiPriority w:val="9"/>
-    <w:rsid w:val="00F27196"/>
-    <w:rPr>
-      <w:rFonts w:asciiTheme="majorHAnsi" w:eastAsiaTheme="majorEastAsia" w:hAnsiTheme="majorHAnsi" w:cstheme="majorBidi"/>
-      <w:color w:val="2E74B5" w:themeColor="accent1" w:themeShade="BF"/>
-      <w:sz w:val="32"/>
-      <w:szCs w:val="32"/>
-    </w:rPr>
-  </w:style>
-  <w:style w:type="character" w:customStyle="1" w:styleId="TitreCar">
-    <w:name w:val="Titre Car"/>
-    <w:basedOn w:val="Policepardfaut"/>
-    <w:link w:val="Titre"/>
-    <w:uiPriority w:val="10"/>
-    <w:rsid w:val="00076E23"/>
-    <w:rPr>
-      <w:rFonts w:asciiTheme="majorHAnsi" w:eastAsiaTheme="majorEastAsia" w:hAnsiTheme="majorHAnsi" w:cstheme="majorBidi"/>
-      <w:spacing w:val="-10"/>
-      <w:sz w:val="48"/>
-      <w:szCs w:val="56"/>
-    </w:rPr>
-  </w:style>
-  <w:style w:type="character" w:customStyle="1" w:styleId="Sous-titreCar">
-    <w:name w:val="Sous-titre Car"/>
-    <w:basedOn w:val="Policepardfaut"/>
-    <w:uiPriority w:val="11"/>
-    <w:rsid w:val="00E075A6"/>
-    <w:rPr>
-      <w:rFonts w:eastAsiaTheme="minorEastAsia"/>
-      <w:color w:val="5A5A5A" w:themeColor="text1" w:themeTint="A5"/>
-      <w:spacing w:val="15"/>
-    </w:rPr>
-  </w:style>
-  <w:style w:type="character" w:customStyle="1" w:styleId="Titre2Car">
-    <w:name w:val="Titre 2 Car"/>
-    <w:basedOn w:val="Policepardfaut"/>
-    <w:link w:val="Titre2"/>
-    <w:uiPriority w:val="9"/>
-    <w:rsid w:val="000A77D9"/>
-    <w:rPr>
-      <w:rFonts w:asciiTheme="majorHAnsi" w:eastAsiaTheme="majorEastAsia" w:hAnsiTheme="majorHAnsi" w:cstheme="majorBidi"/>
-      <w:color w:val="2E74B5" w:themeColor="accent1" w:themeShade="BF"/>
-      <w:sz w:val="26"/>
-      <w:szCs w:val="26"/>
-    </w:rPr>
-  </w:style>
-  <w:style w:type="character" w:customStyle="1" w:styleId="LienInternet">
-    <w:name w:val="Lien Internet"/>
-    <w:basedOn w:val="Policepardfaut"/>
-    <w:uiPriority w:val="99"/>
-    <w:unhideWhenUsed/>
-    <w:rsid w:val="003970AB"/>
-    <w:rPr>
-      <w:color w:val="0563C1" w:themeColor="hyperlink"/>
-      <w:u w:val="single"/>
-    </w:rPr>
-  </w:style>
-  <w:style w:type="character" w:customStyle="1" w:styleId="En-tteCar">
-    <w:name w:val="En-tête Car"/>
-    <w:basedOn w:val="Policepardfaut"/>
-    <w:uiPriority w:val="99"/>
-    <w:rsid w:val="007D265C"/>
-  </w:style>
-  <w:style w:type="character" w:customStyle="1" w:styleId="PieddepageCar">
-    <w:name w:val="Pied de page Car"/>
-    <w:basedOn w:val="Policepardfaut"/>
-    <w:link w:val="Pieddepage"/>
-    <w:uiPriority w:val="99"/>
-    <w:rsid w:val="007D265C"/>
-  </w:style>
-  <w:style w:type="character" w:customStyle="1" w:styleId="TextedebullesCar">
-    <w:name w:val="Texte de bulles Car"/>
-    <w:basedOn w:val="Policepardfaut"/>
-    <w:link w:val="Textedebulles"/>
-    <w:uiPriority w:val="99"/>
-    <w:semiHidden/>
-    <w:rsid w:val="001B7C68"/>
-    <w:rPr>
-      <w:rFonts w:ascii="Tahoma" w:hAnsi="Tahoma" w:cs="Tahoma"/>
-      <w:sz w:val="16"/>
-      <w:szCs w:val="16"/>
-    </w:rPr>
-  </w:style>
-  <w:style w:type="character" w:customStyle="1" w:styleId="ListLabel1">
-    <w:name w:val="ListLabel 1"/>
-    <w:rPr>
-      <w:rFonts w:cs="Courier New"/>
-    </w:rPr>
-  </w:style>
-  <w:style w:type="character" w:customStyle="1" w:styleId="Sautdindex">
-    <w:name w:val="Saut d'index"/>
-  </w:style>
-  <w:style w:type="character" w:customStyle="1" w:styleId="Puces">
-    <w:name w:val="Puces"/>
-    <w:rPr>
-      <w:rFonts w:ascii="OpenSymbol" w:eastAsia="OpenSymbol" w:hAnsi="OpenSymbol" w:cs="OpenSymbol"/>
-    </w:rPr>
-  </w:style>
-  <w:style w:type="paragraph" w:styleId="Titre">
-    <w:name w:val="Title"/>
-    <w:basedOn w:val="Normal"/>
-    <w:next w:val="Corpsdetexte"/>
-    <w:link w:val="TitreCar"/>
-    <w:pPr>
-      <w:keepNext/>
-      <w:spacing w:before="240" w:after="120"/>
-    </w:pPr>
-    <w:rPr>
-      <w:rFonts w:ascii="Liberation Sans" w:eastAsia="Microsoft YaHei" w:hAnsi="Liberation Sans" w:cs="Arial Unicode MS"/>
-      <w:sz w:val="28"/>
-      <w:szCs w:val="28"/>
-    </w:rPr>
-  </w:style>
-  <w:style w:type="paragraph" w:styleId="Corpsdetexte">
-    <w:name w:val="Body Text"/>
-    <w:basedOn w:val="Normal"/>
-    <w:pPr>
-      <w:spacing w:after="140" w:line="288" w:lineRule="auto"/>
-    </w:pPr>
-  </w:style>
-  <w:style w:type="paragraph" w:styleId="Liste">
-    <w:name w:val="List"/>
-    <w:basedOn w:val="Corpsdetexte"/>
-    <w:rPr>
-      <w:rFonts w:cs="Arial Unicode MS"/>
-    </w:rPr>
-  </w:style>
-  <w:style w:type="paragraph" w:styleId="Lgende">
-    <w:name w:val="caption"/>
-    <w:basedOn w:val="Normal"/>
-    <w:pPr>
-      <w:suppressLineNumbers/>
-      <w:spacing w:before="120" w:after="120"/>
-    </w:pPr>
-    <w:rPr>
-      <w:rFonts w:cs="Arial Unicode MS"/>
-      <w:i/>
-      <w:iCs/>
-      <w:sz w:val="24"/>
-      <w:szCs w:val="24"/>
-    </w:rPr>
-  </w:style>
-  <w:style w:type="paragraph" w:customStyle="1" w:styleId="Index">
-    <w:name w:val="Index"/>
-    <w:basedOn w:val="Normal"/>
-    <w:pPr>
-      <w:suppressLineNumbers/>
-    </w:pPr>
-    <w:rPr>
-      <w:rFonts w:cs="Arial Unicode MS"/>
-    </w:rPr>
-  </w:style>
-  <w:style w:type="paragraph" w:customStyle="1" w:styleId="Titreprincipal">
-    <w:name w:val="Titre principal"/>
-    <w:basedOn w:val="Normal"/>
-    <w:next w:val="Normal"/>
-    <w:autoRedefine/>
-    <w:uiPriority w:val="10"/>
-    <w:qFormat/>
-    <w:rsid w:val="00076E23"/>
-    <w:pPr>
-      <w:spacing w:after="0" w:line="240" w:lineRule="auto"/>
-      <w:contextualSpacing/>
-      <w:jc w:val="center"/>
-    </w:pPr>
-    <w:rPr>
-      <w:rFonts w:asciiTheme="majorHAnsi" w:eastAsiaTheme="majorEastAsia" w:hAnsiTheme="majorHAnsi" w:cstheme="majorBidi"/>
-      <w:spacing w:val="-10"/>
-      <w:sz w:val="48"/>
-      <w:szCs w:val="56"/>
-    </w:rPr>
-  </w:style>
-  <w:style w:type="paragraph" w:styleId="Sous-titre">
-    <w:name w:val="Subtitle"/>
-    <w:basedOn w:val="Normal"/>
-    <w:next w:val="Normal"/>
-    <w:autoRedefine/>
-    <w:uiPriority w:val="11"/>
-    <w:qFormat/>
-    <w:rsid w:val="00E075A6"/>
-    <w:pPr>
-      <w:jc w:val="center"/>
-    </w:pPr>
-    <w:rPr>
-      <w:rFonts w:eastAsiaTheme="minorEastAsia"/>
-      <w:color w:val="5A5A5A" w:themeColor="text1" w:themeTint="A5"/>
-      <w:spacing w:val="15"/>
-    </w:rPr>
-  </w:style>
-  <w:style w:type="paragraph" w:styleId="Paragraphedeliste">
-    <w:name w:val="List Paragraph"/>
-    <w:basedOn w:val="Normal"/>
-    <w:uiPriority w:val="34"/>
-    <w:qFormat/>
-    <w:rsid w:val="00203546"/>
-    <w:pPr>
-      <w:ind w:left="720"/>
-      <w:contextualSpacing/>
-    </w:pPr>
-  </w:style>
-  <w:style w:type="paragraph" w:customStyle="1" w:styleId="Titredetabledesmatires">
-    <w:name w:val="Titre de table des matières"/>
-    <w:basedOn w:val="Titre1"/>
-    <w:next w:val="Normal"/>
-    <w:uiPriority w:val="39"/>
-    <w:unhideWhenUsed/>
-    <w:qFormat/>
-    <w:rsid w:val="003970AB"/>
-    <w:pPr>
-      <w:spacing w:before="240" w:after="0"/>
-      <w:jc w:val="left"/>
-    </w:pPr>
-    <w:rPr>
-      <w:lang w:eastAsia="fr-FR"/>
-    </w:rPr>
-  </w:style>
-  <w:style w:type="paragraph" w:customStyle="1" w:styleId="Tabledesmatiresniveau1">
-    <w:name w:val="Table des matières niveau 1"/>
-    <w:basedOn w:val="Normal"/>
-    <w:next w:val="Normal"/>
-    <w:autoRedefine/>
-    <w:uiPriority w:val="39"/>
-    <w:unhideWhenUsed/>
-    <w:rsid w:val="003970AB"/>
-    <w:pPr>
-      <w:spacing w:after="100"/>
-    </w:pPr>
-  </w:style>
-  <w:style w:type="paragraph" w:customStyle="1" w:styleId="Tabledesmatiresniveau2">
-    <w:name w:val="Table des matières niveau 2"/>
-    <w:basedOn w:val="Normal"/>
-    <w:next w:val="Normal"/>
-    <w:autoRedefine/>
-    <w:uiPriority w:val="39"/>
-    <w:unhideWhenUsed/>
-    <w:rsid w:val="003970AB"/>
-    <w:pPr>
-      <w:spacing w:after="100"/>
-      <w:ind w:left="220"/>
-    </w:pPr>
-  </w:style>
-  <w:style w:type="paragraph" w:styleId="En-tte">
-    <w:name w:val="header"/>
-    <w:basedOn w:val="Normal"/>
-    <w:uiPriority w:val="99"/>
-    <w:unhideWhenUsed/>
-    <w:rsid w:val="007D265C"/>
-    <w:pPr>
-      <w:tabs>
-        <w:tab w:val="center" w:pos="4536"/>
-        <w:tab w:val="right" w:pos="9072"/>
-      </w:tabs>
-      <w:spacing w:after="0" w:line="240" w:lineRule="auto"/>
-    </w:pPr>
-  </w:style>
-  <w:style w:type="paragraph" w:styleId="Pieddepage">
-    <w:name w:val="footer"/>
-    <w:basedOn w:val="Normal"/>
-    <w:link w:val="PieddepageCar"/>
-    <w:uiPriority w:val="99"/>
-    <w:unhideWhenUsed/>
-    <w:rsid w:val="007D265C"/>
-    <w:pPr>
-      <w:tabs>
-        <w:tab w:val="center" w:pos="4536"/>
-        <w:tab w:val="right" w:pos="9072"/>
-      </w:tabs>
-      <w:spacing w:after="0" w:line="240" w:lineRule="auto"/>
-    </w:pPr>
-  </w:style>
-  <w:style w:type="paragraph" w:styleId="Textedebulles">
-    <w:name w:val="Balloon Text"/>
-    <w:basedOn w:val="Normal"/>
-    <w:link w:val="TextedebullesCar"/>
-    <w:uiPriority w:val="99"/>
-    <w:semiHidden/>
-    <w:unhideWhenUsed/>
-    <w:rsid w:val="001B7C68"/>
-    <w:pPr>
-      <w:spacing w:after="0" w:line="240" w:lineRule="auto"/>
-    </w:pPr>
-    <w:rPr>
-      <w:rFonts w:ascii="Tahoma" w:hAnsi="Tahoma" w:cs="Tahoma"/>
-      <w:sz w:val="16"/>
-      <w:szCs w:val="16"/>
-    </w:rPr>
-  </w:style>
-  <w:style w:type="paragraph" w:styleId="TM1">
-    <w:name w:val="toc 1"/>
-    <w:basedOn w:val="Normal"/>
-    <w:next w:val="Normal"/>
-    <w:autoRedefine/>
-    <w:uiPriority w:val="39"/>
-    <w:unhideWhenUsed/>
-    <w:rsid w:val="00051D0A"/>
-    <w:pPr>
-      <w:spacing w:after="100"/>
-    </w:pPr>
-  </w:style>
-  <w:style w:type="paragraph" w:styleId="TM2">
-    <w:name w:val="toc 2"/>
-    <w:basedOn w:val="Normal"/>
-    <w:next w:val="Normal"/>
-    <w:autoRedefine/>
-    <w:uiPriority w:val="39"/>
-    <w:unhideWhenUsed/>
-    <w:rsid w:val="00051D0A"/>
-    <w:pPr>
-      <w:spacing w:after="100"/>
-      <w:ind w:left="220"/>
-    </w:pPr>
-  </w:style>
-  <w:style w:type="character" w:styleId="Lienhypertexte">
-    <w:name w:val="Hyperlink"/>
-    <w:basedOn w:val="Policepardfaut"/>
-    <w:uiPriority w:val="99"/>
-    <w:unhideWhenUsed/>
-    <w:rsid w:val="00051D0A"/>
-    <w:rPr>
-      <w:color w:val="0563C1" w:themeColor="hyperlink"/>
-      <w:u w:val="single"/>
-    </w:rPr>
-  </w:style>
-  <w:style w:type="paragraph" w:styleId="En-ttedetabledesmatires">
-    <w:name w:val="TOC Heading"/>
-    <w:basedOn w:val="Titre1"/>
-    <w:next w:val="Normal"/>
-    <w:uiPriority w:val="39"/>
-    <w:unhideWhenUsed/>
-    <w:qFormat/>
-    <w:rsid w:val="00051D0A"/>
-    <w:pPr>
-      <w:numPr>
-        <w:numId w:val="0"/>
-      </w:numPr>
-      <w:suppressAutoHyphens w:val="0"/>
-      <w:spacing w:before="240" w:after="0" w:line="259" w:lineRule="auto"/>
-      <w:jc w:val="left"/>
-      <w:outlineLvl w:val="9"/>
-    </w:pPr>
-    <w:rPr>
-      <w:lang w:eastAsia="fr-FR"/>
-    </w:rPr>
-  </w:style>
-</w:styles>
-</file>
-
-<file path=word/stylesWithEffects.xml><?xml version="1.0" encoding="utf-8"?>
-<w:styles xmlns:wpc="http://schemas.microsoft.com/office/word/2010/wordprocessingCanvas" xmlns:mc="http://schemas.openxmlformats.org/markup-compatibility/2006" xmlns:o="urn:schemas-microsoft-com:office:office" xmlns:r="http://schemas.openxmlformats.org/officeDocument/2006/relationships" xmlns:m="http://schemas.openxmlformats.org/officeDocument/2006/math" xmlns:v="urn:schemas-microsoft-com:vml" xmlns:wp14="http://schemas.microsoft.com/office/word/2010/wordprocessingDrawing" xmlns:wp="http://schemas.openxmlformats.org/drawingml/2006/wordprocessingDrawing" xmlns:w10="urn:schemas-microsoft-com:office:word" xmlns:w="http://schemas.openxmlformats.org/wordprocessingml/2006/main" xmlns:w14="http://schemas.microsoft.com/office/word/2010/wordml" xmlns:wpg="http://schemas.microsoft.com/office/word/2010/wordprocessingGroup" xmlns:wpi="http://schemas.microsoft.com/office/word/2010/wordprocessingInk" xmlns:wne="http://schemas.microsoft.com/office/word/2006/wordml" xmlns:wps="http://schemas.microsoft.com/office/word/2010/wordprocessingShape" mc:Ignorable="w14 wp14">
-  <w:docDefaults>
-    <w:rPrDefault>
-      <w:rPr>
-        <w:rFonts w:asciiTheme="minorHAnsi" w:eastAsiaTheme="minorHAnsi" w:hAnsiTheme="minorHAnsi" w:cstheme="minorBidi"/>
-        <w:sz w:val="22"/>
-        <w:szCs w:val="22"/>
-        <w:lang w:val="fr-FR" w:eastAsia="en-US" w:bidi="ar-SA"/>
-      </w:rPr>
-    </w:rPrDefault>
-    <w:pPrDefault>
-      <w:pPr>
-        <w:spacing w:line="256" w:lineRule="auto"/>
-      </w:pPr>
-    </w:pPrDefault>
-  </w:docDefaults>
-  <w:latentStyles w:defLockedState="0" w:defUIPriority="99" w:defSemiHidden="1" w:defUnhideWhenUsed="1" w:defQFormat="0" w:count="267">
-    <w:lsdException w:name="Normal" w:semiHidden="0" w:uiPriority="0" w:unhideWhenUsed="0" w:qFormat="1"/>
-    <w:lsdException w:name="heading 1" w:semiHidden="0" w:uiPriority="9" w:unhideWhenUsed="0" w:qFormat="1"/>
-    <w:lsdException w:name="heading 2" w:uiPriority="9" w:qFormat="1"/>
-    <w:lsdException w:name="heading 3" w:uiPriority="9" w:qFormat="1"/>
-    <w:lsdException w:name="heading 4" w:uiPriority="9" w:qFormat="1"/>
-    <w:lsdException w:name="heading 5" w:uiPriority="9" w:qFormat="1"/>
-    <w:lsdException w:name="heading 6" w:uiPriority="9" w:qFormat="1"/>
-    <w:lsdException w:name="heading 7" w:uiPriority="9" w:qFormat="1"/>
-    <w:lsdException w:name="heading 8" w:uiPriority="9" w:qFormat="1"/>
-    <w:lsdException w:name="heading 9" w:uiPriority="9" w:qFormat="1"/>
-    <w:lsdException w:name="toc 1" w:uiPriority="39"/>
-    <w:lsdException w:name="toc 2" w:uiPriority="39"/>
-    <w:lsdException w:name="toc 3" w:uiPriority="39"/>
-    <w:lsdException w:name="toc 4" w:uiPriority="39"/>
-    <w:lsdException w:name="toc 5" w:uiPriority="39"/>
-    <w:lsdException w:name="toc 6" w:uiPriority="39"/>
-    <w:lsdException w:name="toc 7" w:uiPriority="39"/>
-    <w:lsdException w:name="toc 8" w:uiPriority="39"/>
-    <w:lsdException w:name="toc 9" w:uiPriority="39"/>
-    <w:lsdException w:name="caption" w:uiPriority="35" w:qFormat="1"/>
-    <w:lsdException w:name="Title" w:semiHidden="0" w:uiPriority="10" w:unhideWhenUsed="0" w:qFormat="1"/>
-    <w:lsdException w:name="Default Paragraph Font" w:uiPriority="1"/>
-    <w:lsdException w:name="Subtitle" w:semiHidden="0" w:uiPriority="11" w:unhideWhenUsed="0" w:qFormat="1"/>
-    <w:lsdException w:name="Strong" w:semiHidden="0" w:uiPriority="22" w:unhideWhenUsed="0" w:qFormat="1"/>
-    <w:lsdException w:name="Emphasis" w:semiHidden="0" w:uiPriority="20" w:unhideWhenUsed="0" w:qFormat="1"/>
-    <w:lsdException w:name="Table Grid" w:semiHidden="0" w:uiPriority="39" w:unhideWhenUsed="0"/>
-    <w:lsdException w:name="Placeholder Text" w:unhideWhenUsed="0"/>
-    <w:lsdException w:name="No Spacing" w:semiHidden="0" w:uiPriority="1" w:unhideWhenUsed="0" w:qFormat="1"/>
-    <w:lsdException w:name="Light Shading" w:semiHidden="0" w:uiPriority="60" w:unhideWhenUsed="0"/>
-    <w:lsdException w:name="Light List" w:semiHidden="0" w:uiPriority="61" w:unhideWhenUsed="0"/>
-    <w:lsdException w:name="Light Grid" w:semiHidden="0" w:uiPriority="62" w:unhideWhenUsed="0"/>
-    <w:lsdException w:name="Medium Shading 1" w:semiHidden="0" w:uiPriority="63" w:unhideWhenUsed="0"/>
-    <w:lsdException w:name="Medium Shading 2" w:semiHidden="0" w:uiPriority="64" w:unhideWhenUsed="0"/>
-    <w:lsdException w:name="Medium List 1" w:semiHidden="0" w:uiPriority="65" w:unhideWhenUsed="0"/>
-    <w:lsdException w:name="Medium List 2" w:semiHidden="0" w:uiPriority="66" w:unhideWhenUsed="0"/>
-    <w:lsdException w:name="Medium Grid 1" w:semiHidden="0" w:uiPriority="67" w:unhideWhenUsed="0"/>
-    <w:lsdException w:name="Medium Grid 2" w:semiHidden="0" w:uiPriority="68" w:unhideWhenUsed="0"/>
-    <w:lsdException w:name="Medium Grid 3" w:semiHidden="0" w:uiPriority="69" w:unhideWhenUsed="0"/>
-    <w:lsdException w:name="Dark List" w:semiHidden="0" w:uiPriority="70" w:unhideWhenUsed="0"/>
-    <w:lsdException w:name="Colorful Shading" w:semiHidden="0" w:uiPriority="71" w:unhideWhenUsed="0"/>
-    <w:lsdException w:name="Colorful List" w:semiHidden="0" w:uiPriority="72" w:unhideWhenUsed="0"/>
-    <w:lsdException w:name="Colorful Grid" w:semiHidden="0" w:uiPriority="73" w:unhideWhenUsed="0"/>
-    <w:lsdException w:name="Light Shading Accent 1" w:semiHidden="0" w:uiPriority="60" w:unhideWhenUsed="0"/>
-    <w:lsdException w:name="Light List Accent 1" w:semiHidden="0" w:uiPriority="61" w:unhideWhenUsed="0"/>
-    <w:lsdException w:name="Light Grid Accent 1" w:semiHidden="0" w:uiPriority="62" w:unhideWhenUsed="0"/>
-    <w:lsdException w:name="Medium Shading 1 Accent 1" w:semiHidden="0" w:uiPriority="63" w:unhideWhenUsed="0"/>
-    <w:lsdException w:name="Medium Shading 2 Accent 1" w:semiHidden="0" w:uiPriority="64" w:unhideWhenUsed="0"/>
-    <w:lsdException w:name="Medium List 1 Accent 1" w:semiHidden="0" w:uiPriority="65" w:unhideWhenUsed="0"/>
-    <w:lsdException w:name="Revision" w:unhideWhenUsed="0"/>
-    <w:lsdException w:name="List Paragraph" w:semiHidden="0" w:uiPriority="34" w:unhideWhenUsed="0" w:qFormat="1"/>
-    <w:lsdException w:name="Quote" w:semiHidden="0" w:uiPriority="29" w:unhideWhenUsed="0" w:qFormat="1"/>
-    <w:lsdException w:name="Intense Quote" w:semiHidden="0" w:uiPriority="30" w:unhideWhenUsed="0" w:qFormat="1"/>
-    <w:lsdException w:name="Medium List 2 Accent 1" w:semiHidden="0" w:uiPriority="66" w:unhideWhenUsed="0"/>
-    <w:lsdException w:name="Medium Grid 1 Accent 1" w:semiHidden="0" w:uiPriority="67" w:unhideWhenUsed="0"/>
-    <w:lsdException w:name="Medium Grid 2 Accent 1" w:semiHidden="0" w:uiPriority="68" w:unhideWhenUsed="0"/>
-    <w:lsdException w:name="Medium Grid 3 Accent 1" w:semiHidden="0" w:uiPriority="69" w:unhideWhenUsed="0"/>
-    <w:lsdException w:name="Dark List Accent 1" w:semiHidden="0" w:uiPriority="70" w:unhideWhenUsed="0"/>
-    <w:lsdException w:name="Colorful Shading Accent 1" w:semiHidden="0" w:uiPriority="71" w:unhideWhenUsed="0"/>
-    <w:lsdException w:name="Colorful List Accent 1" w:semiHidden="0" w:uiPriority="72" w:unhideWhenUsed="0"/>
-    <w:lsdException w:name="Colorful Grid Accent 1" w:semiHidden="0" w:uiPriority="73" w:unhideWhenUsed="0"/>
-    <w:lsdException w:name="Light Shading Accent 2" w:semiHidden="0" w:uiPriority="60" w:unhideWhenUsed="0"/>
-    <w:lsdException w:name="Light List Accent 2" w:semiHidden="0" w:uiPriority="61" w:unhideWhenUsed="0"/>
-    <w:lsdException w:name="Light Grid Accent 2" w:semiHidden="0" w:uiPriority="62" w:unhideWhenUsed="0"/>
-    <w:lsdException w:name="Medium Shading 1 Accent 2" w:semiHidden="0" w:uiPriority="63" w:unhideWhenUsed="0"/>
-    <w:lsdException w:name="Medium Shading 2 Accent 2" w:semiHidden="0" w:uiPriority="64" w:unhideWhenUsed="0"/>
-    <w:lsdException w:name="Medium List 1 Accent 2" w:semiHidden="0" w:uiPriority="65" w:unhideWhenUsed="0"/>
-    <w:lsdException w:name="Medium List 2 Accent 2" w:semiHidden="0" w:uiPriority="66" w:unhideWhenUsed="0"/>
-    <w:lsdException w:name="Medium Grid 1 Accent 2" w:semiHidden="0" w:uiPriority="67" w:unhideWhenUsed="0"/>
-    <w:lsdException w:name="Medium Grid 2 Accent 2" w:semiHidden="0" w:uiPriority="68" w:unhideWhenUsed="0"/>
-    <w:lsdException w:name="Medium Grid 3 Accent 2" w:semiHidden="0" w:uiPriority="69" w:unhideWhenUsed="0"/>
-    <w:lsdException w:name="Dark List Accent 2" w:semiHidden="0" w:uiPriority="70" w:unhideWhenUsed="0"/>
-    <w:lsdException w:name="Colorful Shading Accent 2" w:semiHidden="0" w:uiPriority="71" w:unhideWhenUsed="0"/>
-    <w:lsdException w:name="Colorful List Accent 2" w:semiHidden="0" w:uiPriority="72" w:unhideWhenUsed="0"/>
-    <w:lsdException w:name="Colorful Grid Accent 2" w:semiHidden="0" w:uiPriority="73" w:unhideWhenUsed="0"/>
-    <w:lsdException w:name="Light Shading Accent 3" w:semiHidden="0" w:uiPriority="60" w:unhideWhenUsed="0"/>
-    <w:lsdException w:name="Light List Accent 3" w:semiHidden="0" w:uiPriority="61" w:unhideWhenUsed="0"/>
-    <w:lsdException w:name="Light Grid Accent 3" w:semiHidden="0" w:uiPriority="62" w:unhideWhenUsed="0"/>
-    <w:lsdException w:name="Medium Shading 1 Accent 3" w:semiHidden="0" w:uiPriority="63" w:unhideWhenUsed="0"/>
-    <w:lsdException w:name="Medium Shading 2 Accent 3" w:semiHidden="0" w:uiPriority="64" w:unhideWhenUsed="0"/>
-    <w:lsdException w:name="Medium List 1 Accent 3" w:semiHidden="0" w:uiPriority="65" w:unhideWhenUsed="0"/>
-    <w:lsdException w:name="Medium List 2 Accent 3" w:semiHidden="0" w:uiPriority="66" w:unhideWhenUsed="0"/>
-    <w:lsdException w:name="Medium Grid 1 Accent 3" w:semiHidden="0" w:uiPriority="67" w:unhideWhenUsed="0"/>
-    <w:lsdException w:name="Medium Grid 2 Accent 3" w:semiHidden="0" w:uiPriority="68" w:unhideWhenUsed="0"/>
-    <w:lsdException w:name="Medium Grid 3 Accent 3" w:semiHidden="0" w:uiPriority="69" w:unhideWhenUsed="0"/>
-    <w:lsdException w:name="Dark List Accent 3" w:semiHidden="0" w:uiPriority="70" w:unhideWhenUsed="0"/>
-    <w:lsdException w:name="Colorful Shading Accent 3" w:semiHidden="0" w:uiPriority="71" w:unhideWhenUsed="0"/>
-    <w:lsdException w:name="Colorful List Accent 3" w:semiHidden="0" w:uiPriority="72" w:unhideWhenUsed="0"/>
-    <w:lsdException w:name="Colorful Grid Accent 3" w:semiHidden="0" w:uiPriority="73" w:unhideWhenUsed="0"/>
-    <w:lsdException w:name="Light Shading Accent 4" w:semiHidden="0" w:uiPriority="60" w:unhideWhenUsed="0"/>
-    <w:lsdException w:name="Light List Accent 4" w:semiHidden="0" w:uiPriority="61" w:unhideWhenUsed="0"/>
-    <w:lsdException w:name="Light Grid Accent 4" w:semiHidden="0" w:uiPriority="62" w:unhideWhenUsed="0"/>
-    <w:lsdException w:name="Medium Shading 1 Accent 4" w:semiHidden="0" w:uiPriority="63" w:unhideWhenUsed="0"/>
-    <w:lsdException w:name="Medium Shading 2 Accent 4" w:semiHidden="0" w:uiPriority="64" w:unhideWhenUsed="0"/>
-    <w:lsdException w:name="Medium List 1 Accent 4" w:semiHidden="0" w:uiPriority="65" w:unhideWhenUsed="0"/>
-    <w:lsdException w:name="Medium List 2 Accent 4" w:semiHidden="0" w:uiPriority="66" w:unhideWhenUsed="0"/>
-    <w:lsdException w:name="Medium Grid 1 Accent 4" w:semiHidden="0" w:uiPriority="67" w:unhideWhenUsed="0"/>
-    <w:lsdException w:name="Medium Grid 2 Accent 4" w:semiHidden="0" w:uiPriority="68" w:unhideWhenUsed="0"/>
-    <w:lsdException w:name="Medium Grid 3 Accent 4" w:semiHidden="0" w:uiPriority="69" w:unhideWhenUsed="0"/>
-    <w:lsdException w:name="Dark List Accent 4" w:semiHidden="0" w:uiPriority="70" w:unhideWhenUsed="0"/>
-    <w:lsdException w:name="Colorful Shading Accent 4" w:semiHidden="0" w:uiPriority="71" w:unhideWhenUsed="0"/>
-    <w:lsdException w:name="Colorful List Accent 4" w:semiHidden="0" w:uiPriority="72" w:unhideWhenUsed="0"/>
-    <w:lsdException w:name="Colorful Grid Accent 4" w:semiHidden="0" w:uiPriority="73" w:unhideWhenUsed="0"/>
-    <w:lsdException w:name="Light Shading Accent 5" w:semiHidden="0" w:uiPriority="60" w:unhideWhenUsed="0"/>
-    <w:lsdException w:name="Light List Accent 5" w:semiHidden="0" w:uiPriority="61" w:unhideWhenUsed="0"/>
-    <w:lsdException w:name="Light Grid Accent 5" w:semiHidden="0" w:uiPriority="62" w:unhideWhenUsed="0"/>
-    <w:lsdException w:name="Medium Shading 1 Accent 5" w:semiHidden="0" w:uiPriority="63" w:unhideWhenUsed="0"/>
-    <w:lsdException w:name="Medium Shading 2 Accent 5" w:semiHidden="0" w:uiPriority="64" w:unhideWhenUsed="0"/>
-    <w:lsdException w:name="Medium List 1 Accent 5" w:semiHidden="0" w:uiPriority="65" w:unhideWhenUsed="0"/>
-    <w:lsdException w:name="Medium List 2 Accent 5" w:semiHidden="0" w:uiPriority="66" w:unhideWhenUsed="0"/>
-    <w:lsdException w:name="Medium Grid 1 Accent 5" w:semiHidden="0" w:uiPriority="67" w:unhideWhenUsed="0"/>
-    <w:lsdException w:name="Medium Grid 2 Accent 5" w:semiHidden="0" w:uiPriority="68" w:unhideWhenUsed="0"/>
-    <w:lsdException w:name="Medium Grid 3 Accent 5" w:semiHidden="0" w:uiPriority="69" w:unhideWhenUsed="0"/>
-    <w:lsdException w:name="Dark List Accent 5" w:semiHidden="0" w:uiPriority="70" w:unhideWhenUsed="0"/>
-    <w:lsdException w:name="Colorful Shading Accent 5" w:semiHidden="0" w:uiPriority="71" w:unhideWhenUsed="0"/>
-    <w:lsdException w:name="Colorful List Accent 5" w:semiHidden="0" w:uiPriority="72" w:unhideWhenUsed="0"/>
-    <w:lsdException w:name="Colorful Grid Accent 5" w:semiHidden="0" w:uiPriority="73" w:unhideWhenUsed="0"/>
-    <w:lsdException w:name="Light Shading Accent 6" w:semiHidden="0" w:uiPriority="60" w:unhideWhenUsed="0"/>
-    <w:lsdException w:name="Light List Accent 6" w:semiHidden="0" w:uiPriority="61" w:unhideWhenUsed="0"/>
-    <w:lsdException w:name="Light Grid Accent 6" w:semiHidden="0" w:uiPriority="62" w:unhideWhenUsed="0"/>
-    <w:lsdException w:name="Medium Shading 1 Accent 6" w:semiHidden="0" w:uiPriority="63" w:unhideWhenUsed="0"/>
-    <w:lsdException w:name="Medium Shading 2 Accent 6" w:semiHidden="0" w:uiPriority="64" w:unhideWhenUsed="0"/>
-    <w:lsdException w:name="Medium List 1 Accent 6" w:semiHidden="0" w:uiPriority="65" w:unhideWhenUsed="0"/>
-    <w:lsdException w:name="Medium List 2 Accent 6" w:semiHidden="0" w:uiPriority="66" w:unhideWhenUsed="0"/>
-    <w:lsdException w:name="Medium Grid 1 Accent 6" w:semiHidden="0" w:uiPriority="67" w:unhideWhenUsed="0"/>
-    <w:lsdException w:name="Medium Grid 2 Accent 6" w:semiHidden="0" w:uiPriority="68" w:unhideWhenUsed="0"/>
-    <w:lsdException w:name="Medium Grid 3 Accent 6" w:semiHidden="0" w:uiPriority="69" w:unhideWhenUsed="0"/>
-    <w:lsdException w:name="Dark List Accent 6" w:semiHidden="0" w:uiPriority="70" w:unhideWhenUsed="0"/>
-    <w:lsdException w:name="Colorful Shading Accent 6" w:semiHidden="0" w:uiPriority="71" w:unhideWhenUsed="0"/>
-    <w:lsdException w:name="Colorful List Accent 6" w:semiHidden="0" w:uiPriority="72" w:unhideWhenUsed="0"/>
-    <w:lsdException w:name="Colorful Grid Accent 6" w:semiHidden="0" w:uiPriority="73" w:unhideWhenUsed="0"/>
-    <w:lsdException w:name="Subtle Emphasis" w:semiHidden="0" w:uiPriority="19" w:unhideWhenUsed="0" w:qFormat="1"/>
-    <w:lsdException w:name="Intense Emphasis" w:semiHidden="0" w:uiPriority="21" w:unhideWhenUsed="0" w:qFormat="1"/>
-    <w:lsdException w:name="Subtle Reference" w:semiHidden="0" w:uiPriority="31" w:unhideWhenUsed="0" w:qFormat="1"/>
-    <w:lsdException w:name="Intense Reference" w:semiHidden="0" w:uiPriority="32" w:unhideWhenUsed="0" w:qFormat="1"/>
-    <w:lsdException w:name="Book Title" w:semiHidden="0" w:uiPriority="33" w:unhideWhenUsed="0" w:qFormat="1"/>
-    <w:lsdException w:name="Bibliography" w:uiPriority="37"/>
-    <w:lsdException w:name="TOC Heading" w:uiPriority="39" w:qFormat="1"/>
+  <w:latentStyles w:defLockedState="0" w:defUIPriority="99" w:defSemiHidden="0" w:defUnhideWhenUsed="0" w:defQFormat="0" w:count="372">
+    <w:lsdException w:name="Normal" w:uiPriority="0" w:qFormat="1"/>
+    <w:lsdException w:name="heading 1" w:uiPriority="9" w:qFormat="1"/>
+    <w:lsdException w:name="heading 2" w:semiHidden="1" w:uiPriority="9" w:unhideWhenUsed="1" w:qFormat="1"/>
+    <w:lsdException w:name="heading 3" w:semiHidden="1" w:uiPriority="9" w:unhideWhenUsed="1" w:qFormat="1"/>
+    <w:lsdException w:name="heading 4" w:semiHidden="1" w:uiPriority="9" w:unhideWhenUsed="1" w:qFormat="1"/>
+    <w:lsdException w:name="heading 5" w:semiHidden="1" w:uiPriority="9" w:unhideWhenUsed="1" w:qFormat="1"/>
+    <w:lsdException w:name="heading 6" w:semiHidden="1" w:uiPriority="9" w:unhideWhenUsed="1" w:qFormat="1"/>
+    <w:lsdException w:name="heading 7" w:semiHidden="1" w:uiPriority="9" w:unhideWhenUsed="1" w:qFormat="1"/>
+    <w:lsdException w:name="heading 8" w:semiHidden="1" w:uiPriority="9" w:unhideWhenUsed="1" w:qFormat="1"/>
+    <w:lsdException w:name="heading 9" w:semiHidden="1" w:uiPriority="9" w:unhideWhenUsed="1" w:qFormat="1"/>
+    <w:lsdException w:name="index 1" w:semiHidden="1" w:unhideWhenUsed="1"/>
+    <w:lsdException w:name="index 2" w:semiHidden="1" w:unhideWhenUsed="1"/>
+    <w:lsdException w:name="index 3" w:semiHidden="1" w:unhideWhenUsed="1"/>
+    <w:lsdException w:name="index 4" w:semiHidden="1" w:unhideWhenUsed="1"/>
+    <w:lsdException w:name="index 5" w:semiHidden="1" w:unhideWhenUsed="1"/>
+    <w:lsdException w:name="index 6" w:semiHidden="1" w:unhideWhenUsed="1"/>
+    <w:lsdException w:name="index 7" w:semiHidden="1" w:unhideWhenUsed="1"/>
+    <w:lsdException w:name="index 8" w:semiHidden="1" w:unhideWhenUsed="1"/>
+    <w:lsdException w:name="index 9" w:semiHidden="1" w:unhideWhenUsed="1"/>
+    <w:lsdException w:name="toc 1" w:semiHidden="1" w:uiPriority="39" w:unhideWhenUsed="1"/>
+    <w:lsdException w:name="toc 2" w:semiHidden="1" w:uiPriority="39" w:unhideWhenUsed="1"/>
+    <w:lsdException w:name="toc 3" w:semiHidden="1" w:uiPriority="39" w:unhideWhenUsed="1"/>
+    <w:lsdException w:name="toc 4" w:semiHidden="1" w:uiPriority="39" w:unhideWhenUsed="1"/>
+    <w:lsdException w:name="toc 5" w:semiHidden="1" w:uiPriority="39" w:unhideWhenUsed="1"/>
+    <w:lsdException w:name="toc 6" w:semiHidden="1" w:uiPriority="39" w:unhideWhenUsed="1"/>
+    <w:lsdException w:name="toc 7" w:semiHidden="1" w:uiPriority="39" w:unhideWhenUsed="1"/>
+    <w:lsdException w:name="toc 8" w:semiHidden="1" w:uiPriority="39" w:unhideWhenUsed="1"/>
+    <w:lsdException w:name="toc 9" w:semiHidden="1" w:uiPriority="39" w:unhideWhenUsed="1"/>
+    <w:lsdException w:name="Normal Indent" w:semiHidden="1" w:unhideWhenUsed="1"/>
+    <w:lsdException w:name="footnote text" w:semiHidden="1" w:unhideWhenUsed="1"/>
+    <w:lsdException w:name="annotation text" w:semiHidden="1" w:unhideWhenUsed="1"/>
+    <w:lsdException w:name="header" w:semiHidden="1" w:unhideWhenUsed="1"/>
+    <w:lsdException w:name="footer" w:semiHidden="1" w:unhideWhenUsed="1"/>
+    <w:lsdException w:name="index heading" w:semiHidden="1" w:unhideWhenUsed="1"/>
+    <w:lsdException w:name="caption" w:semiHidden="1" w:uiPriority="35" w:unhideWhenUsed="1" w:qFormat="1"/>
+    <w:lsdException w:name="table of figures" w:semiHidden="1" w:unhideWhenUsed="1"/>
+    <w:lsdException w:name="envelope address" w:semiHidden="1" w:unhideWhenUsed="1"/>
+    <w:lsdException w:name="envelope return" w:semiHidden="1" w:unhideWhenUsed="1"/>
+    <w:lsdException w:name="footnote reference" w:semiHidden="1" w:unhideWhenUsed="1"/>
+    <w:lsdException w:name="annotation reference" w:semiHidden="1" w:unhideWhenUsed="1"/>
+    <w:lsdException w:name="line number" w:semiHidden="1" w:unhideWhenUsed="1"/>
+    <w:lsdException w:name="page number" w:semiHidden="1" w:unhideWhenUsed="1"/>
+    <w:lsdException w:name="endnote reference" w:semiHidden="1" w:unhideWhenUsed="1"/>
+    <w:lsdException w:name="endnote text" w:semiHidden="1" w:unhideWhenUsed="1"/>
+    <w:lsdException w:name="table of authorities" w:semiHidden="1" w:unhideWhenUsed="1"/>
+    <w:lsdException w:name="macro" w:semiHidden="1" w:unhideWhenUsed="1"/>
+    <w:lsdException w:name="toa heading" w:semiHidden="1" w:unhideWhenUsed="1"/>
+    <w:lsdException w:name="List" w:semiHidden="1" w:unhideWhenUsed="1"/>
+    <w:lsdException w:name="List Bullet" w:semiHidden="1" w:unhideWhenUsed="1"/>
+    <w:lsdException w:name="List Number" w:semiHidden="1" w:unhideWhenUsed="1"/>
+    <w:lsdException w:name="List 2" w:semiHidden="1" w:unhideWhenUsed="1"/>
+    <w:lsdException w:name="List 3" w:semiHidden="1" w:unhideWhenUsed="1"/>
+    <w:lsdException w:name="List 4" w:semiHidden="1" w:unhideWhenUsed="1"/>
+    <w:lsdException w:name="List 5" w:semiHidden="1" w:unhideWhenUsed="1"/>
+    <w:lsdException w:name="List Bullet 2" w:semiHidden="1" w:unhideWhenUsed="1"/>
+    <w:lsdException w:name="List Bullet 3" w:semiHidden="1" w:unhideWhenUsed="1"/>
+    <w:lsdException w:name="List Bullet 4" w:semiHidden="1" w:unhideWhenUsed="1"/>
+    <w:lsdException w:name="List Bullet 5" w:semiHidden="1" w:unhideWhenUsed="1"/>
+    <w:lsdException w:name="List Number 2" w:semiHidden="1" w:unhideWhenUsed="1"/>
+    <w:lsdException w:name="List Number 3" w:semiHidden="1" w:unhideWhenUsed="1"/>
+    <w:lsdException w:name="List Number 4" w:semiHidden="1" w:unhideWhenUsed="1"/>
+    <w:lsdException w:name="List Number 5" w:semiHidden="1" w:unhideWhenUsed="1"/>
+    <w:lsdException w:name="Title" w:uiPriority="10" w:qFormat="1"/>
+    <w:lsdException w:name="Closing" w:semiHidden="1" w:unhideWhenUsed="1"/>
+    <w:lsdException w:name="Signature" w:semiHidden="1" w:unhideWhenUsed="1"/>
+    <w:lsdException w:name="Default Paragraph Font" w:semiHidden="1" w:uiPriority="1" w:unhideWhenUsed="1"/>
+    <w:lsdException w:name="Body Text" w:semiHidden="1" w:unhideWhenUsed="1"/>
+    <w:lsdException w:name="Body Text Indent" w:semiHidden="1" w:unhideWhenUsed="1"/>
+    <w:lsdException w:name="List Continue" w:semiHidden="1" w:unhideWhenUsed="1"/>
+    <w:lsdException w:name="List Continue 2" w:semiHidden="1" w:unhideWhenUsed="1"/>
+    <w:lsdException w:name="List Continue 3" w:semiHidden="1" w:unhideWhenUsed="1"/>
+    <w:lsdException w:name="List Continue 4" w:semiHidden="1" w:unhideWhenUsed="1"/>
+    <w:lsdException w:name="List Continue 5" w:semiHidden="1" w:unhideWhenUsed="1"/>
+    <w:lsdException w:name="Message Header" w:semiHidden="1" w:unhideWhenUsed="1"/>
+    <w:lsdException w:name="Subtitle" w:uiPriority="11" w:qFormat="1"/>
+    <w:lsdException w:name="Salutation" w:semiHidden="1" w:unhideWhenUsed="1"/>
+    <w:lsdException w:name="Date" w:semiHidden="1" w:unhideWhenUsed="1"/>
+    <w:lsdException w:name="Body Text First Indent" w:semiHidden="1" w:unhideWhenUsed="1"/>
+    <w:lsdException w:name="Body Text First Indent 2" w:semiHidden="1" w:unhideWhenUsed="1"/>
+    <w:lsdException w:name="Note Heading" w:semiHidden="1" w:unhideWhenUsed="1"/>
+    <w:lsdException w:name="Body Text 2" w:semiHidden="1" w:unhideWhenUsed="1"/>
+    <w:lsdException w:name="Body Text 3" w:semiHidden="1" w:unhideWhenUsed="1"/>
+    <w:lsdException w:name="Body Text Indent 2" w:semiHidden="1" w:unhideWhenUsed="1"/>
+    <w:lsdException w:name="Body Text Indent 3" w:semiHidden="1" w:unhideWhenUsed="1"/>
+    <w:lsdException w:name="Block Text" w:semiHidden="1" w:unhideWhenUsed="1"/>
+    <w:lsdException w:name="Hyperlink" w:semiHidden="1" w:unhideWhenUsed="1"/>
+    <w:lsdException w:name="FollowedHyperlink" w:semiHidden="1" w:unhideWhenUsed="1"/>
+    <w:lsdException w:name="Strong" w:uiPriority="22" w:qFormat="1"/>
+    <w:lsdException w:name="Emphasis" w:uiPriority="20" w:qFormat="1"/>
+    <w:lsdException w:name="Document Map" w:semiHidden="1" w:unhideWhenUsed="1"/>
+    <w:lsdException w:name="Plain Text" w:semiHidden="1" w:unhideWhenUsed="1"/>
+    <w:lsdException w:name="E-mail Signature" w:semiHidden="1" w:unhideWhenUsed="1"/>
+    <w:lsdException w:name="HTML Top of Form" w:semiHidden="1" w:unhideWhenUsed="1"/>
+    <w:lsdException w:name="HTML Bottom of Form" w:semiHidden="1" w:unhideWhenUsed="1"/>
+    <w:lsdException w:name="Normal (Web)" w:semiHidden="1" w:unhideWhenUsed="1"/>
+    <w:lsdException w:name="HTML Acronym" w:semiHidden="1" w:unhideWhenUsed="1"/>
+    <w:lsdException w:name="HTML Address" w:semiHidden="1" w:unhideWhenUsed="1"/>
+    <w:lsdException w:name="HTML Cite" w:semiHidden="1" w:unhideWhenUsed="1"/>
+    <w:lsdException w:name="HTML Code" w:semiHidden="1" w:unhideWhenUsed="1"/>
+    <w:lsdException w:name="HTML Definition" w:semiHidden="1" w:unhideWhenUsed="1"/>
+    <w:lsdException w:name="HTML Keyboard" w:semiHidden="1" w:unhideWhenUsed="1"/>
+    <w:lsdException w:name="HTML Preformatted" w:semiHidden="1" w:unhideWhenUsed="1"/>
+    <w:lsdException w:name="HTML Sample" w:semiHidden="1" w:unhideWhenUsed="1"/>
+    <w:lsdException w:name="HTML Typewriter" w:semiHidden="1" w:unhideWhenUsed="1"/>
+    <w:lsdException w:name="HTML Variable" w:semiHidden="1" w:unhideWhenUsed="1"/>
+    <w:lsdException w:name="Normal Table" w:semiHidden="1" w:unhideWhenUsed="1"/>
+    <w:lsdException w:name="annotation subject" w:semiHidden="1" w:unhideWhenUsed="1"/>
+    <w:lsdException w:name="No List" w:semiHidden="1" w:unhideWhenUsed="1"/>
+    <w:lsdException w:name="Outline List 1" w:semiHidden="1" w:unhideWhenUsed="1"/>
+    <w:lsdException w:name="Outline List 2" w:semiHidden="1" w:unhideWhenUsed="1"/>
+    <w:lsdException w:name="Outline List 3" w:semiHidden="1" w:unhideWhenUsed="1"/>
+    <w:lsdException w:name="Table Simple 1" w:semiHidden="1" w:unhideWhenUsed="1"/>
+    <w:lsdException w:name="Table Simple 2" w:semiHidden="1" w:unhideWhenUsed="1"/>
+    <w:lsdException w:name="Table Simple 3" w:semiHidden="1" w:unhideWhenUsed="1"/>
+    <w:lsdException w:name="Table Classic 1" w:semiHidden="1" w:unhideWhenUsed="1"/>
+    <w:lsdException w:name="Table Classic 2" w:semiHidden="1" w:unhideWhenUsed="1"/>
+    <w:lsdException w:name="Table Classic 3" w:semiHidden="1" w:unhideWhenUsed="1"/>
+    <w:lsdException w:name="Table Classic 4" w:semiHidden="1" w:unhideWhenUsed="1"/>
+    <w:lsdException w:name="Table Colorful 1" w:semiHidden="1" w:unhideWhenUsed="1"/>
+    <w:lsdException w:name="Table Colorful 2" w:semiHidden="1" w:unhideWhenUsed="1"/>
+    <w:lsdException w:name="Table Colorful 3" w:semiHidden="1" w:unhideWhenUsed="1"/>
+    <w:lsdException w:name="Table Columns 1" w:semiHidden="1" w:unhideWhenUsed="1"/>
+    <w:lsdException w:name="Table Columns 2" w:semiHidden="1" w:unhideWhenUsed="1"/>
+    <w:lsdException w:name="Table Columns 3" w:semiHidden="1" w:unhideWhenUsed="1"/>
+    <w:lsdException w:name="Table Columns 4" w:semiHidden="1" w:unhideWhenUsed="1"/>
+    <w:lsdException w:name="Table Columns 5" w:semiHidden="1" w:unhideWhenUsed="1"/>
+    <w:lsdException w:name="Table Grid 1" w:semiHidden="1" w:unhideWhenUsed="1"/>
+    <w:lsdException w:name="Table Grid 2" w:semiHidden="1" w:unhideWhenUsed="1"/>
+    <w:lsdException w:name="Table Grid 3" w:semiHidden="1" w:unhideWhenUsed="1"/>
+    <w:lsdException w:name="Table Grid 4" w:semiHidden="1" w:unhideWhenUsed="1"/>
+    <w:lsdException w:name="Table Grid 5" w:semiHidden="1" w:unhideWhenUsed="1"/>
+    <w:lsdException w:name="Table Grid 6" w:semiHidden="1" w:unhideWhenUsed="1"/>
+    <w:lsdException w:name="Table Grid 7" w:semiHidden="1" w:unhideWhenUsed="1"/>
+    <w:lsdException w:name="Table Grid 8" w:semiHidden="1" w:unhideWhenUsed="1"/>
+    <w:lsdException w:name="Table List 1" w:semiHidden="1" w:unhideWhenUsed="1"/>
+    <w:lsdException w:name="Table List 2" w:semiHidden="1" w:unhideWhenUsed="1"/>
+    <w:lsdException w:name="Table List 3" w:semiHidden="1" w:unhideWhenUsed="1"/>
+    <w:lsdException w:name="Table List 4" w:semiHidden="1" w:unhideWhenUsed="1"/>
+    <w:lsdException w:name="Table List 5" w:semiHidden="1" w:unhideWhenUsed="1"/>
+    <w:lsdException w:name="Table List 6" w:semiHidden="1" w:unhideWhenUsed="1"/>
+    <w:lsdException w:name="Table List 7" w:semiHidden="1" w:unhideWhenUsed="1"/>
+    <w:lsdException w:name="Table List 8" w:semiHidden="1" w:unhideWhenUsed="1"/>
+    <w:lsdException w:name="Table 3D effects 1" w:semiHidden="1" w:unhideWhenUsed="1"/>
+    <w:lsdException w:name="Table 3D effects 2" w:semiHidden="1" w:unhideWhenUsed="1"/>
+    <w:lsdException w:name="Table 3D effects 3" w:semiHidden="1" w:unhideWhenUsed="1"/>
+    <w:lsdException w:name="Table Contemporary" w:semiHidden="1" w:unhideWhenUsed="1"/>
+    <w:lsdException w:name="Table Elegant" w:semiHidden="1" w:unhideWhenUsed="1"/>
+    <w:lsdException w:name="Table Professional" w:semiHidden="1" w:unhideWhenUsed="1"/>
+    <w:lsdException w:name="Table Subtle 1" w:semiHidden="1" w:unhideWhenUsed="1"/>
+    <w:lsdException w:name="Table Subtle 2" w:semiHidden="1" w:unhideWhenUsed="1"/>
+    <w:lsdException w:name="Table Web 1" w:semiHidden="1" w:unhideWhenUsed="1"/>
+    <w:lsdException w:name="Table Web 2" w:semiHidden="1" w:unhideWhenUsed="1"/>
+    <w:lsdException w:name="Table Web 3" w:semiHidden="1" w:unhideWhenUsed="1"/>
+    <w:lsdException w:name="Balloon Text" w:semiHidden="1" w:unhideWhenUsed="1"/>
+    <w:lsdException w:name="Table Grid" w:uiPriority="39"/>
+    <w:lsdException w:name="Table Theme" w:semiHidden="1" w:unhideWhenUsed="1"/>
+    <w:lsdException w:name="Placeholder Text" w:semiHidden="1"/>
+    <w:lsdException w:name="No Spacing" w:uiPriority="1" w:qFormat="1"/>
+    <w:lsdException w:name="Light Shading" w:uiPriority="60"/>
+    <w:lsdException w:name="Light List" w:uiPriority="61"/>
+    <w:lsdException w:name="Light Grid" w:uiPriority="62"/>
+    <w:lsdException w:name="Medium Shading 1" w:uiPriority="63"/>
+    <w:lsdException w:name="Medium Shading 2" w:uiPriority="64"/>
+    <w:lsdException w:name="Medium List 1" w:uiPriority="65"/>
+    <w:lsdException w:name="Medium List 2" w:uiPriority="66"/>
+    <w:lsdException w:name="Medium Grid 1" w:uiPriority="67"/>
+    <w:lsdException w:name="Medium Grid 2" w:uiPriority="68"/>
+    <w:lsdException w:name="Medium Grid 3" w:uiPriority="69"/>
+    <w:lsdException w:name="Dark List" w:uiPriority="70"/>
+    <w:lsdException w:name="Colorful Shading" w:uiPriority="71"/>
+    <w:lsdException w:name="Colorful List" w:uiPriority="72"/>
+    <w:lsdException w:name="Colorful Grid" w:uiPriority="73"/>
+    <w:lsdException w:name="Light Shading Accent 1" w:uiPriority="60"/>
+    <w:lsdException w:name="Light List Accent 1" w:uiPriority="61"/>
+    <w:lsdException w:name="Light Grid Accent 1" w:uiPriority="62"/>
+    <w:lsdException w:name="Medium Shading 1 Accent 1" w:uiPriority="63"/>
+    <w:lsdException w:name="Medium Shading 2 Accent 1" w:uiPriority="64"/>
+    <w:lsdException w:name="Medium List 1 Accent 1" w:uiPriority="65"/>
+    <w:lsdException w:name="Revision" w:semiHidden="1"/>
+    <w:lsdException w:name="List Paragraph" w:uiPriority="34" w:qFormat="1"/>
+    <w:lsdException w:name="Quote" w:uiPriority="29" w:qFormat="1"/>
+    <w:lsdException w:name="Intense Quote" w:uiPriority="30" w:qFormat="1"/>
+    <w:lsdException w:name="Medium List 2 Accent 1" w:uiPriority="66"/>
+    <w:lsdException w:name="Medium Grid 1 Accent 1" w:uiPriority="67"/>
+    <w:lsdException w:name="Medium Grid 2 Accent 1" w:uiPriority="68"/>
+    <w:lsdException w:name="Medium Grid 3 Accent 1" w:uiPriority="69"/>
+    <w:lsdException w:name="Dark List Accent 1" w:uiPriority="70"/>
+    <w:lsdException w:name="Colorful Shading Accent 1" w:uiPriority="71"/>
+    <w:lsdException w:name="Colorful List Accent 1" w:uiPriority="72"/>
+    <w:lsdException w:name="Colorful Grid Accent 1" w:uiPriority="73"/>
+    <w:lsdException w:name="Light Shading Accent 2" w:uiPriority="60"/>
+    <w:lsdException w:name="Light List Accent 2" w:uiPriority="61"/>
+    <w:lsdException w:name="Light Grid Accent 2" w:uiPriority="62"/>
+    <w:lsdException w:name="Medium Shading 1 Accent 2" w:uiPriority="63"/>
+    <w:lsdException w:name="Medium Shading 2 Accent 2" w:uiPriority="64"/>
+    <w:lsdException w:name="Medium List 1 Accent 2" w:uiPriority="65"/>
+    <w:lsdException w:name="Medium List 2 Accent 2" w:uiPriority="66"/>
+    <w:lsdException w:name="Medium Grid 1 Accent 2" w:uiPriority="67"/>
+    <w:lsdException w:name="Medium Grid 2 Accent 2" w:uiPriority="68"/>
+    <w:lsdException w:name="Medium Grid 3 Accent 2" w:uiPriority="69"/>
+    <w:lsdException w:name="Dark List Accent 2" w:uiPriority="70"/>
+    <w:lsdException w:name="Colorful Shading Accent 2" w:uiPriority="71"/>
+    <w:lsdException w:name="Colorful List Accent 2" w:uiPriority="72"/>
+    <w:lsdException w:name="Colorful Grid Accent 2" w:uiPriority="73"/>
+    <w:lsdException w:name="Light Shading Accent 3" w:uiPriority="60"/>
+    <w:lsdException w:name="Light List Accent 3" w:uiPriority="61"/>
+    <w:lsdException w:name="Light Grid Accent 3" w:uiPriority="62"/>
+    <w:lsdException w:name="Medium Shading 1 Accent 3" w:uiPriority="63"/>
+    <w:lsdException w:name="Medium Shading 2 Accent 3" w:uiPriority="64"/>
+    <w:lsdException w:name="Medium List 1 Accent 3" w:uiPriority="65"/>
+    <w:lsdException w:name="Medium List 2 Accent 3" w:uiPriority="66"/>
+    <w:lsdException w:name="Medium Grid 1 Accent 3" w:uiPriority="67"/>
+    <w:lsdException w:name="Medium Grid 2 Accent 3" w:uiPriority="68"/>
+    <w:lsdException w:name="Medium Grid 3 Accent 3" w:uiPriority="69"/>
+    <w:lsdException w:name="Dark List Accent 3" w:uiPriority="70"/>
+    <w:lsdException w:name="Colorful Shading Accent 3" w:uiPriority="71"/>
+    <w:lsdException w:name="Colorful List Accent 3" w:uiPriority="72"/>
+    <w:lsdException w:name="Colorful Grid Accent 3" w:uiPriority="73"/>
+    <w:lsdException w:name="Light Shading Accent 4" w:uiPriority="60"/>
+    <w:lsdException w:name="Light List Accent 4" w:uiPriority="61"/>
+    <w:lsdException w:name="Light Grid Accent 4" w:uiPriority="62"/>
+    <w:lsdException w:name="Medium Shading 1 Accent 4" w:uiPriority="63"/>
+    <w:lsdException w:name="Medium Shading 2 Accent 4" w:uiPriority="64"/>
+    <w:lsdException w:name="Medium List 1 Accent 4" w:uiPriority="65"/>
+    <w:lsdException w:name="Medium List 2 Accent 4" w:uiPriority="66"/>
+    <w:lsdException w:name="Medium Grid 1 Accent 4" w:uiPriority="67"/>
+    <w:lsdException w:name="Medium Grid 2 Accent 4" w:uiPriority="68"/>
+    <w:lsdException w:name="Medium Grid 3 Accent 4" w:uiPriority="69"/>
+    <w:lsdException w:name="Dark List Accent 4" w:uiPriority="70"/>
+    <w:lsdException w:name="Colorful Shading Accent 4" w:uiPriority="71"/>
+    <w:lsdException w:name="Colorful List Accent 4" w:uiPriority="72"/>
+    <w:lsdException w:name="Colorful Grid Accent 4" w:uiPriority="73"/>
+    <w:lsdException w:name="Light Shading Accent 5" w:uiPriority="60"/>
+    <w:lsdException w:name="Light List Accent 5" w:uiPriority="61"/>
+    <w:lsdException w:name="Light Grid Accent 5" w:uiPriority="62"/>
+    <w:lsdException w:name="Medium Shading 1 Accent 5" w:uiPriority="63"/>
+    <w:lsdException w:name="Medium Shading 2 Accent 5" w:uiPriority="64"/>
+    <w:lsdException w:name="Medium List 1 Accent 5" w:uiPriority="65"/>
+    <w:lsdException w:name="Medium List 2 Accent 5" w:uiPriority="66"/>
+    <w:lsdException w:name="Medium Grid 1 Accent 5" w:uiPriority="67"/>
+    <w:lsdException w:name="Medium Grid 2 Accent 5" w:uiPriority="68"/>
+    <w:lsdException w:name="Medium Grid 3 Accent 5" w:uiPriority="69"/>
+    <w:lsdException w:name="Dark List Accent 5" w:uiPriority="70"/>
+    <w:lsdException w:name="Colorful Shading Accent 5" w:uiPriority="71"/>
+    <w:lsdException w:name="Colorful List Accent 5" w:uiPriority="72"/>
+    <w:lsdException w:name="Colorful Grid Accent 5" w:uiPriority="73"/>
+    <w:lsdException w:name="Light Shading Accent 6" w:uiPriority="60"/>
+    <w:lsdException w:name="Light List Accent 6" w:uiPriority="61"/>
+    <w:lsdException w:name="Light Grid Accent 6" w:uiPriority="62"/>
+    <w:lsdException w:name="Medium Shading 1 Accent 6" w:uiPriority="63"/>
+    <w:lsdException w:name="Medium Shading 2 Accent 6" w:uiPriority="64"/>
+    <w:lsdException w:name="Medium List 1 Accent 6" w:uiPriority="65"/>
+    <w:lsdException w:name="Medium List 2 Accent 6" w:uiPriority="66"/>
+    <w:lsdException w:name="Medium Grid 1 Accent 6" w:uiPriority="67"/>
+    <w:lsdException w:name="Medium Grid 2 Accent 6" w:uiPriority="68"/>
+    <w:lsdException w:name="Medium Grid 3 Accent 6" w:uiPriority="69"/>
+    <w:lsdException w:name="Dark List Accent 6" w:uiPriority="70"/>
+    <w:lsdException w:name="Colorful Shading Accent 6" w:uiPriority="71"/>
+    <w:lsdException w:name="Colorful List Accent 6" w:uiPriority="72"/>
+    <w:lsdException w:name="Colorful Grid Accent 6" w:uiPriority="73"/>
+    <w:lsdException w:name="Subtle Emphasis" w:uiPriority="19" w:qFormat="1"/>
+    <w:lsdException w:name="Intense Emphasis" w:uiPriority="21" w:qFormat="1"/>
+    <w:lsdException w:name="Subtle Reference" w:uiPriority="31" w:qFormat="1"/>
+    <w:lsdException w:name="Intense Reference" w:uiPriority="32" w:qFormat="1"/>
+    <w:lsdException w:name="Book Title" w:uiPriority="33" w:qFormat="1"/>
+    <w:lsdException w:name="Bibliography" w:semiHidden="1" w:uiPriority="37" w:unhideWhenUsed="1"/>
+    <w:lsdException w:name="TOC Heading" w:semiHidden="1" w:uiPriority="39" w:unhideWhenUsed="1" w:qFormat="1"/>
+    <w:lsdException w:name="Plain Table 1" w:uiPriority="41"/>
+    <w:lsdException w:name="Plain Table 2" w:uiPriority="42"/>
+    <w:lsdException w:name="Plain Table 3" w:uiPriority="43"/>
+    <w:lsdException w:name="Plain Table 4" w:uiPriority="44"/>
+    <w:lsdException w:name="Plain Table 5" w:uiPriority="45"/>
+    <w:lsdException w:name="Grid Table Light" w:uiPriority="40"/>
+    <w:lsdException w:name="Grid Table 1 Light" w:uiPriority="46"/>
+    <w:lsdException w:name="Grid Table 2" w:uiPriority="47"/>
+    <w:lsdException w:name="Grid Table 3" w:uiPriority="48"/>
+    <w:lsdException w:name="Grid Table 4" w:uiPriority="49"/>
+    <w:lsdException w:name="Grid Table 5 Dark" w:uiPriority="50"/>
+    <w:lsdException w:name="Grid Table 6 Colorful" w:uiPriority="51"/>
+    <w:lsdException w:name="Grid Table 7 Colorful" w:uiPriority="52"/>
+    <w:lsdException w:name="Grid Table 1 Light Accent 1" w:uiPriority="46"/>
+    <w:lsdException w:name="Grid Table 2 Accent 1" w:uiPriority="47"/>
+    <w:lsdException w:name="Grid Table 3 Accent 1" w:uiPriority="48"/>
+    <w:lsdException w:name="Grid Table 4 Accent 1" w:uiPriority="49"/>
+    <w:lsdException w:name="Grid Table 5 Dark Accent 1" w:uiPriority="50"/>
+    <w:lsdException w:name="Grid Table 6 Colorful Accent 1" w:uiPriority="51"/>
+    <w:lsdException w:name="Grid Table 7 Colorful Accent 1" w:uiPriority="52"/>
+    <w:lsdException w:name="Grid Table 1 Light Accent 2" w:uiPriority="46"/>
+    <w:lsdException w:name="Grid Table 2 Accent 2" w:uiPriority="47"/>
+    <w:lsdException w:name="Grid Table 3 Accent 2" w:uiPriority="48"/>
+    <w:lsdException w:name="Grid Table 4 Accent 2" w:uiPriority="49"/>
+    <w:lsdException w:name="Grid Table 5 Dark Accent 2" w:uiPriority="50"/>
+    <w:lsdException w:name="Grid Table 6 Colorful Accent 2" w:uiPriority="51"/>
+    <w:lsdException w:name="Grid Table 7 Colorful Accent 2" w:uiPriority="52"/>
+    <w:lsdException w:name="Grid Table 1 Light Accent 3" w:uiPriority="46"/>
+    <w:lsdException w:name="Grid Table 2 Accent 3" w:uiPriority="47"/>
+    <w:lsdException w:name="Grid Table 3 Accent 3" w:uiPriority="48"/>
+    <w:lsdException w:name="Grid Table 4 Accent 3" w:uiPriority="49"/>
+    <w:lsdException w:name="Grid Table 5 Dark Accent 3" w:uiPriority="50"/>
+    <w:lsdException w:name="Grid Table 6 Colorful Accent 3" w:uiPriority="51"/>
+    <w:lsdException w:name="Grid Table 7 Colorful Accent 3" w:uiPriority="52"/>
+    <w:lsdException w:name="Grid Table 1 Light Accent 4" w:uiPriority="46"/>
+    <w:lsdException w:name="Grid Table 2 Accent 4" w:uiPriority="47"/>
+    <w:lsdException w:name="Grid Table 3 Accent 4" w:uiPriority="48"/>
+    <w:lsdException w:name="Grid Table 4 Accent 4" w:uiPriority="49"/>
+    <w:lsdException w:name="Grid Table 5 Dark Accent 4" w:uiPriority="50"/>
+    <w:lsdException w:name="Grid Table 6 Colorful Accent 4" w:uiPriority="51"/>
+    <w:lsdException w:name="Grid Table 7 Colorful Accent 4" w:uiPriority="52"/>
+    <w:lsdException w:name="Grid Table 1 Light Accent 5" w:uiPriority="46"/>
+    <w:lsdException w:name="Grid Table 2 Accent 5" w:uiPriority="47"/>
+    <w:lsdException w:name="Grid Table 3 Accent 5" w:uiPriority="48"/>
+    <w:lsdException w:name="Grid Table 4 Accent 5" w:uiPriority="49"/>
+    <w:lsdException w:name="Grid Table 5 Dark Accent 5" w:uiPriority="50"/>
+    <w:lsdException w:name="Grid Table 6 Colorful Accent 5" w:uiPriority="51"/>
+    <w:lsdException w:name="Grid Table 7 Colorful Accent 5" w:uiPriority="52"/>
+    <w:lsdException w:name="Grid Table 1 Light Accent 6" w:uiPriority="46"/>
+    <w:lsdException w:name="Grid Table 2 Accent 6" w:uiPriority="47"/>
+    <w:lsdException w:name="Grid Table 3 Accent 6" w:uiPriority="48"/>
+    <w:lsdException w:name="Grid Table 4 Accent 6" w:uiPriority="49"/>
+    <w:lsdException w:name="Grid Table 5 Dark Accent 6" w:uiPriority="50"/>
+    <w:lsdException w:name="Grid Table 6 Colorful Accent 6" w:uiPriority="51"/>
+    <w:lsdException w:name="Grid Table 7 Colorful Accent 6" w:uiPriority="52"/>
+    <w:lsdException w:name="List Table 1 Light" w:uiPriority="46"/>
+    <w:lsdException w:name="List Table 2" w:uiPriority="47"/>
+    <w:lsdException w:name="List Table 3" w:uiPriority="48"/>
+    <w:lsdException w:name="List Table 4" w:uiPriority="49"/>
+    <w:lsdException w:name="List Table 5 Dark" w:uiPriority="50"/>
+    <w:lsdException w:name="List Table 6 Colorful" w:uiPriority="51"/>
+    <w:lsdException w:name="List Table 7 Colorful" w:uiPriority="52"/>
+    <w:lsdException w:name="List Table 1 Light Accent 1" w:uiPriority="46"/>
+    <w:lsdException w:name="List Table 2 Accent 1" w:uiPriority="47"/>
+    <w:lsdException w:name="List Table 3 Accent 1" w:uiPriority="48"/>
+    <w:lsdException w:name="List Table 4 Accent 1" w:uiPriority="49"/>
+    <w:lsdException w:name="List Table 5 Dark Accent 1" w:uiPriority="50"/>
+    <w:lsdException w:name="List Table 6 Colorful Accent 1" w:uiPriority="51"/>
+    <w:lsdException w:name="List Table 7 Colorful Accent 1" w:uiPriority="52"/>
+    <w:lsdException w:name="List Table 1 Light Accent 2" w:uiPriority="46"/>
+    <w:lsdException w:name="List Table 2 Accent 2" w:uiPriority="47"/>
+    <w:lsdException w:name="List Table 3 Accent 2" w:uiPriority="48"/>
+    <w:lsdException w:name="List Table 4 Accent 2" w:uiPriority="49"/>
+    <w:lsdException w:name="List Table 5 Dark Accent 2" w:uiPriority="50"/>
+    <w:lsdException w:name="List Table 6 Colorful Accent 2" w:uiPriority="51"/>
+    <w:lsdException w:name="List Table 7 Colorful Accent 2" w:uiPriority="52"/>
+    <w:lsdException w:name="List Table 1 Light Accent 3" w:uiPriority="46"/>
+    <w:lsdException w:name="List Table 2 Accent 3" w:uiPriority="47"/>
+    <w:lsdException w:name="List Table 3 Accent 3" w:uiPriority="48"/>
+    <w:lsdException w:name="List Table 4 Accent 3" w:uiPriority="49"/>
+    <w:lsdException w:name="List Table 5 Dark Accent 3" w:uiPriority="50"/>
+    <w:lsdException w:name="List Table 6 Colorful Accent 3" w:uiPriority="51"/>
+    <w:lsdException w:name="List Table 7 Colorful Accent 3" w:uiPriority="52"/>
+    <w:lsdException w:name="List Table 1 Light Accent 4" w:uiPriority="46"/>
+    <w:lsdException w:name="List Table 2 Accent 4" w:uiPriority="47"/>
+    <w:lsdException w:name="List Table 3 Accent 4" w:uiPriority="48"/>
+    <w:lsdException w:name="List Table 4 Accent 4" w:uiPriority="49"/>
+    <w:lsdException w:name="List Table 5 Dark Accent 4" w:uiPriority="50"/>
+    <w:lsdException w:name="List Table 6 Colorful Accent 4" w:uiPriority="51"/>
+    <w:lsdException w:name="List Table 7 Colorful Accent 4" w:uiPriority="52"/>
+    <w:lsdException w:name="List Table 1 Light Accent 5" w:uiPriority="46"/>
+    <w:lsdException w:name="List Table 2 Accent 5" w:uiPriority="47"/>
+    <w:lsdException w:name="List Table 3 Accent 5" w:uiPriority="48"/>
+    <w:lsdException w:name="List Table 4 Accent 5" w:uiPriority="49"/>
+    <w:lsdException w:name="List Table 5 Dark Accent 5" w:uiPriority="50"/>
+    <w:lsdException w:name="List Table 6 Colorful Accent 5" w:uiPriority="51"/>
+    <w:lsdException w:name="List Table 7 Colorful Accent 5" w:uiPriority="52"/>
+    <w:lsdException w:name="List Table 1 Light Accent 6" w:uiPriority="46"/>
+    <w:lsdException w:name="List Table 2 Accent 6" w:uiPriority="47"/>
+    <w:lsdException w:name="List Table 3 Accent 6" w:uiPriority="48"/>
+    <w:lsdException w:name="List Table 4 Accent 6" w:uiPriority="49"/>
+    <w:lsdException w:name="List Table 5 Dark Accent 6" w:uiPriority="50"/>
+    <w:lsdException w:name="List Table 6 Colorful Accent 6" w:uiPriority="51"/>
+    <w:lsdException w:name="List Table 7 Colorful Accent 6" w:uiPriority="52"/>
+    <w:lsdException w:name="Mention" w:semiHidden="1" w:unhideWhenUsed="1"/>
   </w:latentStyles>
   <w:style w:type="paragraph" w:default="1" w:styleId="Normal">
     <w:name w:val="Normal"/>
@@ -5735,7 +5706,7 @@
   <a:extraClrSchemeLst/>
   <a:extLst>
     <a:ext uri="{05A4C25C-085E-4340-85A3-A5531E510DB2}">
-      <thm15:themeFamily xmlns="" xmlns:thm15="http://schemas.microsoft.com/office/thememl/2012/main" name="Office Theme" id="{62F939B6-93AF-4DB8-9C6B-D6C7DFDC589F}" vid="{4A3C46E8-61CC-4603-A589-7422A47A8E4A}"/>
+      <thm15:themeFamily xmlns:thm15="http://schemas.microsoft.com/office/thememl/2012/main" name="Office Theme" id="{62F939B6-93AF-4DB8-9C6B-D6C7DFDC589F}" vid="{4A3C46E8-61CC-4603-A589-7422A47A8E4A}"/>
     </a:ext>
   </a:extLst>
 </a:theme>
@@ -5746,7 +5717,7 @@
 </file>
 
 <file path=customXml/itemProps1.xml><?xml version="1.0" encoding="utf-8"?>
-<ds:datastoreItem xmlns:ds="http://schemas.openxmlformats.org/officeDocument/2006/customXml" ds:itemID="{13088F2D-1099-48CA-B78C-24903888CD37}">
+<ds:datastoreItem xmlns:ds="http://schemas.openxmlformats.org/officeDocument/2006/customXml" ds:itemID="{A70C68C2-9588-45BB-9072-6014E8754410}">
   <ds:schemaRefs>
     <ds:schemaRef ds:uri="http://schemas.openxmlformats.org/officeDocument/2006/bibliography"/>
   </ds:schemaRefs>

</xml_diff>